<commit_message>
Started Chapter 2: Design and Implementation
</commit_message>
<xml_diff>
--- a/Report.docx
+++ b/Report.docx
@@ -6,21 +6,14 @@
       <w:pPr>
         <w:jc w:val="center"/>
         <w:rPr>
-          <w:rFonts w:hint="eastAsia"/>
-          <w:sz w:val="32"/>
-        </w:rPr>
-      </w:pPr>
-      <w:r>
-        <w:rPr>
-          <w:sz w:val="32"/>
-        </w:rPr>
-        <w:t>Hong Kong Diploma of</w:t>
-      </w:r>
-      <w:r>
-        <w:rPr>
-          <w:sz w:val="32"/>
-        </w:rPr>
-        <w:t xml:space="preserve"> Secondary Education Examinatio</w:t>
+          <w:sz w:val="32"/>
+        </w:rPr>
+      </w:pPr>
+      <w:r>
+        <w:rPr>
+          <w:sz w:val="32"/>
+        </w:rPr>
+        <w:t>Hong Kong Diploma of Secondary Education Examinatio</w:t>
       </w:r>
       <w:r>
         <w:rPr>
@@ -34,7 +27,6 @@
       <w:pPr>
         <w:jc w:val="center"/>
         <w:rPr>
-          <w:rFonts w:hint="eastAsia"/>
           <w:sz w:val="32"/>
         </w:rPr>
       </w:pPr>
@@ -49,7 +41,6 @@
       <w:pPr>
         <w:jc w:val="center"/>
         <w:rPr>
-          <w:rFonts w:hint="eastAsia"/>
           <w:sz w:val="32"/>
         </w:rPr>
       </w:pPr>
@@ -58,28 +49,20 @@
       <w:pPr>
         <w:jc w:val="center"/>
         <w:rPr>
-          <w:rFonts w:hint="eastAsia"/>
-          <w:sz w:val="32"/>
-        </w:rPr>
-      </w:pPr>
-      <w:r>
-        <w:rPr>
-          <w:sz w:val="32"/>
-        </w:rPr>
-        <w:t>Informati</w:t>
-      </w:r>
-      <w:r>
-        <w:rPr>
-          <w:sz w:val="32"/>
-        </w:rPr>
-        <w:t>on and Communication Technology</w:t>
+          <w:sz w:val="32"/>
+        </w:rPr>
+      </w:pPr>
+      <w:r>
+        <w:rPr>
+          <w:sz w:val="32"/>
+        </w:rPr>
+        <w:t>Information and Communication Technology</w:t>
       </w:r>
     </w:p>
     <w:p>
       <w:pPr>
         <w:jc w:val="center"/>
         <w:rPr>
-          <w:rFonts w:hint="eastAsia"/>
           <w:sz w:val="32"/>
         </w:rPr>
       </w:pPr>
@@ -94,7 +77,6 @@
       <w:pPr>
         <w:jc w:val="center"/>
         <w:rPr>
-          <w:rFonts w:hint="eastAsia"/>
           <w:sz w:val="32"/>
         </w:rPr>
       </w:pPr>
@@ -103,15 +85,13 @@
       <w:pPr>
         <w:jc w:val="center"/>
         <w:rPr>
-          <w:rFonts w:hint="eastAsia"/>
-          <w:sz w:val="32"/>
-        </w:rPr>
-      </w:pPr>
-    </w:p>
-    <w:p>
-      <w:pPr>
-        <w:rPr>
-          <w:rFonts w:hint="eastAsia"/>
+          <w:sz w:val="32"/>
+        </w:rPr>
+      </w:pPr>
+    </w:p>
+    <w:p>
+      <w:pPr>
+        <w:rPr>
           <w:sz w:val="32"/>
         </w:rPr>
       </w:pPr>
@@ -125,7 +105,6 @@
     <w:p>
       <w:pPr>
         <w:rPr>
-          <w:rFonts w:hint="eastAsia"/>
           <w:sz w:val="32"/>
         </w:rPr>
       </w:pPr>
@@ -153,15 +132,13 @@
     <w:p>
       <w:pPr>
         <w:rPr>
-          <w:rFonts w:hint="eastAsia"/>
-          <w:sz w:val="32"/>
-        </w:rPr>
-      </w:pPr>
-    </w:p>
-    <w:p>
-      <w:pPr>
-        <w:rPr>
-          <w:rFonts w:hint="eastAsia"/>
+          <w:sz w:val="32"/>
+        </w:rPr>
+      </w:pPr>
+    </w:p>
+    <w:p>
+      <w:pPr>
+        <w:rPr>
           <w:sz w:val="32"/>
         </w:rPr>
       </w:pPr>
@@ -192,7 +169,6 @@
     <w:p>
       <w:pPr>
         <w:rPr>
-          <w:rFonts w:hint="eastAsia"/>
           <w:sz w:val="32"/>
         </w:rPr>
       </w:pPr>
@@ -251,7 +227,6 @@
       <w:pPr>
         <w:jc w:val="center"/>
         <w:rPr>
-          <w:rFonts w:hint="eastAsia"/>
           <w:b/>
           <w:sz w:val="32"/>
           <w:u w:val="single"/>
@@ -288,7 +263,6 @@
     <w:p>
       <w:pPr>
         <w:rPr>
-          <w:rFonts w:hint="eastAsia"/>
           <w:b/>
           <w:sz w:val="28"/>
         </w:rPr>
@@ -305,7 +279,6 @@
     <w:p>
       <w:pPr>
         <w:rPr>
-          <w:rFonts w:hint="eastAsia"/>
           <w:sz w:val="28"/>
         </w:rPr>
       </w:pPr>
@@ -313,9 +286,7 @@
     <w:p>
       <w:pPr>
         <w:ind w:firstLine="480"/>
-        <w:rPr>
-          <w:rFonts w:hint="eastAsia"/>
-        </w:rPr>
+        <w:jc w:val="both"/>
       </w:pPr>
       <w:r>
         <w:rPr>
@@ -378,9 +349,7 @@
     <w:p>
       <w:pPr>
         <w:ind w:firstLine="480"/>
-        <w:rPr>
-          <w:rFonts w:hint="eastAsia"/>
-        </w:rPr>
+        <w:jc w:val="both"/>
       </w:pPr>
       <w:r>
         <w:t>In line with the worldwide trend of protecting children’s use of computers, such as the $170M fine over children’s privacy</w:t>
@@ -419,17 +388,10 @@
         <w:t>.</w:t>
       </w:r>
     </w:p>
-    <w:p>
-      <w:pPr>
-        <w:rPr>
-          <w:rFonts w:hint="eastAsia"/>
-        </w:rPr>
-      </w:pPr>
-    </w:p>
-    <w:p>
-      <w:pPr>
-        <w:rPr>
-          <w:rFonts w:hint="eastAsia"/>
+    <w:p/>
+    <w:p>
+      <w:pPr>
+        <w:rPr>
           <w:b/>
           <w:sz w:val="28"/>
         </w:rPr>
@@ -467,18 +429,10 @@
         <w:t>Aim</w:t>
       </w:r>
     </w:p>
-    <w:p>
-      <w:pPr>
-        <w:rPr>
-          <w:rFonts w:hint="eastAsia"/>
-        </w:rPr>
-      </w:pPr>
-    </w:p>
-    <w:p>
-      <w:pPr>
-        <w:rPr>
-          <w:rFonts w:hint="eastAsia"/>
-        </w:rPr>
+    <w:p/>
+    <w:p>
+      <w:pPr>
+        <w:jc w:val="both"/>
       </w:pPr>
       <w:r>
         <w:rPr>
@@ -504,16 +458,8 @@
         </w:rPr>
         <w:t xml:space="preserve">, in order to train </w:t>
       </w:r>
-      <w:proofErr w:type="spellStart"/>
-      <w:r>
-        <w:rPr>
-          <w:rFonts w:hint="eastAsia"/>
-        </w:rPr>
-        <w:t>childrens</w:t>
-      </w:r>
-      <w:proofErr w:type="spellEnd"/>
-      <w:r>
-        <w:t>’</w:t>
+      <w:r>
+        <w:t>children’s</w:t>
       </w:r>
       <w:r>
         <w:rPr>
@@ -539,18 +485,29 @@
       <w:r>
         <w:t xml:space="preserve"> can be willing to continue playing.</w:t>
       </w:r>
-    </w:p>
-    <w:p>
-      <w:pPr>
-        <w:rPr>
-          <w:rFonts w:hint="eastAsia"/>
-        </w:rPr>
-      </w:pPr>
-    </w:p>
-    <w:p>
-      <w:pPr>
-        <w:rPr>
-          <w:rFonts w:hint="eastAsia"/>
+      <w:r>
+        <w:rPr>
+          <w:rFonts w:hint="eastAsia"/>
+        </w:rPr>
+        <w:t xml:space="preserve"> The key aim</w:t>
+      </w:r>
+      <w:r>
+        <w:rPr>
+          <w:rFonts w:hint="eastAsia"/>
+        </w:rPr>
+        <w:t xml:space="preserve"> is being fun to play, which is </w:t>
+      </w:r>
+      <w:r>
+        <w:rPr>
+          <w:rFonts w:hint="eastAsia"/>
+        </w:rPr>
+        <w:t>most suitable for children.</w:t>
+      </w:r>
+    </w:p>
+    <w:p/>
+    <w:p>
+      <w:pPr>
+        <w:rPr>
           <w:b/>
           <w:sz w:val="28"/>
         </w:rPr>
@@ -588,8 +545,678 @@
       </w:r>
     </w:p>
     <w:p>
+      <w:pPr>
+        <w:rPr>
+          <w:rFonts w:hint="eastAsia"/>
+        </w:rPr>
+      </w:pPr>
+    </w:p>
+    <w:p>
+      <w:pPr>
+        <w:jc w:val="both"/>
+        <w:rPr>
+          <w:rFonts w:hint="eastAsia"/>
+        </w:rPr>
+      </w:pPr>
+      <w:r>
+        <w:rPr>
+          <w:rFonts w:hint="eastAsia"/>
+        </w:rPr>
+        <w:t xml:space="preserve">This solution is aimed </w:t>
+      </w:r>
+      <w:r>
+        <w:rPr>
+          <w:rFonts w:hint="eastAsia"/>
+        </w:rPr>
+        <w:t>at lonely and bored people who wish for exciting games with moderate difficulty. Being easy to open and operate, this solution will be a good choice for them.</w:t>
+      </w:r>
+    </w:p>
+    <w:p>
+      <w:pPr>
+        <w:jc w:val="both"/>
+        <w:rPr>
+          <w:rFonts w:hint="eastAsia"/>
+        </w:rPr>
+      </w:pPr>
+    </w:p>
+    <w:p>
+      <w:pPr>
+        <w:jc w:val="both"/>
+        <w:rPr>
+          <w:rFonts w:hint="eastAsia"/>
+        </w:rPr>
+      </w:pPr>
+      <w:r>
+        <w:rPr>
+          <w:rFonts w:hint="eastAsia"/>
+        </w:rPr>
+        <w:t>Children are another target. Being in need of exciting games that are non-violent, this can provide relief from homework and tests for them.</w:t>
+      </w:r>
+    </w:p>
+    <w:p>
+      <w:pPr>
+        <w:rPr>
+          <w:rFonts w:hint="eastAsia"/>
+        </w:rPr>
+      </w:pPr>
+    </w:p>
+    <w:p>
+      <w:pPr>
+        <w:widowControl/>
+      </w:pPr>
+      <w:r>
+        <w:br w:type="page"/>
+      </w:r>
+    </w:p>
+    <w:p>
+      <w:pPr>
+        <w:jc w:val="center"/>
+        <w:rPr>
+          <w:b/>
+          <w:sz w:val="32"/>
+          <w:u w:val="single"/>
+        </w:rPr>
+      </w:pPr>
+      <w:r>
+        <w:rPr>
+          <w:b/>
+          <w:sz w:val="32"/>
+          <w:u w:val="single"/>
+        </w:rPr>
+        <w:lastRenderedPageBreak/>
+        <w:t xml:space="preserve">Chapter </w:t>
+      </w:r>
+      <w:proofErr w:type="gramStart"/>
+      <w:r>
+        <w:rPr>
+          <w:rFonts w:hint="eastAsia"/>
+          <w:b/>
+          <w:sz w:val="32"/>
+          <w:u w:val="single"/>
+        </w:rPr>
+        <w:t>2</w:t>
+      </w:r>
+      <w:r>
+        <w:rPr>
+          <w:b/>
+          <w:sz w:val="32"/>
+          <w:u w:val="single"/>
+        </w:rPr>
+        <w:t xml:space="preserve"> :</w:t>
+      </w:r>
+      <w:proofErr w:type="gramEnd"/>
+      <w:r>
+        <w:rPr>
+          <w:b/>
+          <w:sz w:val="32"/>
+          <w:u w:val="single"/>
+        </w:rPr>
+        <w:t xml:space="preserve"> </w:t>
+      </w:r>
+      <w:r>
+        <w:rPr>
+          <w:rFonts w:hint="eastAsia"/>
+          <w:b/>
+          <w:sz w:val="32"/>
+          <w:u w:val="single"/>
+        </w:rPr>
+        <w:t>Design and Implementation</w:t>
+      </w:r>
+    </w:p>
+    <w:p>
+      <w:pPr>
+        <w:rPr>
+          <w:b/>
+          <w:sz w:val="28"/>
+        </w:rPr>
+      </w:pPr>
+      <w:r>
+        <w:rPr>
+          <w:rFonts w:hint="eastAsia"/>
+          <w:b/>
+          <w:sz w:val="28"/>
+        </w:rPr>
+        <w:t>2</w:t>
+      </w:r>
+      <w:r>
+        <w:rPr>
+          <w:rFonts w:hint="eastAsia"/>
+          <w:b/>
+          <w:sz w:val="28"/>
+        </w:rPr>
+        <w:t xml:space="preserve">.1: </w:t>
+      </w:r>
+      <w:r>
+        <w:rPr>
+          <w:rFonts w:hint="eastAsia"/>
+          <w:b/>
+          <w:sz w:val="28"/>
+        </w:rPr>
+        <w:t>The User Interface</w:t>
+      </w:r>
+    </w:p>
+    <w:p>
+      <w:pPr>
+        <w:rPr>
+          <w:sz w:val="28"/>
+        </w:rPr>
+      </w:pPr>
+    </w:p>
+    <w:p>
+      <w:pPr>
+        <w:ind w:firstLine="480"/>
+        <w:jc w:val="both"/>
+        <w:rPr>
+          <w:rFonts w:hint="eastAsia"/>
+        </w:rPr>
+      </w:pPr>
+      <w:r>
+        <w:rPr>
+          <w:rFonts w:hint="eastAsia"/>
+        </w:rPr>
+        <w:t>This program runs on the Command Line Interface (CLI) instead of the</w:t>
+      </w:r>
+      <w:r>
+        <w:rPr>
+          <w:rFonts w:hint="eastAsia"/>
+        </w:rPr>
+        <w:t xml:space="preserve"> Graphical User Interface (GUI), as it uses less system resources</w:t>
+      </w:r>
+      <w:r>
+        <w:rPr>
+          <w:rFonts w:hint="eastAsia"/>
+        </w:rPr>
+        <w:t>, as the program is text-based and does not require complex graphical processing,</w:t>
+      </w:r>
+      <w:r>
+        <w:rPr>
+          <w:rFonts w:hint="eastAsia"/>
+        </w:rPr>
+        <w:t xml:space="preserve"> and is more cross-platform</w:t>
+      </w:r>
+      <w:r>
+        <w:rPr>
+          <w:rFonts w:hint="eastAsia"/>
+        </w:rPr>
+        <w:t>, as all computer operating systems have one</w:t>
+      </w:r>
+      <w:r>
+        <w:rPr>
+          <w:rFonts w:hint="eastAsia"/>
+        </w:rPr>
+        <w:t>.</w:t>
+      </w:r>
+      <w:r>
+        <w:rPr>
+          <w:rFonts w:hint="eastAsia"/>
+        </w:rPr>
+        <w:t xml:space="preserve"> </w:t>
+      </w:r>
+      <w:r>
+        <w:rPr>
+          <w:rFonts w:hint="eastAsia"/>
+        </w:rPr>
+        <w:t>By detecting key presses</w:t>
+      </w:r>
+      <w:r>
+        <w:rPr>
+          <w:rFonts w:hint="eastAsia"/>
+        </w:rPr>
+        <w:t xml:space="preserve"> instead of commands</w:t>
+      </w:r>
+      <w:r>
+        <w:rPr>
+          <w:rFonts w:hint="eastAsia"/>
+        </w:rPr>
+        <w:t xml:space="preserve"> for user input and providing clear instructions on screen, the disadvantage of CLI where the user has to remember commands to input can be avoided.</w:t>
+      </w:r>
+      <w:r>
+        <w:rPr>
+          <w:rFonts w:hint="eastAsia"/>
+        </w:rPr>
+        <w:t xml:space="preserve"> </w:t>
+      </w:r>
+      <w:r>
+        <w:rPr>
+          <w:rFonts w:hint="eastAsia"/>
+        </w:rPr>
+        <w:t>Moreover, using CLI, the overall aesthetics can be made more consistent as all text use the same font and the players can feel the beauty of consistency.</w:t>
+      </w:r>
+      <w:r>
+        <w:rPr>
+          <w:rFonts w:hint="eastAsia"/>
+        </w:rPr>
+        <w:t xml:space="preserve"> </w:t>
+      </w:r>
+      <w:r>
+        <w:rPr>
+          <w:rFonts w:hint="eastAsia"/>
+        </w:rPr>
+        <w:t>The player will be more engaged in playing these games, thus increasing emotional responses and increasing the effectiveness of such system.</w:t>
+      </w:r>
+    </w:p>
+    <w:p>
+      <w:pPr>
+        <w:jc w:val="both"/>
+        <w:rPr>
+          <w:rFonts w:hint="eastAsia"/>
+        </w:rPr>
+      </w:pPr>
+    </w:p>
+    <w:p>
+      <w:pPr>
+        <w:rPr>
+          <w:b/>
+          <w:sz w:val="28"/>
+        </w:rPr>
+      </w:pPr>
+      <w:r>
+        <w:rPr>
+          <w:rFonts w:hint="eastAsia"/>
+          <w:b/>
+          <w:sz w:val="28"/>
+        </w:rPr>
+        <w:t>2</w:t>
+      </w:r>
+      <w:r>
+        <w:rPr>
+          <w:rFonts w:hint="eastAsia"/>
+          <w:b/>
+          <w:sz w:val="28"/>
+        </w:rPr>
+        <w:t>.</w:t>
+      </w:r>
+      <w:r>
+        <w:rPr>
+          <w:rFonts w:hint="eastAsia"/>
+          <w:b/>
+          <w:sz w:val="28"/>
+        </w:rPr>
+        <w:t>2</w:t>
+      </w:r>
+      <w:r>
+        <w:rPr>
+          <w:rFonts w:hint="eastAsia"/>
+          <w:b/>
+          <w:sz w:val="28"/>
+        </w:rPr>
+        <w:t>:</w:t>
+      </w:r>
+      <w:r>
+        <w:rPr>
+          <w:rFonts w:hint="eastAsia"/>
+          <w:b/>
+          <w:sz w:val="28"/>
+        </w:rPr>
+        <w:t xml:space="preserve"> Modularization</w:t>
+      </w:r>
+    </w:p>
+    <w:p>
+      <w:pPr>
+        <w:jc w:val="both"/>
+        <w:rPr>
+          <w:rFonts w:hint="eastAsia"/>
+        </w:rPr>
+      </w:pPr>
+    </w:p>
+    <w:p>
+      <w:pPr>
+        <w:jc w:val="both"/>
+        <w:rPr>
+          <w:rFonts w:hint="eastAsia"/>
+        </w:rPr>
+      </w:pPr>
+      <w:r>
+        <w:rPr>
+          <w:rFonts w:hint="eastAsia"/>
+        </w:rPr>
+        <w:tab/>
+        <w:t xml:space="preserve">In this program, there are 5 </w:t>
+      </w:r>
+      <w:r>
+        <w:t>“</w:t>
+      </w:r>
+      <w:r>
+        <w:rPr>
+          <w:rFonts w:hint="eastAsia"/>
+        </w:rPr>
+        <w:t>rooms</w:t>
+      </w:r>
+      <w:r>
+        <w:t>”</w:t>
+      </w:r>
+      <w:r>
+        <w:rPr>
+          <w:rFonts w:hint="eastAsia"/>
+        </w:rPr>
+        <w:t xml:space="preserve"> where the controlled character can move </w:t>
+      </w:r>
+      <w:r>
+        <w:t>through;</w:t>
+      </w:r>
+      <w:r>
+        <w:rPr>
+          <w:rFonts w:hint="eastAsia"/>
+        </w:rPr>
+        <w:t xml:space="preserve"> of which 3 are games to play.</w:t>
+      </w:r>
+      <w:r>
+        <w:rPr>
+          <w:rFonts w:hint="eastAsia"/>
+        </w:rPr>
+        <w:t xml:space="preserve"> Each room is a module where the player can navigate through</w:t>
+      </w:r>
+      <w:r>
+        <w:rPr>
+          <w:rFonts w:hint="eastAsia"/>
+        </w:rPr>
+        <w:t xml:space="preserve"> different situations and obstacles, which </w:t>
+      </w:r>
+      <w:r>
+        <w:t>increase</w:t>
+      </w:r>
+      <w:r>
+        <w:rPr>
+          <w:rFonts w:hint="eastAsia"/>
+        </w:rPr>
+        <w:t xml:space="preserve"> the excitement and fun of the games.</w:t>
+      </w:r>
+      <w:r>
+        <w:rPr>
+          <w:rFonts w:hint="eastAsia"/>
+        </w:rPr>
+        <w:t xml:space="preserve"> When the player successfully completes a room, the progress is automatically saved so that </w:t>
+      </w:r>
+      <w:r>
+        <w:rPr>
+          <w:rFonts w:hint="eastAsia"/>
+        </w:rPr>
+        <w:t>the player does not have to go through past progress again.</w:t>
+      </w:r>
+    </w:p>
+    <w:p>
+      <w:pPr>
+        <w:jc w:val="both"/>
+        <w:rPr>
+          <w:rFonts w:hint="eastAsia"/>
+        </w:rPr>
+      </w:pPr>
+    </w:p>
+    <w:p>
+      <w:pPr>
+        <w:rPr>
+          <w:b/>
+          <w:sz w:val="28"/>
+        </w:rPr>
+      </w:pPr>
+      <w:r>
+        <w:rPr>
+          <w:rFonts w:hint="eastAsia"/>
+          <w:b/>
+          <w:sz w:val="28"/>
+        </w:rPr>
+        <w:t>2</w:t>
+      </w:r>
+      <w:r>
+        <w:rPr>
+          <w:rFonts w:hint="eastAsia"/>
+          <w:b/>
+          <w:sz w:val="28"/>
+        </w:rPr>
+        <w:t>.</w:t>
+      </w:r>
+      <w:r>
+        <w:rPr>
+          <w:rFonts w:hint="eastAsia"/>
+          <w:b/>
+          <w:sz w:val="28"/>
+        </w:rPr>
+        <w:t>3</w:t>
+      </w:r>
+      <w:r>
+        <w:rPr>
+          <w:rFonts w:hint="eastAsia"/>
+          <w:b/>
+          <w:sz w:val="28"/>
+        </w:rPr>
+        <w:t>:</w:t>
+      </w:r>
+      <w:r>
+        <w:rPr>
+          <w:rFonts w:hint="eastAsia"/>
+          <w:b/>
+          <w:sz w:val="28"/>
+        </w:rPr>
+        <w:t xml:space="preserve"> </w:t>
+      </w:r>
+      <w:r>
+        <w:rPr>
+          <w:rFonts w:hint="eastAsia"/>
+          <w:b/>
+          <w:sz w:val="28"/>
+        </w:rPr>
+        <w:t>Diagrams</w:t>
+      </w:r>
+    </w:p>
+    <w:p>
+      <w:pPr>
+        <w:pStyle w:val="Default"/>
+        <w:ind w:firstLine="480"/>
+        <w:rPr>
+          <w:rFonts w:hint="eastAsia"/>
+          <w:sz w:val="23"/>
+          <w:szCs w:val="23"/>
+        </w:rPr>
+      </w:pPr>
+      <w:r>
+        <w:rPr>
+          <w:rFonts w:hint="eastAsia"/>
+          <w:sz w:val="23"/>
+          <w:szCs w:val="23"/>
+        </w:rPr>
+        <w:t xml:space="preserve">The following </w:t>
+      </w:r>
+      <w:r>
+        <w:rPr>
+          <w:rFonts w:hint="eastAsia"/>
+          <w:sz w:val="23"/>
+          <w:szCs w:val="23"/>
+        </w:rPr>
+        <w:t>outline</w:t>
+      </w:r>
+      <w:r>
+        <w:rPr>
+          <w:rFonts w:hint="eastAsia"/>
+          <w:sz w:val="23"/>
+          <w:szCs w:val="23"/>
+        </w:rPr>
+        <w:t xml:space="preserve"> t</w:t>
+      </w:r>
+      <w:r>
+        <w:rPr>
+          <w:sz w:val="23"/>
+          <w:szCs w:val="23"/>
+        </w:rPr>
+        <w:t>he design of the system</w:t>
+      </w:r>
+      <w:r>
+        <w:rPr>
+          <w:rFonts w:hint="eastAsia"/>
+          <w:sz w:val="23"/>
+          <w:szCs w:val="23"/>
+        </w:rPr>
+        <w:t>,</w:t>
+      </w:r>
+      <w:r>
+        <w:rPr>
+          <w:sz w:val="23"/>
+          <w:szCs w:val="23"/>
+        </w:rPr>
+        <w:t xml:space="preserve"> shown based on the functions and objectives stated in Chapter 1.</w:t>
+      </w:r>
+    </w:p>
+    <w:p>
+      <w:pPr>
+        <w:pStyle w:val="Default"/>
+        <w:ind w:firstLine="480"/>
+        <w:rPr>
+          <w:sz w:val="23"/>
+          <w:szCs w:val="23"/>
+        </w:rPr>
+      </w:pPr>
+    </w:p>
+    <w:p>
+      <w:pPr>
+        <w:pStyle w:val="Default"/>
+        <w:rPr>
+          <w:sz w:val="23"/>
+          <w:szCs w:val="23"/>
+        </w:rPr>
+      </w:pPr>
+      <w:r>
+        <w:rPr>
+          <w:sz w:val="23"/>
+          <w:szCs w:val="23"/>
+        </w:rPr>
+        <w:t xml:space="preserve">The following will be </w:t>
+      </w:r>
+      <w:r>
+        <w:rPr>
+          <w:rFonts w:hint="eastAsia"/>
+          <w:sz w:val="23"/>
+          <w:szCs w:val="23"/>
+        </w:rPr>
+        <w:t>shown</w:t>
+      </w:r>
+      <w:r>
+        <w:rPr>
+          <w:sz w:val="23"/>
+          <w:szCs w:val="23"/>
+        </w:rPr>
+        <w:t xml:space="preserve">: </w:t>
+      </w:r>
       <w:bookmarkStart w:id="0" w:name="_GoBack"/>
       <w:bookmarkEnd w:id="0"/>
+    </w:p>
+    <w:p>
+      <w:pPr>
+        <w:pStyle w:val="Default"/>
+        <w:ind w:firstLine="480"/>
+        <w:rPr>
+          <w:sz w:val="23"/>
+          <w:szCs w:val="23"/>
+        </w:rPr>
+      </w:pPr>
+      <w:r>
+        <w:rPr>
+          <w:sz w:val="23"/>
+          <w:szCs w:val="23"/>
+        </w:rPr>
+        <w:t xml:space="preserve">1. The </w:t>
+      </w:r>
+      <w:r>
+        <w:rPr>
+          <w:sz w:val="23"/>
+          <w:szCs w:val="23"/>
+        </w:rPr>
+        <w:t>Level 0 data flow of the system</w:t>
+      </w:r>
+    </w:p>
+    <w:p>
+      <w:pPr>
+        <w:pStyle w:val="Default"/>
+        <w:ind w:firstLine="480"/>
+        <w:rPr>
+          <w:sz w:val="23"/>
+          <w:szCs w:val="23"/>
+        </w:rPr>
+      </w:pPr>
+      <w:r>
+        <w:rPr>
+          <w:sz w:val="23"/>
+          <w:szCs w:val="23"/>
+        </w:rPr>
+        <w:t>2. The Level 1 data flow of the system</w:t>
+      </w:r>
+    </w:p>
+    <w:p>
+      <w:pPr>
+        <w:pStyle w:val="Default"/>
+        <w:ind w:firstLine="480"/>
+        <w:rPr>
+          <w:sz w:val="23"/>
+          <w:szCs w:val="23"/>
+        </w:rPr>
+      </w:pPr>
+      <w:r>
+        <w:rPr>
+          <w:sz w:val="23"/>
+          <w:szCs w:val="23"/>
+        </w:rPr>
+        <w:t>3. The Level 2 data flow of the system</w:t>
+      </w:r>
+    </w:p>
+    <w:p>
+      <w:pPr>
+        <w:pStyle w:val="Default"/>
+        <w:ind w:firstLine="480"/>
+        <w:rPr>
+          <w:sz w:val="23"/>
+          <w:szCs w:val="23"/>
+        </w:rPr>
+      </w:pPr>
+      <w:r>
+        <w:rPr>
+          <w:sz w:val="23"/>
+          <w:szCs w:val="23"/>
+        </w:rPr>
+        <w:t>4. The Structure Chart of the system</w:t>
+      </w:r>
+    </w:p>
+    <w:p>
+      <w:pPr>
+        <w:pStyle w:val="Default"/>
+        <w:ind w:firstLine="480"/>
+        <w:rPr>
+          <w:sz w:val="23"/>
+          <w:szCs w:val="23"/>
+        </w:rPr>
+      </w:pPr>
+      <w:r>
+        <w:rPr>
+          <w:sz w:val="23"/>
+          <w:szCs w:val="23"/>
+        </w:rPr>
+        <w:t>5. The System Flowchart</w:t>
+      </w:r>
+      <w:r>
+        <w:rPr>
+          <w:rFonts w:hint="eastAsia"/>
+          <w:sz w:val="23"/>
+          <w:szCs w:val="23"/>
+        </w:rPr>
+        <w:t xml:space="preserve"> </w:t>
+      </w:r>
+      <w:r>
+        <w:rPr>
+          <w:sz w:val="23"/>
+          <w:szCs w:val="23"/>
+        </w:rPr>
+        <w:t>of whole system</w:t>
+      </w:r>
+    </w:p>
+    <w:p>
+      <w:pPr>
+        <w:pStyle w:val="Default"/>
+        <w:ind w:firstLine="480"/>
+      </w:pPr>
+      <w:r>
+        <w:rPr>
+          <w:sz w:val="23"/>
+          <w:szCs w:val="23"/>
+        </w:rPr>
+        <w:t>6. The System Flowchart of 3 Games</w:t>
+      </w:r>
     </w:p>
     <w:sectPr>
       <w:pgSz w:w="11906" w:h="16838"/>
@@ -824,6 +1451,22 @@
       <w:szCs w:val="48"/>
     </w:rPr>
   </w:style>
+  <w:style w:type="paragraph" w:customStyle="1" w:styleId="Default">
+    <w:name w:val="Default"/>
+    <w:rsid w:val="00E47915"/>
+    <w:pPr>
+      <w:widowControl w:val="0"/>
+      <w:autoSpaceDE w:val="0"/>
+      <w:autoSpaceDN w:val="0"/>
+      <w:adjustRightInd w:val="0"/>
+    </w:pPr>
+    <w:rPr>
+      <w:rFonts w:ascii="Times New Roman" w:hAnsi="Times New Roman" w:cs="Times New Roman"/>
+      <w:color w:val="000000"/>
+      <w:kern w:val="0"/>
+      <w:szCs w:val="24"/>
+    </w:rPr>
+  </w:style>
 </w:styles>
 </file>
 
@@ -1048,6 +1691,22 @@
       <w:kern w:val="36"/>
       <w:sz w:val="48"/>
       <w:szCs w:val="48"/>
+    </w:rPr>
+  </w:style>
+  <w:style w:type="paragraph" w:customStyle="1" w:styleId="Default">
+    <w:name w:val="Default"/>
+    <w:rsid w:val="00E47915"/>
+    <w:pPr>
+      <w:widowControl w:val="0"/>
+      <w:autoSpaceDE w:val="0"/>
+      <w:autoSpaceDN w:val="0"/>
+      <w:adjustRightInd w:val="0"/>
+    </w:pPr>
+    <w:rPr>
+      <w:rFonts w:ascii="Times New Roman" w:hAnsi="Times New Roman" w:cs="Times New Roman"/>
+      <w:color w:val="000000"/>
+      <w:kern w:val="0"/>
+      <w:szCs w:val="24"/>
     </w:rPr>
   </w:style>
 </w:styles>
@@ -1343,7 +2002,7 @@
 </file>
 
 <file path=customXml/itemProps1.xml><?xml version="1.0" encoding="utf-8"?>
-<ds:datastoreItem xmlns:ds="http://schemas.openxmlformats.org/officeDocument/2006/customXml" ds:itemID="{8EB8324E-E656-4494-A673-7C6616B2B311}">
+<ds:datastoreItem xmlns:ds="http://schemas.openxmlformats.org/officeDocument/2006/customXml" ds:itemID="{88E4AE12-C0BB-4F14-B0FC-CF0D45FEACDA}">
   <ds:schemaRefs>
     <ds:schemaRef ds:uri="http://schemas.openxmlformats.org/officeDocument/2006/bibliography"/>
   </ds:schemaRefs>

</xml_diff>

<commit_message>
Fully functional login and registration
</commit_message>
<xml_diff>
--- a/Report.docx
+++ b/Report.docx
@@ -909,7 +909,6 @@
     <w:p>
       <w:pPr>
         <w:rPr>
-          <w:rFonts w:hint="eastAsia"/>
           <w:b/>
           <w:sz w:val="28"/>
         </w:rPr>
@@ -1172,7 +1171,6 @@
         <w:pStyle w:val="Default"/>
         <w:ind w:firstLine="480"/>
         <w:rPr>
-          <w:rFonts w:hint="eastAsia"/>
           <w:sz w:val="23"/>
           <w:szCs w:val="23"/>
         </w:rPr>
@@ -1187,21 +1185,20 @@
     </w:p>
     <w:p>
       <w:pPr>
+        <w:widowControl/>
+      </w:pPr>
+      <w:r>
+        <w:br w:type="page"/>
+      </w:r>
+    </w:p>
+    <w:p>
+      <w:pPr>
         <w:jc w:val="both"/>
-        <w:rPr>
-          <w:rFonts w:hint="eastAsia"/>
-        </w:rPr>
-      </w:pPr>
-    </w:p>
-    <w:p>
-      <w:pPr>
-        <w:jc w:val="both"/>
-      </w:pPr>
-    </w:p>
-    <w:p>
-      <w:pPr>
-        <w:rPr>
-          <w:rFonts w:hint="eastAsia"/>
+      </w:pPr>
+    </w:p>
+    <w:p>
+      <w:pPr>
+        <w:rPr>
           <w:b/>
           <w:sz w:val="28"/>
         </w:rPr>
@@ -1212,7 +1209,6 @@
           <w:b/>
           <w:sz w:val="28"/>
         </w:rPr>
-        <w:lastRenderedPageBreak/>
         <w:t>2</w:t>
       </w:r>
       <w:r>
@@ -1258,7 +1254,6 @@
     <w:p>
       <w:pPr>
         <w:rPr>
-          <w:rFonts w:hint="eastAsia"/>
           <w:b/>
           <w:sz w:val="28"/>
         </w:rPr>
@@ -1266,6 +1261,15 @@
     </w:p>
     <w:p>
       <w:pPr>
+        <w:rPr>
+          <w:rFonts w:ascii="Times New Roman" w:hAnsi="Times New Roman" w:cs="Times New Roman"/>
+          <w:color w:val="000000"/>
+          <w:kern w:val="0"/>
+          <w:sz w:val="23"/>
+          <w:szCs w:val="23"/>
+        </w:rPr>
+      </w:pPr>
+      <w:r>
         <w:rPr>
           <w:rFonts w:ascii="Times New Roman" w:hAnsi="Times New Roman" w:cs="Times New Roman" w:hint="eastAsia"/>
           <w:color w:val="000000"/>
@@ -1273,7 +1277,8 @@
           <w:sz w:val="23"/>
           <w:szCs w:val="23"/>
         </w:rPr>
-      </w:pPr>
+        <w:t xml:space="preserve">The </w:t>
+      </w:r>
       <w:r>
         <w:rPr>
           <w:rFonts w:ascii="Times New Roman" w:hAnsi="Times New Roman" w:cs="Times New Roman" w:hint="eastAsia"/>
@@ -1282,25 +1287,12 @@
           <w:sz w:val="23"/>
           <w:szCs w:val="23"/>
         </w:rPr>
-        <w:t xml:space="preserve">The </w:t>
-      </w:r>
-      <w:r>
-        <w:rPr>
-          <w:rFonts w:ascii="Times New Roman" w:hAnsi="Times New Roman" w:cs="Times New Roman" w:hint="eastAsia"/>
-          <w:color w:val="000000"/>
-          <w:kern w:val="0"/>
-          <w:sz w:val="23"/>
-          <w:szCs w:val="23"/>
-        </w:rPr>
         <w:t>system consists of the puzzle game program and the player.</w:t>
       </w:r>
     </w:p>
     <w:p>
       <w:pPr>
         <w:pStyle w:val="Default"/>
-        <w:rPr>
-          <w:rFonts w:hint="eastAsia"/>
-        </w:rPr>
       </w:pPr>
       <w:r>
         <w:rPr>
@@ -1558,7 +1550,7 @@
     <w:p>
       <w:pPr>
         <w:tabs>
-          <w:tab w:val="left" w:pos="2175"/>
+          <w:tab w:val="left" w:pos="2295"/>
         </w:tabs>
       </w:pPr>
       <w:r>
@@ -1574,7 +1566,7 @@
     <w:p>
       <w:pPr>
         <w:tabs>
-          <w:tab w:val="left" w:pos="855"/>
+          <w:tab w:val="left" w:pos="735"/>
         </w:tabs>
       </w:pPr>
       <w:r>
@@ -1584,187 +1576,7 @@
         <mc:AlternateContent>
           <mc:Choice Requires="wps">
             <w:drawing>
-              <wp:anchor distT="0" distB="0" distL="114300" distR="114300" simplePos="0" relativeHeight="251666432" behindDoc="0" locked="0" layoutInCell="1" allowOverlap="1" wp14:anchorId="30508815" wp14:editId="1C81599C">
-                <wp:simplePos x="0" y="0"/>
-                <wp:positionH relativeFrom="column">
-                  <wp:posOffset>2866599</wp:posOffset>
-                </wp:positionH>
-                <wp:positionV relativeFrom="paragraph">
-                  <wp:posOffset>1156999</wp:posOffset>
-                </wp:positionV>
-                <wp:extent cx="0" cy="328930"/>
-                <wp:effectExtent l="0" t="0" r="19050" b="13970"/>
-                <wp:wrapNone/>
-                <wp:docPr id="8" name="Straight Connector 8"/>
-                <wp:cNvGraphicFramePr/>
-                <a:graphic xmlns:a="http://schemas.openxmlformats.org/drawingml/2006/main">
-                  <a:graphicData uri="http://schemas.microsoft.com/office/word/2010/wordprocessingShape">
-                    <wps:wsp>
-                      <wps:cNvCnPr/>
-                      <wps:spPr>
-                        <a:xfrm flipV="1">
-                          <a:off x="0" y="0"/>
-                          <a:ext cx="0" cy="328930"/>
-                        </a:xfrm>
-                        <a:prstGeom prst="line">
-                          <a:avLst/>
-                        </a:prstGeom>
-                      </wps:spPr>
-                      <wps:style>
-                        <a:lnRef idx="1">
-                          <a:schemeClr val="dk1"/>
-                        </a:lnRef>
-                        <a:fillRef idx="0">
-                          <a:schemeClr val="dk1"/>
-                        </a:fillRef>
-                        <a:effectRef idx="0">
-                          <a:schemeClr val="dk1"/>
-                        </a:effectRef>
-                        <a:fontRef idx="minor">
-                          <a:schemeClr val="tx1"/>
-                        </a:fontRef>
-                      </wps:style>
-                      <wps:bodyPr/>
-                    </wps:wsp>
-                  </a:graphicData>
-                </a:graphic>
-              </wp:anchor>
-            </w:drawing>
-          </mc:Choice>
-          <mc:Fallback>
-            <w:pict>
-              <v:line id="Straight Connector 8" o:spid="_x0000_s1026" style="position:absolute;flip:y;z-index:251666432;visibility:visible;mso-wrap-style:square;mso-wrap-distance-left:9pt;mso-wrap-distance-top:0;mso-wrap-distance-right:9pt;mso-wrap-distance-bottom:0;mso-position-horizontal:absolute;mso-position-horizontal-relative:text;mso-position-vertical:absolute;mso-position-vertical-relative:text" from="225.7pt,91.1pt" to="225.7pt,117pt" o:gfxdata="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" strokecolor="black [3040]"/>
-            </w:pict>
-          </mc:Fallback>
-        </mc:AlternateContent>
-      </w:r>
-      <w:r>
-        <w:rPr>
-          <w:noProof/>
-        </w:rPr>
-        <mc:AlternateContent>
-          <mc:Choice Requires="wps">
-            <w:drawing>
-              <wp:anchor distT="0" distB="0" distL="114300" distR="114300" simplePos="0" relativeHeight="251665408" behindDoc="0" locked="0" layoutInCell="1" allowOverlap="1" wp14:anchorId="29577031" wp14:editId="1A77DC53">
-                <wp:simplePos x="0" y="0"/>
-                <wp:positionH relativeFrom="column">
-                  <wp:posOffset>2535072</wp:posOffset>
-                </wp:positionH>
-                <wp:positionV relativeFrom="paragraph">
-                  <wp:posOffset>1160060</wp:posOffset>
-                </wp:positionV>
-                <wp:extent cx="1501253" cy="328930"/>
-                <wp:effectExtent l="0" t="0" r="22860" b="13970"/>
-                <wp:wrapNone/>
-                <wp:docPr id="6" name="Text Box 2"/>
-                <wp:cNvGraphicFramePr>
-                  <a:graphicFrameLocks xmlns:a="http://schemas.openxmlformats.org/drawingml/2006/main"/>
-                </wp:cNvGraphicFramePr>
-                <a:graphic xmlns:a="http://schemas.openxmlformats.org/drawingml/2006/main">
-                  <a:graphicData uri="http://schemas.microsoft.com/office/word/2010/wordprocessingShape">
-                    <wps:wsp>
-                      <wps:cNvSpPr txBox="1">
-                        <a:spLocks noChangeArrowheads="1"/>
-                      </wps:cNvSpPr>
-                      <wps:spPr bwMode="auto">
-                        <a:xfrm>
-                          <a:off x="0" y="0"/>
-                          <a:ext cx="1501253" cy="328930"/>
-                        </a:xfrm>
-                        <a:prstGeom prst="rect">
-                          <a:avLst/>
-                        </a:prstGeom>
-                        <a:solidFill>
-                          <a:srgbClr val="FFFFFF"/>
-                        </a:solidFill>
-                        <a:ln w="9525">
-                          <a:solidFill>
-                            <a:srgbClr val="000000"/>
-                          </a:solidFill>
-                          <a:miter lim="800000"/>
-                          <a:headEnd/>
-                          <a:tailEnd/>
-                        </a:ln>
-                      </wps:spPr>
-                      <wps:txbx>
-                        <w:txbxContent>
-                          <w:p>
-                            <w:r>
-                              <w:rPr>
-                                <w:rFonts w:hint="eastAsia"/>
-                              </w:rPr>
-                              <w:t>D1</w:t>
-                            </w:r>
-                            <w:r>
-                              <w:rPr>
-                                <w:rFonts w:hint="eastAsia"/>
-                              </w:rPr>
-                              <w:tab/>
-                            </w:r>
-                            <w:r>
-                              <w:rPr>
-                                <w:rFonts w:hint="eastAsia"/>
-                              </w:rPr>
-                              <w:t>Game progress</w:t>
-                            </w:r>
-                          </w:p>
-                        </w:txbxContent>
-                      </wps:txbx>
-                      <wps:bodyPr rot="0" vert="horz" wrap="square" lIns="91440" tIns="45720" rIns="91440" bIns="45720" anchor="t" anchorCtr="0">
-                        <a:noAutofit/>
-                      </wps:bodyPr>
-                    </wps:wsp>
-                  </a:graphicData>
-                </a:graphic>
-                <wp14:sizeRelH relativeFrom="margin">
-                  <wp14:pctWidth>0</wp14:pctWidth>
-                </wp14:sizeRelH>
-                <wp14:sizeRelV relativeFrom="margin">
-                  <wp14:pctHeight>0</wp14:pctHeight>
-                </wp14:sizeRelV>
-              </wp:anchor>
-            </w:drawing>
-          </mc:Choice>
-          <mc:Fallback>
-            <w:pict>
-              <v:shape id="_x0000_s1027" type="#_x0000_t202" style="position:absolute;margin-left:199.6pt;margin-top:91.35pt;width:118.2pt;height:25.9pt;z-index:251665408;visibility:visible;mso-wrap-style:square;mso-width-percent:0;mso-height-percent:0;mso-wrap-distance-left:9pt;mso-wrap-distance-top:0;mso-wrap-distance-right:9pt;mso-wrap-distance-bottom:0;mso-position-horizontal:absolute;mso-position-horizontal-relative:text;mso-position-vertical:absolute;mso-position-vertical-relative:text;mso-width-percent:0;mso-height-percent:0;mso-width-relative:margin;mso-height-relative:margin;v-text-anchor:top" o:gfxdata="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">
-                <v:textbox>
-                  <w:txbxContent>
-                    <w:p>
-                      <w:r>
-                        <w:rPr>
-                          <w:rFonts w:hint="eastAsia"/>
-                        </w:rPr>
-                        <w:t>D1</w:t>
-                      </w:r>
-                      <w:r>
-                        <w:rPr>
-                          <w:rFonts w:hint="eastAsia"/>
-                        </w:rPr>
-                        <w:tab/>
-                      </w:r>
-                      <w:r>
-                        <w:rPr>
-                          <w:rFonts w:hint="eastAsia"/>
-                        </w:rPr>
-                        <w:t>Game progress</w:t>
-                      </w:r>
-                    </w:p>
-                  </w:txbxContent>
-                </v:textbox>
-              </v:shape>
-            </w:pict>
-          </mc:Fallback>
-        </mc:AlternateContent>
-      </w:r>
-      <w:r>
-        <w:rPr>
-          <w:noProof/>
-        </w:rPr>
-        <mc:AlternateContent>
-          <mc:Choice Requires="wps">
-            <w:drawing>
-              <wp:anchor distT="0" distB="0" distL="114300" distR="114300" simplePos="0" relativeHeight="251662336" behindDoc="0" locked="0" layoutInCell="1" allowOverlap="1" wp14:anchorId="034C0B70" wp14:editId="175F6C68">
+              <wp:anchor distT="0" distB="0" distL="114300" distR="114300" simplePos="0" relativeHeight="251662336" behindDoc="0" locked="0" layoutInCell="1" allowOverlap="1" wp14:anchorId="05F8C2C2" wp14:editId="335441AD">
                 <wp:simplePos x="0" y="0"/>
                 <wp:positionH relativeFrom="column">
                   <wp:posOffset>1190767</wp:posOffset>
@@ -1834,7 +1646,7 @@
           </mc:Choice>
           <mc:Fallback>
             <w:pict>
-              <v:roundrect id="_x0000_s1028" style="position:absolute;margin-left:93.75pt;margin-top:33.85pt;width:126.8pt;height:26.85pt;z-index:251662336;visibility:visible;mso-wrap-style:square;mso-width-percent:0;mso-height-percent:0;mso-wrap-distance-left:9pt;mso-wrap-distance-top:0;mso-wrap-distance-right:9pt;mso-wrap-distance-bottom:0;mso-position-horizontal:absolute;mso-position-horizontal-relative:text;mso-position-vertical:absolute;mso-position-vertical-relative:text;mso-width-percent:0;mso-height-percent:0;mso-width-relative:margin;mso-height-relative:margin;v-text-anchor:top" arcsize="10923f" o:gfxdata="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">
+              <v:roundrect id="_x0000_s1027" style="position:absolute;margin-left:93.75pt;margin-top:33.85pt;width:126.8pt;height:26.85pt;z-index:251662336;visibility:visible;mso-wrap-style:square;mso-width-percent:0;mso-height-percent:0;mso-wrap-distance-left:9pt;mso-wrap-distance-top:0;mso-wrap-distance-right:9pt;mso-wrap-distance-bottom:0;mso-position-horizontal:absolute;mso-position-horizontal-relative:text;mso-position-vertical:absolute;mso-position-vertical-relative:text;mso-width-percent:0;mso-height-percent:0;mso-width-relative:margin;mso-height-relative:margin;v-text-anchor:top" arcsize="10923f" o:gfxdata="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">
                 <v:stroke joinstyle="miter"/>
                 <v:textbox>
                   <w:txbxContent>
@@ -1868,7 +1680,7 @@
     <w:p>
       <w:pPr>
         <w:tabs>
-          <w:tab w:val="left" w:pos="4905"/>
+          <w:tab w:val="left" w:pos="5745"/>
         </w:tabs>
       </w:pPr>
       <w:r>
@@ -1878,16 +1690,16 @@
         <mc:AlternateContent>
           <mc:Choice Requires="wps">
             <w:drawing>
-              <wp:anchor distT="0" distB="0" distL="114300" distR="114300" simplePos="0" relativeHeight="251668480" behindDoc="0" locked="0" layoutInCell="1" allowOverlap="1">
+              <wp:anchor distT="0" distB="0" distL="114300" distR="114300" simplePos="0" relativeHeight="251668480" behindDoc="0" locked="0" layoutInCell="1" allowOverlap="1" wp14:anchorId="69B53463" wp14:editId="67A7A02A">
                 <wp:simplePos x="0" y="0"/>
                 <wp:positionH relativeFrom="column">
-                  <wp:posOffset>2801127</wp:posOffset>
+                  <wp:posOffset>2799080</wp:posOffset>
                 </wp:positionH>
                 <wp:positionV relativeFrom="paragraph">
-                  <wp:posOffset>126242</wp:posOffset>
+                  <wp:posOffset>127635</wp:posOffset>
                 </wp:positionV>
-                <wp:extent cx="409016" cy="313387"/>
-                <wp:effectExtent l="38100" t="38100" r="29210" b="29845"/>
+                <wp:extent cx="1175385" cy="312420"/>
+                <wp:effectExtent l="38100" t="57150" r="24765" b="30480"/>
                 <wp:wrapNone/>
                 <wp:docPr id="10" name="Straight Arrow Connector 10"/>
                 <wp:cNvGraphicFramePr/>
@@ -1898,7 +1710,7 @@
                       <wps:spPr>
                         <a:xfrm flipH="1" flipV="1">
                           <a:off x="0" y="0"/>
-                          <a:ext cx="409016" cy="313387"/>
+                          <a:ext cx="1175385" cy="312420"/>
                         </a:xfrm>
                         <a:prstGeom prst="straightConnector1">
                           <a:avLst/>
@@ -1925,6 +1737,9 @@
                     </wps:wsp>
                   </a:graphicData>
                 </a:graphic>
+                <wp14:sizeRelH relativeFrom="margin">
+                  <wp14:pctWidth>0</wp14:pctWidth>
+                </wp14:sizeRelH>
                 <wp14:sizeRelV relativeFrom="margin">
                   <wp14:pctHeight>0</wp14:pctHeight>
                 </wp14:sizeRelV>
@@ -1933,7 +1748,11 @@
           </mc:Choice>
           <mc:Fallback>
             <w:pict>
-              <v:shape id="Straight Arrow Connector 10" o:spid="_x0000_s1026" type="#_x0000_t32" style="position:absolute;margin-left:220.55pt;margin-top:9.95pt;width:32.2pt;height:24.7pt;flip:x y;z-index:251668480;visibility:visible;mso-wrap-style:square;mso-height-percent:0;mso-wrap-distance-left:9pt;mso-wrap-distance-top:0;mso-wrap-distance-right:9pt;mso-wrap-distance-bottom:0;mso-position-horizontal:absolute;mso-position-horizontal-relative:text;mso-position-vertical:absolute;mso-position-vertical-relative:text;mso-height-percent:0;mso-height-relative:margin" o:gfxdata="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" strokecolor="black [3040]">
+              <v:shapetype id="_x0000_t32" coordsize="21600,21600" o:spt="32" o:oned="t" path="m,l21600,21600e" filled="f">
+                <v:path arrowok="t" fillok="f" o:connecttype="none"/>
+                <o:lock v:ext="edit" shapetype="t"/>
+              </v:shapetype>
+              <v:shape id="Straight Arrow Connector 10" o:spid="_x0000_s1026" type="#_x0000_t32" style="position:absolute;margin-left:220.4pt;margin-top:10.05pt;width:92.55pt;height:24.6pt;flip:x y;z-index:251668480;visibility:visible;mso-wrap-style:square;mso-width-percent:0;mso-height-percent:0;mso-wrap-distance-left:9pt;mso-wrap-distance-top:0;mso-wrap-distance-right:9pt;mso-wrap-distance-bottom:0;mso-position-horizontal:absolute;mso-position-horizontal-relative:text;mso-position-vertical:absolute;mso-position-vertical-relative:text;mso-width-percent:0;mso-height-percent:0;mso-width-relative:margin;mso-height-relative:margin" o:gfxdata="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" strokecolor="black [3040]">
                 <v:stroke endarrow="open"/>
               </v:shape>
             </w:pict>
@@ -1947,16 +1766,16 @@
         <mc:AlternateContent>
           <mc:Choice Requires="wps">
             <w:drawing>
-              <wp:anchor distT="0" distB="0" distL="114300" distR="114300" simplePos="0" relativeHeight="251667456" behindDoc="0" locked="0" layoutInCell="1" allowOverlap="1" wp14:anchorId="3F8A20CA" wp14:editId="3118BEEC">
+              <wp:anchor distT="0" distB="0" distL="114300" distR="114300" simplePos="0" relativeHeight="251667456" behindDoc="0" locked="0" layoutInCell="1" allowOverlap="1" wp14:anchorId="545AC4B6" wp14:editId="393963C4">
                 <wp:simplePos x="0" y="0"/>
                 <wp:positionH relativeFrom="column">
-                  <wp:posOffset>2868930</wp:posOffset>
+                  <wp:posOffset>2870835</wp:posOffset>
                 </wp:positionH>
                 <wp:positionV relativeFrom="paragraph">
-                  <wp:posOffset>16510</wp:posOffset>
+                  <wp:posOffset>20320</wp:posOffset>
                 </wp:positionV>
-                <wp:extent cx="572770" cy="422910"/>
-                <wp:effectExtent l="0" t="0" r="74930" b="53340"/>
+                <wp:extent cx="1590675" cy="419735"/>
+                <wp:effectExtent l="0" t="0" r="66675" b="75565"/>
                 <wp:wrapNone/>
                 <wp:docPr id="9" name="Straight Arrow Connector 9"/>
                 <wp:cNvGraphicFramePr/>
@@ -1967,7 +1786,7 @@
                       <wps:spPr>
                         <a:xfrm>
                           <a:off x="0" y="0"/>
-                          <a:ext cx="572770" cy="422910"/>
+                          <a:ext cx="1590675" cy="419735"/>
                         </a:xfrm>
                         <a:prstGeom prst="straightConnector1">
                           <a:avLst/>
@@ -1994,6 +1813,9 @@
                     </wps:wsp>
                   </a:graphicData>
                 </a:graphic>
+                <wp14:sizeRelH relativeFrom="margin">
+                  <wp14:pctWidth>0</wp14:pctWidth>
+                </wp14:sizeRelH>
                 <wp14:sizeRelV relativeFrom="margin">
                   <wp14:pctHeight>0</wp14:pctHeight>
                 </wp14:sizeRelV>
@@ -2002,7 +1824,7 @@
           </mc:Choice>
           <mc:Fallback>
             <w:pict>
-              <v:shape id="Straight Arrow Connector 9" o:spid="_x0000_s1026" type="#_x0000_t32" style="position:absolute;margin-left:225.9pt;margin-top:1.3pt;width:45.1pt;height:33.3pt;z-index:251667456;visibility:visible;mso-wrap-style:square;mso-height-percent:0;mso-wrap-distance-left:9pt;mso-wrap-distance-top:0;mso-wrap-distance-right:9pt;mso-wrap-distance-bottom:0;mso-position-horizontal:absolute;mso-position-horizontal-relative:text;mso-position-vertical:absolute;mso-position-vertical-relative:text;mso-height-percent:0;mso-height-relative:margin" o:gfxdata="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" strokecolor="black [3040]">
+              <v:shape id="Straight Arrow Connector 9" o:spid="_x0000_s1026" type="#_x0000_t32" style="position:absolute;margin-left:226.05pt;margin-top:1.6pt;width:125.25pt;height:33.05pt;z-index:251667456;visibility:visible;mso-wrap-style:square;mso-width-percent:0;mso-height-percent:0;mso-wrap-distance-left:9pt;mso-wrap-distance-top:0;mso-wrap-distance-right:9pt;mso-wrap-distance-bottom:0;mso-position-horizontal:absolute;mso-position-horizontal-relative:text;mso-position-vertical:absolute;mso-position-vertical-relative:text;mso-width-percent:0;mso-height-percent:0;mso-width-relative:margin;mso-height-relative:margin" o:gfxdata="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" strokecolor="black [3040]">
                 <v:stroke endarrow="open"/>
               </v:shape>
             </w:pict>
@@ -2016,17 +1838,20 @@
         <w:rPr>
           <w:rFonts w:hint="eastAsia"/>
         </w:rPr>
-        <w:t>Save progress</w:t>
+        <w:t xml:space="preserve">Save </w:t>
+      </w:r>
+      <w:r>
+        <w:rPr>
+          <w:rFonts w:hint="eastAsia"/>
+        </w:rPr>
+        <w:t>user information</w:t>
       </w:r>
     </w:p>
     <w:p>
       <w:pPr>
         <w:tabs>
-          <w:tab w:val="left" w:pos="3090"/>
+          <w:tab w:val="left" w:pos="2490"/>
         </w:tabs>
-        <w:rPr>
-          <w:rFonts w:hint="eastAsia"/>
-        </w:rPr>
       </w:pPr>
       <w:r>
         <w:tab/>
@@ -2041,7 +1866,19 @@
         <w:rPr>
           <w:rFonts w:hint="eastAsia"/>
         </w:rPr>
-        <w:t xml:space="preserve"> progress</w:t>
+        <w:t xml:space="preserve"> </w:t>
+      </w:r>
+      <w:r>
+        <w:rPr>
+          <w:rFonts w:hint="eastAsia"/>
+        </w:rPr>
+        <w:t>u</w:t>
+      </w:r>
+      <w:r>
+        <w:rPr>
+          <w:rFonts w:hint="eastAsia"/>
+        </w:rPr>
+        <w:t>ser information</w:t>
       </w:r>
     </w:p>
     <w:p>
@@ -2049,107 +1886,6 @@
         <w:tabs>
           <w:tab w:val="left" w:pos="3210"/>
         </w:tabs>
-        <w:rPr>
-          <w:rFonts w:hint="eastAsia"/>
-        </w:rPr>
-      </w:pPr>
-    </w:p>
-    <w:p>
-      <w:pPr>
-        <w:tabs>
-          <w:tab w:val="left" w:pos="3210"/>
-        </w:tabs>
-        <w:rPr>
-          <w:rFonts w:hint="eastAsia"/>
-        </w:rPr>
-      </w:pPr>
-    </w:p>
-    <w:p>
-      <w:pPr>
-        <w:rPr>
-          <w:rFonts w:hint="eastAsia"/>
-          <w:b/>
-          <w:sz w:val="28"/>
-        </w:rPr>
-      </w:pPr>
-      <w:r>
-        <w:rPr>
-          <w:rFonts w:hint="eastAsia"/>
-          <w:b/>
-          <w:sz w:val="28"/>
-        </w:rPr>
-        <w:t>2</w:t>
-      </w:r>
-      <w:r>
-        <w:rPr>
-          <w:rFonts w:hint="eastAsia"/>
-          <w:b/>
-          <w:sz w:val="28"/>
-        </w:rPr>
-        <w:t>.</w:t>
-      </w:r>
-      <w:r>
-        <w:rPr>
-          <w:rFonts w:hint="eastAsia"/>
-          <w:b/>
-          <w:sz w:val="28"/>
-        </w:rPr>
-        <w:t>5</w:t>
-      </w:r>
-      <w:r>
-        <w:rPr>
-          <w:rFonts w:hint="eastAsia"/>
-          <w:b/>
-          <w:sz w:val="28"/>
-        </w:rPr>
-        <w:t>:</w:t>
-      </w:r>
-      <w:r>
-        <w:rPr>
-          <w:rFonts w:hint="eastAsia"/>
-          <w:b/>
-          <w:sz w:val="28"/>
-        </w:rPr>
-        <w:t xml:space="preserve"> </w:t>
-      </w:r>
-      <w:r>
-        <w:rPr>
-          <w:b/>
-          <w:sz w:val="28"/>
-        </w:rPr>
-        <w:t xml:space="preserve">The Level </w:t>
-      </w:r>
-      <w:r>
-        <w:rPr>
-          <w:rFonts w:hint="eastAsia"/>
-          <w:b/>
-          <w:sz w:val="28"/>
-        </w:rPr>
-        <w:t>1</w:t>
-      </w:r>
-      <w:r>
-        <w:rPr>
-          <w:b/>
-          <w:sz w:val="28"/>
-        </w:rPr>
-        <w:t xml:space="preserve"> data flow of the system</w:t>
-      </w:r>
-    </w:p>
-    <w:p>
-      <w:pPr>
-        <w:tabs>
-          <w:tab w:val="left" w:pos="3210"/>
-        </w:tabs>
-        <w:rPr>
-          <w:rFonts w:hint="eastAsia"/>
-        </w:rPr>
-      </w:pPr>
-    </w:p>
-    <w:p>
-      <w:pPr>
-        <w:tabs>
-          <w:tab w:val="left" w:pos="3210"/>
-        </w:tabs>
       </w:pPr>
       <w:r>
         <w:rPr>
@@ -2158,18 +1894,85 @@
         <mc:AlternateContent>
           <mc:Choice Requires="wps">
             <w:drawing>
-              <wp:anchor distT="0" distB="0" distL="114300" distR="114300" simplePos="0" relativeHeight="251670528" behindDoc="0" locked="0" layoutInCell="1" allowOverlap="1" wp14:editId="36B11C9B">
+              <wp:anchor distT="0" distB="0" distL="114300" distR="114300" simplePos="0" relativeHeight="251666432" behindDoc="0" locked="0" layoutInCell="1" allowOverlap="1" wp14:anchorId="5B94F281" wp14:editId="7C283014">
                 <wp:simplePos x="0" y="0"/>
                 <wp:positionH relativeFrom="column">
-                  <wp:align>center</wp:align>
+                  <wp:posOffset>3867150</wp:posOffset>
                 </wp:positionH>
                 <wp:positionV relativeFrom="paragraph">
-                  <wp:posOffset>0</wp:posOffset>
+                  <wp:posOffset>19050</wp:posOffset>
                 </wp:positionV>
-                <wp:extent cx="2374265" cy="1403985"/>
-                <wp:effectExtent l="0" t="0" r="3175" b="5715"/>
+                <wp:extent cx="0" cy="323850"/>
+                <wp:effectExtent l="0" t="0" r="19050" b="19050"/>
                 <wp:wrapNone/>
-                <wp:docPr id="11" name="Text Box 2"/>
+                <wp:docPr id="8" name="Straight Connector 8"/>
+                <wp:cNvGraphicFramePr/>
+                <a:graphic xmlns:a="http://schemas.openxmlformats.org/drawingml/2006/main">
+                  <a:graphicData uri="http://schemas.microsoft.com/office/word/2010/wordprocessingShape">
+                    <wps:wsp>
+                      <wps:cNvCnPr/>
+                      <wps:spPr>
+                        <a:xfrm flipV="1">
+                          <a:off x="0" y="0"/>
+                          <a:ext cx="0" cy="323850"/>
+                        </a:xfrm>
+                        <a:prstGeom prst="line">
+                          <a:avLst/>
+                        </a:prstGeom>
+                      </wps:spPr>
+                      <wps:style>
+                        <a:lnRef idx="1">
+                          <a:schemeClr val="dk1"/>
+                        </a:lnRef>
+                        <a:fillRef idx="0">
+                          <a:schemeClr val="dk1"/>
+                        </a:fillRef>
+                        <a:effectRef idx="0">
+                          <a:schemeClr val="dk1"/>
+                        </a:effectRef>
+                        <a:fontRef idx="minor">
+                          <a:schemeClr val="tx1"/>
+                        </a:fontRef>
+                      </wps:style>
+                      <wps:bodyPr/>
+                    </wps:wsp>
+                  </a:graphicData>
+                </a:graphic>
+                <wp14:sizeRelH relativeFrom="margin">
+                  <wp14:pctWidth>0</wp14:pctWidth>
+                </wp14:sizeRelH>
+                <wp14:sizeRelV relativeFrom="margin">
+                  <wp14:pctHeight>0</wp14:pctHeight>
+                </wp14:sizeRelV>
+              </wp:anchor>
+            </w:drawing>
+          </mc:Choice>
+          <mc:Fallback>
+            <w:pict>
+              <v:line id="Straight Connector 8" o:spid="_x0000_s1026" style="position:absolute;flip:y;z-index:251666432;visibility:visible;mso-wrap-style:square;mso-width-percent:0;mso-height-percent:0;mso-wrap-distance-left:9pt;mso-wrap-distance-top:0;mso-wrap-distance-right:9pt;mso-wrap-distance-bottom:0;mso-position-horizontal:absolute;mso-position-horizontal-relative:text;mso-position-vertical:absolute;mso-position-vertical-relative:text;mso-width-percent:0;mso-height-percent:0;mso-width-relative:margin;mso-height-relative:margin" from="304.5pt,1.5pt" to="304.5pt,27pt" o:gfxdata="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" strokecolor="black [3040]"/>
+            </w:pict>
+          </mc:Fallback>
+        </mc:AlternateContent>
+      </w:r>
+      <w:r>
+        <w:rPr>
+          <w:noProof/>
+        </w:rPr>
+        <mc:AlternateContent>
+          <mc:Choice Requires="wps">
+            <w:drawing>
+              <wp:anchor distT="0" distB="0" distL="114300" distR="114300" simplePos="0" relativeHeight="251665408" behindDoc="0" locked="0" layoutInCell="1" allowOverlap="1" wp14:anchorId="0C9583CA" wp14:editId="5EED95B4">
+                <wp:simplePos x="0" y="0"/>
+                <wp:positionH relativeFrom="column">
+                  <wp:posOffset>3532447</wp:posOffset>
+                </wp:positionH>
+                <wp:positionV relativeFrom="paragraph">
+                  <wp:posOffset>16510</wp:posOffset>
+                </wp:positionV>
+                <wp:extent cx="1562668" cy="328930"/>
+                <wp:effectExtent l="0" t="0" r="19050" b="13970"/>
+                <wp:wrapNone/>
+                <wp:docPr id="6" name="Text Box 2"/>
                 <wp:cNvGraphicFramePr>
                   <a:graphicFrameLocks xmlns:a="http://schemas.openxmlformats.org/drawingml/2006/main"/>
                 </wp:cNvGraphicFramePr>
@@ -2182,7 +1985,7 @@
                       <wps:spPr bwMode="auto">
                         <a:xfrm>
                           <a:off x="0" y="0"/>
-                          <a:ext cx="2374265" cy="1403985"/>
+                          <a:ext cx="1562668" cy="328930"/>
                         </a:xfrm>
                         <a:prstGeom prst="rect">
                           <a:avLst/>
@@ -2201,60 +2004,80 @@
                       </wps:spPr>
                       <wps:txbx>
                         <w:txbxContent>
-                          <w:sdt>
-                            <w:sdtPr>
-                              <w:id w:val="568603642"/>
-                              <w:temporary/>
-                              <w:showingPlcHdr/>
-                            </w:sdtPr>
-                            <w:sdtContent>
-                              <w:bookmarkStart w:id="0" w:name="_GoBack" w:displacedByCustomXml="prev"/>
-                              <w:p>
-                                <w:r>
-                                  <w:t>[Type a quote from the document or the summary of an interesting point. You can position the text box anywhere in the document. Use the Drawing Tools tab to change the formatting of the pull quote text box.]</w:t>
-                                </w:r>
-                              </w:p>
-                              <w:bookmarkEnd w:id="0" w:displacedByCustomXml="next"/>
-                            </w:sdtContent>
-                          </w:sdt>
+                          <w:p>
+                            <w:r>
+                              <w:rPr>
+                                <w:rFonts w:hint="eastAsia"/>
+                              </w:rPr>
+                              <w:t>D1</w:t>
+                            </w:r>
+                            <w:r>
+                              <w:rPr>
+                                <w:rFonts w:hint="eastAsia"/>
+                              </w:rPr>
+                              <w:tab/>
+                            </w:r>
+                            <w:r>
+                              <w:rPr>
+                                <w:rFonts w:hint="eastAsia"/>
+                              </w:rPr>
+                              <w:t>U</w:t>
+                            </w:r>
+                            <w:r>
+                              <w:rPr>
+                                <w:rFonts w:hint="eastAsia"/>
+                              </w:rPr>
+                              <w:t>ser information</w:t>
+                            </w:r>
+                          </w:p>
                         </w:txbxContent>
                       </wps:txbx>
                       <wps:bodyPr rot="0" vert="horz" wrap="square" lIns="91440" tIns="45720" rIns="91440" bIns="45720" anchor="t" anchorCtr="0">
-                        <a:spAutoFit/>
+                        <a:noAutofit/>
                       </wps:bodyPr>
                     </wps:wsp>
                   </a:graphicData>
                 </a:graphic>
                 <wp14:sizeRelH relativeFrom="margin">
-                  <wp14:pctWidth>40000</wp14:pctWidth>
+                  <wp14:pctWidth>0</wp14:pctWidth>
                 </wp14:sizeRelH>
                 <wp14:sizeRelV relativeFrom="margin">
-                  <wp14:pctHeight>20000</wp14:pctHeight>
+                  <wp14:pctHeight>0</wp14:pctHeight>
                 </wp14:sizeRelV>
               </wp:anchor>
             </w:drawing>
           </mc:Choice>
           <mc:Fallback>
             <w:pict>
-              <v:shape id="_x0000_s1029" type="#_x0000_t202" style="position:absolute;margin-left:0;margin-top:0;width:186.95pt;height:110.55pt;z-index:251670528;visibility:visible;mso-wrap-style:square;mso-width-percent:400;mso-height-percent:200;mso-wrap-distance-left:9pt;mso-wrap-distance-top:0;mso-wrap-distance-right:9pt;mso-wrap-distance-bottom:0;mso-position-horizontal:center;mso-position-horizontal-relative:text;mso-position-vertical:absolute;mso-position-vertical-relative:text;mso-width-percent:400;mso-height-percent:200;mso-width-relative:margin;mso-height-relative:margin;v-text-anchor:top" o:gfxdata="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">
-                <v:textbox style="mso-fit-shape-to-text:t">
+              <v:shape id="_x0000_s1028" type="#_x0000_t202" style="position:absolute;margin-left:278.15pt;margin-top:1.3pt;width:123.05pt;height:25.9pt;z-index:251665408;visibility:visible;mso-wrap-style:square;mso-width-percent:0;mso-height-percent:0;mso-wrap-distance-left:9pt;mso-wrap-distance-top:0;mso-wrap-distance-right:9pt;mso-wrap-distance-bottom:0;mso-position-horizontal:absolute;mso-position-horizontal-relative:text;mso-position-vertical:absolute;mso-position-vertical-relative:text;mso-width-percent:0;mso-height-percent:0;mso-width-relative:margin;mso-height-relative:margin;v-text-anchor:top" o:gfxdata="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">
+                <v:textbox>
                   <w:txbxContent>
-                    <w:sdt>
-                      <w:sdtPr>
-                        <w:id w:val="568603642"/>
-                        <w:temporary/>
-                        <w:showingPlcHdr/>
-                      </w:sdtPr>
-                      <w:sdtContent>
-                        <w:bookmarkStart w:id="1" w:name="_GoBack" w:displacedByCustomXml="prev"/>
-                        <w:p>
-                          <w:r>
-                            <w:t>[Type a quote from the document or the summary of an interesting point. You can position the text box anywhere in the document. Use the Drawing Tools tab to change the formatting of the pull quote text box.]</w:t>
-                          </w:r>
-                        </w:p>
-                        <w:bookmarkEnd w:id="1" w:displacedByCustomXml="next"/>
-                      </w:sdtContent>
-                    </w:sdt>
+                    <w:p>
+                      <w:r>
+                        <w:rPr>
+                          <w:rFonts w:hint="eastAsia"/>
+                        </w:rPr>
+                        <w:t>D1</w:t>
+                      </w:r>
+                      <w:r>
+                        <w:rPr>
+                          <w:rFonts w:hint="eastAsia"/>
+                        </w:rPr>
+                        <w:tab/>
+                      </w:r>
+                      <w:r>
+                        <w:rPr>
+                          <w:rFonts w:hint="eastAsia"/>
+                        </w:rPr>
+                        <w:t>U</w:t>
+                      </w:r>
+                      <w:r>
+                        <w:rPr>
+                          <w:rFonts w:hint="eastAsia"/>
+                        </w:rPr>
+                        <w:t>ser information</w:t>
+                      </w:r>
+                    </w:p>
                   </w:txbxContent>
                 </v:textbox>
               </v:shape>
@@ -2263,9 +2086,3211 @@
         </mc:AlternateContent>
       </w:r>
     </w:p>
+    <w:p>
+      <w:pPr>
+        <w:tabs>
+          <w:tab w:val="left" w:pos="3210"/>
+        </w:tabs>
+      </w:pPr>
+    </w:p>
+    <w:p>
+      <w:pPr>
+        <w:rPr>
+          <w:b/>
+          <w:sz w:val="28"/>
+        </w:rPr>
+      </w:pPr>
+      <w:r>
+        <w:rPr>
+          <w:rFonts w:hint="eastAsia"/>
+          <w:b/>
+          <w:sz w:val="28"/>
+        </w:rPr>
+        <w:t>2</w:t>
+      </w:r>
+      <w:r>
+        <w:rPr>
+          <w:rFonts w:hint="eastAsia"/>
+          <w:b/>
+          <w:sz w:val="28"/>
+        </w:rPr>
+        <w:t>.</w:t>
+      </w:r>
+      <w:r>
+        <w:rPr>
+          <w:rFonts w:hint="eastAsia"/>
+          <w:b/>
+          <w:sz w:val="28"/>
+        </w:rPr>
+        <w:t>5</w:t>
+      </w:r>
+      <w:r>
+        <w:rPr>
+          <w:rFonts w:hint="eastAsia"/>
+          <w:b/>
+          <w:sz w:val="28"/>
+        </w:rPr>
+        <w:t>:</w:t>
+      </w:r>
+      <w:r>
+        <w:rPr>
+          <w:rFonts w:hint="eastAsia"/>
+          <w:b/>
+          <w:sz w:val="28"/>
+        </w:rPr>
+        <w:t xml:space="preserve"> </w:t>
+      </w:r>
+      <w:r>
+        <w:rPr>
+          <w:b/>
+          <w:sz w:val="28"/>
+        </w:rPr>
+        <w:t xml:space="preserve">The Level </w:t>
+      </w:r>
+      <w:r>
+        <w:rPr>
+          <w:rFonts w:hint="eastAsia"/>
+          <w:b/>
+          <w:sz w:val="28"/>
+        </w:rPr>
+        <w:t>1</w:t>
+      </w:r>
+      <w:r>
+        <w:rPr>
+          <w:b/>
+          <w:sz w:val="28"/>
+        </w:rPr>
+        <w:t xml:space="preserve"> data flow of the system</w:t>
+      </w:r>
+    </w:p>
+    <w:p>
+      <w:pPr>
+        <w:tabs>
+          <w:tab w:val="left" w:pos="3210"/>
+        </w:tabs>
+        <w:rPr>
+          <w:rFonts w:hint="eastAsia"/>
+        </w:rPr>
+      </w:pPr>
+    </w:p>
+    <w:p>
+      <w:pPr>
+        <w:tabs>
+          <w:tab w:val="left" w:pos="3210"/>
+        </w:tabs>
+      </w:pPr>
+      <w:r>
+        <mc:AlternateContent>
+          <mc:Choice Requires="wps">
+            <w:drawing>
+              <wp:anchor distT="0" distB="0" distL="114300" distR="114300" simplePos="0" relativeHeight="251678720" behindDoc="0" locked="0" layoutInCell="1" allowOverlap="1" wp14:anchorId="4C06BE32" wp14:editId="39BB59CF">
+                <wp:simplePos x="0" y="0"/>
+                <wp:positionH relativeFrom="column">
+                  <wp:posOffset>3601085</wp:posOffset>
+                </wp:positionH>
+                <wp:positionV relativeFrom="paragraph">
+                  <wp:posOffset>389890</wp:posOffset>
+                </wp:positionV>
+                <wp:extent cx="971550" cy="0"/>
+                <wp:effectExtent l="0" t="0" r="19050" b="19050"/>
+                <wp:wrapNone/>
+                <wp:docPr id="16" name="Straight Connector 16"/>
+                <wp:cNvGraphicFramePr/>
+                <a:graphic xmlns:a="http://schemas.openxmlformats.org/drawingml/2006/main">
+                  <a:graphicData uri="http://schemas.microsoft.com/office/word/2010/wordprocessingShape">
+                    <wps:wsp>
+                      <wps:cNvCnPr/>
+                      <wps:spPr>
+                        <a:xfrm>
+                          <a:off x="0" y="0"/>
+                          <a:ext cx="971550" cy="0"/>
+                        </a:xfrm>
+                        <a:prstGeom prst="line">
+                          <a:avLst/>
+                        </a:prstGeom>
+                      </wps:spPr>
+                      <wps:style>
+                        <a:lnRef idx="1">
+                          <a:schemeClr val="dk1"/>
+                        </a:lnRef>
+                        <a:fillRef idx="0">
+                          <a:schemeClr val="dk1"/>
+                        </a:fillRef>
+                        <a:effectRef idx="0">
+                          <a:schemeClr val="dk1"/>
+                        </a:effectRef>
+                        <a:fontRef idx="minor">
+                          <a:schemeClr val="tx1"/>
+                        </a:fontRef>
+                      </wps:style>
+                      <wps:bodyPr/>
+                    </wps:wsp>
+                  </a:graphicData>
+                </a:graphic>
+                <wp14:sizeRelH relativeFrom="margin">
+                  <wp14:pctWidth>0</wp14:pctWidth>
+                </wp14:sizeRelH>
+              </wp:anchor>
+            </w:drawing>
+          </mc:Choice>
+          <mc:Fallback>
+            <w:pict>
+              <v:line id="Straight Connector 16" o:spid="_x0000_s1026" style="position:absolute;z-index:251678720;visibility:visible;mso-wrap-style:square;mso-width-percent:0;mso-wrap-distance-left:9pt;mso-wrap-distance-top:0;mso-wrap-distance-right:9pt;mso-wrap-distance-bottom:0;mso-position-horizontal:absolute;mso-position-horizontal-relative:text;mso-position-vertical:absolute;mso-position-vertical-relative:text;mso-width-percent:0;mso-width-relative:margin" from="283.55pt,30.7pt" to="360.05pt,30.7pt" o:gfxdata="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" strokecolor="black [3040]"/>
+            </w:pict>
+          </mc:Fallback>
+        </mc:AlternateContent>
+      </w:r>
+      <w:r>
+        <mc:AlternateContent>
+          <mc:Choice Requires="wps">
+            <w:drawing>
+              <wp:anchor distT="0" distB="0" distL="114300" distR="114300" simplePos="0" relativeHeight="251677696" behindDoc="0" locked="0" layoutInCell="1" allowOverlap="1" wp14:anchorId="2AD0C7C0" wp14:editId="268BE712">
+                <wp:simplePos x="0" y="0"/>
+                <wp:positionH relativeFrom="column">
+                  <wp:posOffset>3601085</wp:posOffset>
+                </wp:positionH>
+                <wp:positionV relativeFrom="paragraph">
+                  <wp:posOffset>104140</wp:posOffset>
+                </wp:positionV>
+                <wp:extent cx="971550" cy="781050"/>
+                <wp:effectExtent l="0" t="0" r="19050" b="19050"/>
+                <wp:wrapNone/>
+                <wp:docPr id="15" name="Text Box 2"/>
+                <wp:cNvGraphicFramePr>
+                  <a:graphicFrameLocks xmlns:a="http://schemas.openxmlformats.org/drawingml/2006/main"/>
+                </wp:cNvGraphicFramePr>
+                <a:graphic xmlns:a="http://schemas.openxmlformats.org/drawingml/2006/main">
+                  <a:graphicData uri="http://schemas.microsoft.com/office/word/2010/wordprocessingShape">
+                    <wps:wsp>
+                      <wps:cNvSpPr txBox="1">
+                        <a:spLocks noChangeArrowheads="1"/>
+                      </wps:cNvSpPr>
+                      <wps:spPr bwMode="auto">
+                        <a:xfrm>
+                          <a:off x="0" y="0"/>
+                          <a:ext cx="971550" cy="781050"/>
+                        </a:xfrm>
+                        <a:prstGeom prst="rect">
+                          <a:avLst/>
+                        </a:prstGeom>
+                        <a:solidFill>
+                          <a:srgbClr val="FFFFFF"/>
+                        </a:solidFill>
+                        <a:ln w="9525">
+                          <a:solidFill>
+                            <a:srgbClr val="000000"/>
+                          </a:solidFill>
+                          <a:miter lim="800000"/>
+                          <a:headEnd/>
+                          <a:tailEnd/>
+                        </a:ln>
+                      </wps:spPr>
+                      <wps:txbx>
+                        <w:txbxContent>
+                          <w:p>
+                            <w:pPr>
+                              <w:jc w:val="center"/>
+                              <w:rPr>
+                                <w:rFonts w:hint="eastAsia"/>
+                              </w:rPr>
+                            </w:pPr>
+                            <w:r>
+                              <w:rPr>
+                                <w:rFonts w:hint="eastAsia"/>
+                              </w:rPr>
+                              <w:t>2</w:t>
+                            </w:r>
+                            <w:r>
+                              <w:rPr>
+                                <w:rFonts w:hint="eastAsia"/>
+                              </w:rPr>
+                              <w:t>.0</w:t>
+                            </w:r>
+                          </w:p>
+                          <w:p>
+                            <w:pPr>
+                              <w:jc w:val="center"/>
+                            </w:pPr>
+                            <w:r>
+                              <w:rPr>
+                                <w:rFonts w:hint="eastAsia"/>
+                              </w:rPr>
+                              <w:t>Registration Process</w:t>
+                            </w:r>
+                          </w:p>
+                        </w:txbxContent>
+                      </wps:txbx>
+                      <wps:bodyPr rot="0" vert="horz" wrap="square" lIns="91440" tIns="45720" rIns="91440" bIns="45720" anchor="t" anchorCtr="0">
+                        <a:noAutofit/>
+                      </wps:bodyPr>
+                    </wps:wsp>
+                  </a:graphicData>
+                </a:graphic>
+                <wp14:sizeRelH relativeFrom="margin">
+                  <wp14:pctWidth>0</wp14:pctWidth>
+                </wp14:sizeRelH>
+                <wp14:sizeRelV relativeFrom="margin">
+                  <wp14:pctHeight>0</wp14:pctHeight>
+                </wp14:sizeRelV>
+              </wp:anchor>
+            </w:drawing>
+          </mc:Choice>
+          <mc:Fallback>
+            <w:pict>
+              <v:shape id="_x0000_s1029" type="#_x0000_t202" style="position:absolute;margin-left:283.55pt;margin-top:8.2pt;width:76.5pt;height:61.5pt;z-index:251677696;visibility:visible;mso-wrap-style:square;mso-width-percent:0;mso-height-percent:0;mso-wrap-distance-left:9pt;mso-wrap-distance-top:0;mso-wrap-distance-right:9pt;mso-wrap-distance-bottom:0;mso-position-horizontal:absolute;mso-position-horizontal-relative:text;mso-position-vertical:absolute;mso-position-vertical-relative:text;mso-width-percent:0;mso-height-percent:0;mso-width-relative:margin;mso-height-relative:margin;v-text-anchor:top" o:gfxdata="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">
+                <v:textbox>
+                  <w:txbxContent>
+                    <w:p>
+                      <w:pPr>
+                        <w:jc w:val="center"/>
+                        <w:rPr>
+                          <w:rFonts w:hint="eastAsia"/>
+                        </w:rPr>
+                      </w:pPr>
+                      <w:r>
+                        <w:rPr>
+                          <w:rFonts w:hint="eastAsia"/>
+                        </w:rPr>
+                        <w:t>2</w:t>
+                      </w:r>
+                      <w:r>
+                        <w:rPr>
+                          <w:rFonts w:hint="eastAsia"/>
+                        </w:rPr>
+                        <w:t>.0</w:t>
+                      </w:r>
+                    </w:p>
+                    <w:p>
+                      <w:pPr>
+                        <w:jc w:val="center"/>
+                      </w:pPr>
+                      <w:r>
+                        <w:rPr>
+                          <w:rFonts w:hint="eastAsia"/>
+                        </w:rPr>
+                        <w:t>Registration Process</w:t>
+                      </w:r>
+                    </w:p>
+                  </w:txbxContent>
+                </v:textbox>
+              </v:shape>
+            </w:pict>
+          </mc:Fallback>
+        </mc:AlternateContent>
+      </w:r>
+      <w:r>
+        <mc:AlternateContent>
+          <mc:Choice Requires="wps">
+            <w:drawing>
+              <wp:anchor distT="0" distB="0" distL="114300" distR="114300" simplePos="0" relativeHeight="251698176" behindDoc="0" locked="0" layoutInCell="1" allowOverlap="1" wp14:anchorId="0C4792B7" wp14:editId="30D43A84">
+                <wp:simplePos x="0" y="0"/>
+                <wp:positionH relativeFrom="column">
+                  <wp:posOffset>4573905</wp:posOffset>
+                </wp:positionH>
+                <wp:positionV relativeFrom="paragraph">
+                  <wp:posOffset>1873885</wp:posOffset>
+                </wp:positionV>
+                <wp:extent cx="1219200" cy="0"/>
+                <wp:effectExtent l="0" t="0" r="19050" b="19050"/>
+                <wp:wrapNone/>
+                <wp:docPr id="29" name="Straight Connector 29"/>
+                <wp:cNvGraphicFramePr/>
+                <a:graphic xmlns:a="http://schemas.openxmlformats.org/drawingml/2006/main">
+                  <a:graphicData uri="http://schemas.microsoft.com/office/word/2010/wordprocessingShape">
+                    <wps:wsp>
+                      <wps:cNvCnPr/>
+                      <wps:spPr>
+                        <a:xfrm>
+                          <a:off x="0" y="0"/>
+                          <a:ext cx="1219200" cy="0"/>
+                        </a:xfrm>
+                        <a:prstGeom prst="line">
+                          <a:avLst/>
+                        </a:prstGeom>
+                      </wps:spPr>
+                      <wps:style>
+                        <a:lnRef idx="1">
+                          <a:schemeClr val="dk1"/>
+                        </a:lnRef>
+                        <a:fillRef idx="0">
+                          <a:schemeClr val="dk1"/>
+                        </a:fillRef>
+                        <a:effectRef idx="0">
+                          <a:schemeClr val="dk1"/>
+                        </a:effectRef>
+                        <a:fontRef idx="minor">
+                          <a:schemeClr val="tx1"/>
+                        </a:fontRef>
+                      </wps:style>
+                      <wps:bodyPr/>
+                    </wps:wsp>
+                  </a:graphicData>
+                </a:graphic>
+                <wp14:sizeRelH relativeFrom="margin">
+                  <wp14:pctWidth>0</wp14:pctWidth>
+                </wp14:sizeRelH>
+              </wp:anchor>
+            </w:drawing>
+          </mc:Choice>
+          <mc:Fallback>
+            <w:pict>
+              <v:line id="Straight Connector 29" o:spid="_x0000_s1026" style="position:absolute;z-index:251698176;visibility:visible;mso-wrap-style:square;mso-width-percent:0;mso-wrap-distance-left:9pt;mso-wrap-distance-top:0;mso-wrap-distance-right:9pt;mso-wrap-distance-bottom:0;mso-position-horizontal:absolute;mso-position-horizontal-relative:text;mso-position-vertical:absolute;mso-position-vertical-relative:text;mso-width-percent:0;mso-width-relative:margin" from="360.15pt,147.55pt" to="456.15pt,147.55pt" o:gfxdata="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" strokecolor="black [3040]"/>
+            </w:pict>
+          </mc:Fallback>
+        </mc:AlternateContent>
+      </w:r>
+      <w:r>
+        <mc:AlternateContent>
+          <mc:Choice Requires="wps">
+            <w:drawing>
+              <wp:anchor distT="0" distB="0" distL="114300" distR="114300" simplePos="0" relativeHeight="251697152" behindDoc="0" locked="0" layoutInCell="1" allowOverlap="1" wp14:anchorId="58D5B118" wp14:editId="18F7C914">
+                <wp:simplePos x="0" y="0"/>
+                <wp:positionH relativeFrom="column">
+                  <wp:posOffset>4574452</wp:posOffset>
+                </wp:positionH>
+                <wp:positionV relativeFrom="paragraph">
+                  <wp:posOffset>1588135</wp:posOffset>
+                </wp:positionV>
+                <wp:extent cx="1219200" cy="781050"/>
+                <wp:effectExtent l="0" t="0" r="19050" b="19050"/>
+                <wp:wrapNone/>
+                <wp:docPr id="28" name="Text Box 2"/>
+                <wp:cNvGraphicFramePr>
+                  <a:graphicFrameLocks xmlns:a="http://schemas.openxmlformats.org/drawingml/2006/main"/>
+                </wp:cNvGraphicFramePr>
+                <a:graphic xmlns:a="http://schemas.openxmlformats.org/drawingml/2006/main">
+                  <a:graphicData uri="http://schemas.microsoft.com/office/word/2010/wordprocessingShape">
+                    <wps:wsp>
+                      <wps:cNvSpPr txBox="1">
+                        <a:spLocks noChangeArrowheads="1"/>
+                      </wps:cNvSpPr>
+                      <wps:spPr bwMode="auto">
+                        <a:xfrm>
+                          <a:off x="0" y="0"/>
+                          <a:ext cx="1219200" cy="781050"/>
+                        </a:xfrm>
+                        <a:prstGeom prst="rect">
+                          <a:avLst/>
+                        </a:prstGeom>
+                        <a:solidFill>
+                          <a:srgbClr val="FFFFFF"/>
+                        </a:solidFill>
+                        <a:ln w="9525">
+                          <a:solidFill>
+                            <a:srgbClr val="000000"/>
+                          </a:solidFill>
+                          <a:miter lim="800000"/>
+                          <a:headEnd/>
+                          <a:tailEnd/>
+                        </a:ln>
+                      </wps:spPr>
+                      <wps:txbx>
+                        <w:txbxContent>
+                          <w:p>
+                            <w:pPr>
+                              <w:jc w:val="center"/>
+                              <w:rPr>
+                                <w:rFonts w:hint="eastAsia"/>
+                              </w:rPr>
+                            </w:pPr>
+                            <w:r>
+                              <w:rPr>
+                                <w:rFonts w:hint="eastAsia"/>
+                              </w:rPr>
+                              <w:t>7</w:t>
+                            </w:r>
+                            <w:r>
+                              <w:rPr>
+                                <w:rFonts w:hint="eastAsia"/>
+                              </w:rPr>
+                              <w:t>.0</w:t>
+                            </w:r>
+                          </w:p>
+                          <w:p>
+                            <w:pPr>
+                              <w:jc w:val="center"/>
+                            </w:pPr>
+                            <w:r>
+                              <w:rPr>
+                                <w:rFonts w:hint="eastAsia"/>
+                              </w:rPr>
+                              <w:t>Winning Screen</w:t>
+                            </w:r>
+                            <w:r>
+                              <w:rPr>
+                                <w:rFonts w:hint="eastAsia"/>
+                              </w:rPr>
+                              <w:t xml:space="preserve"> Process</w:t>
+                            </w:r>
+                          </w:p>
+                        </w:txbxContent>
+                      </wps:txbx>
+                      <wps:bodyPr rot="0" vert="horz" wrap="square" lIns="91440" tIns="45720" rIns="91440" bIns="45720" anchor="t" anchorCtr="0">
+                        <a:noAutofit/>
+                      </wps:bodyPr>
+                    </wps:wsp>
+                  </a:graphicData>
+                </a:graphic>
+                <wp14:sizeRelH relativeFrom="margin">
+                  <wp14:pctWidth>0</wp14:pctWidth>
+                </wp14:sizeRelH>
+                <wp14:sizeRelV relativeFrom="margin">
+                  <wp14:pctHeight>0</wp14:pctHeight>
+                </wp14:sizeRelV>
+              </wp:anchor>
+            </w:drawing>
+          </mc:Choice>
+          <mc:Fallback>
+            <w:pict>
+              <v:shape id="_x0000_s1030" type="#_x0000_t202" style="position:absolute;margin-left:360.2pt;margin-top:125.05pt;width:96pt;height:61.5pt;z-index:251697152;visibility:visible;mso-wrap-style:square;mso-width-percent:0;mso-height-percent:0;mso-wrap-distance-left:9pt;mso-wrap-distance-top:0;mso-wrap-distance-right:9pt;mso-wrap-distance-bottom:0;mso-position-horizontal:absolute;mso-position-horizontal-relative:text;mso-position-vertical:absolute;mso-position-vertical-relative:text;mso-width-percent:0;mso-height-percent:0;mso-width-relative:margin;mso-height-relative:margin;v-text-anchor:top" o:gfxdata="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">
+                <v:textbox>
+                  <w:txbxContent>
+                    <w:p>
+                      <w:pPr>
+                        <w:jc w:val="center"/>
+                        <w:rPr>
+                          <w:rFonts w:hint="eastAsia"/>
+                        </w:rPr>
+                      </w:pPr>
+                      <w:r>
+                        <w:rPr>
+                          <w:rFonts w:hint="eastAsia"/>
+                        </w:rPr>
+                        <w:t>7</w:t>
+                      </w:r>
+                      <w:r>
+                        <w:rPr>
+                          <w:rFonts w:hint="eastAsia"/>
+                        </w:rPr>
+                        <w:t>.0</w:t>
+                      </w:r>
+                    </w:p>
+                    <w:p>
+                      <w:pPr>
+                        <w:jc w:val="center"/>
+                      </w:pPr>
+                      <w:r>
+                        <w:rPr>
+                          <w:rFonts w:hint="eastAsia"/>
+                        </w:rPr>
+                        <w:t>Winning Screen</w:t>
+                      </w:r>
+                      <w:r>
+                        <w:rPr>
+                          <w:rFonts w:hint="eastAsia"/>
+                        </w:rPr>
+                        <w:t xml:space="preserve"> Process</w:t>
+                      </w:r>
+                    </w:p>
+                  </w:txbxContent>
+                </v:textbox>
+              </v:shape>
+            </w:pict>
+          </mc:Fallback>
+        </mc:AlternateContent>
+      </w:r>
+      <w:r>
+        <mc:AlternateContent>
+          <mc:Choice Requires="wps">
+            <w:drawing>
+              <wp:anchor distT="0" distB="0" distL="114300" distR="114300" simplePos="0" relativeHeight="251694080" behindDoc="0" locked="0" layoutInCell="1" allowOverlap="1" wp14:anchorId="74E9B232" wp14:editId="44660F44">
+                <wp:simplePos x="0" y="0"/>
+                <wp:positionH relativeFrom="column">
+                  <wp:posOffset>4328795</wp:posOffset>
+                </wp:positionH>
+                <wp:positionV relativeFrom="paragraph">
+                  <wp:posOffset>2805430</wp:posOffset>
+                </wp:positionV>
+                <wp:extent cx="1057275" cy="781050"/>
+                <wp:effectExtent l="0" t="0" r="28575" b="19050"/>
+                <wp:wrapNone/>
+                <wp:docPr id="26" name="Text Box 2"/>
+                <wp:cNvGraphicFramePr>
+                  <a:graphicFrameLocks xmlns:a="http://schemas.openxmlformats.org/drawingml/2006/main"/>
+                </wp:cNvGraphicFramePr>
+                <a:graphic xmlns:a="http://schemas.openxmlformats.org/drawingml/2006/main">
+                  <a:graphicData uri="http://schemas.microsoft.com/office/word/2010/wordprocessingShape">
+                    <wps:wsp>
+                      <wps:cNvSpPr txBox="1">
+                        <a:spLocks noChangeArrowheads="1"/>
+                      </wps:cNvSpPr>
+                      <wps:spPr bwMode="auto">
+                        <a:xfrm>
+                          <a:off x="0" y="0"/>
+                          <a:ext cx="1057275" cy="781050"/>
+                        </a:xfrm>
+                        <a:prstGeom prst="rect">
+                          <a:avLst/>
+                        </a:prstGeom>
+                        <a:solidFill>
+                          <a:srgbClr val="FFFFFF"/>
+                        </a:solidFill>
+                        <a:ln w="9525">
+                          <a:solidFill>
+                            <a:srgbClr val="000000"/>
+                          </a:solidFill>
+                          <a:miter lim="800000"/>
+                          <a:headEnd/>
+                          <a:tailEnd/>
+                        </a:ln>
+                      </wps:spPr>
+                      <wps:txbx>
+                        <w:txbxContent>
+                          <w:p>
+                            <w:pPr>
+                              <w:jc w:val="center"/>
+                              <w:rPr>
+                                <w:rFonts w:hint="eastAsia"/>
+                              </w:rPr>
+                            </w:pPr>
+                            <w:r>
+                              <w:rPr>
+                                <w:rFonts w:hint="eastAsia"/>
+                              </w:rPr>
+                              <w:t>6</w:t>
+                            </w:r>
+                            <w:r>
+                              <w:rPr>
+                                <w:rFonts w:hint="eastAsia"/>
+                              </w:rPr>
+                              <w:t>.0</w:t>
+                            </w:r>
+                          </w:p>
+                          <w:p>
+                            <w:pPr>
+                              <w:jc w:val="center"/>
+                            </w:pPr>
+                            <w:r>
+                              <w:rPr>
+                                <w:rFonts w:hint="eastAsia"/>
+                              </w:rPr>
+                              <w:t>C</w:t>
+                            </w:r>
+                            <w:r>
+                              <w:rPr>
+                                <w:rFonts w:hint="eastAsia"/>
+                              </w:rPr>
+                              <w:t>onnect Four</w:t>
+                            </w:r>
+                            <w:r>
+                              <w:rPr>
+                                <w:rFonts w:hint="eastAsia"/>
+                              </w:rPr>
+                              <w:t xml:space="preserve"> Process</w:t>
+                            </w:r>
+                          </w:p>
+                        </w:txbxContent>
+                      </wps:txbx>
+                      <wps:bodyPr rot="0" vert="horz" wrap="square" lIns="91440" tIns="45720" rIns="91440" bIns="45720" anchor="t" anchorCtr="0">
+                        <a:noAutofit/>
+                      </wps:bodyPr>
+                    </wps:wsp>
+                  </a:graphicData>
+                </a:graphic>
+                <wp14:sizeRelH relativeFrom="margin">
+                  <wp14:pctWidth>0</wp14:pctWidth>
+                </wp14:sizeRelH>
+                <wp14:sizeRelV relativeFrom="margin">
+                  <wp14:pctHeight>0</wp14:pctHeight>
+                </wp14:sizeRelV>
+              </wp:anchor>
+            </w:drawing>
+          </mc:Choice>
+          <mc:Fallback>
+            <w:pict>
+              <v:shape id="_x0000_s1031" type="#_x0000_t202" style="position:absolute;margin-left:340.85pt;margin-top:220.9pt;width:83.25pt;height:61.5pt;z-index:251694080;visibility:visible;mso-wrap-style:square;mso-width-percent:0;mso-height-percent:0;mso-wrap-distance-left:9pt;mso-wrap-distance-top:0;mso-wrap-distance-right:9pt;mso-wrap-distance-bottom:0;mso-position-horizontal:absolute;mso-position-horizontal-relative:text;mso-position-vertical:absolute;mso-position-vertical-relative:text;mso-width-percent:0;mso-height-percent:0;mso-width-relative:margin;mso-height-relative:margin;v-text-anchor:top" o:gfxdata="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">
+                <v:textbox>
+                  <w:txbxContent>
+                    <w:p>
+                      <w:pPr>
+                        <w:jc w:val="center"/>
+                        <w:rPr>
+                          <w:rFonts w:hint="eastAsia"/>
+                        </w:rPr>
+                      </w:pPr>
+                      <w:r>
+                        <w:rPr>
+                          <w:rFonts w:hint="eastAsia"/>
+                        </w:rPr>
+                        <w:t>6</w:t>
+                      </w:r>
+                      <w:r>
+                        <w:rPr>
+                          <w:rFonts w:hint="eastAsia"/>
+                        </w:rPr>
+                        <w:t>.0</w:t>
+                      </w:r>
+                    </w:p>
+                    <w:p>
+                      <w:pPr>
+                        <w:jc w:val="center"/>
+                      </w:pPr>
+                      <w:r>
+                        <w:rPr>
+                          <w:rFonts w:hint="eastAsia"/>
+                        </w:rPr>
+                        <w:t>C</w:t>
+                      </w:r>
+                      <w:r>
+                        <w:rPr>
+                          <w:rFonts w:hint="eastAsia"/>
+                        </w:rPr>
+                        <w:t>onnect Four</w:t>
+                      </w:r>
+                      <w:r>
+                        <w:rPr>
+                          <w:rFonts w:hint="eastAsia"/>
+                        </w:rPr>
+                        <w:t xml:space="preserve"> Process</w:t>
+                      </w:r>
+                    </w:p>
+                  </w:txbxContent>
+                </v:textbox>
+              </v:shape>
+            </w:pict>
+          </mc:Fallback>
+        </mc:AlternateContent>
+      </w:r>
+      <w:r>
+        <mc:AlternateContent>
+          <mc:Choice Requires="wps">
+            <w:drawing>
+              <wp:anchor distT="0" distB="0" distL="114300" distR="114300" simplePos="0" relativeHeight="251695104" behindDoc="0" locked="0" layoutInCell="1" allowOverlap="1" wp14:anchorId="1A647B26" wp14:editId="1BD5134F">
+                <wp:simplePos x="0" y="0"/>
+                <wp:positionH relativeFrom="column">
+                  <wp:posOffset>4329430</wp:posOffset>
+                </wp:positionH>
+                <wp:positionV relativeFrom="paragraph">
+                  <wp:posOffset>3091180</wp:posOffset>
+                </wp:positionV>
+                <wp:extent cx="1057275" cy="0"/>
+                <wp:effectExtent l="0" t="0" r="9525" b="19050"/>
+                <wp:wrapNone/>
+                <wp:docPr id="27" name="Straight Connector 27"/>
+                <wp:cNvGraphicFramePr/>
+                <a:graphic xmlns:a="http://schemas.openxmlformats.org/drawingml/2006/main">
+                  <a:graphicData uri="http://schemas.microsoft.com/office/word/2010/wordprocessingShape">
+                    <wps:wsp>
+                      <wps:cNvCnPr/>
+                      <wps:spPr>
+                        <a:xfrm>
+                          <a:off x="0" y="0"/>
+                          <a:ext cx="1057275" cy="0"/>
+                        </a:xfrm>
+                        <a:prstGeom prst="line">
+                          <a:avLst/>
+                        </a:prstGeom>
+                      </wps:spPr>
+                      <wps:style>
+                        <a:lnRef idx="1">
+                          <a:schemeClr val="dk1"/>
+                        </a:lnRef>
+                        <a:fillRef idx="0">
+                          <a:schemeClr val="dk1"/>
+                        </a:fillRef>
+                        <a:effectRef idx="0">
+                          <a:schemeClr val="dk1"/>
+                        </a:effectRef>
+                        <a:fontRef idx="minor">
+                          <a:schemeClr val="tx1"/>
+                        </a:fontRef>
+                      </wps:style>
+                      <wps:bodyPr/>
+                    </wps:wsp>
+                  </a:graphicData>
+                </a:graphic>
+                <wp14:sizeRelH relativeFrom="margin">
+                  <wp14:pctWidth>0</wp14:pctWidth>
+                </wp14:sizeRelH>
+              </wp:anchor>
+            </w:drawing>
+          </mc:Choice>
+          <mc:Fallback>
+            <w:pict>
+              <v:line id="Straight Connector 27" o:spid="_x0000_s1026" style="position:absolute;z-index:251695104;visibility:visible;mso-wrap-style:square;mso-width-percent:0;mso-wrap-distance-left:9pt;mso-wrap-distance-top:0;mso-wrap-distance-right:9pt;mso-wrap-distance-bottom:0;mso-position-horizontal:absolute;mso-position-horizontal-relative:text;mso-position-vertical:absolute;mso-position-vertical-relative:text;mso-width-percent:0;mso-width-relative:margin" from="340.9pt,243.4pt" to="424.15pt,243.4pt" o:gfxdata="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" strokecolor="black [3040]"/>
+            </w:pict>
+          </mc:Fallback>
+        </mc:AlternateContent>
+      </w:r>
+      <w:r>
+        <mc:AlternateContent>
+          <mc:Choice Requires="wps">
+            <w:drawing>
+              <wp:anchor distT="0" distB="0" distL="114300" distR="114300" simplePos="0" relativeHeight="251692032" behindDoc="0" locked="0" layoutInCell="1" allowOverlap="1" wp14:anchorId="58528182" wp14:editId="703F40D3">
+                <wp:simplePos x="0" y="0"/>
+                <wp:positionH relativeFrom="column">
+                  <wp:posOffset>2894330</wp:posOffset>
+                </wp:positionH>
+                <wp:positionV relativeFrom="paragraph">
+                  <wp:posOffset>3789680</wp:posOffset>
+                </wp:positionV>
+                <wp:extent cx="971550" cy="0"/>
+                <wp:effectExtent l="0" t="0" r="19050" b="19050"/>
+                <wp:wrapNone/>
+                <wp:docPr id="25" name="Straight Connector 25"/>
+                <wp:cNvGraphicFramePr/>
+                <a:graphic xmlns:a="http://schemas.openxmlformats.org/drawingml/2006/main">
+                  <a:graphicData uri="http://schemas.microsoft.com/office/word/2010/wordprocessingShape">
+                    <wps:wsp>
+                      <wps:cNvCnPr/>
+                      <wps:spPr>
+                        <a:xfrm>
+                          <a:off x="0" y="0"/>
+                          <a:ext cx="971550" cy="0"/>
+                        </a:xfrm>
+                        <a:prstGeom prst="line">
+                          <a:avLst/>
+                        </a:prstGeom>
+                      </wps:spPr>
+                      <wps:style>
+                        <a:lnRef idx="1">
+                          <a:schemeClr val="dk1"/>
+                        </a:lnRef>
+                        <a:fillRef idx="0">
+                          <a:schemeClr val="dk1"/>
+                        </a:fillRef>
+                        <a:effectRef idx="0">
+                          <a:schemeClr val="dk1"/>
+                        </a:effectRef>
+                        <a:fontRef idx="minor">
+                          <a:schemeClr val="tx1"/>
+                        </a:fontRef>
+                      </wps:style>
+                      <wps:bodyPr/>
+                    </wps:wsp>
+                  </a:graphicData>
+                </a:graphic>
+                <wp14:sizeRelH relativeFrom="margin">
+                  <wp14:pctWidth>0</wp14:pctWidth>
+                </wp14:sizeRelH>
+              </wp:anchor>
+            </w:drawing>
+          </mc:Choice>
+          <mc:Fallback>
+            <w:pict>
+              <v:line id="Straight Connector 25" o:spid="_x0000_s1026" style="position:absolute;z-index:251692032;visibility:visible;mso-wrap-style:square;mso-width-percent:0;mso-wrap-distance-left:9pt;mso-wrap-distance-top:0;mso-wrap-distance-right:9pt;mso-wrap-distance-bottom:0;mso-position-horizontal:absolute;mso-position-horizontal-relative:text;mso-position-vertical:absolute;mso-position-vertical-relative:text;mso-width-percent:0;mso-width-relative:margin" from="227.9pt,298.4pt" to="304.4pt,298.4pt" o:gfxdata="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" strokecolor="black [3040]"/>
+            </w:pict>
+          </mc:Fallback>
+        </mc:AlternateContent>
+      </w:r>
+      <w:r>
+        <mc:AlternateContent>
+          <mc:Choice Requires="wps">
+            <w:drawing>
+              <wp:anchor distT="0" distB="0" distL="114300" distR="114300" simplePos="0" relativeHeight="251691008" behindDoc="0" locked="0" layoutInCell="1" allowOverlap="1" wp14:anchorId="45A6CE5F" wp14:editId="2B47E5C2">
+                <wp:simplePos x="0" y="0"/>
+                <wp:positionH relativeFrom="column">
+                  <wp:posOffset>2894330</wp:posOffset>
+                </wp:positionH>
+                <wp:positionV relativeFrom="paragraph">
+                  <wp:posOffset>3503930</wp:posOffset>
+                </wp:positionV>
+                <wp:extent cx="971550" cy="781050"/>
+                <wp:effectExtent l="0" t="0" r="19050" b="19050"/>
+                <wp:wrapNone/>
+                <wp:docPr id="24" name="Text Box 2"/>
+                <wp:cNvGraphicFramePr>
+                  <a:graphicFrameLocks xmlns:a="http://schemas.openxmlformats.org/drawingml/2006/main"/>
+                </wp:cNvGraphicFramePr>
+                <a:graphic xmlns:a="http://schemas.openxmlformats.org/drawingml/2006/main">
+                  <a:graphicData uri="http://schemas.microsoft.com/office/word/2010/wordprocessingShape">
+                    <wps:wsp>
+                      <wps:cNvSpPr txBox="1">
+                        <a:spLocks noChangeArrowheads="1"/>
+                      </wps:cNvSpPr>
+                      <wps:spPr bwMode="auto">
+                        <a:xfrm>
+                          <a:off x="0" y="0"/>
+                          <a:ext cx="971550" cy="781050"/>
+                        </a:xfrm>
+                        <a:prstGeom prst="rect">
+                          <a:avLst/>
+                        </a:prstGeom>
+                        <a:solidFill>
+                          <a:srgbClr val="FFFFFF"/>
+                        </a:solidFill>
+                        <a:ln w="9525">
+                          <a:solidFill>
+                            <a:srgbClr val="000000"/>
+                          </a:solidFill>
+                          <a:miter lim="800000"/>
+                          <a:headEnd/>
+                          <a:tailEnd/>
+                        </a:ln>
+                      </wps:spPr>
+                      <wps:txbx>
+                        <w:txbxContent>
+                          <w:p>
+                            <w:pPr>
+                              <w:jc w:val="center"/>
+                              <w:rPr>
+                                <w:rFonts w:hint="eastAsia"/>
+                              </w:rPr>
+                            </w:pPr>
+                            <w:r>
+                              <w:rPr>
+                                <w:rFonts w:hint="eastAsia"/>
+                              </w:rPr>
+                              <w:t>5</w:t>
+                            </w:r>
+                            <w:r>
+                              <w:rPr>
+                                <w:rFonts w:hint="eastAsia"/>
+                              </w:rPr>
+                              <w:t>.0</w:t>
+                            </w:r>
+                          </w:p>
+                          <w:p>
+                            <w:pPr>
+                              <w:jc w:val="center"/>
+                            </w:pPr>
+                            <w:r>
+                              <w:rPr>
+                                <w:rFonts w:hint="eastAsia"/>
+                              </w:rPr>
+                              <w:t>Code Crack Process</w:t>
+                            </w:r>
+                          </w:p>
+                        </w:txbxContent>
+                      </wps:txbx>
+                      <wps:bodyPr rot="0" vert="horz" wrap="square" lIns="91440" tIns="45720" rIns="91440" bIns="45720" anchor="t" anchorCtr="0">
+                        <a:noAutofit/>
+                      </wps:bodyPr>
+                    </wps:wsp>
+                  </a:graphicData>
+                </a:graphic>
+                <wp14:sizeRelH relativeFrom="margin">
+                  <wp14:pctWidth>0</wp14:pctWidth>
+                </wp14:sizeRelH>
+                <wp14:sizeRelV relativeFrom="margin">
+                  <wp14:pctHeight>0</wp14:pctHeight>
+                </wp14:sizeRelV>
+              </wp:anchor>
+            </w:drawing>
+          </mc:Choice>
+          <mc:Fallback>
+            <w:pict>
+              <v:shape id="_x0000_s1032" type="#_x0000_t202" style="position:absolute;margin-left:227.9pt;margin-top:275.9pt;width:76.5pt;height:61.5pt;z-index:251691008;visibility:visible;mso-wrap-style:square;mso-width-percent:0;mso-height-percent:0;mso-wrap-distance-left:9pt;mso-wrap-distance-top:0;mso-wrap-distance-right:9pt;mso-wrap-distance-bottom:0;mso-position-horizontal:absolute;mso-position-horizontal-relative:text;mso-position-vertical:absolute;mso-position-vertical-relative:text;mso-width-percent:0;mso-height-percent:0;mso-width-relative:margin;mso-height-relative:margin;v-text-anchor:top" o:gfxdata="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">
+                <v:textbox>
+                  <w:txbxContent>
+                    <w:p>
+                      <w:pPr>
+                        <w:jc w:val="center"/>
+                        <w:rPr>
+                          <w:rFonts w:hint="eastAsia"/>
+                        </w:rPr>
+                      </w:pPr>
+                      <w:r>
+                        <w:rPr>
+                          <w:rFonts w:hint="eastAsia"/>
+                        </w:rPr>
+                        <w:t>5</w:t>
+                      </w:r>
+                      <w:r>
+                        <w:rPr>
+                          <w:rFonts w:hint="eastAsia"/>
+                        </w:rPr>
+                        <w:t>.0</w:t>
+                      </w:r>
+                    </w:p>
+                    <w:p>
+                      <w:pPr>
+                        <w:jc w:val="center"/>
+                      </w:pPr>
+                      <w:r>
+                        <w:rPr>
+                          <w:rFonts w:hint="eastAsia"/>
+                        </w:rPr>
+                        <w:t>Code Crack Process</w:t>
+                      </w:r>
+                    </w:p>
+                  </w:txbxContent>
+                </v:textbox>
+              </v:shape>
+            </w:pict>
+          </mc:Fallback>
+        </mc:AlternateContent>
+      </w:r>
+      <w:r>
+        <mc:AlternateContent>
+          <mc:Choice Requires="wps">
+            <w:drawing>
+              <wp:anchor distT="0" distB="0" distL="114300" distR="114300" simplePos="0" relativeHeight="251687936" behindDoc="0" locked="0" layoutInCell="1" allowOverlap="1" wp14:anchorId="004615C1" wp14:editId="1BBD2B29">
+                <wp:simplePos x="0" y="0"/>
+                <wp:positionH relativeFrom="column">
+                  <wp:posOffset>1181735</wp:posOffset>
+                </wp:positionH>
+                <wp:positionV relativeFrom="paragraph">
+                  <wp:posOffset>3302000</wp:posOffset>
+                </wp:positionV>
+                <wp:extent cx="1170305" cy="781050"/>
+                <wp:effectExtent l="0" t="0" r="10795" b="19050"/>
+                <wp:wrapNone/>
+                <wp:docPr id="22" name="Text Box 2"/>
+                <wp:cNvGraphicFramePr>
+                  <a:graphicFrameLocks xmlns:a="http://schemas.openxmlformats.org/drawingml/2006/main"/>
+                </wp:cNvGraphicFramePr>
+                <a:graphic xmlns:a="http://schemas.openxmlformats.org/drawingml/2006/main">
+                  <a:graphicData uri="http://schemas.microsoft.com/office/word/2010/wordprocessingShape">
+                    <wps:wsp>
+                      <wps:cNvSpPr txBox="1">
+                        <a:spLocks noChangeArrowheads="1"/>
+                      </wps:cNvSpPr>
+                      <wps:spPr bwMode="auto">
+                        <a:xfrm>
+                          <a:off x="0" y="0"/>
+                          <a:ext cx="1170305" cy="781050"/>
+                        </a:xfrm>
+                        <a:prstGeom prst="rect">
+                          <a:avLst/>
+                        </a:prstGeom>
+                        <a:solidFill>
+                          <a:srgbClr val="FFFFFF"/>
+                        </a:solidFill>
+                        <a:ln w="9525">
+                          <a:solidFill>
+                            <a:srgbClr val="000000"/>
+                          </a:solidFill>
+                          <a:miter lim="800000"/>
+                          <a:headEnd/>
+                          <a:tailEnd/>
+                        </a:ln>
+                      </wps:spPr>
+                      <wps:txbx>
+                        <w:txbxContent>
+                          <w:p>
+                            <w:pPr>
+                              <w:jc w:val="center"/>
+                              <w:rPr>
+                                <w:rFonts w:hint="eastAsia"/>
+                              </w:rPr>
+                            </w:pPr>
+                            <w:r>
+                              <w:rPr>
+                                <w:rFonts w:hint="eastAsia"/>
+                              </w:rPr>
+                              <w:t>4</w:t>
+                            </w:r>
+                            <w:r>
+                              <w:rPr>
+                                <w:rFonts w:hint="eastAsia"/>
+                              </w:rPr>
+                              <w:t>.0</w:t>
+                            </w:r>
+                          </w:p>
+                          <w:p>
+                            <w:pPr>
+                              <w:jc w:val="center"/>
+                            </w:pPr>
+                            <w:r>
+                              <w:rPr>
+                                <w:rFonts w:hint="eastAsia"/>
+                              </w:rPr>
+                              <w:t xml:space="preserve">Number Guess </w:t>
+                            </w:r>
+                            <w:r>
+                              <w:rPr>
+                                <w:rFonts w:hint="eastAsia"/>
+                              </w:rPr>
+                              <w:t>Process</w:t>
+                            </w:r>
+                          </w:p>
+                        </w:txbxContent>
+                      </wps:txbx>
+                      <wps:bodyPr rot="0" vert="horz" wrap="square" lIns="91440" tIns="45720" rIns="91440" bIns="45720" anchor="t" anchorCtr="0">
+                        <a:noAutofit/>
+                      </wps:bodyPr>
+                    </wps:wsp>
+                  </a:graphicData>
+                </a:graphic>
+                <wp14:sizeRelH relativeFrom="margin">
+                  <wp14:pctWidth>0</wp14:pctWidth>
+                </wp14:sizeRelH>
+                <wp14:sizeRelV relativeFrom="margin">
+                  <wp14:pctHeight>0</wp14:pctHeight>
+                </wp14:sizeRelV>
+              </wp:anchor>
+            </w:drawing>
+          </mc:Choice>
+          <mc:Fallback>
+            <w:pict>
+              <v:shape id="_x0000_s1033" type="#_x0000_t202" style="position:absolute;margin-left:93.05pt;margin-top:260pt;width:92.15pt;height:61.5pt;z-index:251687936;visibility:visible;mso-wrap-style:square;mso-width-percent:0;mso-height-percent:0;mso-wrap-distance-left:9pt;mso-wrap-distance-top:0;mso-wrap-distance-right:9pt;mso-wrap-distance-bottom:0;mso-position-horizontal:absolute;mso-position-horizontal-relative:text;mso-position-vertical:absolute;mso-position-vertical-relative:text;mso-width-percent:0;mso-height-percent:0;mso-width-relative:margin;mso-height-relative:margin;v-text-anchor:top" o:gfxdata="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">
+                <v:textbox>
+                  <w:txbxContent>
+                    <w:p>
+                      <w:pPr>
+                        <w:jc w:val="center"/>
+                        <w:rPr>
+                          <w:rFonts w:hint="eastAsia"/>
+                        </w:rPr>
+                      </w:pPr>
+                      <w:r>
+                        <w:rPr>
+                          <w:rFonts w:hint="eastAsia"/>
+                        </w:rPr>
+                        <w:t>4</w:t>
+                      </w:r>
+                      <w:r>
+                        <w:rPr>
+                          <w:rFonts w:hint="eastAsia"/>
+                        </w:rPr>
+                        <w:t>.0</w:t>
+                      </w:r>
+                    </w:p>
+                    <w:p>
+                      <w:pPr>
+                        <w:jc w:val="center"/>
+                      </w:pPr>
+                      <w:r>
+                        <w:rPr>
+                          <w:rFonts w:hint="eastAsia"/>
+                        </w:rPr>
+                        <w:t xml:space="preserve">Number Guess </w:t>
+                      </w:r>
+                      <w:r>
+                        <w:rPr>
+                          <w:rFonts w:hint="eastAsia"/>
+                        </w:rPr>
+                        <w:t>Process</w:t>
+                      </w:r>
+                    </w:p>
+                  </w:txbxContent>
+                </v:textbox>
+              </v:shape>
+            </w:pict>
+          </mc:Fallback>
+        </mc:AlternateContent>
+      </w:r>
+      <w:r>
+        <mc:AlternateContent>
+          <mc:Choice Requires="wps">
+            <w:drawing>
+              <wp:anchor distT="0" distB="0" distL="114300" distR="114300" simplePos="0" relativeHeight="251688960" behindDoc="0" locked="0" layoutInCell="1" allowOverlap="1" wp14:anchorId="432D9784" wp14:editId="471A8017">
+                <wp:simplePos x="0" y="0"/>
+                <wp:positionH relativeFrom="column">
+                  <wp:posOffset>1180465</wp:posOffset>
+                </wp:positionH>
+                <wp:positionV relativeFrom="paragraph">
+                  <wp:posOffset>3587750</wp:posOffset>
+                </wp:positionV>
+                <wp:extent cx="1170305" cy="0"/>
+                <wp:effectExtent l="0" t="0" r="10795" b="19050"/>
+                <wp:wrapNone/>
+                <wp:docPr id="23" name="Straight Connector 23"/>
+                <wp:cNvGraphicFramePr/>
+                <a:graphic xmlns:a="http://schemas.openxmlformats.org/drawingml/2006/main">
+                  <a:graphicData uri="http://schemas.microsoft.com/office/word/2010/wordprocessingShape">
+                    <wps:wsp>
+                      <wps:cNvCnPr/>
+                      <wps:spPr>
+                        <a:xfrm>
+                          <a:off x="0" y="0"/>
+                          <a:ext cx="1170305" cy="0"/>
+                        </a:xfrm>
+                        <a:prstGeom prst="line">
+                          <a:avLst/>
+                        </a:prstGeom>
+                      </wps:spPr>
+                      <wps:style>
+                        <a:lnRef idx="1">
+                          <a:schemeClr val="dk1"/>
+                        </a:lnRef>
+                        <a:fillRef idx="0">
+                          <a:schemeClr val="dk1"/>
+                        </a:fillRef>
+                        <a:effectRef idx="0">
+                          <a:schemeClr val="dk1"/>
+                        </a:effectRef>
+                        <a:fontRef idx="minor">
+                          <a:schemeClr val="tx1"/>
+                        </a:fontRef>
+                      </wps:style>
+                      <wps:bodyPr/>
+                    </wps:wsp>
+                  </a:graphicData>
+                </a:graphic>
+                <wp14:sizeRelH relativeFrom="margin">
+                  <wp14:pctWidth>0</wp14:pctWidth>
+                </wp14:sizeRelH>
+              </wp:anchor>
+            </w:drawing>
+          </mc:Choice>
+          <mc:Fallback>
+            <w:pict>
+              <v:line id="Straight Connector 23" o:spid="_x0000_s1026" style="position:absolute;z-index:251688960;visibility:visible;mso-wrap-style:square;mso-width-percent:0;mso-wrap-distance-left:9pt;mso-wrap-distance-top:0;mso-wrap-distance-right:9pt;mso-wrap-distance-bottom:0;mso-position-horizontal:absolute;mso-position-horizontal-relative:text;mso-position-vertical:absolute;mso-position-vertical-relative:text;mso-width-percent:0;mso-width-relative:margin" from="92.95pt,282.5pt" to="185.1pt,282.5pt" o:gfxdata="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" strokecolor="black [3040]"/>
+            </w:pict>
+          </mc:Fallback>
+        </mc:AlternateContent>
+      </w:r>
+      <w:r>
+        <mc:AlternateContent>
+          <mc:Choice Requires="wps">
+            <w:drawing>
+              <wp:anchor distT="0" distB="0" distL="114300" distR="114300" simplePos="0" relativeHeight="251684864" behindDoc="0" locked="0" layoutInCell="1" allowOverlap="1" wp14:anchorId="5EB0C3BA" wp14:editId="3E519A73">
+                <wp:simplePos x="0" y="0"/>
+                <wp:positionH relativeFrom="column">
+                  <wp:posOffset>339090</wp:posOffset>
+                </wp:positionH>
+                <wp:positionV relativeFrom="paragraph">
+                  <wp:posOffset>2162175</wp:posOffset>
+                </wp:positionV>
+                <wp:extent cx="971550" cy="781050"/>
+                <wp:effectExtent l="0" t="0" r="19050" b="19050"/>
+                <wp:wrapNone/>
+                <wp:docPr id="20" name="Text Box 2"/>
+                <wp:cNvGraphicFramePr>
+                  <a:graphicFrameLocks xmlns:a="http://schemas.openxmlformats.org/drawingml/2006/main"/>
+                </wp:cNvGraphicFramePr>
+                <a:graphic xmlns:a="http://schemas.openxmlformats.org/drawingml/2006/main">
+                  <a:graphicData uri="http://schemas.microsoft.com/office/word/2010/wordprocessingShape">
+                    <wps:wsp>
+                      <wps:cNvSpPr txBox="1">
+                        <a:spLocks noChangeArrowheads="1"/>
+                      </wps:cNvSpPr>
+                      <wps:spPr bwMode="auto">
+                        <a:xfrm>
+                          <a:off x="0" y="0"/>
+                          <a:ext cx="971550" cy="781050"/>
+                        </a:xfrm>
+                        <a:prstGeom prst="rect">
+                          <a:avLst/>
+                        </a:prstGeom>
+                        <a:solidFill>
+                          <a:srgbClr val="FFFFFF"/>
+                        </a:solidFill>
+                        <a:ln w="9525">
+                          <a:solidFill>
+                            <a:srgbClr val="000000"/>
+                          </a:solidFill>
+                          <a:miter lim="800000"/>
+                          <a:headEnd/>
+                          <a:tailEnd/>
+                        </a:ln>
+                      </wps:spPr>
+                      <wps:txbx>
+                        <w:txbxContent>
+                          <w:p>
+                            <w:pPr>
+                              <w:jc w:val="center"/>
+                              <w:rPr>
+                                <w:rFonts w:hint="eastAsia"/>
+                              </w:rPr>
+                            </w:pPr>
+                            <w:r>
+                              <w:rPr>
+                                <w:rFonts w:hint="eastAsia"/>
+                              </w:rPr>
+                              <w:t>3.0</w:t>
+                            </w:r>
+                          </w:p>
+                          <w:p>
+                            <w:pPr>
+                              <w:jc w:val="center"/>
+                            </w:pPr>
+                            <w:r>
+                              <w:rPr>
+                                <w:rFonts w:hint="eastAsia"/>
+                              </w:rPr>
+                              <w:t>Title Screen Process</w:t>
+                            </w:r>
+                          </w:p>
+                        </w:txbxContent>
+                      </wps:txbx>
+                      <wps:bodyPr rot="0" vert="horz" wrap="square" lIns="91440" tIns="45720" rIns="91440" bIns="45720" anchor="t" anchorCtr="0">
+                        <a:noAutofit/>
+                      </wps:bodyPr>
+                    </wps:wsp>
+                  </a:graphicData>
+                </a:graphic>
+                <wp14:sizeRelH relativeFrom="margin">
+                  <wp14:pctWidth>0</wp14:pctWidth>
+                </wp14:sizeRelH>
+                <wp14:sizeRelV relativeFrom="margin">
+                  <wp14:pctHeight>0</wp14:pctHeight>
+                </wp14:sizeRelV>
+              </wp:anchor>
+            </w:drawing>
+          </mc:Choice>
+          <mc:Fallback>
+            <w:pict>
+              <v:shape id="_x0000_s1034" type="#_x0000_t202" style="position:absolute;margin-left:26.7pt;margin-top:170.25pt;width:76.5pt;height:61.5pt;z-index:251684864;visibility:visible;mso-wrap-style:square;mso-width-percent:0;mso-height-percent:0;mso-wrap-distance-left:9pt;mso-wrap-distance-top:0;mso-wrap-distance-right:9pt;mso-wrap-distance-bottom:0;mso-position-horizontal:absolute;mso-position-horizontal-relative:text;mso-position-vertical:absolute;mso-position-vertical-relative:text;mso-width-percent:0;mso-height-percent:0;mso-width-relative:margin;mso-height-relative:margin;v-text-anchor:top" o:gfxdata="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">
+                <v:textbox>
+                  <w:txbxContent>
+                    <w:p>
+                      <w:pPr>
+                        <w:jc w:val="center"/>
+                        <w:rPr>
+                          <w:rFonts w:hint="eastAsia"/>
+                        </w:rPr>
+                      </w:pPr>
+                      <w:r>
+                        <w:rPr>
+                          <w:rFonts w:hint="eastAsia"/>
+                        </w:rPr>
+                        <w:t>3.0</w:t>
+                      </w:r>
+                    </w:p>
+                    <w:p>
+                      <w:pPr>
+                        <w:jc w:val="center"/>
+                      </w:pPr>
+                      <w:r>
+                        <w:rPr>
+                          <w:rFonts w:hint="eastAsia"/>
+                        </w:rPr>
+                        <w:t>Title Screen Process</w:t>
+                      </w:r>
+                    </w:p>
+                  </w:txbxContent>
+                </v:textbox>
+              </v:shape>
+            </w:pict>
+          </mc:Fallback>
+        </mc:AlternateContent>
+      </w:r>
+      <w:r>
+        <mc:AlternateContent>
+          <mc:Choice Requires="wps">
+            <w:drawing>
+              <wp:anchor distT="0" distB="0" distL="114300" distR="114300" simplePos="0" relativeHeight="251685888" behindDoc="0" locked="0" layoutInCell="1" allowOverlap="1" wp14:anchorId="5B9F0C7C" wp14:editId="7FAEE1A9">
+                <wp:simplePos x="0" y="0"/>
+                <wp:positionH relativeFrom="column">
+                  <wp:posOffset>339090</wp:posOffset>
+                </wp:positionH>
+                <wp:positionV relativeFrom="paragraph">
+                  <wp:posOffset>2447925</wp:posOffset>
+                </wp:positionV>
+                <wp:extent cx="971550" cy="0"/>
+                <wp:effectExtent l="0" t="0" r="19050" b="19050"/>
+                <wp:wrapNone/>
+                <wp:docPr id="21" name="Straight Connector 21"/>
+                <wp:cNvGraphicFramePr/>
+                <a:graphic xmlns:a="http://schemas.openxmlformats.org/drawingml/2006/main">
+                  <a:graphicData uri="http://schemas.microsoft.com/office/word/2010/wordprocessingShape">
+                    <wps:wsp>
+                      <wps:cNvCnPr/>
+                      <wps:spPr>
+                        <a:xfrm>
+                          <a:off x="0" y="0"/>
+                          <a:ext cx="971550" cy="0"/>
+                        </a:xfrm>
+                        <a:prstGeom prst="line">
+                          <a:avLst/>
+                        </a:prstGeom>
+                      </wps:spPr>
+                      <wps:style>
+                        <a:lnRef idx="1">
+                          <a:schemeClr val="dk1"/>
+                        </a:lnRef>
+                        <a:fillRef idx="0">
+                          <a:schemeClr val="dk1"/>
+                        </a:fillRef>
+                        <a:effectRef idx="0">
+                          <a:schemeClr val="dk1"/>
+                        </a:effectRef>
+                        <a:fontRef idx="minor">
+                          <a:schemeClr val="tx1"/>
+                        </a:fontRef>
+                      </wps:style>
+                      <wps:bodyPr/>
+                    </wps:wsp>
+                  </a:graphicData>
+                </a:graphic>
+                <wp14:sizeRelH relativeFrom="margin">
+                  <wp14:pctWidth>0</wp14:pctWidth>
+                </wp14:sizeRelH>
+              </wp:anchor>
+            </w:drawing>
+          </mc:Choice>
+          <mc:Fallback>
+            <w:pict>
+              <v:line id="Straight Connector 21" o:spid="_x0000_s1026" style="position:absolute;z-index:251685888;visibility:visible;mso-wrap-style:square;mso-width-percent:0;mso-wrap-distance-left:9pt;mso-wrap-distance-top:0;mso-wrap-distance-right:9pt;mso-wrap-distance-bottom:0;mso-position-horizontal:absolute;mso-position-horizontal-relative:text;mso-position-vertical:absolute;mso-position-vertical-relative:text;mso-width-percent:0;mso-width-relative:margin" from="26.7pt,192.75pt" to="103.2pt,192.75pt" o:gfxdata="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" strokecolor="black [3040]"/>
+            </w:pict>
+          </mc:Fallback>
+        </mc:AlternateContent>
+      </w:r>
+      <w:r>
+        <w:rPr>
+          <w:noProof/>
+        </w:rPr>
+        <mc:AlternateContent>
+          <mc:Choice Requires="wps">
+            <w:drawing>
+              <wp:anchor distT="0" distB="0" distL="114300" distR="114300" simplePos="0" relativeHeight="251672576" behindDoc="0" locked="0" layoutInCell="1" allowOverlap="1" wp14:anchorId="365C6002" wp14:editId="10DBF988">
+                <wp:simplePos x="0" y="0"/>
+                <wp:positionH relativeFrom="column">
+                  <wp:posOffset>1885950</wp:posOffset>
+                </wp:positionH>
+                <wp:positionV relativeFrom="paragraph">
+                  <wp:posOffset>657225</wp:posOffset>
+                </wp:positionV>
+                <wp:extent cx="628650" cy="571500"/>
+                <wp:effectExtent l="38100" t="38100" r="19050" b="19050"/>
+                <wp:wrapNone/>
+                <wp:docPr id="7" name="Straight Arrow Connector 7"/>
+                <wp:cNvGraphicFramePr/>
+                <a:graphic xmlns:a="http://schemas.openxmlformats.org/drawingml/2006/main">
+                  <a:graphicData uri="http://schemas.microsoft.com/office/word/2010/wordprocessingShape">
+                    <wps:wsp>
+                      <wps:cNvCnPr/>
+                      <wps:spPr>
+                        <a:xfrm flipH="1" flipV="1">
+                          <a:off x="0" y="0"/>
+                          <a:ext cx="628650" cy="571500"/>
+                        </a:xfrm>
+                        <a:prstGeom prst="straightConnector1">
+                          <a:avLst/>
+                        </a:prstGeom>
+                        <a:ln>
+                          <a:tailEnd type="arrow"/>
+                        </a:ln>
+                      </wps:spPr>
+                      <wps:style>
+                        <a:lnRef idx="1">
+                          <a:schemeClr val="dk1"/>
+                        </a:lnRef>
+                        <a:fillRef idx="0">
+                          <a:schemeClr val="dk1"/>
+                        </a:fillRef>
+                        <a:effectRef idx="0">
+                          <a:schemeClr val="dk1"/>
+                        </a:effectRef>
+                        <a:fontRef idx="minor">
+                          <a:schemeClr val="tx1"/>
+                        </a:fontRef>
+                      </wps:style>
+                      <wps:bodyPr/>
+                    </wps:wsp>
+                  </a:graphicData>
+                </a:graphic>
+                <wp14:sizeRelH relativeFrom="margin">
+                  <wp14:pctWidth>0</wp14:pctWidth>
+                </wp14:sizeRelH>
+                <wp14:sizeRelV relativeFrom="margin">
+                  <wp14:pctHeight>0</wp14:pctHeight>
+                </wp14:sizeRelV>
+              </wp:anchor>
+            </w:drawing>
+          </mc:Choice>
+          <mc:Fallback>
+            <w:pict>
+              <v:shape id="Straight Arrow Connector 7" o:spid="_x0000_s1026" type="#_x0000_t32" style="position:absolute;margin-left:148.5pt;margin-top:51.75pt;width:49.5pt;height:45pt;flip:x y;z-index:251672576;visibility:visible;mso-wrap-style:square;mso-width-percent:0;mso-height-percent:0;mso-wrap-distance-left:9pt;mso-wrap-distance-top:0;mso-wrap-distance-right:9pt;mso-wrap-distance-bottom:0;mso-position-horizontal:absolute;mso-position-horizontal-relative:text;mso-position-vertical:absolute;mso-position-vertical-relative:text;mso-width-percent:0;mso-height-percent:0;mso-width-relative:margin;mso-height-relative:margin" o:gfxdata="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" strokecolor="black [3040]">
+                <v:stroke endarrow="open"/>
+              </v:shape>
+            </w:pict>
+          </mc:Fallback>
+        </mc:AlternateContent>
+      </w:r>
+      <w:r>
+        <w:rPr>
+          <w:noProof/>
+        </w:rPr>
+        <mc:AlternateContent>
+          <mc:Choice Requires="wps">
+            <w:drawing>
+              <wp:anchor distT="0" distB="0" distL="114300" distR="114300" simplePos="0" relativeHeight="251674624" behindDoc="0" locked="0" layoutInCell="1" allowOverlap="1" wp14:anchorId="620090D9" wp14:editId="4AC1C8BF">
+                <wp:simplePos x="0" y="0"/>
+                <wp:positionH relativeFrom="column">
+                  <wp:posOffset>848995</wp:posOffset>
+                </wp:positionH>
+                <wp:positionV relativeFrom="paragraph">
+                  <wp:posOffset>66675</wp:posOffset>
+                </wp:positionV>
+                <wp:extent cx="1038225" cy="523875"/>
+                <wp:effectExtent l="0" t="0" r="28575" b="28575"/>
+                <wp:wrapNone/>
+                <wp:docPr id="13" name="Text Box 2"/>
+                <wp:cNvGraphicFramePr>
+                  <a:graphicFrameLocks xmlns:a="http://schemas.openxmlformats.org/drawingml/2006/main"/>
+                </wp:cNvGraphicFramePr>
+                <a:graphic xmlns:a="http://schemas.openxmlformats.org/drawingml/2006/main">
+                  <a:graphicData uri="http://schemas.microsoft.com/office/word/2010/wordprocessingShape">
+                    <wps:wsp>
+                      <wps:cNvSpPr txBox="1">
+                        <a:spLocks noChangeArrowheads="1"/>
+                      </wps:cNvSpPr>
+                      <wps:spPr bwMode="auto">
+                        <a:xfrm>
+                          <a:off x="0" y="0"/>
+                          <a:ext cx="1038225" cy="523875"/>
+                        </a:xfrm>
+                        <a:prstGeom prst="rect">
+                          <a:avLst/>
+                        </a:prstGeom>
+                        <a:solidFill>
+                          <a:srgbClr val="FFFFFF"/>
+                        </a:solidFill>
+                        <a:ln w="9525">
+                          <a:solidFill>
+                            <a:srgbClr val="000000"/>
+                          </a:solidFill>
+                          <a:miter lim="800000"/>
+                          <a:headEnd/>
+                          <a:tailEnd/>
+                        </a:ln>
+                      </wps:spPr>
+                      <wps:txbx>
+                        <w:txbxContent>
+                          <w:p>
+                            <w:pPr>
+                              <w:jc w:val="center"/>
+                              <w:rPr>
+                                <w:rFonts w:hint="eastAsia"/>
+                              </w:rPr>
+                            </w:pPr>
+                            <w:r>
+                              <w:rPr>
+                                <w:rFonts w:hint="eastAsia"/>
+                              </w:rPr>
+                              <w:t>1.0</w:t>
+                            </w:r>
+                          </w:p>
+                          <w:p>
+                            <w:pPr>
+                              <w:jc w:val="center"/>
+                            </w:pPr>
+                            <w:r>
+                              <w:rPr>
+                                <w:rFonts w:hint="eastAsia"/>
+                              </w:rPr>
+                              <w:t>Login Process</w:t>
+                            </w:r>
+                          </w:p>
+                        </w:txbxContent>
+                      </wps:txbx>
+                      <wps:bodyPr rot="0" vert="horz" wrap="square" lIns="91440" tIns="45720" rIns="91440" bIns="45720" anchor="t" anchorCtr="0">
+                        <a:noAutofit/>
+                      </wps:bodyPr>
+                    </wps:wsp>
+                  </a:graphicData>
+                </a:graphic>
+                <wp14:sizeRelH relativeFrom="margin">
+                  <wp14:pctWidth>0</wp14:pctWidth>
+                </wp14:sizeRelH>
+                <wp14:sizeRelV relativeFrom="margin">
+                  <wp14:pctHeight>0</wp14:pctHeight>
+                </wp14:sizeRelV>
+              </wp:anchor>
+            </w:drawing>
+          </mc:Choice>
+          <mc:Fallback>
+            <w:pict>
+              <v:shape id="_x0000_s1035" type="#_x0000_t202" style="position:absolute;margin-left:66.85pt;margin-top:5.25pt;width:81.75pt;height:41.25pt;z-index:251674624;visibility:visible;mso-wrap-style:square;mso-width-percent:0;mso-height-percent:0;mso-wrap-distance-left:9pt;mso-wrap-distance-top:0;mso-wrap-distance-right:9pt;mso-wrap-distance-bottom:0;mso-position-horizontal:absolute;mso-position-horizontal-relative:text;mso-position-vertical:absolute;mso-position-vertical-relative:text;mso-width-percent:0;mso-height-percent:0;mso-width-relative:margin;mso-height-relative:margin;v-text-anchor:top" o:gfxdata="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">
+                <v:textbox>
+                  <w:txbxContent>
+                    <w:p>
+                      <w:pPr>
+                        <w:jc w:val="center"/>
+                        <w:rPr>
+                          <w:rFonts w:hint="eastAsia"/>
+                        </w:rPr>
+                      </w:pPr>
+                      <w:r>
+                        <w:rPr>
+                          <w:rFonts w:hint="eastAsia"/>
+                        </w:rPr>
+                        <w:t>1.0</w:t>
+                      </w:r>
+                    </w:p>
+                    <w:p>
+                      <w:pPr>
+                        <w:jc w:val="center"/>
+                      </w:pPr>
+                      <w:r>
+                        <w:rPr>
+                          <w:rFonts w:hint="eastAsia"/>
+                        </w:rPr>
+                        <w:t>Login Process</w:t>
+                      </w:r>
+                    </w:p>
+                  </w:txbxContent>
+                </v:textbox>
+              </v:shape>
+            </w:pict>
+          </mc:Fallback>
+        </mc:AlternateContent>
+      </w:r>
+      <w:r>
+        <w:rPr>
+          <w:noProof/>
+        </w:rPr>
+        <mc:AlternateContent>
+          <mc:Choice Requires="wps">
+            <w:drawing>
+              <wp:anchor distT="0" distB="0" distL="114300" distR="114300" simplePos="0" relativeHeight="251675648" behindDoc="0" locked="0" layoutInCell="1" allowOverlap="1" wp14:anchorId="073F2128" wp14:editId="1BE79FE0">
+                <wp:simplePos x="0" y="0"/>
+                <wp:positionH relativeFrom="column">
+                  <wp:posOffset>848360</wp:posOffset>
+                </wp:positionH>
+                <wp:positionV relativeFrom="paragraph">
+                  <wp:posOffset>352425</wp:posOffset>
+                </wp:positionV>
+                <wp:extent cx="1038225" cy="0"/>
+                <wp:effectExtent l="0" t="0" r="9525" b="19050"/>
+                <wp:wrapNone/>
+                <wp:docPr id="14" name="Straight Connector 14"/>
+                <wp:cNvGraphicFramePr/>
+                <a:graphic xmlns:a="http://schemas.openxmlformats.org/drawingml/2006/main">
+                  <a:graphicData uri="http://schemas.microsoft.com/office/word/2010/wordprocessingShape">
+                    <wps:wsp>
+                      <wps:cNvCnPr/>
+                      <wps:spPr>
+                        <a:xfrm>
+                          <a:off x="0" y="0"/>
+                          <a:ext cx="1038225" cy="0"/>
+                        </a:xfrm>
+                        <a:prstGeom prst="line">
+                          <a:avLst/>
+                        </a:prstGeom>
+                      </wps:spPr>
+                      <wps:style>
+                        <a:lnRef idx="1">
+                          <a:schemeClr val="dk1"/>
+                        </a:lnRef>
+                        <a:fillRef idx="0">
+                          <a:schemeClr val="dk1"/>
+                        </a:fillRef>
+                        <a:effectRef idx="0">
+                          <a:schemeClr val="dk1"/>
+                        </a:effectRef>
+                        <a:fontRef idx="minor">
+                          <a:schemeClr val="tx1"/>
+                        </a:fontRef>
+                      </wps:style>
+                      <wps:bodyPr/>
+                    </wps:wsp>
+                  </a:graphicData>
+                </a:graphic>
+              </wp:anchor>
+            </w:drawing>
+          </mc:Choice>
+          <mc:Fallback>
+            <w:pict>
+              <v:line id="Straight Connector 14" o:spid="_x0000_s1026" style="position:absolute;z-index:251675648;visibility:visible;mso-wrap-style:square;mso-wrap-distance-left:9pt;mso-wrap-distance-top:0;mso-wrap-distance-right:9pt;mso-wrap-distance-bottom:0;mso-position-horizontal:absolute;mso-position-horizontal-relative:text;mso-position-vertical:absolute;mso-position-vertical-relative:text" from="66.8pt,27.75pt" to="148.55pt,27.75pt" o:gfxdata="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" strokecolor="black [3040]"/>
+            </w:pict>
+          </mc:Fallback>
+        </mc:AlternateContent>
+      </w:r>
+      <w:r>
+        <w:rPr>
+          <w:noProof/>
+        </w:rPr>
+        <mc:AlternateContent>
+          <mc:Choice Requires="wps">
+            <w:drawing>
+              <wp:anchor distT="0" distB="0" distL="114300" distR="114300" simplePos="0" relativeHeight="251671552" behindDoc="0" locked="0" layoutInCell="1" allowOverlap="1" wp14:anchorId="1FED0B86" wp14:editId="63DFE187">
+                <wp:simplePos x="0" y="0"/>
+                <wp:positionH relativeFrom="column">
+                  <wp:posOffset>1990725</wp:posOffset>
+                </wp:positionH>
+                <wp:positionV relativeFrom="paragraph">
+                  <wp:posOffset>1238250</wp:posOffset>
+                </wp:positionV>
+                <wp:extent cx="0" cy="319405"/>
+                <wp:effectExtent l="0" t="0" r="19050" b="23495"/>
+                <wp:wrapNone/>
+                <wp:docPr id="3" name="Straight Connector 3"/>
+                <wp:cNvGraphicFramePr/>
+                <a:graphic xmlns:a="http://schemas.openxmlformats.org/drawingml/2006/main">
+                  <a:graphicData uri="http://schemas.microsoft.com/office/word/2010/wordprocessingShape">
+                    <wps:wsp>
+                      <wps:cNvCnPr/>
+                      <wps:spPr>
+                        <a:xfrm>
+                          <a:off x="0" y="0"/>
+                          <a:ext cx="0" cy="319405"/>
+                        </a:xfrm>
+                        <a:prstGeom prst="line">
+                          <a:avLst/>
+                        </a:prstGeom>
+                      </wps:spPr>
+                      <wps:style>
+                        <a:lnRef idx="1">
+                          <a:schemeClr val="dk1"/>
+                        </a:lnRef>
+                        <a:fillRef idx="0">
+                          <a:schemeClr val="dk1"/>
+                        </a:fillRef>
+                        <a:effectRef idx="0">
+                          <a:schemeClr val="dk1"/>
+                        </a:effectRef>
+                        <a:fontRef idx="minor">
+                          <a:schemeClr val="tx1"/>
+                        </a:fontRef>
+                      </wps:style>
+                      <wps:bodyPr/>
+                    </wps:wsp>
+                  </a:graphicData>
+                </a:graphic>
+                <wp14:sizeRelH relativeFrom="margin">
+                  <wp14:pctWidth>0</wp14:pctWidth>
+                </wp14:sizeRelH>
+                <wp14:sizeRelV relativeFrom="margin">
+                  <wp14:pctHeight>0</wp14:pctHeight>
+                </wp14:sizeRelV>
+              </wp:anchor>
+            </w:drawing>
+          </mc:Choice>
+          <mc:Fallback>
+            <w:pict>
+              <v:line id="Straight Connector 3" o:spid="_x0000_s1026" style="position:absolute;z-index:251671552;visibility:visible;mso-wrap-style:square;mso-width-percent:0;mso-height-percent:0;mso-wrap-distance-left:9pt;mso-wrap-distance-top:0;mso-wrap-distance-right:9pt;mso-wrap-distance-bottom:0;mso-position-horizontal:absolute;mso-position-horizontal-relative:text;mso-position-vertical:absolute;mso-position-vertical-relative:text;mso-width-percent:0;mso-height-percent:0;mso-width-relative:margin;mso-height-relative:margin" from="156.75pt,97.5pt" to="156.75pt,122.65pt" o:gfxdata="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" strokecolor="black [3040]"/>
+            </w:pict>
+          </mc:Fallback>
+        </mc:AlternateContent>
+      </w:r>
+      <w:r>
+        <w:rPr>
+          <w:noProof/>
+        </w:rPr>
+        <mc:AlternateContent>
+          <mc:Choice Requires="wps">
+            <w:drawing>
+              <wp:anchor distT="0" distB="0" distL="114300" distR="114300" simplePos="0" relativeHeight="251670528" behindDoc="0" locked="0" layoutInCell="1" allowOverlap="1" wp14:anchorId="1EDBEDAF" wp14:editId="763A0CCA">
+                <wp:simplePos x="0" y="0"/>
+                <wp:positionH relativeFrom="column">
+                  <wp:posOffset>1650166</wp:posOffset>
+                </wp:positionH>
+                <wp:positionV relativeFrom="paragraph">
+                  <wp:posOffset>1233435</wp:posOffset>
+                </wp:positionV>
+                <wp:extent cx="1562668" cy="328930"/>
+                <wp:effectExtent l="0" t="0" r="19050" b="13970"/>
+                <wp:wrapNone/>
+                <wp:docPr id="1" name="Text Box 2"/>
+                <wp:cNvGraphicFramePr>
+                  <a:graphicFrameLocks xmlns:a="http://schemas.openxmlformats.org/drawingml/2006/main"/>
+                </wp:cNvGraphicFramePr>
+                <a:graphic xmlns:a="http://schemas.openxmlformats.org/drawingml/2006/main">
+                  <a:graphicData uri="http://schemas.microsoft.com/office/word/2010/wordprocessingShape">
+                    <wps:wsp>
+                      <wps:cNvSpPr txBox="1">
+                        <a:spLocks noChangeArrowheads="1"/>
+                      </wps:cNvSpPr>
+                      <wps:spPr bwMode="auto">
+                        <a:xfrm>
+                          <a:off x="0" y="0"/>
+                          <a:ext cx="1562668" cy="328930"/>
+                        </a:xfrm>
+                        <a:prstGeom prst="rect">
+                          <a:avLst/>
+                        </a:prstGeom>
+                        <a:solidFill>
+                          <a:srgbClr val="FFFFFF"/>
+                        </a:solidFill>
+                        <a:ln w="9525">
+                          <a:solidFill>
+                            <a:srgbClr val="000000"/>
+                          </a:solidFill>
+                          <a:miter lim="800000"/>
+                          <a:headEnd/>
+                          <a:tailEnd/>
+                        </a:ln>
+                      </wps:spPr>
+                      <wps:txbx>
+                        <w:txbxContent>
+                          <w:p>
+                            <w:r>
+                              <w:rPr>
+                                <w:rFonts w:hint="eastAsia"/>
+                              </w:rPr>
+                              <w:t>D1</w:t>
+                            </w:r>
+                            <w:r>
+                              <w:rPr>
+                                <w:rFonts w:hint="eastAsia"/>
+                              </w:rPr>
+                              <w:tab/>
+                              <w:t>User information</w:t>
+                            </w:r>
+                          </w:p>
+                        </w:txbxContent>
+                      </wps:txbx>
+                      <wps:bodyPr rot="0" vert="horz" wrap="square" lIns="91440" tIns="45720" rIns="91440" bIns="45720" anchor="t" anchorCtr="0">
+                        <a:noAutofit/>
+                      </wps:bodyPr>
+                    </wps:wsp>
+                  </a:graphicData>
+                </a:graphic>
+                <wp14:sizeRelH relativeFrom="margin">
+                  <wp14:pctWidth>0</wp14:pctWidth>
+                </wp14:sizeRelH>
+                <wp14:sizeRelV relativeFrom="margin">
+                  <wp14:pctHeight>0</wp14:pctHeight>
+                </wp14:sizeRelV>
+              </wp:anchor>
+            </w:drawing>
+          </mc:Choice>
+          <mc:Fallback>
+            <w:pict>
+              <v:shape id="_x0000_s1036" type="#_x0000_t202" style="position:absolute;margin-left:129.95pt;margin-top:97.1pt;width:123.05pt;height:25.9pt;z-index:251670528;visibility:visible;mso-wrap-style:square;mso-width-percent:0;mso-height-percent:0;mso-wrap-distance-left:9pt;mso-wrap-distance-top:0;mso-wrap-distance-right:9pt;mso-wrap-distance-bottom:0;mso-position-horizontal:absolute;mso-position-horizontal-relative:text;mso-position-vertical:absolute;mso-position-vertical-relative:text;mso-width-percent:0;mso-height-percent:0;mso-width-relative:margin;mso-height-relative:margin;v-text-anchor:top" o:gfxdata="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">
+                <v:textbox>
+                  <w:txbxContent>
+                    <w:p>
+                      <w:r>
+                        <w:rPr>
+                          <w:rFonts w:hint="eastAsia"/>
+                        </w:rPr>
+                        <w:t>D1</w:t>
+                      </w:r>
+                      <w:r>
+                        <w:rPr>
+                          <w:rFonts w:hint="eastAsia"/>
+                        </w:rPr>
+                        <w:tab/>
+                        <w:t>User information</w:t>
+                      </w:r>
+                    </w:p>
+                  </w:txbxContent>
+                </v:textbox>
+              </v:shape>
+            </w:pict>
+          </mc:Fallback>
+        </mc:AlternateContent>
+      </w:r>
+    </w:p>
+    <w:p>
+      <w:pPr>
+        <w:tabs>
+          <w:tab w:val="left" w:pos="7233"/>
+          <w:tab w:val="left" w:pos="7300"/>
+        </w:tabs>
+      </w:pPr>
+      <w:r>
+        <w:rPr>
+          <w:noProof/>
+        </w:rPr>
+        <mc:AlternateContent>
+          <mc:Choice Requires="wps">
+            <w:drawing>
+              <wp:anchor distT="0" distB="0" distL="114300" distR="114300" simplePos="0" relativeHeight="251703296" behindDoc="0" locked="0" layoutInCell="1" allowOverlap="1" wp14:anchorId="03E754A9" wp14:editId="5CA78E3E">
+                <wp:simplePos x="0" y="0"/>
+                <wp:positionH relativeFrom="column">
+                  <wp:posOffset>5647646</wp:posOffset>
+                </wp:positionH>
+                <wp:positionV relativeFrom="paragraph">
+                  <wp:posOffset>163830</wp:posOffset>
+                </wp:positionV>
+                <wp:extent cx="605790" cy="297180"/>
+                <wp:effectExtent l="0" t="0" r="22860" b="26670"/>
+                <wp:wrapNone/>
+                <wp:docPr id="288" name="Text Box 2"/>
+                <wp:cNvGraphicFramePr>
+                  <a:graphicFrameLocks xmlns:a="http://schemas.openxmlformats.org/drawingml/2006/main"/>
+                </wp:cNvGraphicFramePr>
+                <a:graphic xmlns:a="http://schemas.openxmlformats.org/drawingml/2006/main">
+                  <a:graphicData uri="http://schemas.microsoft.com/office/word/2010/wordprocessingShape">
+                    <wps:wsp>
+                      <wps:cNvSpPr txBox="1">
+                        <a:spLocks noChangeArrowheads="1"/>
+                      </wps:cNvSpPr>
+                      <wps:spPr bwMode="auto">
+                        <a:xfrm>
+                          <a:off x="0" y="0"/>
+                          <a:ext cx="605790" cy="297180"/>
+                        </a:xfrm>
+                        <a:prstGeom prst="rect">
+                          <a:avLst/>
+                        </a:prstGeom>
+                        <a:solidFill>
+                          <a:srgbClr val="FFFFFF"/>
+                        </a:solidFill>
+                        <a:ln w="9525">
+                          <a:solidFill>
+                            <a:srgbClr val="000000"/>
+                          </a:solidFill>
+                          <a:miter lim="800000"/>
+                          <a:headEnd/>
+                          <a:tailEnd/>
+                        </a:ln>
+                      </wps:spPr>
+                      <wps:txbx>
+                        <w:txbxContent>
+                          <w:p>
+                            <w:r>
+                              <w:rPr>
+                                <w:rFonts w:hint="eastAsia"/>
+                              </w:rPr>
+                              <w:t>Player</w:t>
+                            </w:r>
+                          </w:p>
+                        </w:txbxContent>
+                      </wps:txbx>
+                      <wps:bodyPr rot="0" vert="horz" wrap="square" lIns="91440" tIns="45720" rIns="91440" bIns="45720" anchor="t" anchorCtr="0">
+                        <a:noAutofit/>
+                      </wps:bodyPr>
+                    </wps:wsp>
+                  </a:graphicData>
+                </a:graphic>
+                <wp14:sizeRelH relativeFrom="margin">
+                  <wp14:pctWidth>0</wp14:pctWidth>
+                </wp14:sizeRelH>
+                <wp14:sizeRelV relativeFrom="margin">
+                  <wp14:pctHeight>0</wp14:pctHeight>
+                </wp14:sizeRelV>
+              </wp:anchor>
+            </w:drawing>
+          </mc:Choice>
+          <mc:Fallback>
+            <w:pict>
+              <v:shape id="_x0000_s1037" type="#_x0000_t202" style="position:absolute;margin-left:444.7pt;margin-top:12.9pt;width:47.7pt;height:23.4pt;z-index:251703296;visibility:visible;mso-wrap-style:square;mso-width-percent:0;mso-height-percent:0;mso-wrap-distance-left:9pt;mso-wrap-distance-top:0;mso-wrap-distance-right:9pt;mso-wrap-distance-bottom:0;mso-position-horizontal:absolute;mso-position-horizontal-relative:text;mso-position-vertical:absolute;mso-position-vertical-relative:text;mso-width-percent:0;mso-height-percent:0;mso-width-relative:margin;mso-height-relative:margin;v-text-anchor:top" o:gfxdata="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">
+                <v:textbox>
+                  <w:txbxContent>
+                    <w:p>
+                      <w:r>
+                        <w:rPr>
+                          <w:rFonts w:hint="eastAsia"/>
+                        </w:rPr>
+                        <w:t>Player</w:t>
+                      </w:r>
+                    </w:p>
+                  </w:txbxContent>
+                </v:textbox>
+              </v:shape>
+            </w:pict>
+          </mc:Fallback>
+        </mc:AlternateContent>
+      </w:r>
+      <w:r>
+        <w:tab/>
+      </w:r>
+      <w:r>
+        <w:tab/>
+      </w:r>
+      <w:r>
+        <w:rPr>
+          <w:rFonts w:hint="eastAsia"/>
+        </w:rPr>
+        <w:t>ID &amp; Password</w:t>
+      </w:r>
+    </w:p>
+    <w:p>
+      <w:r>
+        <w:rPr>
+          <w:noProof/>
+        </w:rPr>
+        <mc:AlternateContent>
+          <mc:Choice Requires="wps">
+            <w:drawing>
+              <wp:anchor distT="0" distB="0" distL="114300" distR="114300" simplePos="0" relativeHeight="251705344" behindDoc="0" locked="0" layoutInCell="1" allowOverlap="1" wp14:anchorId="0F75285D" wp14:editId="1C9A3EE5">
+                <wp:simplePos x="0" y="0"/>
+                <wp:positionH relativeFrom="column">
+                  <wp:posOffset>4582633</wp:posOffset>
+                </wp:positionH>
+                <wp:positionV relativeFrom="paragraph">
+                  <wp:posOffset>159488</wp:posOffset>
+                </wp:positionV>
+                <wp:extent cx="1063255" cy="0"/>
+                <wp:effectExtent l="0" t="76200" r="22860" b="114300"/>
+                <wp:wrapNone/>
+                <wp:docPr id="290" name="Straight Arrow Connector 290"/>
+                <wp:cNvGraphicFramePr/>
+                <a:graphic xmlns:a="http://schemas.openxmlformats.org/drawingml/2006/main">
+                  <a:graphicData uri="http://schemas.microsoft.com/office/word/2010/wordprocessingShape">
+                    <wps:wsp>
+                      <wps:cNvCnPr/>
+                      <wps:spPr>
+                        <a:xfrm>
+                          <a:off x="0" y="0"/>
+                          <a:ext cx="1063255" cy="0"/>
+                        </a:xfrm>
+                        <a:prstGeom prst="straightConnector1">
+                          <a:avLst/>
+                        </a:prstGeom>
+                        <a:ln>
+                          <a:tailEnd type="arrow"/>
+                        </a:ln>
+                      </wps:spPr>
+                      <wps:style>
+                        <a:lnRef idx="1">
+                          <a:schemeClr val="dk1"/>
+                        </a:lnRef>
+                        <a:fillRef idx="0">
+                          <a:schemeClr val="dk1"/>
+                        </a:fillRef>
+                        <a:effectRef idx="0">
+                          <a:schemeClr val="dk1"/>
+                        </a:effectRef>
+                        <a:fontRef idx="minor">
+                          <a:schemeClr val="tx1"/>
+                        </a:fontRef>
+                      </wps:style>
+                      <wps:bodyPr/>
+                    </wps:wsp>
+                  </a:graphicData>
+                </a:graphic>
+                <wp14:sizeRelH relativeFrom="margin">
+                  <wp14:pctWidth>0</wp14:pctWidth>
+                </wp14:sizeRelH>
+                <wp14:sizeRelV relativeFrom="margin">
+                  <wp14:pctHeight>0</wp14:pctHeight>
+                </wp14:sizeRelV>
+              </wp:anchor>
+            </w:drawing>
+          </mc:Choice>
+          <mc:Fallback>
+            <w:pict>
+              <v:shape id="Straight Arrow Connector 290" o:spid="_x0000_s1026" type="#_x0000_t32" style="position:absolute;margin-left:360.85pt;margin-top:12.55pt;width:83.7pt;height:0;z-index:251705344;visibility:visible;mso-wrap-style:square;mso-width-percent:0;mso-height-percent:0;mso-wrap-distance-left:9pt;mso-wrap-distance-top:0;mso-wrap-distance-right:9pt;mso-wrap-distance-bottom:0;mso-position-horizontal:absolute;mso-position-horizontal-relative:text;mso-position-vertical:absolute;mso-position-vertical-relative:text;mso-width-percent:0;mso-height-percent:0;mso-width-relative:margin;mso-height-relative:margin" o:gfxdata="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" strokecolor="black [3040]">
+                <v:stroke endarrow="open"/>
+              </v:shape>
+            </w:pict>
+          </mc:Fallback>
+        </mc:AlternateContent>
+      </w:r>
+      <w:r>
+        <w:rPr>
+          <w:noProof/>
+        </w:rPr>
+        <mc:AlternateContent>
+          <mc:Choice Requires="wps">
+            <w:drawing>
+              <wp:anchor distT="0" distB="0" distL="114300" distR="114300" simplePos="0" relativeHeight="251704320" behindDoc="0" locked="0" layoutInCell="1" allowOverlap="1" wp14:anchorId="02434104" wp14:editId="6921E61B">
+                <wp:simplePos x="0" y="0"/>
+                <wp:positionH relativeFrom="column">
+                  <wp:posOffset>4582633</wp:posOffset>
+                </wp:positionH>
+                <wp:positionV relativeFrom="paragraph">
+                  <wp:posOffset>42530</wp:posOffset>
+                </wp:positionV>
+                <wp:extent cx="1063255" cy="0"/>
+                <wp:effectExtent l="38100" t="76200" r="0" b="114300"/>
+                <wp:wrapNone/>
+                <wp:docPr id="289" name="Straight Arrow Connector 289"/>
+                <wp:cNvGraphicFramePr/>
+                <a:graphic xmlns:a="http://schemas.openxmlformats.org/drawingml/2006/main">
+                  <a:graphicData uri="http://schemas.microsoft.com/office/word/2010/wordprocessingShape">
+                    <wps:wsp>
+                      <wps:cNvCnPr/>
+                      <wps:spPr>
+                        <a:xfrm flipH="1">
+                          <a:off x="0" y="0"/>
+                          <a:ext cx="1063255" cy="0"/>
+                        </a:xfrm>
+                        <a:prstGeom prst="straightConnector1">
+                          <a:avLst/>
+                        </a:prstGeom>
+                        <a:ln>
+                          <a:tailEnd type="arrow"/>
+                        </a:ln>
+                      </wps:spPr>
+                      <wps:style>
+                        <a:lnRef idx="1">
+                          <a:schemeClr val="dk1"/>
+                        </a:lnRef>
+                        <a:fillRef idx="0">
+                          <a:schemeClr val="dk1"/>
+                        </a:fillRef>
+                        <a:effectRef idx="0">
+                          <a:schemeClr val="dk1"/>
+                        </a:effectRef>
+                        <a:fontRef idx="minor">
+                          <a:schemeClr val="tx1"/>
+                        </a:fontRef>
+                      </wps:style>
+                      <wps:bodyPr/>
+                    </wps:wsp>
+                  </a:graphicData>
+                </a:graphic>
+                <wp14:sizeRelH relativeFrom="margin">
+                  <wp14:pctWidth>0</wp14:pctWidth>
+                </wp14:sizeRelH>
+                <wp14:sizeRelV relativeFrom="margin">
+                  <wp14:pctHeight>0</wp14:pctHeight>
+                </wp14:sizeRelV>
+              </wp:anchor>
+            </w:drawing>
+          </mc:Choice>
+          <mc:Fallback>
+            <w:pict>
+              <v:shape id="Straight Arrow Connector 289" o:spid="_x0000_s1026" type="#_x0000_t32" style="position:absolute;margin-left:360.85pt;margin-top:3.35pt;width:83.7pt;height:0;flip:x;z-index:251704320;visibility:visible;mso-wrap-style:square;mso-width-percent:0;mso-height-percent:0;mso-wrap-distance-left:9pt;mso-wrap-distance-top:0;mso-wrap-distance-right:9pt;mso-wrap-distance-bottom:0;mso-position-horizontal:absolute;mso-position-horizontal-relative:text;mso-position-vertical:absolute;mso-position-vertical-relative:text;mso-width-percent:0;mso-height-percent:0;mso-width-relative:margin;mso-height-relative:margin" o:gfxdata="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" strokecolor="black [3040]">
+                <v:stroke endarrow="open"/>
+              </v:shape>
+            </w:pict>
+          </mc:Fallback>
+        </mc:AlternateContent>
+      </w:r>
+      <w:r>
+        <w:rPr>
+          <w:noProof/>
+        </w:rPr>
+        <mc:AlternateContent>
+          <mc:Choice Requires="wps">
+            <w:drawing>
+              <wp:anchor distT="0" distB="0" distL="114300" distR="114300" simplePos="0" relativeHeight="251701248" behindDoc="0" locked="0" layoutInCell="1" allowOverlap="1" wp14:anchorId="548587BB" wp14:editId="21B4ED53">
+                <wp:simplePos x="0" y="0"/>
+                <wp:positionH relativeFrom="column">
+                  <wp:posOffset>738963</wp:posOffset>
+                </wp:positionH>
+                <wp:positionV relativeFrom="paragraph">
+                  <wp:posOffset>207335</wp:posOffset>
+                </wp:positionV>
+                <wp:extent cx="563245" cy="453731"/>
+                <wp:effectExtent l="0" t="38100" r="65405" b="22860"/>
+                <wp:wrapNone/>
+                <wp:docPr id="31" name="Straight Arrow Connector 31"/>
+                <wp:cNvGraphicFramePr/>
+                <a:graphic xmlns:a="http://schemas.openxmlformats.org/drawingml/2006/main">
+                  <a:graphicData uri="http://schemas.microsoft.com/office/word/2010/wordprocessingShape">
+                    <wps:wsp>
+                      <wps:cNvCnPr/>
+                      <wps:spPr>
+                        <a:xfrm flipV="1">
+                          <a:off x="0" y="0"/>
+                          <a:ext cx="563245" cy="453731"/>
+                        </a:xfrm>
+                        <a:prstGeom prst="straightConnector1">
+                          <a:avLst/>
+                        </a:prstGeom>
+                        <a:ln>
+                          <a:tailEnd type="arrow"/>
+                        </a:ln>
+                      </wps:spPr>
+                      <wps:style>
+                        <a:lnRef idx="1">
+                          <a:schemeClr val="dk1"/>
+                        </a:lnRef>
+                        <a:fillRef idx="0">
+                          <a:schemeClr val="dk1"/>
+                        </a:fillRef>
+                        <a:effectRef idx="0">
+                          <a:schemeClr val="dk1"/>
+                        </a:effectRef>
+                        <a:fontRef idx="minor">
+                          <a:schemeClr val="tx1"/>
+                        </a:fontRef>
+                      </wps:style>
+                      <wps:bodyPr/>
+                    </wps:wsp>
+                  </a:graphicData>
+                </a:graphic>
+                <wp14:sizeRelV relativeFrom="margin">
+                  <wp14:pctHeight>0</wp14:pctHeight>
+                </wp14:sizeRelV>
+              </wp:anchor>
+            </w:drawing>
+          </mc:Choice>
+          <mc:Fallback>
+            <w:pict>
+              <v:shape id="Straight Arrow Connector 31" o:spid="_x0000_s1026" type="#_x0000_t32" style="position:absolute;margin-left:58.2pt;margin-top:16.35pt;width:44.35pt;height:35.75pt;flip:y;z-index:251701248;visibility:visible;mso-wrap-style:square;mso-height-percent:0;mso-wrap-distance-left:9pt;mso-wrap-distance-top:0;mso-wrap-distance-right:9pt;mso-wrap-distance-bottom:0;mso-position-horizontal:absolute;mso-position-horizontal-relative:text;mso-position-vertical:absolute;mso-position-vertical-relative:text;mso-height-percent:0;mso-height-relative:margin" o:gfxdata="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" strokecolor="black [3040]">
+                <v:stroke endarrow="open"/>
+              </v:shape>
+            </w:pict>
+          </mc:Fallback>
+        </mc:AlternateContent>
+      </w:r>
+    </w:p>
+    <w:p>
+      <w:pPr>
+        <w:tabs>
+          <w:tab w:val="left" w:pos="3375"/>
+          <w:tab w:val="left" w:pos="7260"/>
+        </w:tabs>
+      </w:pPr>
+      <w:r>
+        <w:rPr>
+          <w:noProof/>
+        </w:rPr>
+        <mc:AlternateContent>
+          <mc:Choice Requires="wps">
+            <w:drawing>
+              <wp:anchor distT="0" distB="0" distL="114300" distR="114300" simplePos="0" relativeHeight="251700224" behindDoc="0" locked="0" layoutInCell="1" allowOverlap="1" wp14:anchorId="76693B3C" wp14:editId="3E127564">
+                <wp:simplePos x="0" y="0"/>
+                <wp:positionH relativeFrom="column">
+                  <wp:posOffset>131445</wp:posOffset>
+                </wp:positionH>
+                <wp:positionV relativeFrom="paragraph">
+                  <wp:posOffset>405765</wp:posOffset>
+                </wp:positionV>
+                <wp:extent cx="605790" cy="297180"/>
+                <wp:effectExtent l="0" t="0" r="22860" b="26670"/>
+                <wp:wrapNone/>
+                <wp:docPr id="30" name="Text Box 2"/>
+                <wp:cNvGraphicFramePr>
+                  <a:graphicFrameLocks xmlns:a="http://schemas.openxmlformats.org/drawingml/2006/main"/>
+                </wp:cNvGraphicFramePr>
+                <a:graphic xmlns:a="http://schemas.openxmlformats.org/drawingml/2006/main">
+                  <a:graphicData uri="http://schemas.microsoft.com/office/word/2010/wordprocessingShape">
+                    <wps:wsp>
+                      <wps:cNvSpPr txBox="1">
+                        <a:spLocks noChangeArrowheads="1"/>
+                      </wps:cNvSpPr>
+                      <wps:spPr bwMode="auto">
+                        <a:xfrm>
+                          <a:off x="0" y="0"/>
+                          <a:ext cx="605790" cy="297180"/>
+                        </a:xfrm>
+                        <a:prstGeom prst="rect">
+                          <a:avLst/>
+                        </a:prstGeom>
+                        <a:solidFill>
+                          <a:srgbClr val="FFFFFF"/>
+                        </a:solidFill>
+                        <a:ln w="9525">
+                          <a:solidFill>
+                            <a:srgbClr val="000000"/>
+                          </a:solidFill>
+                          <a:miter lim="800000"/>
+                          <a:headEnd/>
+                          <a:tailEnd/>
+                        </a:ln>
+                      </wps:spPr>
+                      <wps:txbx>
+                        <w:txbxContent>
+                          <w:p>
+                            <w:r>
+                              <w:rPr>
+                                <w:rFonts w:hint="eastAsia"/>
+                              </w:rPr>
+                              <w:t>Player</w:t>
+                            </w:r>
+                          </w:p>
+                        </w:txbxContent>
+                      </wps:txbx>
+                      <wps:bodyPr rot="0" vert="horz" wrap="square" lIns="91440" tIns="45720" rIns="91440" bIns="45720" anchor="t" anchorCtr="0">
+                        <a:noAutofit/>
+                      </wps:bodyPr>
+                    </wps:wsp>
+                  </a:graphicData>
+                </a:graphic>
+                <wp14:sizeRelH relativeFrom="margin">
+                  <wp14:pctWidth>0</wp14:pctWidth>
+                </wp14:sizeRelH>
+                <wp14:sizeRelV relativeFrom="margin">
+                  <wp14:pctHeight>0</wp14:pctHeight>
+                </wp14:sizeRelV>
+              </wp:anchor>
+            </w:drawing>
+          </mc:Choice>
+          <mc:Fallback>
+            <w:pict>
+              <v:shape id="_x0000_s1038" type="#_x0000_t202" style="position:absolute;margin-left:10.35pt;margin-top:31.95pt;width:47.7pt;height:23.4pt;z-index:251700224;visibility:visible;mso-wrap-style:square;mso-width-percent:0;mso-height-percent:0;mso-wrap-distance-left:9pt;mso-wrap-distance-top:0;mso-wrap-distance-right:9pt;mso-wrap-distance-bottom:0;mso-position-horizontal:absolute;mso-position-horizontal-relative:text;mso-position-vertical:absolute;mso-position-vertical-relative:text;mso-width-percent:0;mso-height-percent:0;mso-width-relative:margin;mso-height-relative:margin;v-text-anchor:top" o:gfxdata="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">
+                <v:textbox>
+                  <w:txbxContent>
+                    <w:p>
+                      <w:r>
+                        <w:rPr>
+                          <w:rFonts w:hint="eastAsia"/>
+                        </w:rPr>
+                        <w:t>Player</w:t>
+                      </w:r>
+                    </w:p>
+                  </w:txbxContent>
+                </v:textbox>
+              </v:shape>
+            </w:pict>
+          </mc:Fallback>
+        </mc:AlternateContent>
+      </w:r>
+      <w:r>
+        <w:rPr>
+          <w:rFonts w:hint="eastAsia"/>
+        </w:rPr>
+        <w:t>ID &amp; Password</w:t>
+      </w:r>
+      <w:r>
+        <w:tab/>
+      </w:r>
+      <w:r>
+        <w:rPr>
+          <w:rFonts w:hint="eastAsia"/>
+        </w:rPr>
+        <w:t>Login information</w:t>
+      </w:r>
+      <w:r>
+        <w:tab/>
+      </w:r>
+      <w:r>
+        <w:rPr>
+          <w:rFonts w:hint="eastAsia"/>
+        </w:rPr>
+        <w:t>Registration Confirmation</w:t>
+      </w:r>
+    </w:p>
+    <w:p>
+      <w:pPr>
+        <w:tabs>
+          <w:tab w:val="left" w:pos="4688"/>
+          <w:tab w:val="left" w:pos="6855"/>
+        </w:tabs>
+      </w:pPr>
+      <w:r>
+        <w:rPr>
+          <w:noProof/>
+        </w:rPr>
+        <mc:AlternateContent>
+          <mc:Choice Requires="wps">
+            <w:drawing>
+              <wp:anchor distT="0" distB="0" distL="114300" distR="114300" simplePos="0" relativeHeight="251706368" behindDoc="0" locked="0" layoutInCell="1" allowOverlap="1" wp14:anchorId="652E5C43" wp14:editId="3E965580">
+                <wp:simplePos x="0" y="0"/>
+                <wp:positionH relativeFrom="column">
+                  <wp:posOffset>3296093</wp:posOffset>
+                </wp:positionH>
+                <wp:positionV relativeFrom="paragraph">
+                  <wp:posOffset>53163</wp:posOffset>
+                </wp:positionV>
+                <wp:extent cx="765544" cy="350874"/>
+                <wp:effectExtent l="19050" t="0" r="15875" b="68580"/>
+                <wp:wrapNone/>
+                <wp:docPr id="291" name="Straight Arrow Connector 291"/>
+                <wp:cNvGraphicFramePr/>
+                <a:graphic xmlns:a="http://schemas.openxmlformats.org/drawingml/2006/main">
+                  <a:graphicData uri="http://schemas.microsoft.com/office/word/2010/wordprocessingShape">
+                    <wps:wsp>
+                      <wps:cNvCnPr/>
+                      <wps:spPr>
+                        <a:xfrm flipH="1">
+                          <a:off x="0" y="0"/>
+                          <a:ext cx="765544" cy="350874"/>
+                        </a:xfrm>
+                        <a:prstGeom prst="straightConnector1">
+                          <a:avLst/>
+                        </a:prstGeom>
+                        <a:ln>
+                          <a:tailEnd type="arrow"/>
+                        </a:ln>
+                      </wps:spPr>
+                      <wps:style>
+                        <a:lnRef idx="1">
+                          <a:schemeClr val="dk1"/>
+                        </a:lnRef>
+                        <a:fillRef idx="0">
+                          <a:schemeClr val="dk1"/>
+                        </a:fillRef>
+                        <a:effectRef idx="0">
+                          <a:schemeClr val="dk1"/>
+                        </a:effectRef>
+                        <a:fontRef idx="minor">
+                          <a:schemeClr val="tx1"/>
+                        </a:fontRef>
+                      </wps:style>
+                      <wps:bodyPr/>
+                    </wps:wsp>
+                  </a:graphicData>
+                </a:graphic>
+              </wp:anchor>
+            </w:drawing>
+          </mc:Choice>
+          <mc:Fallback>
+            <w:pict>
+              <v:shape id="Straight Arrow Connector 291" o:spid="_x0000_s1026" type="#_x0000_t32" style="position:absolute;margin-left:259.55pt;margin-top:4.2pt;width:60.3pt;height:27.65pt;flip:x;z-index:251706368;visibility:visible;mso-wrap-style:square;mso-wrap-distance-left:9pt;mso-wrap-distance-top:0;mso-wrap-distance-right:9pt;mso-wrap-distance-bottom:0;mso-position-horizontal:absolute;mso-position-horizontal-relative:text;mso-position-vertical:absolute;mso-position-vertical-relative:text" o:gfxdata="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" strokecolor="black [3040]">
+                <v:stroke endarrow="open"/>
+              </v:shape>
+            </w:pict>
+          </mc:Fallback>
+        </mc:AlternateContent>
+      </w:r>
+      <w:r>
+        <w:rPr>
+          <w:noProof/>
+        </w:rPr>
+        <mc:AlternateContent>
+          <mc:Choice Requires="wps">
+            <w:drawing>
+              <wp:anchor distT="0" distB="0" distL="114300" distR="114300" simplePos="0" relativeHeight="251679744" behindDoc="0" locked="0" layoutInCell="1" allowOverlap="1" wp14:anchorId="285ADD34" wp14:editId="40E4D53A">
+                <wp:simplePos x="0" y="0"/>
+                <wp:positionH relativeFrom="column">
+                  <wp:posOffset>3200400</wp:posOffset>
+                </wp:positionH>
+                <wp:positionV relativeFrom="paragraph">
+                  <wp:posOffset>53163</wp:posOffset>
+                </wp:positionV>
+                <wp:extent cx="563526" cy="267970"/>
+                <wp:effectExtent l="0" t="38100" r="65405" b="36830"/>
+                <wp:wrapNone/>
+                <wp:docPr id="17" name="Straight Arrow Connector 17"/>
+                <wp:cNvGraphicFramePr/>
+                <a:graphic xmlns:a="http://schemas.openxmlformats.org/drawingml/2006/main">
+                  <a:graphicData uri="http://schemas.microsoft.com/office/word/2010/wordprocessingShape">
+                    <wps:wsp>
+                      <wps:cNvCnPr/>
+                      <wps:spPr>
+                        <a:xfrm flipV="1">
+                          <a:off x="0" y="0"/>
+                          <a:ext cx="563526" cy="267970"/>
+                        </a:xfrm>
+                        <a:prstGeom prst="straightConnector1">
+                          <a:avLst/>
+                        </a:prstGeom>
+                        <a:ln>
+                          <a:tailEnd type="arrow"/>
+                        </a:ln>
+                      </wps:spPr>
+                      <wps:style>
+                        <a:lnRef idx="1">
+                          <a:schemeClr val="dk1"/>
+                        </a:lnRef>
+                        <a:fillRef idx="0">
+                          <a:schemeClr val="dk1"/>
+                        </a:fillRef>
+                        <a:effectRef idx="0">
+                          <a:schemeClr val="dk1"/>
+                        </a:effectRef>
+                        <a:fontRef idx="minor">
+                          <a:schemeClr val="tx1"/>
+                        </a:fontRef>
+                      </wps:style>
+                      <wps:bodyPr/>
+                    </wps:wsp>
+                  </a:graphicData>
+                </a:graphic>
+                <wp14:sizeRelH relativeFrom="margin">
+                  <wp14:pctWidth>0</wp14:pctWidth>
+                </wp14:sizeRelH>
+                <wp14:sizeRelV relativeFrom="margin">
+                  <wp14:pctHeight>0</wp14:pctHeight>
+                </wp14:sizeRelV>
+              </wp:anchor>
+            </w:drawing>
+          </mc:Choice>
+          <mc:Fallback>
+            <w:pict>
+              <v:shape id="Straight Arrow Connector 17" o:spid="_x0000_s1026" type="#_x0000_t32" style="position:absolute;margin-left:252pt;margin-top:4.2pt;width:44.35pt;height:21.1pt;flip:y;z-index:251679744;visibility:visible;mso-wrap-style:square;mso-width-percent:0;mso-height-percent:0;mso-wrap-distance-left:9pt;mso-wrap-distance-top:0;mso-wrap-distance-right:9pt;mso-wrap-distance-bottom:0;mso-position-horizontal:absolute;mso-position-horizontal-relative:text;mso-position-vertical:absolute;mso-position-vertical-relative:text;mso-width-percent:0;mso-height-percent:0;mso-width-relative:margin;mso-height-relative:margin" o:gfxdata="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" strokecolor="black [3040]">
+                <v:stroke endarrow="open"/>
+              </v:shape>
+            </w:pict>
+          </mc:Fallback>
+        </mc:AlternateContent>
+      </w:r>
+      <w:r>
+        <w:tab/>
+      </w:r>
+      <w:r>
+        <w:rPr>
+          <w:rFonts w:hint="eastAsia"/>
+        </w:rPr>
+        <w:t>User IDs</w:t>
+      </w:r>
+      <w:r>
+        <w:tab/>
+      </w:r>
+    </w:p>
+    <w:p>
+      <w:pPr>
+        <w:tabs>
+          <w:tab w:val="left" w:pos="5865"/>
+        </w:tabs>
+      </w:pPr>
+      <w:r>
+        <w:rPr>
+          <w:noProof/>
+        </w:rPr>
+        <mc:AlternateContent>
+          <mc:Choice Requires="wps">
+            <w:drawing>
+              <wp:anchor distT="0" distB="0" distL="114300" distR="114300" simplePos="0" relativeHeight="251707392" behindDoc="0" locked="0" layoutInCell="1" allowOverlap="1" wp14:anchorId="25D4FAE6" wp14:editId="76AA0173">
+                <wp:simplePos x="0" y="0"/>
+                <wp:positionH relativeFrom="column">
+                  <wp:posOffset>1311792</wp:posOffset>
+                </wp:positionH>
+                <wp:positionV relativeFrom="paragraph">
+                  <wp:posOffset>441251</wp:posOffset>
+                </wp:positionV>
+                <wp:extent cx="676496" cy="574158"/>
+                <wp:effectExtent l="0" t="38100" r="47625" b="35560"/>
+                <wp:wrapNone/>
+                <wp:docPr id="292" name="Straight Arrow Connector 292"/>
+                <wp:cNvGraphicFramePr/>
+                <a:graphic xmlns:a="http://schemas.openxmlformats.org/drawingml/2006/main">
+                  <a:graphicData uri="http://schemas.microsoft.com/office/word/2010/wordprocessingShape">
+                    <wps:wsp>
+                      <wps:cNvCnPr/>
+                      <wps:spPr>
+                        <a:xfrm flipV="1">
+                          <a:off x="0" y="0"/>
+                          <a:ext cx="676496" cy="574158"/>
+                        </a:xfrm>
+                        <a:prstGeom prst="straightConnector1">
+                          <a:avLst/>
+                        </a:prstGeom>
+                        <a:ln>
+                          <a:tailEnd type="arrow"/>
+                        </a:ln>
+                      </wps:spPr>
+                      <wps:style>
+                        <a:lnRef idx="1">
+                          <a:schemeClr val="dk1"/>
+                        </a:lnRef>
+                        <a:fillRef idx="0">
+                          <a:schemeClr val="dk1"/>
+                        </a:fillRef>
+                        <a:effectRef idx="0">
+                          <a:schemeClr val="dk1"/>
+                        </a:effectRef>
+                        <a:fontRef idx="minor">
+                          <a:schemeClr val="tx1"/>
+                        </a:fontRef>
+                      </wps:style>
+                      <wps:bodyPr/>
+                    </wps:wsp>
+                  </a:graphicData>
+                </a:graphic>
+              </wp:anchor>
+            </w:drawing>
+          </mc:Choice>
+          <mc:Fallback>
+            <w:pict>
+              <v:shape id="Straight Arrow Connector 292" o:spid="_x0000_s1026" type="#_x0000_t32" style="position:absolute;margin-left:103.3pt;margin-top:34.75pt;width:53.25pt;height:45.2pt;flip:y;z-index:251707392;visibility:visible;mso-wrap-style:square;mso-wrap-distance-left:9pt;mso-wrap-distance-top:0;mso-wrap-distance-right:9pt;mso-wrap-distance-bottom:0;mso-position-horizontal:absolute;mso-position-horizontal-relative:text;mso-position-vertical:absolute;mso-position-vertical-relative:text" o:gfxdata="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" strokecolor="black [3040]">
+                <v:stroke endarrow="open"/>
+              </v:shape>
+            </w:pict>
+          </mc:Fallback>
+        </mc:AlternateContent>
+      </w:r>
+      <w:r>
+        <w:tab/>
+      </w:r>
+      <w:r>
+        <w:rPr>
+          <w:rFonts w:hint="eastAsia"/>
+        </w:rPr>
+        <w:t>New registration account</w:t>
+      </w:r>
+    </w:p>
+    <w:p/>
+    <w:p/>
+    <w:p>
+      <w:pPr>
+        <w:tabs>
+          <w:tab w:val="left" w:pos="2629"/>
+        </w:tabs>
+      </w:pPr>
+      <w:r>
+        <w:tab/>
+      </w:r>
+      <w:r>
+        <w:rPr>
+          <w:rFonts w:hint="eastAsia"/>
+        </w:rPr>
+        <w:t>New progress</w:t>
+      </w:r>
+    </w:p>
+    <w:p/>
+    <w:p/>
+    <w:p/>
+    <w:p>
+      <w:r>
+        <w:rPr>
+          <w:noProof/>
+        </w:rPr>
+        <mc:AlternateContent>
+          <mc:Choice Requires="wps">
+            <w:drawing>
+              <wp:anchor distT="0" distB="0" distL="114300" distR="114300" simplePos="0" relativeHeight="251711488" behindDoc="0" locked="0" layoutInCell="1" allowOverlap="1">
+                <wp:simplePos x="0" y="0"/>
+                <wp:positionH relativeFrom="column">
+                  <wp:posOffset>882502</wp:posOffset>
+                </wp:positionH>
+                <wp:positionV relativeFrom="paragraph">
+                  <wp:posOffset>202018</wp:posOffset>
+                </wp:positionV>
+                <wp:extent cx="0" cy="2583711"/>
+                <wp:effectExtent l="95250" t="0" r="57150" b="64770"/>
+                <wp:wrapNone/>
+                <wp:docPr id="295" name="Straight Arrow Connector 295"/>
+                <wp:cNvGraphicFramePr/>
+                <a:graphic xmlns:a="http://schemas.openxmlformats.org/drawingml/2006/main">
+                  <a:graphicData uri="http://schemas.microsoft.com/office/word/2010/wordprocessingShape">
+                    <wps:wsp>
+                      <wps:cNvCnPr/>
+                      <wps:spPr>
+                        <a:xfrm>
+                          <a:off x="0" y="0"/>
+                          <a:ext cx="0" cy="2583711"/>
+                        </a:xfrm>
+                        <a:prstGeom prst="straightConnector1">
+                          <a:avLst/>
+                        </a:prstGeom>
+                        <a:ln>
+                          <a:tailEnd type="arrow"/>
+                        </a:ln>
+                      </wps:spPr>
+                      <wps:style>
+                        <a:lnRef idx="1">
+                          <a:schemeClr val="dk1"/>
+                        </a:lnRef>
+                        <a:fillRef idx="0">
+                          <a:schemeClr val="dk1"/>
+                        </a:fillRef>
+                        <a:effectRef idx="0">
+                          <a:schemeClr val="dk1"/>
+                        </a:effectRef>
+                        <a:fontRef idx="minor">
+                          <a:schemeClr val="tx1"/>
+                        </a:fontRef>
+                      </wps:style>
+                      <wps:bodyPr/>
+                    </wps:wsp>
+                  </a:graphicData>
+                </a:graphic>
+              </wp:anchor>
+            </w:drawing>
+          </mc:Choice>
+          <mc:Fallback>
+            <w:pict>
+              <v:shape id="Straight Arrow Connector 295" o:spid="_x0000_s1026" type="#_x0000_t32" style="position:absolute;margin-left:69.5pt;margin-top:15.9pt;width:0;height:203.45pt;z-index:251711488;visibility:visible;mso-wrap-style:square;mso-wrap-distance-left:9pt;mso-wrap-distance-top:0;mso-wrap-distance-right:9pt;mso-wrap-distance-bottom:0;mso-position-horizontal:absolute;mso-position-horizontal-relative:text;mso-position-vertical:absolute;mso-position-vertical-relative:text" o:gfxdata="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" strokecolor="black [3040]">
+                <v:stroke endarrow="open"/>
+              </v:shape>
+            </w:pict>
+          </mc:Fallback>
+        </mc:AlternateContent>
+      </w:r>
+      <w:r>
+        <w:rPr>
+          <w:noProof/>
+        </w:rPr>
+        <mc:AlternateContent>
+          <mc:Choice Requires="wps">
+            <w:drawing>
+              <wp:anchor distT="0" distB="0" distL="114300" distR="114300" simplePos="0" relativeHeight="251710464" behindDoc="0" locked="0" layoutInCell="1" allowOverlap="1" wp14:anchorId="1E525FA9" wp14:editId="592CABBD">
+                <wp:simplePos x="0" y="0"/>
+                <wp:positionH relativeFrom="column">
+                  <wp:posOffset>732790</wp:posOffset>
+                </wp:positionH>
+                <wp:positionV relativeFrom="paragraph">
+                  <wp:posOffset>201930</wp:posOffset>
+                </wp:positionV>
+                <wp:extent cx="0" cy="2583180"/>
+                <wp:effectExtent l="95250" t="38100" r="57150" b="26670"/>
+                <wp:wrapNone/>
+                <wp:docPr id="294" name="Straight Arrow Connector 294"/>
+                <wp:cNvGraphicFramePr/>
+                <a:graphic xmlns:a="http://schemas.openxmlformats.org/drawingml/2006/main">
+                  <a:graphicData uri="http://schemas.microsoft.com/office/word/2010/wordprocessingShape">
+                    <wps:wsp>
+                      <wps:cNvCnPr/>
+                      <wps:spPr>
+                        <a:xfrm flipV="1">
+                          <a:off x="0" y="0"/>
+                          <a:ext cx="0" cy="2583180"/>
+                        </a:xfrm>
+                        <a:prstGeom prst="straightConnector1">
+                          <a:avLst/>
+                        </a:prstGeom>
+                        <a:ln>
+                          <a:tailEnd type="arrow"/>
+                        </a:ln>
+                      </wps:spPr>
+                      <wps:style>
+                        <a:lnRef idx="1">
+                          <a:schemeClr val="dk1"/>
+                        </a:lnRef>
+                        <a:fillRef idx="0">
+                          <a:schemeClr val="dk1"/>
+                        </a:fillRef>
+                        <a:effectRef idx="0">
+                          <a:schemeClr val="dk1"/>
+                        </a:effectRef>
+                        <a:fontRef idx="minor">
+                          <a:schemeClr val="tx1"/>
+                        </a:fontRef>
+                      </wps:style>
+                      <wps:bodyPr/>
+                    </wps:wsp>
+                  </a:graphicData>
+                </a:graphic>
+                <wp14:sizeRelV relativeFrom="margin">
+                  <wp14:pctHeight>0</wp14:pctHeight>
+                </wp14:sizeRelV>
+              </wp:anchor>
+            </w:drawing>
+          </mc:Choice>
+          <mc:Fallback>
+            <w:pict>
+              <v:shape id="Straight Arrow Connector 294" o:spid="_x0000_s1026" type="#_x0000_t32" style="position:absolute;margin-left:57.7pt;margin-top:15.9pt;width:0;height:203.4pt;flip:y;z-index:251710464;visibility:visible;mso-wrap-style:square;mso-height-percent:0;mso-wrap-distance-left:9pt;mso-wrap-distance-top:0;mso-wrap-distance-right:9pt;mso-wrap-distance-bottom:0;mso-position-horizontal:absolute;mso-position-horizontal-relative:text;mso-position-vertical:absolute;mso-position-vertical-relative:text;mso-height-percent:0;mso-height-relative:margin" o:gfxdata="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" strokecolor="black [3040]">
+                <v:stroke endarrow="open"/>
+              </v:shape>
+            </w:pict>
+          </mc:Fallback>
+        </mc:AlternateContent>
+      </w:r>
+    </w:p>
+    <w:p/>
+    <w:p>
+      <w:pPr>
+        <w:rPr>
+          <w:rFonts w:hint="eastAsia"/>
+        </w:rPr>
+      </w:pPr>
+    </w:p>
+    <w:p>
+      <w:pPr>
+        <w:rPr>
+          <w:rFonts w:hint="eastAsia"/>
+        </w:rPr>
+      </w:pPr>
+    </w:p>
+    <w:p/>
+    <w:p>
+      <w:pPr>
+        <w:ind w:leftChars="150" w:left="360"/>
+      </w:pPr>
+      <w:r>
+        <w:rPr>
+          <w:noProof/>
+        </w:rPr>
+        <mc:AlternateContent>
+          <mc:Choice Requires="wps">
+            <w:drawing>
+              <wp:anchor distT="0" distB="0" distL="114300" distR="114300" simplePos="0" relativeHeight="251717632" behindDoc="0" locked="0" layoutInCell="1" allowOverlap="1">
+                <wp:simplePos x="0" y="0"/>
+                <wp:positionH relativeFrom="column">
+                  <wp:posOffset>3296093</wp:posOffset>
+                </wp:positionH>
+                <wp:positionV relativeFrom="paragraph">
+                  <wp:posOffset>409352</wp:posOffset>
+                </wp:positionV>
+                <wp:extent cx="567513" cy="1456661"/>
+                <wp:effectExtent l="57150" t="0" r="23495" b="48895"/>
+                <wp:wrapNone/>
+                <wp:docPr id="301" name="Straight Arrow Connector 301"/>
+                <wp:cNvGraphicFramePr/>
+                <a:graphic xmlns:a="http://schemas.openxmlformats.org/drawingml/2006/main">
+                  <a:graphicData uri="http://schemas.microsoft.com/office/word/2010/wordprocessingShape">
+                    <wps:wsp>
+                      <wps:cNvCnPr/>
+                      <wps:spPr>
+                        <a:xfrm flipH="1">
+                          <a:off x="0" y="0"/>
+                          <a:ext cx="567513" cy="1456661"/>
+                        </a:xfrm>
+                        <a:prstGeom prst="straightConnector1">
+                          <a:avLst/>
+                        </a:prstGeom>
+                        <a:ln>
+                          <a:tailEnd type="arrow"/>
+                        </a:ln>
+                      </wps:spPr>
+                      <wps:style>
+                        <a:lnRef idx="1">
+                          <a:schemeClr val="dk1"/>
+                        </a:lnRef>
+                        <a:fillRef idx="0">
+                          <a:schemeClr val="dk1"/>
+                        </a:fillRef>
+                        <a:effectRef idx="0">
+                          <a:schemeClr val="dk1"/>
+                        </a:effectRef>
+                        <a:fontRef idx="minor">
+                          <a:schemeClr val="tx1"/>
+                        </a:fontRef>
+                      </wps:style>
+                      <wps:bodyPr/>
+                    </wps:wsp>
+                  </a:graphicData>
+                </a:graphic>
+              </wp:anchor>
+            </w:drawing>
+          </mc:Choice>
+          <mc:Fallback>
+            <w:pict>
+              <v:shape id="Straight Arrow Connector 301" o:spid="_x0000_s1026" type="#_x0000_t32" style="position:absolute;margin-left:259.55pt;margin-top:32.25pt;width:44.7pt;height:114.7pt;flip:x;z-index:251717632;visibility:visible;mso-wrap-style:square;mso-wrap-distance-left:9pt;mso-wrap-distance-top:0;mso-wrap-distance-right:9pt;mso-wrap-distance-bottom:0;mso-position-horizontal:absolute;mso-position-horizontal-relative:text;mso-position-vertical:absolute;mso-position-vertical-relative:text" o:gfxdata="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" strokecolor="black [3040]">
+                <v:stroke endarrow="open"/>
+              </v:shape>
+            </w:pict>
+          </mc:Fallback>
+        </mc:AlternateContent>
+      </w:r>
+      <w:r>
+        <w:rPr>
+          <w:noProof/>
+        </w:rPr>
+        <mc:AlternateContent>
+          <mc:Choice Requires="wps">
+            <w:drawing>
+              <wp:anchor distT="0" distB="0" distL="114300" distR="114300" simplePos="0" relativeHeight="251716608" behindDoc="0" locked="0" layoutInCell="1" allowOverlap="1">
+                <wp:simplePos x="0" y="0"/>
+                <wp:positionH relativeFrom="column">
+                  <wp:posOffset>2041451</wp:posOffset>
+                </wp:positionH>
+                <wp:positionV relativeFrom="paragraph">
+                  <wp:posOffset>207335</wp:posOffset>
+                </wp:positionV>
+                <wp:extent cx="541832" cy="1594485"/>
+                <wp:effectExtent l="0" t="0" r="67945" b="62865"/>
+                <wp:wrapNone/>
+                <wp:docPr id="300" name="Straight Arrow Connector 300"/>
+                <wp:cNvGraphicFramePr/>
+                <a:graphic xmlns:a="http://schemas.openxmlformats.org/drawingml/2006/main">
+                  <a:graphicData uri="http://schemas.microsoft.com/office/word/2010/wordprocessingShape">
+                    <wps:wsp>
+                      <wps:cNvCnPr/>
+                      <wps:spPr>
+                        <a:xfrm>
+                          <a:off x="0" y="0"/>
+                          <a:ext cx="541832" cy="1594485"/>
+                        </a:xfrm>
+                        <a:prstGeom prst="straightConnector1">
+                          <a:avLst/>
+                        </a:prstGeom>
+                        <a:ln>
+                          <a:tailEnd type="arrow"/>
+                        </a:ln>
+                      </wps:spPr>
+                      <wps:style>
+                        <a:lnRef idx="1">
+                          <a:schemeClr val="dk1"/>
+                        </a:lnRef>
+                        <a:fillRef idx="0">
+                          <a:schemeClr val="dk1"/>
+                        </a:fillRef>
+                        <a:effectRef idx="0">
+                          <a:schemeClr val="dk1"/>
+                        </a:effectRef>
+                        <a:fontRef idx="minor">
+                          <a:schemeClr val="tx1"/>
+                        </a:fontRef>
+                      </wps:style>
+                      <wps:bodyPr/>
+                    </wps:wsp>
+                  </a:graphicData>
+                </a:graphic>
+                <wp14:sizeRelH relativeFrom="margin">
+                  <wp14:pctWidth>0</wp14:pctWidth>
+                </wp14:sizeRelH>
+              </wp:anchor>
+            </w:drawing>
+          </mc:Choice>
+          <mc:Fallback>
+            <w:pict>
+              <v:shape id="Straight Arrow Connector 300" o:spid="_x0000_s1026" type="#_x0000_t32" style="position:absolute;margin-left:160.75pt;margin-top:16.35pt;width:42.65pt;height:125.55pt;z-index:251716608;visibility:visible;mso-wrap-style:square;mso-width-percent:0;mso-wrap-distance-left:9pt;mso-wrap-distance-top:0;mso-wrap-distance-right:9pt;mso-wrap-distance-bottom:0;mso-position-horizontal:absolute;mso-position-horizontal-relative:text;mso-position-vertical:absolute;mso-position-vertical-relative:text;mso-width-percent:0;mso-width-relative:margin" o:gfxdata="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" strokecolor="black [3040]">
+                <v:stroke endarrow="open"/>
+              </v:shape>
+            </w:pict>
+          </mc:Fallback>
+        </mc:AlternateContent>
+      </w:r>
+      <w:r>
+        <w:rPr>
+          <w:noProof/>
+        </w:rPr>
+        <mc:AlternateContent>
+          <mc:Choice Requires="wps">
+            <w:drawing>
+              <wp:anchor distT="0" distB="0" distL="114300" distR="114300" simplePos="0" relativeHeight="251715584" behindDoc="0" locked="0" layoutInCell="1" allowOverlap="1">
+                <wp:simplePos x="0" y="0"/>
+                <wp:positionH relativeFrom="column">
+                  <wp:posOffset>3253297</wp:posOffset>
+                </wp:positionH>
+                <wp:positionV relativeFrom="paragraph">
+                  <wp:posOffset>403594</wp:posOffset>
+                </wp:positionV>
+                <wp:extent cx="510348" cy="1324197"/>
+                <wp:effectExtent l="0" t="38100" r="61595" b="28575"/>
+                <wp:wrapNone/>
+                <wp:docPr id="299" name="Straight Arrow Connector 299"/>
+                <wp:cNvGraphicFramePr/>
+                <a:graphic xmlns:a="http://schemas.openxmlformats.org/drawingml/2006/main">
+                  <a:graphicData uri="http://schemas.microsoft.com/office/word/2010/wordprocessingShape">
+                    <wps:wsp>
+                      <wps:cNvCnPr/>
+                      <wps:spPr>
+                        <a:xfrm flipV="1">
+                          <a:off x="0" y="0"/>
+                          <a:ext cx="510348" cy="1324197"/>
+                        </a:xfrm>
+                        <a:prstGeom prst="straightConnector1">
+                          <a:avLst/>
+                        </a:prstGeom>
+                        <a:ln>
+                          <a:tailEnd type="arrow"/>
+                        </a:ln>
+                      </wps:spPr>
+                      <wps:style>
+                        <a:lnRef idx="1">
+                          <a:schemeClr val="dk1"/>
+                        </a:lnRef>
+                        <a:fillRef idx="0">
+                          <a:schemeClr val="dk1"/>
+                        </a:fillRef>
+                        <a:effectRef idx="0">
+                          <a:schemeClr val="dk1"/>
+                        </a:effectRef>
+                        <a:fontRef idx="minor">
+                          <a:schemeClr val="tx1"/>
+                        </a:fontRef>
+                      </wps:style>
+                      <wps:bodyPr/>
+                    </wps:wsp>
+                  </a:graphicData>
+                </a:graphic>
+              </wp:anchor>
+            </w:drawing>
+          </mc:Choice>
+          <mc:Fallback>
+            <w:pict>
+              <v:shape id="Straight Arrow Connector 299" o:spid="_x0000_s1026" type="#_x0000_t32" style="position:absolute;margin-left:256.15pt;margin-top:31.8pt;width:40.2pt;height:104.25pt;flip:y;z-index:251715584;visibility:visible;mso-wrap-style:square;mso-wrap-distance-left:9pt;mso-wrap-distance-top:0;mso-wrap-distance-right:9pt;mso-wrap-distance-bottom:0;mso-position-horizontal:absolute;mso-position-horizontal-relative:text;mso-position-vertical:absolute;mso-position-vertical-relative:text" o:gfxdata="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" strokecolor="black [3040]">
+                <v:stroke endarrow="open"/>
+              </v:shape>
+            </w:pict>
+          </mc:Fallback>
+        </mc:AlternateContent>
+      </w:r>
+      <w:r>
+        <w:rPr>
+          <w:noProof/>
+        </w:rPr>
+        <mc:AlternateContent>
+          <mc:Choice Requires="wps">
+            <w:drawing>
+              <wp:anchor distT="0" distB="0" distL="114300" distR="114300" simplePos="0" relativeHeight="251714560" behindDoc="0" locked="0" layoutInCell="1" allowOverlap="1">
+                <wp:simplePos x="0" y="0"/>
+                <wp:positionH relativeFrom="column">
+                  <wp:posOffset>2158409</wp:posOffset>
+                </wp:positionH>
+                <wp:positionV relativeFrom="paragraph">
+                  <wp:posOffset>201576</wp:posOffset>
+                </wp:positionV>
+                <wp:extent cx="510363" cy="1515582"/>
+                <wp:effectExtent l="57150" t="38100" r="23495" b="27940"/>
+                <wp:wrapNone/>
+                <wp:docPr id="298" name="Straight Arrow Connector 298"/>
+                <wp:cNvGraphicFramePr/>
+                <a:graphic xmlns:a="http://schemas.openxmlformats.org/drawingml/2006/main">
+                  <a:graphicData uri="http://schemas.microsoft.com/office/word/2010/wordprocessingShape">
+                    <wps:wsp>
+                      <wps:cNvCnPr/>
+                      <wps:spPr>
+                        <a:xfrm flipH="1" flipV="1">
+                          <a:off x="0" y="0"/>
+                          <a:ext cx="510363" cy="1515582"/>
+                        </a:xfrm>
+                        <a:prstGeom prst="straightConnector1">
+                          <a:avLst/>
+                        </a:prstGeom>
+                        <a:ln>
+                          <a:tailEnd type="arrow"/>
+                        </a:ln>
+                      </wps:spPr>
+                      <wps:style>
+                        <a:lnRef idx="1">
+                          <a:schemeClr val="dk1"/>
+                        </a:lnRef>
+                        <a:fillRef idx="0">
+                          <a:schemeClr val="dk1"/>
+                        </a:fillRef>
+                        <a:effectRef idx="0">
+                          <a:schemeClr val="dk1"/>
+                        </a:effectRef>
+                        <a:fontRef idx="minor">
+                          <a:schemeClr val="tx1"/>
+                        </a:fontRef>
+                      </wps:style>
+                      <wps:bodyPr/>
+                    </wps:wsp>
+                  </a:graphicData>
+                </a:graphic>
+              </wp:anchor>
+            </w:drawing>
+          </mc:Choice>
+          <mc:Fallback>
+            <w:pict>
+              <v:shape id="Straight Arrow Connector 298" o:spid="_x0000_s1026" type="#_x0000_t32" style="position:absolute;margin-left:169.95pt;margin-top:15.85pt;width:40.2pt;height:119.35pt;flip:x y;z-index:251714560;visibility:visible;mso-wrap-style:square;mso-wrap-distance-left:9pt;mso-wrap-distance-top:0;mso-wrap-distance-right:9pt;mso-wrap-distance-bottom:0;mso-position-horizontal:absolute;mso-position-horizontal-relative:text;mso-position-vertical:absolute;mso-position-vertical-relative:text" o:gfxdata="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" strokecolor="black [3040]">
+                <v:stroke endarrow="open"/>
+              </v:shape>
+            </w:pict>
+          </mc:Fallback>
+        </mc:AlternateContent>
+      </w:r>
+      <w:r>
+        <w:rPr>
+          <w:noProof/>
+        </w:rPr>
+        <mc:AlternateContent>
+          <mc:Choice Requires="wps">
+            <w:drawing>
+              <wp:anchor distT="0" distB="0" distL="114300" distR="114300" simplePos="0" relativeHeight="251709440" behindDoc="0" locked="0" layoutInCell="1" allowOverlap="1" wp14:anchorId="7202118F" wp14:editId="546892AF">
+                <wp:simplePos x="0" y="0"/>
+                <wp:positionH relativeFrom="column">
+                  <wp:posOffset>581660</wp:posOffset>
+                </wp:positionH>
+                <wp:positionV relativeFrom="paragraph">
+                  <wp:posOffset>1641579</wp:posOffset>
+                </wp:positionV>
+                <wp:extent cx="605790" cy="297180"/>
+                <wp:effectExtent l="0" t="0" r="22860" b="26670"/>
+                <wp:wrapNone/>
+                <wp:docPr id="293" name="Text Box 2"/>
+                <wp:cNvGraphicFramePr>
+                  <a:graphicFrameLocks xmlns:a="http://schemas.openxmlformats.org/drawingml/2006/main"/>
+                </wp:cNvGraphicFramePr>
+                <a:graphic xmlns:a="http://schemas.openxmlformats.org/drawingml/2006/main">
+                  <a:graphicData uri="http://schemas.microsoft.com/office/word/2010/wordprocessingShape">
+                    <wps:wsp>
+                      <wps:cNvSpPr txBox="1">
+                        <a:spLocks noChangeArrowheads="1"/>
+                      </wps:cNvSpPr>
+                      <wps:spPr bwMode="auto">
+                        <a:xfrm>
+                          <a:off x="0" y="0"/>
+                          <a:ext cx="605790" cy="297180"/>
+                        </a:xfrm>
+                        <a:prstGeom prst="rect">
+                          <a:avLst/>
+                        </a:prstGeom>
+                        <a:solidFill>
+                          <a:srgbClr val="FFFFFF"/>
+                        </a:solidFill>
+                        <a:ln w="9525">
+                          <a:solidFill>
+                            <a:srgbClr val="000000"/>
+                          </a:solidFill>
+                          <a:miter lim="800000"/>
+                          <a:headEnd/>
+                          <a:tailEnd/>
+                        </a:ln>
+                      </wps:spPr>
+                      <wps:txbx>
+                        <w:txbxContent>
+                          <w:p>
+                            <w:r>
+                              <w:rPr>
+                                <w:rFonts w:hint="eastAsia"/>
+                              </w:rPr>
+                              <w:t>Player</w:t>
+                            </w:r>
+                          </w:p>
+                        </w:txbxContent>
+                      </wps:txbx>
+                      <wps:bodyPr rot="0" vert="horz" wrap="square" lIns="91440" tIns="45720" rIns="91440" bIns="45720" anchor="t" anchorCtr="0">
+                        <a:noAutofit/>
+                      </wps:bodyPr>
+                    </wps:wsp>
+                  </a:graphicData>
+                </a:graphic>
+                <wp14:sizeRelH relativeFrom="margin">
+                  <wp14:pctWidth>0</wp14:pctWidth>
+                </wp14:sizeRelH>
+                <wp14:sizeRelV relativeFrom="margin">
+                  <wp14:pctHeight>0</wp14:pctHeight>
+                </wp14:sizeRelV>
+              </wp:anchor>
+            </w:drawing>
+          </mc:Choice>
+          <mc:Fallback>
+            <w:pict>
+              <v:shape id="_x0000_s1039" type="#_x0000_t202" style="position:absolute;left:0;text-align:left;margin-left:45.8pt;margin-top:129.25pt;width:47.7pt;height:23.4pt;z-index:251709440;visibility:visible;mso-wrap-style:square;mso-width-percent:0;mso-height-percent:0;mso-wrap-distance-left:9pt;mso-wrap-distance-top:0;mso-wrap-distance-right:9pt;mso-wrap-distance-bottom:0;mso-position-horizontal:absolute;mso-position-horizontal-relative:text;mso-position-vertical:absolute;mso-position-vertical-relative:text;mso-width-percent:0;mso-height-percent:0;mso-width-relative:margin;mso-height-relative:margin;v-text-anchor:top" o:gfxdata="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">
+                <v:textbox>
+                  <w:txbxContent>
+                    <w:p>
+                      <w:r>
+                        <w:rPr>
+                          <w:rFonts w:hint="eastAsia"/>
+                        </w:rPr>
+                        <w:t>Player</w:t>
+                      </w:r>
+                    </w:p>
+                  </w:txbxContent>
+                </v:textbox>
+              </v:shape>
+            </w:pict>
+          </mc:Fallback>
+        </mc:AlternateContent>
+      </w:r>
+      <w:r>
+        <w:rPr>
+          <w:rFonts w:hint="eastAsia"/>
+        </w:rPr>
+        <w:t>Avatar</w:t>
+      </w:r>
+      <w:r>
+        <w:br/>
+      </w:r>
+      <w:r>
+        <w:rPr>
+          <w:rFonts w:hint="eastAsia"/>
+        </w:rPr>
+        <w:t>control</w:t>
+      </w:r>
+    </w:p>
+    <w:p>
+      <w:pPr>
+        <w:tabs>
+          <w:tab w:val="left" w:pos="3935"/>
+        </w:tabs>
+      </w:pPr>
+      <w:r>
+        <w:tab/>
+      </w:r>
+      <w:r>
+        <w:rPr>
+          <w:rFonts w:hint="eastAsia"/>
+        </w:rPr>
+        <w:t>Avatar control</w:t>
+      </w:r>
+    </w:p>
+    <w:p>
+      <w:pPr>
+        <w:tabs>
+          <w:tab w:val="left" w:pos="1540"/>
+          <w:tab w:val="left" w:pos="3840"/>
+        </w:tabs>
+        <w:ind w:left="1560" w:hangingChars="650" w:hanging="1560"/>
+      </w:pPr>
+      <w:r>
+        <w:rPr>
+          <w:noProof/>
+        </w:rPr>
+        <mc:AlternateContent>
+          <mc:Choice Requires="wps">
+            <w:drawing>
+              <wp:anchor distT="0" distB="0" distL="114300" distR="114300" simplePos="0" relativeHeight="251713536" behindDoc="0" locked="0" layoutInCell="1" allowOverlap="1" wp14:anchorId="1F675FFA" wp14:editId="5BD9AC65">
+                <wp:simplePos x="0" y="0"/>
+                <wp:positionH relativeFrom="column">
+                  <wp:posOffset>2642235</wp:posOffset>
+                </wp:positionH>
+                <wp:positionV relativeFrom="paragraph">
+                  <wp:posOffset>1038432</wp:posOffset>
+                </wp:positionV>
+                <wp:extent cx="605790" cy="297180"/>
+                <wp:effectExtent l="0" t="0" r="22860" b="26670"/>
+                <wp:wrapNone/>
+                <wp:docPr id="297" name="Text Box 2"/>
+                <wp:cNvGraphicFramePr>
+                  <a:graphicFrameLocks xmlns:a="http://schemas.openxmlformats.org/drawingml/2006/main"/>
+                </wp:cNvGraphicFramePr>
+                <a:graphic xmlns:a="http://schemas.openxmlformats.org/drawingml/2006/main">
+                  <a:graphicData uri="http://schemas.microsoft.com/office/word/2010/wordprocessingShape">
+                    <wps:wsp>
+                      <wps:cNvSpPr txBox="1">
+                        <a:spLocks noChangeArrowheads="1"/>
+                      </wps:cNvSpPr>
+                      <wps:spPr bwMode="auto">
+                        <a:xfrm>
+                          <a:off x="0" y="0"/>
+                          <a:ext cx="605790" cy="297180"/>
+                        </a:xfrm>
+                        <a:prstGeom prst="rect">
+                          <a:avLst/>
+                        </a:prstGeom>
+                        <a:solidFill>
+                          <a:srgbClr val="FFFFFF"/>
+                        </a:solidFill>
+                        <a:ln w="9525">
+                          <a:solidFill>
+                            <a:srgbClr val="000000"/>
+                          </a:solidFill>
+                          <a:miter lim="800000"/>
+                          <a:headEnd/>
+                          <a:tailEnd/>
+                        </a:ln>
+                      </wps:spPr>
+                      <wps:txbx>
+                        <w:txbxContent>
+                          <w:p>
+                            <w:r>
+                              <w:rPr>
+                                <w:rFonts w:hint="eastAsia"/>
+                              </w:rPr>
+                              <w:t>Player</w:t>
+                            </w:r>
+                          </w:p>
+                        </w:txbxContent>
+                      </wps:txbx>
+                      <wps:bodyPr rot="0" vert="horz" wrap="square" lIns="91440" tIns="45720" rIns="91440" bIns="45720" anchor="t" anchorCtr="0">
+                        <a:noAutofit/>
+                      </wps:bodyPr>
+                    </wps:wsp>
+                  </a:graphicData>
+                </a:graphic>
+                <wp14:sizeRelH relativeFrom="margin">
+                  <wp14:pctWidth>0</wp14:pctWidth>
+                </wp14:sizeRelH>
+                <wp14:sizeRelV relativeFrom="margin">
+                  <wp14:pctHeight>0</wp14:pctHeight>
+                </wp14:sizeRelV>
+              </wp:anchor>
+            </w:drawing>
+          </mc:Choice>
+          <mc:Fallback>
+            <w:pict>
+              <v:shape id="_x0000_s1040" type="#_x0000_t202" style="position:absolute;left:0;text-align:left;margin-left:208.05pt;margin-top:81.75pt;width:47.7pt;height:23.4pt;z-index:251713536;visibility:visible;mso-wrap-style:square;mso-width-percent:0;mso-height-percent:0;mso-wrap-distance-left:9pt;mso-wrap-distance-top:0;mso-wrap-distance-right:9pt;mso-wrap-distance-bottom:0;mso-position-horizontal:absolute;mso-position-horizontal-relative:text;mso-position-vertical:absolute;mso-position-vertical-relative:text;mso-width-percent:0;mso-height-percent:0;mso-width-relative:margin;mso-height-relative:margin;v-text-anchor:top" o:gfxdata="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">
+                <v:textbox>
+                  <w:txbxContent>
+                    <w:p>
+                      <w:r>
+                        <w:rPr>
+                          <w:rFonts w:hint="eastAsia"/>
+                        </w:rPr>
+                        <w:t>Player</w:t>
+                      </w:r>
+                    </w:p>
+                  </w:txbxContent>
+                </v:textbox>
+              </v:shape>
+            </w:pict>
+          </mc:Fallback>
+        </mc:AlternateContent>
+      </w:r>
+      <w:r>
+        <w:tab/>
+      </w:r>
+      <w:r>
+        <w:rPr>
+          <w:rFonts w:hint="eastAsia"/>
+        </w:rPr>
+        <w:t>Avatar</w:t>
+      </w:r>
+      <w:r>
+        <w:rPr>
+          <w:rFonts w:hint="eastAsia"/>
+        </w:rPr>
+        <w:t xml:space="preserve">      Game</w:t>
+      </w:r>
+      <w:r>
+        <w:tab/>
+      </w:r>
+      <w:r>
+        <w:rPr>
+          <w:rFonts w:hint="eastAsia"/>
+        </w:rPr>
+        <w:t>and number input</w:t>
+      </w:r>
+      <w:bookmarkStart w:id="0" w:name="_GoBack"/>
+      <w:bookmarkEnd w:id="0"/>
+      <w:r>
+        <w:rPr>
+          <w:rFonts w:hint="eastAsia"/>
+        </w:rPr>
+        <w:br/>
+        <w:t>movement</w:t>
+      </w:r>
+      <w:r>
+        <w:rPr>
+          <w:rFonts w:hint="eastAsia"/>
+        </w:rPr>
+        <w:t xml:space="preserve">   state</w:t>
+      </w:r>
+    </w:p>
+    <w:p>
+      <w:pPr>
+        <w:tabs>
+          <w:tab w:val="left" w:pos="5640"/>
+        </w:tabs>
+      </w:pPr>
+      <w:r>
+        <w:tab/>
+      </w:r>
+      <w:r>
+        <w:rPr>
+          <w:rFonts w:hint="eastAsia"/>
+        </w:rPr>
+        <w:t>Game</w:t>
+      </w:r>
+      <w:r>
+        <w:br/>
+      </w:r>
+      <w:r>
+        <w:tab/>
+      </w:r>
+      <w:r>
+        <w:rPr>
+          <w:rFonts w:hint="eastAsia"/>
+        </w:rPr>
+        <w:t>state</w:t>
+      </w:r>
+    </w:p>
     <w:sectPr>
       <w:pgSz w:w="11906" w:h="16838"/>
-      <w:pgMar w:top="1440" w:right="1800" w:bottom="1440" w:left="1800" w:header="851" w:footer="992" w:gutter="0"/>
+      <w:pgMar w:top="720" w:right="720" w:bottom="720" w:left="720" w:header="851" w:footer="992" w:gutter="0"/>
       <w:cols w:space="425"/>
       <w:docGrid w:type="lines" w:linePitch="360"/>
     </w:sectPr>
@@ -3101,7 +6126,7 @@
 </file>
 
 <file path=customXml/itemProps1.xml><?xml version="1.0" encoding="utf-8"?>
-<ds:datastoreItem xmlns:ds="http://schemas.openxmlformats.org/officeDocument/2006/customXml" ds:itemID="{8CA2997D-8B7B-4814-B57B-5ACB1B65F30E}">
+<ds:datastoreItem xmlns:ds="http://schemas.openxmlformats.org/officeDocument/2006/customXml" ds:itemID="{FBCDB89E-7AB5-4AC6-B913-E304EF90F21F}">
   <ds:schemaRefs>
     <ds:schemaRef ds:uri="http://schemas.openxmlformats.org/officeDocument/2006/bibliography"/>
   </ds:schemaRefs>

</xml_diff>

<commit_message>
New Exe for playing!
</commit_message>
<xml_diff>
--- a/Report.docx
+++ b/Report.docx
@@ -112,58 +112,28 @@
         <w:rPr>
           <w:sz w:val="32"/>
         </w:rPr>
-        <w:t xml:space="preserve">School: Cheung </w:t>
-      </w:r>
-      <w:proofErr w:type="spellStart"/>
-      <w:r>
+        <w:t>School: Cheung Sha Wan Catholic Secondary School</w:t>
+      </w:r>
+    </w:p>
+    <w:p>
+      <w:pPr>
         <w:rPr>
           <w:sz w:val="32"/>
         </w:rPr>
-        <w:t>Sha</w:t>
-      </w:r>
-      <w:proofErr w:type="spellEnd"/>
-      <w:r>
+      </w:pPr>
+    </w:p>
+    <w:p>
+      <w:pPr>
         <w:rPr>
           <w:sz w:val="32"/>
         </w:rPr>
-        <w:t xml:space="preserve"> Wan Catholic Secondary School</w:t>
-      </w:r>
-    </w:p>
-    <w:p>
-      <w:pPr>
-        <w:rPr>
+      </w:pPr>
+      <w:r>
+        <w:rPr>
+          <w:rFonts w:hint="eastAsia"/>
           <w:sz w:val="32"/>
         </w:rPr>
-      </w:pPr>
-    </w:p>
-    <w:p>
-      <w:pPr>
-        <w:rPr>
-          <w:sz w:val="32"/>
-        </w:rPr>
-      </w:pPr>
-      <w:r>
-        <w:rPr>
-          <w:rFonts w:hint="eastAsia"/>
-          <w:sz w:val="32"/>
-        </w:rPr>
-        <w:t xml:space="preserve">Name: Tang Hadrian </w:t>
-      </w:r>
-      <w:proofErr w:type="spellStart"/>
-      <w:r>
-        <w:rPr>
-          <w:rFonts w:hint="eastAsia"/>
-          <w:sz w:val="32"/>
-        </w:rPr>
-        <w:t>Wai</w:t>
-      </w:r>
-      <w:proofErr w:type="spellEnd"/>
-      <w:r>
-        <w:rPr>
-          <w:rFonts w:hint="eastAsia"/>
-          <w:sz w:val="32"/>
-        </w:rPr>
-        <w:t xml:space="preserve"> To</w:t>
+        <w:t>Name: Tang Hadrian Wai To</w:t>
       </w:r>
     </w:p>
     <w:p>
@@ -239,25 +209,7 @@
           <w:u w:val="single"/>
         </w:rPr>
         <w:lastRenderedPageBreak/>
-        <w:t xml:space="preserve">Chapter </w:t>
-      </w:r>
-      <w:proofErr w:type="gramStart"/>
-      <w:r>
-        <w:rPr>
-          <w:b/>
-          <w:sz w:val="32"/>
-          <w:u w:val="single"/>
-        </w:rPr>
-        <w:t>1 :</w:t>
-      </w:r>
-      <w:proofErr w:type="gramEnd"/>
-      <w:r>
-        <w:rPr>
-          <w:b/>
-          <w:sz w:val="32"/>
-          <w:u w:val="single"/>
-        </w:rPr>
-        <w:t xml:space="preserve"> Introduction</w:t>
+        <w:t>Chapter 1 : Introduction</w:t>
       </w:r>
     </w:p>
     <w:p>
@@ -605,7 +557,6 @@
         <w:lastRenderedPageBreak/>
         <w:t xml:space="preserve">Chapter </w:t>
       </w:r>
-      <w:proofErr w:type="gramStart"/>
       <w:r>
         <w:rPr>
           <w:rFonts w:hint="eastAsia"/>
@@ -621,16 +572,7 @@
           <w:sz w:val="32"/>
           <w:u w:val="single"/>
         </w:rPr>
-        <w:t xml:space="preserve"> :</w:t>
-      </w:r>
-      <w:proofErr w:type="gramEnd"/>
-      <w:r>
-        <w:rPr>
-          <w:b/>
-          <w:sz w:val="32"/>
-          <w:u w:val="single"/>
-        </w:rPr>
-        <w:t xml:space="preserve"> </w:t>
+        <w:t xml:space="preserve"> : </w:t>
       </w:r>
       <w:r>
         <w:rPr>
@@ -1872,13 +1814,7 @@
         <w:rPr>
           <w:rFonts w:hint="eastAsia"/>
         </w:rPr>
-        <w:t>u</w:t>
-      </w:r>
-      <w:r>
-        <w:rPr>
-          <w:rFonts w:hint="eastAsia"/>
-        </w:rPr>
-        <w:t>ser information</w:t>
+        <w:t>user information</w:t>
       </w:r>
     </w:p>
     <w:p>
@@ -2021,13 +1957,7 @@
                               <w:rPr>
                                 <w:rFonts w:hint="eastAsia"/>
                               </w:rPr>
-                              <w:t>U</w:t>
-                            </w:r>
-                            <w:r>
-                              <w:rPr>
-                                <w:rFonts w:hint="eastAsia"/>
-                              </w:rPr>
-                              <w:t>ser information</w:t>
+                              <w:t>User information</w:t>
                             </w:r>
                           </w:p>
                         </w:txbxContent>
@@ -2069,13 +1999,7 @@
                         <w:rPr>
                           <w:rFonts w:hint="eastAsia"/>
                         </w:rPr>
-                        <w:t>U</w:t>
-                      </w:r>
-                      <w:r>
-                        <w:rPr>
-                          <w:rFonts w:hint="eastAsia"/>
-                        </w:rPr>
-                        <w:t>ser information</w:t>
+                        <w:t>User information</w:t>
                       </w:r>
                     </w:p>
                   </w:txbxContent>
@@ -2168,9 +2092,6 @@
         <w:tabs>
           <w:tab w:val="left" w:pos="3210"/>
         </w:tabs>
-        <w:rPr>
-          <w:rFonts w:hint="eastAsia"/>
-        </w:rPr>
       </w:pPr>
     </w:p>
     <w:p>
@@ -2180,6 +2101,9 @@
         </w:tabs>
       </w:pPr>
       <w:r>
+        <w:rPr>
+          <w:noProof/>
+        </w:rPr>
         <mc:AlternateContent>
           <mc:Choice Requires="wps">
             <w:drawing>
@@ -2241,6 +2165,9 @@
         </mc:AlternateContent>
       </w:r>
       <w:r>
+        <w:rPr>
+          <w:noProof/>
+        </w:rPr>
         <mc:AlternateContent>
           <mc:Choice Requires="wps">
             <w:drawing>
@@ -2290,21 +2217,12 @@
                           <w:p>
                             <w:pPr>
                               <w:jc w:val="center"/>
-                              <w:rPr>
-                                <w:rFonts w:hint="eastAsia"/>
-                              </w:rPr>
                             </w:pPr>
                             <w:r>
                               <w:rPr>
                                 <w:rFonts w:hint="eastAsia"/>
                               </w:rPr>
-                              <w:t>2</w:t>
-                            </w:r>
-                            <w:r>
-                              <w:rPr>
-                                <w:rFonts w:hint="eastAsia"/>
-                              </w:rPr>
-                              <w:t>.0</w:t>
+                              <w:t>2.0</w:t>
                             </w:r>
                           </w:p>
                           <w:p>
@@ -2343,21 +2261,12 @@
                     <w:p>
                       <w:pPr>
                         <w:jc w:val="center"/>
-                        <w:rPr>
-                          <w:rFonts w:hint="eastAsia"/>
-                        </w:rPr>
                       </w:pPr>
                       <w:r>
                         <w:rPr>
                           <w:rFonts w:hint="eastAsia"/>
                         </w:rPr>
-                        <w:t>2</w:t>
-                      </w:r>
-                      <w:r>
-                        <w:rPr>
-                          <w:rFonts w:hint="eastAsia"/>
-                        </w:rPr>
-                        <w:t>.0</w:t>
+                        <w:t>2.0</w:t>
                       </w:r>
                     </w:p>
                     <w:p>
@@ -2379,221 +2288,13 @@
         </mc:AlternateContent>
       </w:r>
       <w:r>
+        <w:rPr>
+          <w:noProof/>
+        </w:rPr>
         <mc:AlternateContent>
           <mc:Choice Requires="wps">
             <w:drawing>
-              <wp:anchor distT="0" distB="0" distL="114300" distR="114300" simplePos="0" relativeHeight="251698176" behindDoc="0" locked="0" layoutInCell="1" allowOverlap="1" wp14:anchorId="0C4792B7" wp14:editId="30D43A84">
-                <wp:simplePos x="0" y="0"/>
-                <wp:positionH relativeFrom="column">
-                  <wp:posOffset>4573905</wp:posOffset>
-                </wp:positionH>
-                <wp:positionV relativeFrom="paragraph">
-                  <wp:posOffset>1873885</wp:posOffset>
-                </wp:positionV>
-                <wp:extent cx="1219200" cy="0"/>
-                <wp:effectExtent l="0" t="0" r="19050" b="19050"/>
-                <wp:wrapNone/>
-                <wp:docPr id="29" name="Straight Connector 29"/>
-                <wp:cNvGraphicFramePr/>
-                <a:graphic xmlns:a="http://schemas.openxmlformats.org/drawingml/2006/main">
-                  <a:graphicData uri="http://schemas.microsoft.com/office/word/2010/wordprocessingShape">
-                    <wps:wsp>
-                      <wps:cNvCnPr/>
-                      <wps:spPr>
-                        <a:xfrm>
-                          <a:off x="0" y="0"/>
-                          <a:ext cx="1219200" cy="0"/>
-                        </a:xfrm>
-                        <a:prstGeom prst="line">
-                          <a:avLst/>
-                        </a:prstGeom>
-                      </wps:spPr>
-                      <wps:style>
-                        <a:lnRef idx="1">
-                          <a:schemeClr val="dk1"/>
-                        </a:lnRef>
-                        <a:fillRef idx="0">
-                          <a:schemeClr val="dk1"/>
-                        </a:fillRef>
-                        <a:effectRef idx="0">
-                          <a:schemeClr val="dk1"/>
-                        </a:effectRef>
-                        <a:fontRef idx="minor">
-                          <a:schemeClr val="tx1"/>
-                        </a:fontRef>
-                      </wps:style>
-                      <wps:bodyPr/>
-                    </wps:wsp>
-                  </a:graphicData>
-                </a:graphic>
-                <wp14:sizeRelH relativeFrom="margin">
-                  <wp14:pctWidth>0</wp14:pctWidth>
-                </wp14:sizeRelH>
-              </wp:anchor>
-            </w:drawing>
-          </mc:Choice>
-          <mc:Fallback>
-            <w:pict>
-              <v:line id="Straight Connector 29" o:spid="_x0000_s1026" style="position:absolute;z-index:251698176;visibility:visible;mso-wrap-style:square;mso-width-percent:0;mso-wrap-distance-left:9pt;mso-wrap-distance-top:0;mso-wrap-distance-right:9pt;mso-wrap-distance-bottom:0;mso-position-horizontal:absolute;mso-position-horizontal-relative:text;mso-position-vertical:absolute;mso-position-vertical-relative:text;mso-width-percent:0;mso-width-relative:margin" from="360.15pt,147.55pt" to="456.15pt,147.55pt" o:gfxdata="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" strokecolor="black [3040]"/>
-            </w:pict>
-          </mc:Fallback>
-        </mc:AlternateContent>
-      </w:r>
-      <w:r>
-        <mc:AlternateContent>
-          <mc:Choice Requires="wps">
-            <w:drawing>
-              <wp:anchor distT="0" distB="0" distL="114300" distR="114300" simplePos="0" relativeHeight="251697152" behindDoc="0" locked="0" layoutInCell="1" allowOverlap="1" wp14:anchorId="58D5B118" wp14:editId="18F7C914">
-                <wp:simplePos x="0" y="0"/>
-                <wp:positionH relativeFrom="column">
-                  <wp:posOffset>4574452</wp:posOffset>
-                </wp:positionH>
-                <wp:positionV relativeFrom="paragraph">
-                  <wp:posOffset>1588135</wp:posOffset>
-                </wp:positionV>
-                <wp:extent cx="1219200" cy="781050"/>
-                <wp:effectExtent l="0" t="0" r="19050" b="19050"/>
-                <wp:wrapNone/>
-                <wp:docPr id="28" name="Text Box 2"/>
-                <wp:cNvGraphicFramePr>
-                  <a:graphicFrameLocks xmlns:a="http://schemas.openxmlformats.org/drawingml/2006/main"/>
-                </wp:cNvGraphicFramePr>
-                <a:graphic xmlns:a="http://schemas.openxmlformats.org/drawingml/2006/main">
-                  <a:graphicData uri="http://schemas.microsoft.com/office/word/2010/wordprocessingShape">
-                    <wps:wsp>
-                      <wps:cNvSpPr txBox="1">
-                        <a:spLocks noChangeArrowheads="1"/>
-                      </wps:cNvSpPr>
-                      <wps:spPr bwMode="auto">
-                        <a:xfrm>
-                          <a:off x="0" y="0"/>
-                          <a:ext cx="1219200" cy="781050"/>
-                        </a:xfrm>
-                        <a:prstGeom prst="rect">
-                          <a:avLst/>
-                        </a:prstGeom>
-                        <a:solidFill>
-                          <a:srgbClr val="FFFFFF"/>
-                        </a:solidFill>
-                        <a:ln w="9525">
-                          <a:solidFill>
-                            <a:srgbClr val="000000"/>
-                          </a:solidFill>
-                          <a:miter lim="800000"/>
-                          <a:headEnd/>
-                          <a:tailEnd/>
-                        </a:ln>
-                      </wps:spPr>
-                      <wps:txbx>
-                        <w:txbxContent>
-                          <w:p>
-                            <w:pPr>
-                              <w:jc w:val="center"/>
-                              <w:rPr>
-                                <w:rFonts w:hint="eastAsia"/>
-                              </w:rPr>
-                            </w:pPr>
-                            <w:r>
-                              <w:rPr>
-                                <w:rFonts w:hint="eastAsia"/>
-                              </w:rPr>
-                              <w:t>7</w:t>
-                            </w:r>
-                            <w:r>
-                              <w:rPr>
-                                <w:rFonts w:hint="eastAsia"/>
-                              </w:rPr>
-                              <w:t>.0</w:t>
-                            </w:r>
-                          </w:p>
-                          <w:p>
-                            <w:pPr>
-                              <w:jc w:val="center"/>
-                            </w:pPr>
-                            <w:r>
-                              <w:rPr>
-                                <w:rFonts w:hint="eastAsia"/>
-                              </w:rPr>
-                              <w:t>Winning Screen</w:t>
-                            </w:r>
-                            <w:r>
-                              <w:rPr>
-                                <w:rFonts w:hint="eastAsia"/>
-                              </w:rPr>
-                              <w:t xml:space="preserve"> Process</w:t>
-                            </w:r>
-                          </w:p>
-                        </w:txbxContent>
-                      </wps:txbx>
-                      <wps:bodyPr rot="0" vert="horz" wrap="square" lIns="91440" tIns="45720" rIns="91440" bIns="45720" anchor="t" anchorCtr="0">
-                        <a:noAutofit/>
-                      </wps:bodyPr>
-                    </wps:wsp>
-                  </a:graphicData>
-                </a:graphic>
-                <wp14:sizeRelH relativeFrom="margin">
-                  <wp14:pctWidth>0</wp14:pctWidth>
-                </wp14:sizeRelH>
-                <wp14:sizeRelV relativeFrom="margin">
-                  <wp14:pctHeight>0</wp14:pctHeight>
-                </wp14:sizeRelV>
-              </wp:anchor>
-            </w:drawing>
-          </mc:Choice>
-          <mc:Fallback>
-            <w:pict>
-              <v:shape id="_x0000_s1030" type="#_x0000_t202" style="position:absolute;margin-left:360.2pt;margin-top:125.05pt;width:96pt;height:61.5pt;z-index:251697152;visibility:visible;mso-wrap-style:square;mso-width-percent:0;mso-height-percent:0;mso-wrap-distance-left:9pt;mso-wrap-distance-top:0;mso-wrap-distance-right:9pt;mso-wrap-distance-bottom:0;mso-position-horizontal:absolute;mso-position-horizontal-relative:text;mso-position-vertical:absolute;mso-position-vertical-relative:text;mso-width-percent:0;mso-height-percent:0;mso-width-relative:margin;mso-height-relative:margin;v-text-anchor:top" o:gfxdata="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">
-                <v:textbox>
-                  <w:txbxContent>
-                    <w:p>
-                      <w:pPr>
-                        <w:jc w:val="center"/>
-                        <w:rPr>
-                          <w:rFonts w:hint="eastAsia"/>
-                        </w:rPr>
-                      </w:pPr>
-                      <w:r>
-                        <w:rPr>
-                          <w:rFonts w:hint="eastAsia"/>
-                        </w:rPr>
-                        <w:t>7</w:t>
-                      </w:r>
-                      <w:r>
-                        <w:rPr>
-                          <w:rFonts w:hint="eastAsia"/>
-                        </w:rPr>
-                        <w:t>.0</w:t>
-                      </w:r>
-                    </w:p>
-                    <w:p>
-                      <w:pPr>
-                        <w:jc w:val="center"/>
-                      </w:pPr>
-                      <w:r>
-                        <w:rPr>
-                          <w:rFonts w:hint="eastAsia"/>
-                        </w:rPr>
-                        <w:t>Winning Screen</w:t>
-                      </w:r>
-                      <w:r>
-                        <w:rPr>
-                          <w:rFonts w:hint="eastAsia"/>
-                        </w:rPr>
-                        <w:t xml:space="preserve"> Process</w:t>
-                      </w:r>
-                    </w:p>
-                  </w:txbxContent>
-                </v:textbox>
-              </v:shape>
-            </w:pict>
-          </mc:Fallback>
-        </mc:AlternateContent>
-      </w:r>
-      <w:r>
-        <mc:AlternateContent>
-          <mc:Choice Requires="wps">
-            <w:drawing>
-              <wp:anchor distT="0" distB="0" distL="114300" distR="114300" simplePos="0" relativeHeight="251694080" behindDoc="0" locked="0" layoutInCell="1" allowOverlap="1" wp14:anchorId="74E9B232" wp14:editId="44660F44">
+              <wp:anchor distT="0" distB="0" distL="114300" distR="114300" simplePos="0" relativeHeight="251694080" behindDoc="0" locked="0" layoutInCell="1" allowOverlap="1" wp14:anchorId="5B39B636" wp14:editId="5010141A">
                 <wp:simplePos x="0" y="0"/>
                 <wp:positionH relativeFrom="column">
                   <wp:posOffset>4328795</wp:posOffset>
@@ -2639,21 +2340,12 @@
                           <w:p>
                             <w:pPr>
                               <w:jc w:val="center"/>
-                              <w:rPr>
-                                <w:rFonts w:hint="eastAsia"/>
-                              </w:rPr>
                             </w:pPr>
                             <w:r>
                               <w:rPr>
                                 <w:rFonts w:hint="eastAsia"/>
                               </w:rPr>
-                              <w:t>6</w:t>
-                            </w:r>
-                            <w:r>
-                              <w:rPr>
-                                <w:rFonts w:hint="eastAsia"/>
-                              </w:rPr>
-                              <w:t>.0</w:t>
+                              <w:t>6.0</w:t>
                             </w:r>
                           </w:p>
                           <w:p>
@@ -2664,19 +2356,7 @@
                               <w:rPr>
                                 <w:rFonts w:hint="eastAsia"/>
                               </w:rPr>
-                              <w:t>C</w:t>
-                            </w:r>
-                            <w:r>
-                              <w:rPr>
-                                <w:rFonts w:hint="eastAsia"/>
-                              </w:rPr>
-                              <w:t>onnect Four</w:t>
-                            </w:r>
-                            <w:r>
-                              <w:rPr>
-                                <w:rFonts w:hint="eastAsia"/>
-                              </w:rPr>
-                              <w:t xml:space="preserve"> Process</w:t>
+                              <w:t>Connect Four Process</w:t>
                             </w:r>
                           </w:p>
                         </w:txbxContent>
@@ -2698,27 +2378,18 @@
           </mc:Choice>
           <mc:Fallback>
             <w:pict>
-              <v:shape id="_x0000_s1031" type="#_x0000_t202" style="position:absolute;margin-left:340.85pt;margin-top:220.9pt;width:83.25pt;height:61.5pt;z-index:251694080;visibility:visible;mso-wrap-style:square;mso-width-percent:0;mso-height-percent:0;mso-wrap-distance-left:9pt;mso-wrap-distance-top:0;mso-wrap-distance-right:9pt;mso-wrap-distance-bottom:0;mso-position-horizontal:absolute;mso-position-horizontal-relative:text;mso-position-vertical:absolute;mso-position-vertical-relative:text;mso-width-percent:0;mso-height-percent:0;mso-width-relative:margin;mso-height-relative:margin;v-text-anchor:top" o:gfxdata="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">
+              <v:shape id="_x0000_s1030" type="#_x0000_t202" style="position:absolute;margin-left:340.85pt;margin-top:220.9pt;width:83.25pt;height:61.5pt;z-index:251694080;visibility:visible;mso-wrap-style:square;mso-width-percent:0;mso-height-percent:0;mso-wrap-distance-left:9pt;mso-wrap-distance-top:0;mso-wrap-distance-right:9pt;mso-wrap-distance-bottom:0;mso-position-horizontal:absolute;mso-position-horizontal-relative:text;mso-position-vertical:absolute;mso-position-vertical-relative:text;mso-width-percent:0;mso-height-percent:0;mso-width-relative:margin;mso-height-relative:margin;v-text-anchor:top" o:gfxdata="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">
                 <v:textbox>
                   <w:txbxContent>
                     <w:p>
                       <w:pPr>
                         <w:jc w:val="center"/>
-                        <w:rPr>
-                          <w:rFonts w:hint="eastAsia"/>
-                        </w:rPr>
                       </w:pPr>
                       <w:r>
                         <w:rPr>
                           <w:rFonts w:hint="eastAsia"/>
                         </w:rPr>
-                        <w:t>6</w:t>
-                      </w:r>
-                      <w:r>
-                        <w:rPr>
-                          <w:rFonts w:hint="eastAsia"/>
-                        </w:rPr>
-                        <w:t>.0</w:t>
+                        <w:t>6.0</w:t>
                       </w:r>
                     </w:p>
                     <w:p>
@@ -2729,19 +2400,7 @@
                         <w:rPr>
                           <w:rFonts w:hint="eastAsia"/>
                         </w:rPr>
-                        <w:t>C</w:t>
-                      </w:r>
-                      <w:r>
-                        <w:rPr>
-                          <w:rFonts w:hint="eastAsia"/>
-                        </w:rPr>
-                        <w:t>onnect Four</w:t>
-                      </w:r>
-                      <w:r>
-                        <w:rPr>
-                          <w:rFonts w:hint="eastAsia"/>
-                        </w:rPr>
-                        <w:t xml:space="preserve"> Process</w:t>
+                        <w:t>Connect Four Process</w:t>
                       </w:r>
                     </w:p>
                   </w:txbxContent>
@@ -2752,10 +2411,13 @@
         </mc:AlternateContent>
       </w:r>
       <w:r>
+        <w:rPr>
+          <w:noProof/>
+        </w:rPr>
         <mc:AlternateContent>
           <mc:Choice Requires="wps">
             <w:drawing>
-              <wp:anchor distT="0" distB="0" distL="114300" distR="114300" simplePos="0" relativeHeight="251695104" behindDoc="0" locked="0" layoutInCell="1" allowOverlap="1" wp14:anchorId="1A647B26" wp14:editId="1BD5134F">
+              <wp:anchor distT="0" distB="0" distL="114300" distR="114300" simplePos="0" relativeHeight="251695104" behindDoc="0" locked="0" layoutInCell="1" allowOverlap="1" wp14:anchorId="13E00529" wp14:editId="1432B5F6">
                 <wp:simplePos x="0" y="0"/>
                 <wp:positionH relativeFrom="column">
                   <wp:posOffset>4329430</wp:posOffset>
@@ -2813,209 +2475,13 @@
         </mc:AlternateContent>
       </w:r>
       <w:r>
+        <w:rPr>
+          <w:noProof/>
+        </w:rPr>
         <mc:AlternateContent>
           <mc:Choice Requires="wps">
             <w:drawing>
-              <wp:anchor distT="0" distB="0" distL="114300" distR="114300" simplePos="0" relativeHeight="251692032" behindDoc="0" locked="0" layoutInCell="1" allowOverlap="1" wp14:anchorId="58528182" wp14:editId="703F40D3">
-                <wp:simplePos x="0" y="0"/>
-                <wp:positionH relativeFrom="column">
-                  <wp:posOffset>2894330</wp:posOffset>
-                </wp:positionH>
-                <wp:positionV relativeFrom="paragraph">
-                  <wp:posOffset>3789680</wp:posOffset>
-                </wp:positionV>
-                <wp:extent cx="971550" cy="0"/>
-                <wp:effectExtent l="0" t="0" r="19050" b="19050"/>
-                <wp:wrapNone/>
-                <wp:docPr id="25" name="Straight Connector 25"/>
-                <wp:cNvGraphicFramePr/>
-                <a:graphic xmlns:a="http://schemas.openxmlformats.org/drawingml/2006/main">
-                  <a:graphicData uri="http://schemas.microsoft.com/office/word/2010/wordprocessingShape">
-                    <wps:wsp>
-                      <wps:cNvCnPr/>
-                      <wps:spPr>
-                        <a:xfrm>
-                          <a:off x="0" y="0"/>
-                          <a:ext cx="971550" cy="0"/>
-                        </a:xfrm>
-                        <a:prstGeom prst="line">
-                          <a:avLst/>
-                        </a:prstGeom>
-                      </wps:spPr>
-                      <wps:style>
-                        <a:lnRef idx="1">
-                          <a:schemeClr val="dk1"/>
-                        </a:lnRef>
-                        <a:fillRef idx="0">
-                          <a:schemeClr val="dk1"/>
-                        </a:fillRef>
-                        <a:effectRef idx="0">
-                          <a:schemeClr val="dk1"/>
-                        </a:effectRef>
-                        <a:fontRef idx="minor">
-                          <a:schemeClr val="tx1"/>
-                        </a:fontRef>
-                      </wps:style>
-                      <wps:bodyPr/>
-                    </wps:wsp>
-                  </a:graphicData>
-                </a:graphic>
-                <wp14:sizeRelH relativeFrom="margin">
-                  <wp14:pctWidth>0</wp14:pctWidth>
-                </wp14:sizeRelH>
-              </wp:anchor>
-            </w:drawing>
-          </mc:Choice>
-          <mc:Fallback>
-            <w:pict>
-              <v:line id="Straight Connector 25" o:spid="_x0000_s1026" style="position:absolute;z-index:251692032;visibility:visible;mso-wrap-style:square;mso-width-percent:0;mso-wrap-distance-left:9pt;mso-wrap-distance-top:0;mso-wrap-distance-right:9pt;mso-wrap-distance-bottom:0;mso-position-horizontal:absolute;mso-position-horizontal-relative:text;mso-position-vertical:absolute;mso-position-vertical-relative:text;mso-width-percent:0;mso-width-relative:margin" from="227.9pt,298.4pt" to="304.4pt,298.4pt" o:gfxdata="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" strokecolor="black [3040]"/>
-            </w:pict>
-          </mc:Fallback>
-        </mc:AlternateContent>
-      </w:r>
-      <w:r>
-        <mc:AlternateContent>
-          <mc:Choice Requires="wps">
-            <w:drawing>
-              <wp:anchor distT="0" distB="0" distL="114300" distR="114300" simplePos="0" relativeHeight="251691008" behindDoc="0" locked="0" layoutInCell="1" allowOverlap="1" wp14:anchorId="45A6CE5F" wp14:editId="2B47E5C2">
-                <wp:simplePos x="0" y="0"/>
-                <wp:positionH relativeFrom="column">
-                  <wp:posOffset>2894330</wp:posOffset>
-                </wp:positionH>
-                <wp:positionV relativeFrom="paragraph">
-                  <wp:posOffset>3503930</wp:posOffset>
-                </wp:positionV>
-                <wp:extent cx="971550" cy="781050"/>
-                <wp:effectExtent l="0" t="0" r="19050" b="19050"/>
-                <wp:wrapNone/>
-                <wp:docPr id="24" name="Text Box 2"/>
-                <wp:cNvGraphicFramePr>
-                  <a:graphicFrameLocks xmlns:a="http://schemas.openxmlformats.org/drawingml/2006/main"/>
-                </wp:cNvGraphicFramePr>
-                <a:graphic xmlns:a="http://schemas.openxmlformats.org/drawingml/2006/main">
-                  <a:graphicData uri="http://schemas.microsoft.com/office/word/2010/wordprocessingShape">
-                    <wps:wsp>
-                      <wps:cNvSpPr txBox="1">
-                        <a:spLocks noChangeArrowheads="1"/>
-                      </wps:cNvSpPr>
-                      <wps:spPr bwMode="auto">
-                        <a:xfrm>
-                          <a:off x="0" y="0"/>
-                          <a:ext cx="971550" cy="781050"/>
-                        </a:xfrm>
-                        <a:prstGeom prst="rect">
-                          <a:avLst/>
-                        </a:prstGeom>
-                        <a:solidFill>
-                          <a:srgbClr val="FFFFFF"/>
-                        </a:solidFill>
-                        <a:ln w="9525">
-                          <a:solidFill>
-                            <a:srgbClr val="000000"/>
-                          </a:solidFill>
-                          <a:miter lim="800000"/>
-                          <a:headEnd/>
-                          <a:tailEnd/>
-                        </a:ln>
-                      </wps:spPr>
-                      <wps:txbx>
-                        <w:txbxContent>
-                          <w:p>
-                            <w:pPr>
-                              <w:jc w:val="center"/>
-                              <w:rPr>
-                                <w:rFonts w:hint="eastAsia"/>
-                              </w:rPr>
-                            </w:pPr>
-                            <w:r>
-                              <w:rPr>
-                                <w:rFonts w:hint="eastAsia"/>
-                              </w:rPr>
-                              <w:t>5</w:t>
-                            </w:r>
-                            <w:r>
-                              <w:rPr>
-                                <w:rFonts w:hint="eastAsia"/>
-                              </w:rPr>
-                              <w:t>.0</w:t>
-                            </w:r>
-                          </w:p>
-                          <w:p>
-                            <w:pPr>
-                              <w:jc w:val="center"/>
-                            </w:pPr>
-                            <w:r>
-                              <w:rPr>
-                                <w:rFonts w:hint="eastAsia"/>
-                              </w:rPr>
-                              <w:t>Code Crack Process</w:t>
-                            </w:r>
-                          </w:p>
-                        </w:txbxContent>
-                      </wps:txbx>
-                      <wps:bodyPr rot="0" vert="horz" wrap="square" lIns="91440" tIns="45720" rIns="91440" bIns="45720" anchor="t" anchorCtr="0">
-                        <a:noAutofit/>
-                      </wps:bodyPr>
-                    </wps:wsp>
-                  </a:graphicData>
-                </a:graphic>
-                <wp14:sizeRelH relativeFrom="margin">
-                  <wp14:pctWidth>0</wp14:pctWidth>
-                </wp14:sizeRelH>
-                <wp14:sizeRelV relativeFrom="margin">
-                  <wp14:pctHeight>0</wp14:pctHeight>
-                </wp14:sizeRelV>
-              </wp:anchor>
-            </w:drawing>
-          </mc:Choice>
-          <mc:Fallback>
-            <w:pict>
-              <v:shape id="_x0000_s1032" type="#_x0000_t202" style="position:absolute;margin-left:227.9pt;margin-top:275.9pt;width:76.5pt;height:61.5pt;z-index:251691008;visibility:visible;mso-wrap-style:square;mso-width-percent:0;mso-height-percent:0;mso-wrap-distance-left:9pt;mso-wrap-distance-top:0;mso-wrap-distance-right:9pt;mso-wrap-distance-bottom:0;mso-position-horizontal:absolute;mso-position-horizontal-relative:text;mso-position-vertical:absolute;mso-position-vertical-relative:text;mso-width-percent:0;mso-height-percent:0;mso-width-relative:margin;mso-height-relative:margin;v-text-anchor:top" o:gfxdata="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">
-                <v:textbox>
-                  <w:txbxContent>
-                    <w:p>
-                      <w:pPr>
-                        <w:jc w:val="center"/>
-                        <w:rPr>
-                          <w:rFonts w:hint="eastAsia"/>
-                        </w:rPr>
-                      </w:pPr>
-                      <w:r>
-                        <w:rPr>
-                          <w:rFonts w:hint="eastAsia"/>
-                        </w:rPr>
-                        <w:t>5</w:t>
-                      </w:r>
-                      <w:r>
-                        <w:rPr>
-                          <w:rFonts w:hint="eastAsia"/>
-                        </w:rPr>
-                        <w:t>.0</w:t>
-                      </w:r>
-                    </w:p>
-                    <w:p>
-                      <w:pPr>
-                        <w:jc w:val="center"/>
-                      </w:pPr>
-                      <w:r>
-                        <w:rPr>
-                          <w:rFonts w:hint="eastAsia"/>
-                        </w:rPr>
-                        <w:t>Code Crack Process</w:t>
-                      </w:r>
-                    </w:p>
-                  </w:txbxContent>
-                </v:textbox>
-              </v:shape>
-            </w:pict>
-          </mc:Fallback>
-        </mc:AlternateContent>
-      </w:r>
-      <w:r>
-        <mc:AlternateContent>
-          <mc:Choice Requires="wps">
-            <w:drawing>
-              <wp:anchor distT="0" distB="0" distL="114300" distR="114300" simplePos="0" relativeHeight="251687936" behindDoc="0" locked="0" layoutInCell="1" allowOverlap="1" wp14:anchorId="004615C1" wp14:editId="1BBD2B29">
+              <wp:anchor distT="0" distB="0" distL="114300" distR="114300" simplePos="0" relativeHeight="251687936" behindDoc="0" locked="0" layoutInCell="1" allowOverlap="1" wp14:anchorId="35AE3D3F" wp14:editId="787057D9">
                 <wp:simplePos x="0" y="0"/>
                 <wp:positionH relativeFrom="column">
                   <wp:posOffset>1181735</wp:posOffset>
@@ -3061,21 +2527,12 @@
                           <w:p>
                             <w:pPr>
                               <w:jc w:val="center"/>
-                              <w:rPr>
-                                <w:rFonts w:hint="eastAsia"/>
-                              </w:rPr>
                             </w:pPr>
                             <w:r>
                               <w:rPr>
                                 <w:rFonts w:hint="eastAsia"/>
                               </w:rPr>
-                              <w:t>4</w:t>
-                            </w:r>
-                            <w:r>
-                              <w:rPr>
-                                <w:rFonts w:hint="eastAsia"/>
-                              </w:rPr>
-                              <w:t>.0</w:t>
+                              <w:t>4.0</w:t>
                             </w:r>
                           </w:p>
                           <w:p>
@@ -3086,13 +2543,7 @@
                               <w:rPr>
                                 <w:rFonts w:hint="eastAsia"/>
                               </w:rPr>
-                              <w:t xml:space="preserve">Number Guess </w:t>
-                            </w:r>
-                            <w:r>
-                              <w:rPr>
-                                <w:rFonts w:hint="eastAsia"/>
-                              </w:rPr>
-                              <w:t>Process</w:t>
+                              <w:t>Number Guess Process</w:t>
                             </w:r>
                           </w:p>
                         </w:txbxContent>
@@ -3114,27 +2565,18 @@
           </mc:Choice>
           <mc:Fallback>
             <w:pict>
-              <v:shape id="_x0000_s1033" type="#_x0000_t202" style="position:absolute;margin-left:93.05pt;margin-top:260pt;width:92.15pt;height:61.5pt;z-index:251687936;visibility:visible;mso-wrap-style:square;mso-width-percent:0;mso-height-percent:0;mso-wrap-distance-left:9pt;mso-wrap-distance-top:0;mso-wrap-distance-right:9pt;mso-wrap-distance-bottom:0;mso-position-horizontal:absolute;mso-position-horizontal-relative:text;mso-position-vertical:absolute;mso-position-vertical-relative:text;mso-width-percent:0;mso-height-percent:0;mso-width-relative:margin;mso-height-relative:margin;v-text-anchor:top" o:gfxdata="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">
+              <v:shape id="_x0000_s1031" type="#_x0000_t202" style="position:absolute;margin-left:93.05pt;margin-top:260pt;width:92.15pt;height:61.5pt;z-index:251687936;visibility:visible;mso-wrap-style:square;mso-width-percent:0;mso-height-percent:0;mso-wrap-distance-left:9pt;mso-wrap-distance-top:0;mso-wrap-distance-right:9pt;mso-wrap-distance-bottom:0;mso-position-horizontal:absolute;mso-position-horizontal-relative:text;mso-position-vertical:absolute;mso-position-vertical-relative:text;mso-width-percent:0;mso-height-percent:0;mso-width-relative:margin;mso-height-relative:margin;v-text-anchor:top" o:gfxdata="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">
                 <v:textbox>
                   <w:txbxContent>
                     <w:p>
                       <w:pPr>
                         <w:jc w:val="center"/>
-                        <w:rPr>
-                          <w:rFonts w:hint="eastAsia"/>
-                        </w:rPr>
                       </w:pPr>
                       <w:r>
                         <w:rPr>
                           <w:rFonts w:hint="eastAsia"/>
                         </w:rPr>
-                        <w:t>4</w:t>
-                      </w:r>
-                      <w:r>
-                        <w:rPr>
-                          <w:rFonts w:hint="eastAsia"/>
-                        </w:rPr>
-                        <w:t>.0</w:t>
+                        <w:t>4.0</w:t>
                       </w:r>
                     </w:p>
                     <w:p>
@@ -3145,13 +2587,7 @@
                         <w:rPr>
                           <w:rFonts w:hint="eastAsia"/>
                         </w:rPr>
-                        <w:t xml:space="preserve">Number Guess </w:t>
-                      </w:r>
-                      <w:r>
-                        <w:rPr>
-                          <w:rFonts w:hint="eastAsia"/>
-                        </w:rPr>
-                        <w:t>Process</w:t>
+                        <w:t>Number Guess Process</w:t>
                       </w:r>
                     </w:p>
                   </w:txbxContent>
@@ -3162,10 +2598,13 @@
         </mc:AlternateContent>
       </w:r>
       <w:r>
+        <w:rPr>
+          <w:noProof/>
+        </w:rPr>
         <mc:AlternateContent>
           <mc:Choice Requires="wps">
             <w:drawing>
-              <wp:anchor distT="0" distB="0" distL="114300" distR="114300" simplePos="0" relativeHeight="251688960" behindDoc="0" locked="0" layoutInCell="1" allowOverlap="1" wp14:anchorId="432D9784" wp14:editId="471A8017">
+              <wp:anchor distT="0" distB="0" distL="114300" distR="114300" simplePos="0" relativeHeight="251688960" behindDoc="0" locked="0" layoutInCell="1" allowOverlap="1" wp14:anchorId="08E7285B" wp14:editId="2703DC97">
                 <wp:simplePos x="0" y="0"/>
                 <wp:positionH relativeFrom="column">
                   <wp:posOffset>1180465</wp:posOffset>
@@ -3223,10 +2662,13 @@
         </mc:AlternateContent>
       </w:r>
       <w:r>
+        <w:rPr>
+          <w:noProof/>
+        </w:rPr>
         <mc:AlternateContent>
           <mc:Choice Requires="wps">
             <w:drawing>
-              <wp:anchor distT="0" distB="0" distL="114300" distR="114300" simplePos="0" relativeHeight="251684864" behindDoc="0" locked="0" layoutInCell="1" allowOverlap="1" wp14:anchorId="5EB0C3BA" wp14:editId="3E519A73">
+              <wp:anchor distT="0" distB="0" distL="114300" distR="114300" simplePos="0" relativeHeight="251684864" behindDoc="0" locked="0" layoutInCell="1" allowOverlap="1" wp14:anchorId="5A3242CD" wp14:editId="5539AA48">
                 <wp:simplePos x="0" y="0"/>
                 <wp:positionH relativeFrom="column">
                   <wp:posOffset>339090</wp:posOffset>
@@ -3272,9 +2714,6 @@
                           <w:p>
                             <w:pPr>
                               <w:jc w:val="center"/>
-                              <w:rPr>
-                                <w:rFonts w:hint="eastAsia"/>
-                              </w:rPr>
                             </w:pPr>
                             <w:r>
                               <w:rPr>
@@ -3313,15 +2752,12 @@
           </mc:Choice>
           <mc:Fallback>
             <w:pict>
-              <v:shape id="_x0000_s1034" type="#_x0000_t202" style="position:absolute;margin-left:26.7pt;margin-top:170.25pt;width:76.5pt;height:61.5pt;z-index:251684864;visibility:visible;mso-wrap-style:square;mso-width-percent:0;mso-height-percent:0;mso-wrap-distance-left:9pt;mso-wrap-distance-top:0;mso-wrap-distance-right:9pt;mso-wrap-distance-bottom:0;mso-position-horizontal:absolute;mso-position-horizontal-relative:text;mso-position-vertical:absolute;mso-position-vertical-relative:text;mso-width-percent:0;mso-height-percent:0;mso-width-relative:margin;mso-height-relative:margin;v-text-anchor:top" o:gfxdata="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">
+              <v:shape id="_x0000_s1032" type="#_x0000_t202" style="position:absolute;margin-left:26.7pt;margin-top:170.25pt;width:76.5pt;height:61.5pt;z-index:251684864;visibility:visible;mso-wrap-style:square;mso-width-percent:0;mso-height-percent:0;mso-wrap-distance-left:9pt;mso-wrap-distance-top:0;mso-wrap-distance-right:9pt;mso-wrap-distance-bottom:0;mso-position-horizontal:absolute;mso-position-horizontal-relative:text;mso-position-vertical:absolute;mso-position-vertical-relative:text;mso-width-percent:0;mso-height-percent:0;mso-width-relative:margin;mso-height-relative:margin;v-text-anchor:top" o:gfxdata="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">
                 <v:textbox>
                   <w:txbxContent>
                     <w:p>
                       <w:pPr>
                         <w:jc w:val="center"/>
-                        <w:rPr>
-                          <w:rFonts w:hint="eastAsia"/>
-                        </w:rPr>
                       </w:pPr>
                       <w:r>
                         <w:rPr>
@@ -3349,10 +2785,13 @@
         </mc:AlternateContent>
       </w:r>
       <w:r>
+        <w:rPr>
+          <w:noProof/>
+        </w:rPr>
         <mc:AlternateContent>
           <mc:Choice Requires="wps">
             <w:drawing>
-              <wp:anchor distT="0" distB="0" distL="114300" distR="114300" simplePos="0" relativeHeight="251685888" behindDoc="0" locked="0" layoutInCell="1" allowOverlap="1" wp14:anchorId="5B9F0C7C" wp14:editId="7FAEE1A9">
+              <wp:anchor distT="0" distB="0" distL="114300" distR="114300" simplePos="0" relativeHeight="251685888" behindDoc="0" locked="0" layoutInCell="1" allowOverlap="1" wp14:anchorId="20467702" wp14:editId="4A503BF4">
                 <wp:simplePos x="0" y="0"/>
                 <wp:positionH relativeFrom="column">
                   <wp:posOffset>339090</wp:posOffset>
@@ -3416,7 +2855,7 @@
         <mc:AlternateContent>
           <mc:Choice Requires="wps">
             <w:drawing>
-              <wp:anchor distT="0" distB="0" distL="114300" distR="114300" simplePos="0" relativeHeight="251672576" behindDoc="0" locked="0" layoutInCell="1" allowOverlap="1" wp14:anchorId="365C6002" wp14:editId="10DBF988">
+              <wp:anchor distT="0" distB="0" distL="114300" distR="114300" simplePos="0" relativeHeight="251672576" behindDoc="0" locked="0" layoutInCell="1" allowOverlap="1" wp14:anchorId="0318CA46" wp14:editId="69148F9B">
                 <wp:simplePos x="0" y="0"/>
                 <wp:positionH relativeFrom="column">
                   <wp:posOffset>1885950</wp:posOffset>
@@ -3488,7 +2927,7 @@
         <mc:AlternateContent>
           <mc:Choice Requires="wps">
             <w:drawing>
-              <wp:anchor distT="0" distB="0" distL="114300" distR="114300" simplePos="0" relativeHeight="251674624" behindDoc="0" locked="0" layoutInCell="1" allowOverlap="1" wp14:anchorId="620090D9" wp14:editId="4AC1C8BF">
+              <wp:anchor distT="0" distB="0" distL="114300" distR="114300" simplePos="0" relativeHeight="251674624" behindDoc="0" locked="0" layoutInCell="1" allowOverlap="1" wp14:anchorId="54D625A5" wp14:editId="366F10D8">
                 <wp:simplePos x="0" y="0"/>
                 <wp:positionH relativeFrom="column">
                   <wp:posOffset>848995</wp:posOffset>
@@ -3534,9 +2973,6 @@
                           <w:p>
                             <w:pPr>
                               <w:jc w:val="center"/>
-                              <w:rPr>
-                                <w:rFonts w:hint="eastAsia"/>
-                              </w:rPr>
                             </w:pPr>
                             <w:r>
                               <w:rPr>
@@ -3575,15 +3011,12 @@
           </mc:Choice>
           <mc:Fallback>
             <w:pict>
-              <v:shape id="_x0000_s1035" type="#_x0000_t202" style="position:absolute;margin-left:66.85pt;margin-top:5.25pt;width:81.75pt;height:41.25pt;z-index:251674624;visibility:visible;mso-wrap-style:square;mso-width-percent:0;mso-height-percent:0;mso-wrap-distance-left:9pt;mso-wrap-distance-top:0;mso-wrap-distance-right:9pt;mso-wrap-distance-bottom:0;mso-position-horizontal:absolute;mso-position-horizontal-relative:text;mso-position-vertical:absolute;mso-position-vertical-relative:text;mso-width-percent:0;mso-height-percent:0;mso-width-relative:margin;mso-height-relative:margin;v-text-anchor:top" o:gfxdata="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">
+              <v:shape id="_x0000_s1033" type="#_x0000_t202" style="position:absolute;margin-left:66.85pt;margin-top:5.25pt;width:81.75pt;height:41.25pt;z-index:251674624;visibility:visible;mso-wrap-style:square;mso-width-percent:0;mso-height-percent:0;mso-wrap-distance-left:9pt;mso-wrap-distance-top:0;mso-wrap-distance-right:9pt;mso-wrap-distance-bottom:0;mso-position-horizontal:absolute;mso-position-horizontal-relative:text;mso-position-vertical:absolute;mso-position-vertical-relative:text;mso-width-percent:0;mso-height-percent:0;mso-width-relative:margin;mso-height-relative:margin;v-text-anchor:top" o:gfxdata="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">
                 <v:textbox>
                   <w:txbxContent>
                     <w:p>
                       <w:pPr>
                         <w:jc w:val="center"/>
-                        <w:rPr>
-                          <w:rFonts w:hint="eastAsia"/>
-                        </w:rPr>
                       </w:pPr>
                       <w:r>
                         <w:rPr>
@@ -3617,7 +3050,7 @@
         <mc:AlternateContent>
           <mc:Choice Requires="wps">
             <w:drawing>
-              <wp:anchor distT="0" distB="0" distL="114300" distR="114300" simplePos="0" relativeHeight="251675648" behindDoc="0" locked="0" layoutInCell="1" allowOverlap="1" wp14:anchorId="073F2128" wp14:editId="1BE79FE0">
+              <wp:anchor distT="0" distB="0" distL="114300" distR="114300" simplePos="0" relativeHeight="251675648" behindDoc="0" locked="0" layoutInCell="1" allowOverlap="1" wp14:anchorId="5DE60981" wp14:editId="5D078E4D">
                 <wp:simplePos x="0" y="0"/>
                 <wp:positionH relativeFrom="column">
                   <wp:posOffset>848360</wp:posOffset>
@@ -3678,7 +3111,7 @@
         <mc:AlternateContent>
           <mc:Choice Requires="wps">
             <w:drawing>
-              <wp:anchor distT="0" distB="0" distL="114300" distR="114300" simplePos="0" relativeHeight="251671552" behindDoc="0" locked="0" layoutInCell="1" allowOverlap="1" wp14:anchorId="1FED0B86" wp14:editId="63DFE187">
+              <wp:anchor distT="0" distB="0" distL="114300" distR="114300" simplePos="0" relativeHeight="251671552" behindDoc="0" locked="0" layoutInCell="1" allowOverlap="1" wp14:anchorId="05EB0428" wp14:editId="240B2064">
                 <wp:simplePos x="0" y="0"/>
                 <wp:positionH relativeFrom="column">
                   <wp:posOffset>1990725</wp:posOffset>
@@ -3745,7 +3178,7 @@
         <mc:AlternateContent>
           <mc:Choice Requires="wps">
             <w:drawing>
-              <wp:anchor distT="0" distB="0" distL="114300" distR="114300" simplePos="0" relativeHeight="251670528" behindDoc="0" locked="0" layoutInCell="1" allowOverlap="1" wp14:anchorId="1EDBEDAF" wp14:editId="763A0CCA">
+              <wp:anchor distT="0" distB="0" distL="114300" distR="114300" simplePos="0" relativeHeight="251670528" behindDoc="0" locked="0" layoutInCell="1" allowOverlap="1" wp14:anchorId="59E65619" wp14:editId="7481D8A4">
                 <wp:simplePos x="0" y="0"/>
                 <wp:positionH relativeFrom="column">
                   <wp:posOffset>1650166</wp:posOffset>
@@ -3822,7 +3255,7 @@
           </mc:Choice>
           <mc:Fallback>
             <w:pict>
-              <v:shape id="_x0000_s1036" type="#_x0000_t202" style="position:absolute;margin-left:129.95pt;margin-top:97.1pt;width:123.05pt;height:25.9pt;z-index:251670528;visibility:visible;mso-wrap-style:square;mso-width-percent:0;mso-height-percent:0;mso-wrap-distance-left:9pt;mso-wrap-distance-top:0;mso-wrap-distance-right:9pt;mso-wrap-distance-bottom:0;mso-position-horizontal:absolute;mso-position-horizontal-relative:text;mso-position-vertical:absolute;mso-position-vertical-relative:text;mso-width-percent:0;mso-height-percent:0;mso-width-relative:margin;mso-height-relative:margin;v-text-anchor:top" o:gfxdata="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">
+              <v:shape id="_x0000_s1034" type="#_x0000_t202" style="position:absolute;margin-left:129.95pt;margin-top:97.1pt;width:123.05pt;height:25.9pt;z-index:251670528;visibility:visible;mso-wrap-style:square;mso-width-percent:0;mso-height-percent:0;mso-wrap-distance-left:9pt;mso-wrap-distance-top:0;mso-wrap-distance-right:9pt;mso-wrap-distance-bottom:0;mso-position-horizontal:absolute;mso-position-horizontal-relative:text;mso-position-vertical:absolute;mso-position-vertical-relative:text;mso-width-percent:0;mso-height-percent:0;mso-width-relative:margin;mso-height-relative:margin;v-text-anchor:top" o:gfxdata="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">
                 <v:textbox>
                   <w:txbxContent>
                     <w:p>
@@ -3862,7 +3295,7 @@
         <mc:AlternateContent>
           <mc:Choice Requires="wps">
             <w:drawing>
-              <wp:anchor distT="0" distB="0" distL="114300" distR="114300" simplePos="0" relativeHeight="251703296" behindDoc="0" locked="0" layoutInCell="1" allowOverlap="1" wp14:anchorId="03E754A9" wp14:editId="5CA78E3E">
+              <wp:anchor distT="0" distB="0" distL="114300" distR="114300" simplePos="0" relativeHeight="251703296" behindDoc="0" locked="0" layoutInCell="1" allowOverlap="1" wp14:anchorId="34610A6F" wp14:editId="09DA0BBC">
                 <wp:simplePos x="0" y="0"/>
                 <wp:positionH relativeFrom="column">
                   <wp:posOffset>5647646</wp:posOffset>
@@ -3932,7 +3365,7 @@
           </mc:Choice>
           <mc:Fallback>
             <w:pict>
-              <v:shape id="_x0000_s1037" type="#_x0000_t202" style="position:absolute;margin-left:444.7pt;margin-top:12.9pt;width:47.7pt;height:23.4pt;z-index:251703296;visibility:visible;mso-wrap-style:square;mso-width-percent:0;mso-height-percent:0;mso-wrap-distance-left:9pt;mso-wrap-distance-top:0;mso-wrap-distance-right:9pt;mso-wrap-distance-bottom:0;mso-position-horizontal:absolute;mso-position-horizontal-relative:text;mso-position-vertical:absolute;mso-position-vertical-relative:text;mso-width-percent:0;mso-height-percent:0;mso-width-relative:margin;mso-height-relative:margin;v-text-anchor:top" o:gfxdata="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">
+              <v:shape id="_x0000_s1035" type="#_x0000_t202" style="position:absolute;margin-left:444.7pt;margin-top:12.9pt;width:47.7pt;height:23.4pt;z-index:251703296;visibility:visible;mso-wrap-style:square;mso-width-percent:0;mso-height-percent:0;mso-wrap-distance-left:9pt;mso-wrap-distance-top:0;mso-wrap-distance-right:9pt;mso-wrap-distance-bottom:0;mso-position-horizontal:absolute;mso-position-horizontal-relative:text;mso-position-vertical:absolute;mso-position-vertical-relative:text;mso-width-percent:0;mso-height-percent:0;mso-width-relative:margin;mso-height-relative:margin;v-text-anchor:top" o:gfxdata="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">
                 <v:textbox>
                   <w:txbxContent>
                     <w:p>
@@ -3971,7 +3404,83 @@
         <mc:AlternateContent>
           <mc:Choice Requires="wps">
             <w:drawing>
-              <wp:anchor distT="0" distB="0" distL="114300" distR="114300" simplePos="0" relativeHeight="251705344" behindDoc="0" locked="0" layoutInCell="1" allowOverlap="1" wp14:anchorId="0F75285D" wp14:editId="1C9A3EE5">
+              <wp:anchor distT="0" distB="0" distL="114300" distR="114300" simplePos="0" relativeHeight="251701248" behindDoc="0" locked="0" layoutInCell="1" allowOverlap="1" wp14:anchorId="0D00E2BF" wp14:editId="76077CBF">
+                <wp:simplePos x="0" y="0"/>
+                <wp:positionH relativeFrom="column">
+                  <wp:posOffset>733425</wp:posOffset>
+                </wp:positionH>
+                <wp:positionV relativeFrom="paragraph">
+                  <wp:posOffset>159385</wp:posOffset>
+                </wp:positionV>
+                <wp:extent cx="446405" cy="506095"/>
+                <wp:effectExtent l="0" t="38100" r="48895" b="27305"/>
+                <wp:wrapNone/>
+                <wp:docPr id="31" name="Straight Arrow Connector 31"/>
+                <wp:cNvGraphicFramePr/>
+                <a:graphic xmlns:a="http://schemas.openxmlformats.org/drawingml/2006/main">
+                  <a:graphicData uri="http://schemas.microsoft.com/office/word/2010/wordprocessingShape">
+                    <wps:wsp>
+                      <wps:cNvCnPr/>
+                      <wps:spPr>
+                        <a:xfrm flipV="1">
+                          <a:off x="0" y="0"/>
+                          <a:ext cx="446405" cy="506095"/>
+                        </a:xfrm>
+                        <a:prstGeom prst="straightConnector1">
+                          <a:avLst/>
+                        </a:prstGeom>
+                        <a:ln>
+                          <a:tailEnd type="arrow"/>
+                        </a:ln>
+                      </wps:spPr>
+                      <wps:style>
+                        <a:lnRef idx="1">
+                          <a:schemeClr val="dk1"/>
+                        </a:lnRef>
+                        <a:fillRef idx="0">
+                          <a:schemeClr val="dk1"/>
+                        </a:fillRef>
+                        <a:effectRef idx="0">
+                          <a:schemeClr val="dk1"/>
+                        </a:effectRef>
+                        <a:fontRef idx="minor">
+                          <a:schemeClr val="tx1"/>
+                        </a:fontRef>
+                      </wps:style>
+                      <wps:bodyPr/>
+                    </wps:wsp>
+                  </a:graphicData>
+                </a:graphic>
+                <wp14:sizeRelH relativeFrom="margin">
+                  <wp14:pctWidth>0</wp14:pctWidth>
+                </wp14:sizeRelH>
+                <wp14:sizeRelV relativeFrom="margin">
+                  <wp14:pctHeight>0</wp14:pctHeight>
+                </wp14:sizeRelV>
+              </wp:anchor>
+            </w:drawing>
+          </mc:Choice>
+          <mc:Fallback>
+            <w:pict>
+              <v:shapetype id="_x0000_t32" coordsize="21600,21600" o:spt="32" o:oned="t" path="m,l21600,21600e" filled="f">
+                <v:path arrowok="t" fillok="f" o:connecttype="none"/>
+                <o:lock v:ext="edit" shapetype="t"/>
+              </v:shapetype>
+              <v:shape id="Straight Arrow Connector 31" o:spid="_x0000_s1026" type="#_x0000_t32" style="position:absolute;margin-left:57.75pt;margin-top:12.55pt;width:35.15pt;height:39.85pt;flip:y;z-index:251701248;visibility:visible;mso-wrap-style:square;mso-width-percent:0;mso-height-percent:0;mso-wrap-distance-left:9pt;mso-wrap-distance-top:0;mso-wrap-distance-right:9pt;mso-wrap-distance-bottom:0;mso-position-horizontal:absolute;mso-position-horizontal-relative:text;mso-position-vertical:absolute;mso-position-vertical-relative:text;mso-width-percent:0;mso-height-percent:0;mso-width-relative:margin;mso-height-relative:margin" o:gfxdata="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" strokecolor="black [3040]">
+                <v:stroke endarrow="open"/>
+              </v:shape>
+            </w:pict>
+          </mc:Fallback>
+        </mc:AlternateContent>
+      </w:r>
+      <w:r>
+        <w:rPr>
+          <w:noProof/>
+        </w:rPr>
+        <mc:AlternateContent>
+          <mc:Choice Requires="wps">
+            <w:drawing>
+              <wp:anchor distT="0" distB="0" distL="114300" distR="114300" simplePos="0" relativeHeight="251705344" behindDoc="0" locked="0" layoutInCell="1" allowOverlap="1" wp14:anchorId="1849908B" wp14:editId="593AE036">
                 <wp:simplePos x="0" y="0"/>
                 <wp:positionH relativeFrom="column">
                   <wp:posOffset>4582633</wp:posOffset>
@@ -4043,7 +3552,7 @@
         <mc:AlternateContent>
           <mc:Choice Requires="wps">
             <w:drawing>
-              <wp:anchor distT="0" distB="0" distL="114300" distR="114300" simplePos="0" relativeHeight="251704320" behindDoc="0" locked="0" layoutInCell="1" allowOverlap="1" wp14:anchorId="02434104" wp14:editId="6921E61B">
+              <wp:anchor distT="0" distB="0" distL="114300" distR="114300" simplePos="0" relativeHeight="251704320" behindDoc="0" locked="0" layoutInCell="1" allowOverlap="1" wp14:anchorId="42B86EE7" wp14:editId="3883745A">
                 <wp:simplePos x="0" y="0"/>
                 <wp:positionH relativeFrom="column">
                   <wp:posOffset>4582633</wp:posOffset>
@@ -4108,75 +3617,6 @@
           </mc:Fallback>
         </mc:AlternateContent>
       </w:r>
-      <w:r>
-        <w:rPr>
-          <w:noProof/>
-        </w:rPr>
-        <mc:AlternateContent>
-          <mc:Choice Requires="wps">
-            <w:drawing>
-              <wp:anchor distT="0" distB="0" distL="114300" distR="114300" simplePos="0" relativeHeight="251701248" behindDoc="0" locked="0" layoutInCell="1" allowOverlap="1" wp14:anchorId="548587BB" wp14:editId="21B4ED53">
-                <wp:simplePos x="0" y="0"/>
-                <wp:positionH relativeFrom="column">
-                  <wp:posOffset>738963</wp:posOffset>
-                </wp:positionH>
-                <wp:positionV relativeFrom="paragraph">
-                  <wp:posOffset>207335</wp:posOffset>
-                </wp:positionV>
-                <wp:extent cx="563245" cy="453731"/>
-                <wp:effectExtent l="0" t="38100" r="65405" b="22860"/>
-                <wp:wrapNone/>
-                <wp:docPr id="31" name="Straight Arrow Connector 31"/>
-                <wp:cNvGraphicFramePr/>
-                <a:graphic xmlns:a="http://schemas.openxmlformats.org/drawingml/2006/main">
-                  <a:graphicData uri="http://schemas.microsoft.com/office/word/2010/wordprocessingShape">
-                    <wps:wsp>
-                      <wps:cNvCnPr/>
-                      <wps:spPr>
-                        <a:xfrm flipV="1">
-                          <a:off x="0" y="0"/>
-                          <a:ext cx="563245" cy="453731"/>
-                        </a:xfrm>
-                        <a:prstGeom prst="straightConnector1">
-                          <a:avLst/>
-                        </a:prstGeom>
-                        <a:ln>
-                          <a:tailEnd type="arrow"/>
-                        </a:ln>
-                      </wps:spPr>
-                      <wps:style>
-                        <a:lnRef idx="1">
-                          <a:schemeClr val="dk1"/>
-                        </a:lnRef>
-                        <a:fillRef idx="0">
-                          <a:schemeClr val="dk1"/>
-                        </a:fillRef>
-                        <a:effectRef idx="0">
-                          <a:schemeClr val="dk1"/>
-                        </a:effectRef>
-                        <a:fontRef idx="minor">
-                          <a:schemeClr val="tx1"/>
-                        </a:fontRef>
-                      </wps:style>
-                      <wps:bodyPr/>
-                    </wps:wsp>
-                  </a:graphicData>
-                </a:graphic>
-                <wp14:sizeRelV relativeFrom="margin">
-                  <wp14:pctHeight>0</wp14:pctHeight>
-                </wp14:sizeRelV>
-              </wp:anchor>
-            </w:drawing>
-          </mc:Choice>
-          <mc:Fallback>
-            <w:pict>
-              <v:shape id="Straight Arrow Connector 31" o:spid="_x0000_s1026" type="#_x0000_t32" style="position:absolute;margin-left:58.2pt;margin-top:16.35pt;width:44.35pt;height:35.75pt;flip:y;z-index:251701248;visibility:visible;mso-wrap-style:square;mso-height-percent:0;mso-wrap-distance-left:9pt;mso-wrap-distance-top:0;mso-wrap-distance-right:9pt;mso-wrap-distance-bottom:0;mso-position-horizontal:absolute;mso-position-horizontal-relative:text;mso-position-vertical:absolute;mso-position-vertical-relative:text;mso-height-percent:0;mso-height-relative:margin" o:gfxdata="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" strokecolor="black [3040]">
-                <v:stroke endarrow="open"/>
-              </v:shape>
-            </w:pict>
-          </mc:Fallback>
-        </mc:AlternateContent>
-      </w:r>
     </w:p>
     <w:p>
       <w:pPr>
@@ -4192,7 +3632,7 @@
         <mc:AlternateContent>
           <mc:Choice Requires="wps">
             <w:drawing>
-              <wp:anchor distT="0" distB="0" distL="114300" distR="114300" simplePos="0" relativeHeight="251700224" behindDoc="0" locked="0" layoutInCell="1" allowOverlap="1" wp14:anchorId="76693B3C" wp14:editId="3E127564">
+              <wp:anchor distT="0" distB="0" distL="114300" distR="114300" simplePos="0" relativeHeight="251700224" behindDoc="0" locked="0" layoutInCell="1" allowOverlap="1" wp14:anchorId="261371C5" wp14:editId="53005A92">
                 <wp:simplePos x="0" y="0"/>
                 <wp:positionH relativeFrom="column">
                   <wp:posOffset>131445</wp:posOffset>
@@ -4262,7 +3702,7 @@
           </mc:Choice>
           <mc:Fallback>
             <w:pict>
-              <v:shape id="_x0000_s1038" type="#_x0000_t202" style="position:absolute;margin-left:10.35pt;margin-top:31.95pt;width:47.7pt;height:23.4pt;z-index:251700224;visibility:visible;mso-wrap-style:square;mso-width-percent:0;mso-height-percent:0;mso-wrap-distance-left:9pt;mso-wrap-distance-top:0;mso-wrap-distance-right:9pt;mso-wrap-distance-bottom:0;mso-position-horizontal:absolute;mso-position-horizontal-relative:text;mso-position-vertical:absolute;mso-position-vertical-relative:text;mso-width-percent:0;mso-height-percent:0;mso-width-relative:margin;mso-height-relative:margin;v-text-anchor:top" o:gfxdata="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">
+              <v:shape id="_x0000_s1036" type="#_x0000_t202" style="position:absolute;margin-left:10.35pt;margin-top:31.95pt;width:47.7pt;height:23.4pt;z-index:251700224;visibility:visible;mso-wrap-style:square;mso-width-percent:0;mso-height-percent:0;mso-wrap-distance-left:9pt;mso-wrap-distance-top:0;mso-wrap-distance-right:9pt;mso-wrap-distance-bottom:0;mso-position-horizontal:absolute;mso-position-horizontal-relative:text;mso-position-vertical:absolute;mso-position-vertical-relative:text;mso-width-percent:0;mso-height-percent:0;mso-width-relative:margin;mso-height-relative:margin;v-text-anchor:top" o:gfxdata="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">
                 <v:textbox>
                   <w:txbxContent>
                     <w:p>
@@ -4319,7 +3759,7 @@
         <mc:AlternateContent>
           <mc:Choice Requires="wps">
             <w:drawing>
-              <wp:anchor distT="0" distB="0" distL="114300" distR="114300" simplePos="0" relativeHeight="251706368" behindDoc="0" locked="0" layoutInCell="1" allowOverlap="1" wp14:anchorId="652E5C43" wp14:editId="3E965580">
+              <wp:anchor distT="0" distB="0" distL="114300" distR="114300" simplePos="0" relativeHeight="251706368" behindDoc="0" locked="0" layoutInCell="1" allowOverlap="1" wp14:anchorId="4F9F823B" wp14:editId="3554008E">
                 <wp:simplePos x="0" y="0"/>
                 <wp:positionH relativeFrom="column">
                   <wp:posOffset>3296093</wp:posOffset>
@@ -4385,7 +3825,7 @@
         <mc:AlternateContent>
           <mc:Choice Requires="wps">
             <w:drawing>
-              <wp:anchor distT="0" distB="0" distL="114300" distR="114300" simplePos="0" relativeHeight="251679744" behindDoc="0" locked="0" layoutInCell="1" allowOverlap="1" wp14:anchorId="285ADD34" wp14:editId="40E4D53A">
+              <wp:anchor distT="0" distB="0" distL="114300" distR="114300" simplePos="0" relativeHeight="251679744" behindDoc="0" locked="0" layoutInCell="1" allowOverlap="1" wp14:anchorId="72A6095F" wp14:editId="66C26DC8">
                 <wp:simplePos x="0" y="0"/>
                 <wp:positionH relativeFrom="column">
                   <wp:posOffset>3200400</wp:posOffset>
@@ -4476,7 +3916,7 @@
         <mc:AlternateContent>
           <mc:Choice Requires="wps">
             <w:drawing>
-              <wp:anchor distT="0" distB="0" distL="114300" distR="114300" simplePos="0" relativeHeight="251707392" behindDoc="0" locked="0" layoutInCell="1" allowOverlap="1" wp14:anchorId="25D4FAE6" wp14:editId="76AA0173">
+              <wp:anchor distT="0" distB="0" distL="114300" distR="114300" simplePos="0" relativeHeight="251707392" behindDoc="0" locked="0" layoutInCell="1" allowOverlap="1" wp14:anchorId="4BFA7DA1" wp14:editId="63B25983">
                 <wp:simplePos x="0" y="0"/>
                 <wp:positionH relativeFrom="column">
                   <wp:posOffset>1311792</wp:posOffset>
@@ -4545,27 +3985,6 @@
         <w:t>New registration account</w:t>
       </w:r>
     </w:p>
-    <w:p/>
-    <w:p/>
-    <w:p>
-      <w:pPr>
-        <w:tabs>
-          <w:tab w:val="left" w:pos="2629"/>
-        </w:tabs>
-      </w:pPr>
-      <w:r>
-        <w:tab/>
-      </w:r>
-      <w:r>
-        <w:rPr>
-          <w:rFonts w:hint="eastAsia"/>
-        </w:rPr>
-        <w:t>New progress</w:t>
-      </w:r>
-    </w:p>
-    <w:p/>
-    <w:p/>
-    <w:p/>
     <w:p>
       <w:r>
         <w:rPr>
@@ -4574,27 +3993,237 @@
         <mc:AlternateContent>
           <mc:Choice Requires="wps">
             <w:drawing>
-              <wp:anchor distT="0" distB="0" distL="114300" distR="114300" simplePos="0" relativeHeight="251711488" behindDoc="0" locked="0" layoutInCell="1" allowOverlap="1">
+              <wp:anchor distT="0" distB="0" distL="114300" distR="114300" simplePos="0" relativeHeight="251722752" behindDoc="0" locked="0" layoutInCell="1" allowOverlap="1" wp14:anchorId="4C20D021" wp14:editId="21DD5E27">
                 <wp:simplePos x="0" y="0"/>
                 <wp:positionH relativeFrom="column">
-                  <wp:posOffset>882502</wp:posOffset>
+                  <wp:posOffset>2041451</wp:posOffset>
                 </wp:positionH>
                 <wp:positionV relativeFrom="paragraph">
-                  <wp:posOffset>202018</wp:posOffset>
+                  <wp:posOffset>180753</wp:posOffset>
                 </wp:positionV>
-                <wp:extent cx="0" cy="2583711"/>
-                <wp:effectExtent l="95250" t="0" r="57150" b="64770"/>
+                <wp:extent cx="680336" cy="1753870"/>
+                <wp:effectExtent l="0" t="38100" r="62865" b="17780"/>
                 <wp:wrapNone/>
-                <wp:docPr id="295" name="Straight Arrow Connector 295"/>
+                <wp:docPr id="19" name="Straight Arrow Connector 19"/>
                 <wp:cNvGraphicFramePr/>
                 <a:graphic xmlns:a="http://schemas.openxmlformats.org/drawingml/2006/main">
                   <a:graphicData uri="http://schemas.microsoft.com/office/word/2010/wordprocessingShape">
                     <wps:wsp>
                       <wps:cNvCnPr/>
                       <wps:spPr>
-                        <a:xfrm>
+                        <a:xfrm flipV="1">
                           <a:off x="0" y="0"/>
-                          <a:ext cx="0" cy="2583711"/>
+                          <a:ext cx="680336" cy="1753870"/>
+                        </a:xfrm>
+                        <a:prstGeom prst="straightConnector1">
+                          <a:avLst/>
+                        </a:prstGeom>
+                        <a:ln>
+                          <a:tailEnd type="arrow"/>
+                        </a:ln>
+                      </wps:spPr>
+                      <wps:style>
+                        <a:lnRef idx="1">
+                          <a:schemeClr val="dk1"/>
+                        </a:lnRef>
+                        <a:fillRef idx="0">
+                          <a:schemeClr val="dk1"/>
+                        </a:fillRef>
+                        <a:effectRef idx="0">
+                          <a:schemeClr val="dk1"/>
+                        </a:effectRef>
+                        <a:fontRef idx="minor">
+                          <a:schemeClr val="tx1"/>
+                        </a:fontRef>
+                      </wps:style>
+                      <wps:bodyPr/>
+                    </wps:wsp>
+                  </a:graphicData>
+                </a:graphic>
+                <wp14:sizeRelH relativeFrom="margin">
+                  <wp14:pctWidth>0</wp14:pctWidth>
+                </wp14:sizeRelH>
+              </wp:anchor>
+            </w:drawing>
+          </mc:Choice>
+          <mc:Fallback>
+            <w:pict>
+              <v:shape id="Straight Arrow Connector 19" o:spid="_x0000_s1026" type="#_x0000_t32" style="position:absolute;margin-left:160.75pt;margin-top:14.25pt;width:53.55pt;height:138.1pt;flip:y;z-index:251722752;visibility:visible;mso-wrap-style:square;mso-width-percent:0;mso-wrap-distance-left:9pt;mso-wrap-distance-top:0;mso-wrap-distance-right:9pt;mso-wrap-distance-bottom:0;mso-position-horizontal:absolute;mso-position-horizontal-relative:text;mso-position-vertical:absolute;mso-position-vertical-relative:text;mso-width-percent:0;mso-width-relative:margin" o:gfxdata="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" strokecolor="black [3040]">
+                <v:stroke endarrow="open"/>
+              </v:shape>
+            </w:pict>
+          </mc:Fallback>
+        </mc:AlternateContent>
+      </w:r>
+      <w:r>
+        <w:rPr>
+          <w:noProof/>
+        </w:rPr>
+        <mc:AlternateContent>
+          <mc:Choice Requires="wps">
+            <w:drawing>
+              <wp:anchor distT="0" distB="0" distL="114300" distR="114300" simplePos="0" relativeHeight="251725824" behindDoc="0" locked="0" layoutInCell="1" allowOverlap="1" wp14:anchorId="4471C1AE" wp14:editId="5B1FFCF0">
+                <wp:simplePos x="0" y="0"/>
+                <wp:positionH relativeFrom="column">
+                  <wp:posOffset>3211034</wp:posOffset>
+                </wp:positionH>
+                <wp:positionV relativeFrom="paragraph">
+                  <wp:posOffset>21265</wp:posOffset>
+                </wp:positionV>
+                <wp:extent cx="1818166" cy="765544"/>
+                <wp:effectExtent l="38100" t="38100" r="29845" b="34925"/>
+                <wp:wrapNone/>
+                <wp:docPr id="303" name="Straight Arrow Connector 303"/>
+                <wp:cNvGraphicFramePr/>
+                <a:graphic xmlns:a="http://schemas.openxmlformats.org/drawingml/2006/main">
+                  <a:graphicData uri="http://schemas.microsoft.com/office/word/2010/wordprocessingShape">
+                    <wps:wsp>
+                      <wps:cNvCnPr/>
+                      <wps:spPr>
+                        <a:xfrm flipH="1" flipV="1">
+                          <a:off x="0" y="0"/>
+                          <a:ext cx="1818166" cy="765544"/>
+                        </a:xfrm>
+                        <a:prstGeom prst="straightConnector1">
+                          <a:avLst/>
+                        </a:prstGeom>
+                        <a:ln>
+                          <a:tailEnd type="arrow"/>
+                        </a:ln>
+                      </wps:spPr>
+                      <wps:style>
+                        <a:lnRef idx="1">
+                          <a:schemeClr val="dk1"/>
+                        </a:lnRef>
+                        <a:fillRef idx="0">
+                          <a:schemeClr val="dk1"/>
+                        </a:fillRef>
+                        <a:effectRef idx="0">
+                          <a:schemeClr val="dk1"/>
+                        </a:effectRef>
+                        <a:fontRef idx="minor">
+                          <a:schemeClr val="tx1"/>
+                        </a:fontRef>
+                      </wps:style>
+                      <wps:bodyPr/>
+                    </wps:wsp>
+                  </a:graphicData>
+                </a:graphic>
+                <wp14:sizeRelH relativeFrom="margin">
+                  <wp14:pctWidth>0</wp14:pctWidth>
+                </wp14:sizeRelH>
+                <wp14:sizeRelV relativeFrom="margin">
+                  <wp14:pctHeight>0</wp14:pctHeight>
+                </wp14:sizeRelV>
+              </wp:anchor>
+            </w:drawing>
+          </mc:Choice>
+          <mc:Fallback>
+            <w:pict>
+              <v:shape id="Straight Arrow Connector 303" o:spid="_x0000_s1026" type="#_x0000_t32" style="position:absolute;margin-left:252.85pt;margin-top:1.65pt;width:143.15pt;height:60.3pt;flip:x y;z-index:251725824;visibility:visible;mso-wrap-style:square;mso-width-percent:0;mso-height-percent:0;mso-wrap-distance-left:9pt;mso-wrap-distance-top:0;mso-wrap-distance-right:9pt;mso-wrap-distance-bottom:0;mso-position-horizontal:absolute;mso-position-horizontal-relative:text;mso-position-vertical:absolute;mso-position-vertical-relative:text;mso-width-percent:0;mso-height-percent:0;mso-width-relative:margin;mso-height-relative:margin" o:gfxdata="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" strokecolor="black [3040]">
+                <v:stroke endarrow="open"/>
+              </v:shape>
+            </w:pict>
+          </mc:Fallback>
+        </mc:AlternateContent>
+      </w:r>
+      <w:r>
+        <w:rPr>
+          <w:noProof/>
+        </w:rPr>
+        <mc:AlternateContent>
+          <mc:Choice Requires="wps">
+            <w:drawing>
+              <wp:anchor distT="0" distB="0" distL="114300" distR="114300" simplePos="0" relativeHeight="251723776" behindDoc="0" locked="0" layoutInCell="1" allowOverlap="1" wp14:anchorId="75375D06" wp14:editId="67F8A736">
+                <wp:simplePos x="0" y="0"/>
+                <wp:positionH relativeFrom="column">
+                  <wp:posOffset>3115341</wp:posOffset>
+                </wp:positionH>
+                <wp:positionV relativeFrom="paragraph">
+                  <wp:posOffset>212651</wp:posOffset>
+                </wp:positionV>
+                <wp:extent cx="180752" cy="1924493"/>
+                <wp:effectExtent l="76200" t="38100" r="29210" b="19050"/>
+                <wp:wrapNone/>
+                <wp:docPr id="296" name="Straight Arrow Connector 296"/>
+                <wp:cNvGraphicFramePr/>
+                <a:graphic xmlns:a="http://schemas.openxmlformats.org/drawingml/2006/main">
+                  <a:graphicData uri="http://schemas.microsoft.com/office/word/2010/wordprocessingShape">
+                    <wps:wsp>
+                      <wps:cNvCnPr/>
+                      <wps:spPr>
+                        <a:xfrm flipH="1" flipV="1">
+                          <a:off x="0" y="0"/>
+                          <a:ext cx="180752" cy="1924493"/>
+                        </a:xfrm>
+                        <a:prstGeom prst="straightConnector1">
+                          <a:avLst/>
+                        </a:prstGeom>
+                        <a:ln>
+                          <a:tailEnd type="arrow"/>
+                        </a:ln>
+                      </wps:spPr>
+                      <wps:style>
+                        <a:lnRef idx="1">
+                          <a:schemeClr val="dk1"/>
+                        </a:lnRef>
+                        <a:fillRef idx="0">
+                          <a:schemeClr val="dk1"/>
+                        </a:fillRef>
+                        <a:effectRef idx="0">
+                          <a:schemeClr val="dk1"/>
+                        </a:effectRef>
+                        <a:fontRef idx="minor">
+                          <a:schemeClr val="tx1"/>
+                        </a:fontRef>
+                      </wps:style>
+                      <wps:bodyPr/>
+                    </wps:wsp>
+                  </a:graphicData>
+                </a:graphic>
+                <wp14:sizeRelH relativeFrom="margin">
+                  <wp14:pctWidth>0</wp14:pctWidth>
+                </wp14:sizeRelH>
+              </wp:anchor>
+            </w:drawing>
+          </mc:Choice>
+          <mc:Fallback>
+            <w:pict>
+              <v:shape id="Straight Arrow Connector 296" o:spid="_x0000_s1026" type="#_x0000_t32" style="position:absolute;margin-left:245.3pt;margin-top:16.75pt;width:14.25pt;height:151.55pt;flip:x y;z-index:251723776;visibility:visible;mso-wrap-style:square;mso-width-percent:0;mso-wrap-distance-left:9pt;mso-wrap-distance-top:0;mso-wrap-distance-right:9pt;mso-wrap-distance-bottom:0;mso-position-horizontal:absolute;mso-position-horizontal-relative:text;mso-position-vertical:absolute;mso-position-vertical-relative:text;mso-width-percent:0;mso-width-relative:margin" o:gfxdata="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" strokecolor="black [3040]">
+                <v:stroke endarrow="open"/>
+              </v:shape>
+            </w:pict>
+          </mc:Fallback>
+        </mc:AlternateContent>
+      </w:r>
+      <w:r>
+        <w:rPr>
+          <w:noProof/>
+        </w:rPr>
+        <mc:AlternateContent>
+          <mc:Choice Requires="wps">
+            <w:drawing>
+              <wp:anchor distT="0" distB="0" distL="114300" distR="114300" simplePos="0" relativeHeight="251724800" behindDoc="0" locked="0" layoutInCell="1" allowOverlap="1" wp14:anchorId="4933C25F" wp14:editId="61B484BC">
+                <wp:simplePos x="0" y="0"/>
+                <wp:positionH relativeFrom="column">
+                  <wp:posOffset>3210147</wp:posOffset>
+                </wp:positionH>
+                <wp:positionV relativeFrom="paragraph">
+                  <wp:posOffset>190707</wp:posOffset>
+                </wp:positionV>
+                <wp:extent cx="1117304" cy="1244688"/>
+                <wp:effectExtent l="38100" t="38100" r="26035" b="31750"/>
+                <wp:wrapNone/>
+                <wp:docPr id="302" name="Straight Arrow Connector 302"/>
+                <wp:cNvGraphicFramePr/>
+                <a:graphic xmlns:a="http://schemas.openxmlformats.org/drawingml/2006/main">
+                  <a:graphicData uri="http://schemas.microsoft.com/office/word/2010/wordprocessingShape">
+                    <wps:wsp>
+                      <wps:cNvCnPr/>
+                      <wps:spPr>
+                        <a:xfrm flipH="1" flipV="1">
+                          <a:off x="0" y="0"/>
+                          <a:ext cx="1117304" cy="1244688"/>
                         </a:xfrm>
                         <a:prstGeom prst="straightConnector1">
                           <a:avLst/>
@@ -4626,13 +4255,22 @@
           </mc:Choice>
           <mc:Fallback>
             <w:pict>
-              <v:shape id="Straight Arrow Connector 295" o:spid="_x0000_s1026" type="#_x0000_t32" style="position:absolute;margin-left:69.5pt;margin-top:15.9pt;width:0;height:203.45pt;z-index:251711488;visibility:visible;mso-wrap-style:square;mso-wrap-distance-left:9pt;mso-wrap-distance-top:0;mso-wrap-distance-right:9pt;mso-wrap-distance-bottom:0;mso-position-horizontal:absolute;mso-position-horizontal-relative:text;mso-position-vertical:absolute;mso-position-vertical-relative:text" o:gfxdata="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" strokecolor="black [3040]">
+              <v:shape id="Straight Arrow Connector 302" o:spid="_x0000_s1026" type="#_x0000_t32" style="position:absolute;margin-left:252.75pt;margin-top:15pt;width:88pt;height:98pt;flip:x y;z-index:251724800;visibility:visible;mso-wrap-style:square;mso-wrap-distance-left:9pt;mso-wrap-distance-top:0;mso-wrap-distance-right:9pt;mso-wrap-distance-bottom:0;mso-position-horizontal:absolute;mso-position-horizontal-relative:text;mso-position-vertical:absolute;mso-position-vertical-relative:text" o:gfxdata="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" strokecolor="black [3040]">
                 <v:stroke endarrow="open"/>
               </v:shape>
             </w:pict>
           </mc:Fallback>
         </mc:AlternateContent>
       </w:r>
+    </w:p>
+    <w:p/>
+    <w:p>
+      <w:pPr>
+        <w:tabs>
+          <w:tab w:val="left" w:pos="2145"/>
+        </w:tabs>
+        <w:ind w:firstLineChars="400" w:firstLine="960"/>
+      </w:pPr>
       <w:r>
         <w:rPr>
           <w:noProof/>
@@ -4640,13 +4278,409 @@
         <mc:AlternateContent>
           <mc:Choice Requires="wps">
             <w:drawing>
-              <wp:anchor distT="0" distB="0" distL="114300" distR="114300" simplePos="0" relativeHeight="251710464" behindDoc="0" locked="0" layoutInCell="1" allowOverlap="1" wp14:anchorId="1E525FA9" wp14:editId="592CABBD">
+              <wp:anchor distT="0" distB="0" distL="114300" distR="114300" simplePos="0" relativeHeight="251697152" behindDoc="0" locked="0" layoutInCell="1" allowOverlap="1" wp14:anchorId="65551269" wp14:editId="0BB0387D">
+                <wp:simplePos x="0" y="0"/>
+                <wp:positionH relativeFrom="column">
+                  <wp:posOffset>5034280</wp:posOffset>
+                </wp:positionH>
+                <wp:positionV relativeFrom="paragraph">
+                  <wp:posOffset>88900</wp:posOffset>
+                </wp:positionV>
+                <wp:extent cx="1219200" cy="781050"/>
+                <wp:effectExtent l="0" t="0" r="19050" b="19050"/>
+                <wp:wrapNone/>
+                <wp:docPr id="28" name="Text Box 2"/>
+                <wp:cNvGraphicFramePr>
+                  <a:graphicFrameLocks xmlns:a="http://schemas.openxmlformats.org/drawingml/2006/main"/>
+                </wp:cNvGraphicFramePr>
+                <a:graphic xmlns:a="http://schemas.openxmlformats.org/drawingml/2006/main">
+                  <a:graphicData uri="http://schemas.microsoft.com/office/word/2010/wordprocessingShape">
+                    <wps:wsp>
+                      <wps:cNvSpPr txBox="1">
+                        <a:spLocks noChangeArrowheads="1"/>
+                      </wps:cNvSpPr>
+                      <wps:spPr bwMode="auto">
+                        <a:xfrm>
+                          <a:off x="0" y="0"/>
+                          <a:ext cx="1219200" cy="781050"/>
+                        </a:xfrm>
+                        <a:prstGeom prst="rect">
+                          <a:avLst/>
+                        </a:prstGeom>
+                        <a:solidFill>
+                          <a:srgbClr val="FFFFFF"/>
+                        </a:solidFill>
+                        <a:ln w="9525">
+                          <a:solidFill>
+                            <a:srgbClr val="000000"/>
+                          </a:solidFill>
+                          <a:miter lim="800000"/>
+                          <a:headEnd/>
+                          <a:tailEnd/>
+                        </a:ln>
+                      </wps:spPr>
+                      <wps:txbx>
+                        <w:txbxContent>
+                          <w:p>
+                            <w:pPr>
+                              <w:jc w:val="center"/>
+                            </w:pPr>
+                            <w:r>
+                              <w:rPr>
+                                <w:rFonts w:hint="eastAsia"/>
+                              </w:rPr>
+                              <w:t>7.0</w:t>
+                            </w:r>
+                          </w:p>
+                          <w:p>
+                            <w:pPr>
+                              <w:jc w:val="center"/>
+                            </w:pPr>
+                            <w:r>
+                              <w:rPr>
+                                <w:rFonts w:hint="eastAsia"/>
+                              </w:rPr>
+                              <w:t>Winning Screen Process</w:t>
+                            </w:r>
+                          </w:p>
+                        </w:txbxContent>
+                      </wps:txbx>
+                      <wps:bodyPr rot="0" vert="horz" wrap="square" lIns="91440" tIns="45720" rIns="91440" bIns="45720" anchor="t" anchorCtr="0">
+                        <a:noAutofit/>
+                      </wps:bodyPr>
+                    </wps:wsp>
+                  </a:graphicData>
+                </a:graphic>
+                <wp14:sizeRelH relativeFrom="margin">
+                  <wp14:pctWidth>0</wp14:pctWidth>
+                </wp14:sizeRelH>
+                <wp14:sizeRelV relativeFrom="margin">
+                  <wp14:pctHeight>0</wp14:pctHeight>
+                </wp14:sizeRelV>
+              </wp:anchor>
+            </w:drawing>
+          </mc:Choice>
+          <mc:Fallback>
+            <w:pict>
+              <v:shape id="_x0000_s1037" type="#_x0000_t202" style="position:absolute;left:0;text-align:left;margin-left:396.4pt;margin-top:7pt;width:96pt;height:61.5pt;z-index:251697152;visibility:visible;mso-wrap-style:square;mso-width-percent:0;mso-height-percent:0;mso-wrap-distance-left:9pt;mso-wrap-distance-top:0;mso-wrap-distance-right:9pt;mso-wrap-distance-bottom:0;mso-position-horizontal:absolute;mso-position-horizontal-relative:text;mso-position-vertical:absolute;mso-position-vertical-relative:text;mso-width-percent:0;mso-height-percent:0;mso-width-relative:margin;mso-height-relative:margin;v-text-anchor:top" o:gfxdata="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">
+                <v:textbox>
+                  <w:txbxContent>
+                    <w:p>
+                      <w:pPr>
+                        <w:jc w:val="center"/>
+                      </w:pPr>
+                      <w:r>
+                        <w:rPr>
+                          <w:rFonts w:hint="eastAsia"/>
+                        </w:rPr>
+                        <w:t>7.0</w:t>
+                      </w:r>
+                    </w:p>
+                    <w:p>
+                      <w:pPr>
+                        <w:jc w:val="center"/>
+                      </w:pPr>
+                      <w:r>
+                        <w:rPr>
+                          <w:rFonts w:hint="eastAsia"/>
+                        </w:rPr>
+                        <w:t>Winning Screen Process</w:t>
+                      </w:r>
+                    </w:p>
+                  </w:txbxContent>
+                </v:textbox>
+              </v:shape>
+            </w:pict>
+          </mc:Fallback>
+        </mc:AlternateContent>
+      </w:r>
+      <w:r>
+        <w:rPr>
+          <w:rFonts w:hint="eastAsia"/>
+        </w:rPr>
+        <w:t>New progress</w:t>
+      </w:r>
+    </w:p>
+    <w:p>
+      <w:r>
+        <w:rPr>
+          <w:noProof/>
+        </w:rPr>
+        <mc:AlternateContent>
+          <mc:Choice Requires="wps">
+            <w:drawing>
+              <wp:anchor distT="0" distB="0" distL="114300" distR="114300" simplePos="0" relativeHeight="251698176" behindDoc="0" locked="0" layoutInCell="1" allowOverlap="1" wp14:anchorId="0273CDEF" wp14:editId="2FAFF7FB">
+                <wp:simplePos x="0" y="0"/>
+                <wp:positionH relativeFrom="column">
+                  <wp:posOffset>5034280</wp:posOffset>
+                </wp:positionH>
+                <wp:positionV relativeFrom="paragraph">
+                  <wp:posOffset>156210</wp:posOffset>
+                </wp:positionV>
+                <wp:extent cx="1219200" cy="0"/>
+                <wp:effectExtent l="0" t="0" r="19050" b="19050"/>
+                <wp:wrapNone/>
+                <wp:docPr id="29" name="Straight Connector 29"/>
+                <wp:cNvGraphicFramePr/>
+                <a:graphic xmlns:a="http://schemas.openxmlformats.org/drawingml/2006/main">
+                  <a:graphicData uri="http://schemas.microsoft.com/office/word/2010/wordprocessingShape">
+                    <wps:wsp>
+                      <wps:cNvCnPr/>
+                      <wps:spPr>
+                        <a:xfrm>
+                          <a:off x="0" y="0"/>
+                          <a:ext cx="1219200" cy="0"/>
+                        </a:xfrm>
+                        <a:prstGeom prst="line">
+                          <a:avLst/>
+                        </a:prstGeom>
+                      </wps:spPr>
+                      <wps:style>
+                        <a:lnRef idx="1">
+                          <a:schemeClr val="dk1"/>
+                        </a:lnRef>
+                        <a:fillRef idx="0">
+                          <a:schemeClr val="dk1"/>
+                        </a:fillRef>
+                        <a:effectRef idx="0">
+                          <a:schemeClr val="dk1"/>
+                        </a:effectRef>
+                        <a:fontRef idx="minor">
+                          <a:schemeClr val="tx1"/>
+                        </a:fontRef>
+                      </wps:style>
+                      <wps:bodyPr/>
+                    </wps:wsp>
+                  </a:graphicData>
+                </a:graphic>
+                <wp14:sizeRelH relativeFrom="margin">
+                  <wp14:pctWidth>0</wp14:pctWidth>
+                </wp14:sizeRelH>
+              </wp:anchor>
+            </w:drawing>
+          </mc:Choice>
+          <mc:Fallback>
+            <w:pict>
+              <v:line id="Straight Connector 29" o:spid="_x0000_s1026" style="position:absolute;z-index:251698176;visibility:visible;mso-wrap-style:square;mso-width-percent:0;mso-wrap-distance-left:9pt;mso-wrap-distance-top:0;mso-wrap-distance-right:9pt;mso-wrap-distance-bottom:0;mso-position-horizontal:absolute;mso-position-horizontal-relative:text;mso-position-vertical:absolute;mso-position-vertical-relative:text;mso-width-percent:0;mso-width-relative:margin" from="396.4pt,12.3pt" to="492.4pt,12.3pt" o:gfxdata="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" strokecolor="black [3040]"/>
+            </w:pict>
+          </mc:Fallback>
+        </mc:AlternateContent>
+      </w:r>
+      <w:r>
+        <w:rPr>
+          <w:rFonts w:hint="eastAsia"/>
+        </w:rPr>
+        <w:t xml:space="preserve">                                              </w:t>
+      </w:r>
+      <w:r>
+        <w:rPr>
+          <w:rFonts w:hint="eastAsia"/>
+        </w:rPr>
+        <w:t xml:space="preserve">    </w:t>
+      </w:r>
+      <w:r>
+        <w:rPr>
+          <w:rFonts w:hint="eastAsia"/>
+        </w:rPr>
+        <w:t xml:space="preserve">   </w:t>
+      </w:r>
+      <w:r>
+        <w:rPr>
+          <w:rFonts w:hint="eastAsia"/>
+        </w:rPr>
+        <w:t>New progress</w:t>
+      </w:r>
+    </w:p>
+    <w:p>
+      <w:r>
+        <w:rPr>
+          <w:rFonts w:hint="eastAsia"/>
+        </w:rPr>
+        <w:tab/>
+      </w:r>
+      <w:r>
+        <w:rPr>
+          <w:rFonts w:hint="eastAsia"/>
+        </w:rPr>
+        <w:tab/>
+      </w:r>
+      <w:r>
+        <w:rPr>
+          <w:rFonts w:hint="eastAsia"/>
+        </w:rPr>
+        <w:tab/>
+      </w:r>
+      <w:r>
+        <w:rPr>
+          <w:rFonts w:hint="eastAsia"/>
+        </w:rPr>
+        <w:tab/>
+      </w:r>
+      <w:r>
+        <w:rPr>
+          <w:rFonts w:hint="eastAsia"/>
+        </w:rPr>
+        <w:tab/>
+      </w:r>
+      <w:r>
+        <w:rPr>
+          <w:rFonts w:hint="eastAsia"/>
+        </w:rPr>
+        <w:tab/>
+      </w:r>
+      <w:r>
+        <w:rPr>
+          <w:rFonts w:hint="eastAsia"/>
+        </w:rPr>
+        <w:tab/>
+      </w:r>
+      <w:r>
+        <w:rPr>
+          <w:rFonts w:hint="eastAsia"/>
+        </w:rPr>
+        <w:tab/>
+      </w:r>
+      <w:r>
+        <w:rPr>
+          <w:rFonts w:hint="eastAsia"/>
+        </w:rPr>
+        <w:tab/>
+      </w:r>
+      <w:r>
+        <w:rPr>
+          <w:rFonts w:hint="eastAsia"/>
+        </w:rPr>
+        <w:tab/>
+      </w:r>
+      <w:r>
+        <w:rPr>
+          <w:rFonts w:hint="eastAsia"/>
+        </w:rPr>
+        <w:tab/>
+      </w:r>
+      <w:r>
+        <w:rPr>
+          <w:rFonts w:hint="eastAsia"/>
+        </w:rPr>
+        <w:tab/>
+      </w:r>
+      <w:r>
+        <w:rPr>
+          <w:rFonts w:hint="eastAsia"/>
+        </w:rPr>
+        <w:tab/>
+        <w:t xml:space="preserve"> New progress</w:t>
+      </w:r>
+    </w:p>
+    <w:p>
+      <w:r>
+        <w:rPr>
+          <w:rFonts w:hint="eastAsia"/>
+        </w:rPr>
+        <w:tab/>
+      </w:r>
+      <w:r>
+        <w:rPr>
+          <w:rFonts w:hint="eastAsia"/>
+        </w:rPr>
+        <w:tab/>
+      </w:r>
+      <w:r>
+        <w:rPr>
+          <w:rFonts w:hint="eastAsia"/>
+        </w:rPr>
+        <w:tab/>
+      </w:r>
+      <w:r>
+        <w:rPr>
+          <w:rFonts w:hint="eastAsia"/>
+        </w:rPr>
+        <w:tab/>
+        <w:t xml:space="preserve">   </w:t>
+      </w:r>
+      <w:r>
+        <w:rPr>
+          <w:rFonts w:hint="eastAsia"/>
+        </w:rPr>
+        <w:t>New progress</w:t>
+      </w:r>
+    </w:p>
+    <w:p>
+      <w:r>
+        <w:rPr>
+          <w:rFonts w:hint="eastAsia"/>
+        </w:rPr>
+        <w:tab/>
+      </w:r>
+      <w:r>
+        <w:rPr>
+          <w:rFonts w:hint="eastAsia"/>
+        </w:rPr>
+        <w:tab/>
+      </w:r>
+      <w:r>
+        <w:rPr>
+          <w:rFonts w:hint="eastAsia"/>
+        </w:rPr>
+        <w:tab/>
+      </w:r>
+      <w:r>
+        <w:rPr>
+          <w:rFonts w:hint="eastAsia"/>
+        </w:rPr>
+        <w:tab/>
+      </w:r>
+      <w:r>
+        <w:rPr>
+          <w:rFonts w:hint="eastAsia"/>
+        </w:rPr>
+        <w:tab/>
+      </w:r>
+      <w:r>
+        <w:rPr>
+          <w:rFonts w:hint="eastAsia"/>
+        </w:rPr>
+        <w:tab/>
+      </w:r>
+      <w:r>
+        <w:rPr>
+          <w:rFonts w:hint="eastAsia"/>
+        </w:rPr>
+        <w:tab/>
+      </w:r>
+      <w:r>
+        <w:rPr>
+          <w:rFonts w:hint="eastAsia"/>
+        </w:rPr>
+        <w:tab/>
+      </w:r>
+      <w:r>
+        <w:rPr>
+          <w:rFonts w:hint="eastAsia"/>
+        </w:rPr>
+        <w:tab/>
+      </w:r>
+      <w:r>
+        <w:rPr>
+          <w:rFonts w:hint="eastAsia"/>
+        </w:rPr>
+        <w:tab/>
+        <w:t xml:space="preserve">   New progress</w:t>
+      </w:r>
+      <w:r>
+        <w:rPr>
+          <w:noProof/>
+        </w:rPr>
+        <mc:AlternateContent>
+          <mc:Choice Requires="wps">
+            <w:drawing>
+              <wp:anchor distT="0" distB="0" distL="114300" distR="114300" simplePos="0" relativeHeight="251710464" behindDoc="0" locked="0" layoutInCell="1" allowOverlap="1" wp14:anchorId="0CC92DD5" wp14:editId="1CF00019">
                 <wp:simplePos x="0" y="0"/>
                 <wp:positionH relativeFrom="column">
                   <wp:posOffset>732790</wp:posOffset>
                 </wp:positionH>
                 <wp:positionV relativeFrom="paragraph">
-                  <wp:posOffset>201930</wp:posOffset>
+                  <wp:posOffset>195580</wp:posOffset>
                 </wp:positionV>
                 <wp:extent cx="0" cy="2583180"/>
                 <wp:effectExtent l="95250" t="38100" r="57150" b="26670"/>
@@ -4695,30 +4729,423 @@
           </mc:Choice>
           <mc:Fallback>
             <w:pict>
-              <v:shape id="Straight Arrow Connector 294" o:spid="_x0000_s1026" type="#_x0000_t32" style="position:absolute;margin-left:57.7pt;margin-top:15.9pt;width:0;height:203.4pt;flip:y;z-index:251710464;visibility:visible;mso-wrap-style:square;mso-height-percent:0;mso-wrap-distance-left:9pt;mso-wrap-distance-top:0;mso-wrap-distance-right:9pt;mso-wrap-distance-bottom:0;mso-position-horizontal:absolute;mso-position-horizontal-relative:text;mso-position-vertical:absolute;mso-position-vertical-relative:text;mso-height-percent:0;mso-height-relative:margin" o:gfxdata="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" strokecolor="black [3040]">
+              <v:shape id="Straight Arrow Connector 294" o:spid="_x0000_s1026" type="#_x0000_t32" style="position:absolute;margin-left:57.7pt;margin-top:15.4pt;width:0;height:203.4pt;flip:y;z-index:251710464;visibility:visible;mso-wrap-style:square;mso-height-percent:0;mso-wrap-distance-left:9pt;mso-wrap-distance-top:0;mso-wrap-distance-right:9pt;mso-wrap-distance-bottom:0;mso-position-horizontal:absolute;mso-position-horizontal-relative:text;mso-position-vertical:absolute;mso-position-vertical-relative:text;mso-height-percent:0;mso-height-relative:margin" o:gfxdata="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" strokecolor="black [3040]">
                 <v:stroke endarrow="open"/>
               </v:shape>
             </w:pict>
           </mc:Fallback>
         </mc:AlternateContent>
       </w:r>
+      <w:r>
+        <w:rPr>
+          <w:noProof/>
+        </w:rPr>
+        <mc:AlternateContent>
+          <mc:Choice Requires="wps">
+            <w:drawing>
+              <wp:anchor distT="0" distB="0" distL="114300" distR="114300" simplePos="0" relativeHeight="251711488" behindDoc="0" locked="0" layoutInCell="1" allowOverlap="1" wp14:anchorId="3E409001" wp14:editId="4DE156CC">
+                <wp:simplePos x="0" y="0"/>
+                <wp:positionH relativeFrom="column">
+                  <wp:posOffset>882015</wp:posOffset>
+                </wp:positionH>
+                <wp:positionV relativeFrom="paragraph">
+                  <wp:posOffset>195580</wp:posOffset>
+                </wp:positionV>
+                <wp:extent cx="0" cy="2583180"/>
+                <wp:effectExtent l="95250" t="0" r="57150" b="64770"/>
+                <wp:wrapNone/>
+                <wp:docPr id="295" name="Straight Arrow Connector 295"/>
+                <wp:cNvGraphicFramePr/>
+                <a:graphic xmlns:a="http://schemas.openxmlformats.org/drawingml/2006/main">
+                  <a:graphicData uri="http://schemas.microsoft.com/office/word/2010/wordprocessingShape">
+                    <wps:wsp>
+                      <wps:cNvCnPr/>
+                      <wps:spPr>
+                        <a:xfrm>
+                          <a:off x="0" y="0"/>
+                          <a:ext cx="0" cy="2583180"/>
+                        </a:xfrm>
+                        <a:prstGeom prst="straightConnector1">
+                          <a:avLst/>
+                        </a:prstGeom>
+                        <a:ln>
+                          <a:tailEnd type="arrow"/>
+                        </a:ln>
+                      </wps:spPr>
+                      <wps:style>
+                        <a:lnRef idx="1">
+                          <a:schemeClr val="dk1"/>
+                        </a:lnRef>
+                        <a:fillRef idx="0">
+                          <a:schemeClr val="dk1"/>
+                        </a:fillRef>
+                        <a:effectRef idx="0">
+                          <a:schemeClr val="dk1"/>
+                        </a:effectRef>
+                        <a:fontRef idx="minor">
+                          <a:schemeClr val="tx1"/>
+                        </a:fontRef>
+                      </wps:style>
+                      <wps:bodyPr/>
+                    </wps:wsp>
+                  </a:graphicData>
+                </a:graphic>
+              </wp:anchor>
+            </w:drawing>
+          </mc:Choice>
+          <mc:Fallback>
+            <w:pict>
+              <v:shape id="Straight Arrow Connector 295" o:spid="_x0000_s1026" type="#_x0000_t32" style="position:absolute;margin-left:69.45pt;margin-top:15.4pt;width:0;height:203.4pt;z-index:251711488;visibility:visible;mso-wrap-style:square;mso-wrap-distance-left:9pt;mso-wrap-distance-top:0;mso-wrap-distance-right:9pt;mso-wrap-distance-bottom:0;mso-position-horizontal:absolute;mso-position-horizontal-relative:text;mso-position-vertical:absolute;mso-position-vertical-relative:text" o:gfxdata="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" strokecolor="black [3040]">
+                <v:stroke endarrow="open"/>
+              </v:shape>
+            </w:pict>
+          </mc:Fallback>
+        </mc:AlternateContent>
+      </w:r>
     </w:p>
     <w:p/>
-    <w:p>
-      <w:pPr>
-        <w:rPr>
-          <w:rFonts w:hint="eastAsia"/>
-        </w:rPr>
-      </w:pPr>
-    </w:p>
-    <w:p>
-      <w:pPr>
-        <w:rPr>
-          <w:rFonts w:hint="eastAsia"/>
-        </w:rPr>
-      </w:pPr>
-    </w:p>
     <w:p/>
+    <w:p>
+      <w:r>
+        <w:rPr>
+          <w:noProof/>
+        </w:rPr>
+        <mc:AlternateContent>
+          <mc:Choice Requires="wps">
+            <w:drawing>
+              <wp:anchor distT="0" distB="0" distL="114300" distR="114300" simplePos="0" relativeHeight="251691008" behindDoc="0" locked="0" layoutInCell="1" allowOverlap="1" wp14:anchorId="58CBA12E" wp14:editId="16F35015">
+                <wp:simplePos x="0" y="0"/>
+                <wp:positionH relativeFrom="column">
+                  <wp:posOffset>2801208</wp:posOffset>
+                </wp:positionH>
+                <wp:positionV relativeFrom="paragraph">
+                  <wp:posOffset>79744</wp:posOffset>
+                </wp:positionV>
+                <wp:extent cx="1138614" cy="781050"/>
+                <wp:effectExtent l="0" t="0" r="23495" b="19050"/>
+                <wp:wrapNone/>
+                <wp:docPr id="24" name="Text Box 2"/>
+                <wp:cNvGraphicFramePr>
+                  <a:graphicFrameLocks xmlns:a="http://schemas.openxmlformats.org/drawingml/2006/main"/>
+                </wp:cNvGraphicFramePr>
+                <a:graphic xmlns:a="http://schemas.openxmlformats.org/drawingml/2006/main">
+                  <a:graphicData uri="http://schemas.microsoft.com/office/word/2010/wordprocessingShape">
+                    <wps:wsp>
+                      <wps:cNvSpPr txBox="1">
+                        <a:spLocks noChangeArrowheads="1"/>
+                      </wps:cNvSpPr>
+                      <wps:spPr bwMode="auto">
+                        <a:xfrm>
+                          <a:off x="0" y="0"/>
+                          <a:ext cx="1138614" cy="781050"/>
+                        </a:xfrm>
+                        <a:prstGeom prst="rect">
+                          <a:avLst/>
+                        </a:prstGeom>
+                        <a:solidFill>
+                          <a:srgbClr val="FFFFFF"/>
+                        </a:solidFill>
+                        <a:ln w="9525">
+                          <a:solidFill>
+                            <a:srgbClr val="000000"/>
+                          </a:solidFill>
+                          <a:miter lim="800000"/>
+                          <a:headEnd/>
+                          <a:tailEnd/>
+                        </a:ln>
+                      </wps:spPr>
+                      <wps:txbx>
+                        <w:txbxContent>
+                          <w:p>
+                            <w:pPr>
+                              <w:jc w:val="center"/>
+                            </w:pPr>
+                            <w:r>
+                              <w:rPr>
+                                <w:rFonts w:hint="eastAsia"/>
+                              </w:rPr>
+                              <w:t>5.0</w:t>
+                            </w:r>
+                          </w:p>
+                          <w:p>
+                            <w:pPr>
+                              <w:jc w:val="center"/>
+                            </w:pPr>
+                            <w:r>
+                              <w:rPr>
+                                <w:rFonts w:hint="eastAsia"/>
+                              </w:rPr>
+                              <w:t>Bulls and Cows</w:t>
+                            </w:r>
+                            <w:r>
+                              <w:rPr>
+                                <w:rFonts w:hint="eastAsia"/>
+                              </w:rPr>
+                              <w:t xml:space="preserve"> Process</w:t>
+                            </w:r>
+                          </w:p>
+                        </w:txbxContent>
+                      </wps:txbx>
+                      <wps:bodyPr rot="0" vert="horz" wrap="square" lIns="91440" tIns="45720" rIns="91440" bIns="45720" anchor="t" anchorCtr="0">
+                        <a:noAutofit/>
+                      </wps:bodyPr>
+                    </wps:wsp>
+                  </a:graphicData>
+                </a:graphic>
+                <wp14:sizeRelH relativeFrom="margin">
+                  <wp14:pctWidth>0</wp14:pctWidth>
+                </wp14:sizeRelH>
+                <wp14:sizeRelV relativeFrom="margin">
+                  <wp14:pctHeight>0</wp14:pctHeight>
+                </wp14:sizeRelV>
+              </wp:anchor>
+            </w:drawing>
+          </mc:Choice>
+          <mc:Fallback>
+            <w:pict>
+              <v:shape id="_x0000_s1038" type="#_x0000_t202" style="position:absolute;margin-left:220.55pt;margin-top:6.3pt;width:89.65pt;height:61.5pt;z-index:251691008;visibility:visible;mso-wrap-style:square;mso-width-percent:0;mso-height-percent:0;mso-wrap-distance-left:9pt;mso-wrap-distance-top:0;mso-wrap-distance-right:9pt;mso-wrap-distance-bottom:0;mso-position-horizontal:absolute;mso-position-horizontal-relative:text;mso-position-vertical:absolute;mso-position-vertical-relative:text;mso-width-percent:0;mso-height-percent:0;mso-width-relative:margin;mso-height-relative:margin;v-text-anchor:top" o:gfxdata="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">
+                <v:textbox>
+                  <w:txbxContent>
+                    <w:p>
+                      <w:pPr>
+                        <w:jc w:val="center"/>
+                      </w:pPr>
+                      <w:r>
+                        <w:rPr>
+                          <w:rFonts w:hint="eastAsia"/>
+                        </w:rPr>
+                        <w:t>5.0</w:t>
+                      </w:r>
+                    </w:p>
+                    <w:p>
+                      <w:pPr>
+                        <w:jc w:val="center"/>
+                      </w:pPr>
+                      <w:r>
+                        <w:rPr>
+                          <w:rFonts w:hint="eastAsia"/>
+                        </w:rPr>
+                        <w:t>Bulls and Cows</w:t>
+                      </w:r>
+                      <w:r>
+                        <w:rPr>
+                          <w:rFonts w:hint="eastAsia"/>
+                        </w:rPr>
+                        <w:t xml:space="preserve"> Process</w:t>
+                      </w:r>
+                    </w:p>
+                  </w:txbxContent>
+                </v:textbox>
+              </v:shape>
+            </w:pict>
+          </mc:Fallback>
+        </mc:AlternateContent>
+      </w:r>
+      <w:r>
+        <mc:AlternateContent>
+          <mc:Choice Requires="wps">
+            <w:drawing>
+              <wp:anchor distT="0" distB="0" distL="114300" distR="114300" simplePos="0" relativeHeight="251721728" behindDoc="0" locked="0" layoutInCell="1" allowOverlap="1" wp14:anchorId="0F53FE76" wp14:editId="2455BDA0">
+                <wp:simplePos x="0" y="0"/>
+                <wp:positionH relativeFrom="column">
+                  <wp:posOffset>4975860</wp:posOffset>
+                </wp:positionH>
+                <wp:positionV relativeFrom="paragraph">
+                  <wp:posOffset>164465</wp:posOffset>
+                </wp:positionV>
+                <wp:extent cx="0" cy="1243965"/>
+                <wp:effectExtent l="95250" t="0" r="76200" b="51435"/>
+                <wp:wrapNone/>
+                <wp:docPr id="18" name="Straight Arrow Connector 18"/>
+                <wp:cNvGraphicFramePr/>
+                <a:graphic xmlns:a="http://schemas.openxmlformats.org/drawingml/2006/main">
+                  <a:graphicData uri="http://schemas.microsoft.com/office/word/2010/wordprocessingShape">
+                    <wps:wsp>
+                      <wps:cNvCnPr/>
+                      <wps:spPr>
+                        <a:xfrm>
+                          <a:off x="0" y="0"/>
+                          <a:ext cx="0" cy="1243965"/>
+                        </a:xfrm>
+                        <a:prstGeom prst="straightConnector1">
+                          <a:avLst/>
+                        </a:prstGeom>
+                        <a:ln>
+                          <a:tailEnd type="arrow"/>
+                        </a:ln>
+                      </wps:spPr>
+                      <wps:style>
+                        <a:lnRef idx="1">
+                          <a:schemeClr val="dk1"/>
+                        </a:lnRef>
+                        <a:fillRef idx="0">
+                          <a:schemeClr val="dk1"/>
+                        </a:fillRef>
+                        <a:effectRef idx="0">
+                          <a:schemeClr val="dk1"/>
+                        </a:effectRef>
+                        <a:fontRef idx="minor">
+                          <a:schemeClr val="tx1"/>
+                        </a:fontRef>
+                      </wps:style>
+                      <wps:bodyPr/>
+                    </wps:wsp>
+                  </a:graphicData>
+                </a:graphic>
+                <wp14:sizeRelH relativeFrom="margin">
+                  <wp14:pctWidth>0</wp14:pctWidth>
+                </wp14:sizeRelH>
+                <wp14:sizeRelV relativeFrom="margin">
+                  <wp14:pctHeight>0</wp14:pctHeight>
+                </wp14:sizeRelV>
+              </wp:anchor>
+            </w:drawing>
+          </mc:Choice>
+          <mc:Fallback>
+            <w:pict>
+              <v:shape id="Straight Arrow Connector 18" o:spid="_x0000_s1026" type="#_x0000_t32" style="position:absolute;margin-left:391.8pt;margin-top:12.95pt;width:0;height:97.95pt;z-index:251721728;visibility:visible;mso-wrap-style:square;mso-width-percent:0;mso-height-percent:0;mso-wrap-distance-left:9pt;mso-wrap-distance-top:0;mso-wrap-distance-right:9pt;mso-wrap-distance-bottom:0;mso-position-horizontal:absolute;mso-position-horizontal-relative:text;mso-position-vertical:absolute;mso-position-vertical-relative:text;mso-width-percent:0;mso-height-percent:0;mso-width-relative:margin;mso-height-relative:margin" o:gfxdata="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" strokecolor="black [3040]">
+                <v:stroke endarrow="open"/>
+              </v:shape>
+            </w:pict>
+          </mc:Fallback>
+        </mc:AlternateContent>
+      </w:r>
+      <w:r>
+        <mc:AlternateContent>
+          <mc:Choice Requires="wps">
+            <w:drawing>
+              <wp:anchor distT="0" distB="0" distL="114300" distR="114300" simplePos="0" relativeHeight="251720704" behindDoc="0" locked="0" layoutInCell="1" allowOverlap="1" wp14:anchorId="085864EA" wp14:editId="42242AEB">
+                <wp:simplePos x="0" y="0"/>
+                <wp:positionH relativeFrom="column">
+                  <wp:posOffset>4879886</wp:posOffset>
+                </wp:positionH>
+                <wp:positionV relativeFrom="paragraph">
+                  <wp:posOffset>164806</wp:posOffset>
+                </wp:positionV>
+                <wp:extent cx="0" cy="1243964"/>
+                <wp:effectExtent l="95250" t="38100" r="57150" b="13970"/>
+                <wp:wrapNone/>
+                <wp:docPr id="12" name="Straight Arrow Connector 12"/>
+                <wp:cNvGraphicFramePr/>
+                <a:graphic xmlns:a="http://schemas.openxmlformats.org/drawingml/2006/main">
+                  <a:graphicData uri="http://schemas.microsoft.com/office/word/2010/wordprocessingShape">
+                    <wps:wsp>
+                      <wps:cNvCnPr/>
+                      <wps:spPr>
+                        <a:xfrm flipV="1">
+                          <a:off x="0" y="0"/>
+                          <a:ext cx="0" cy="1243964"/>
+                        </a:xfrm>
+                        <a:prstGeom prst="straightConnector1">
+                          <a:avLst/>
+                        </a:prstGeom>
+                        <a:ln>
+                          <a:tailEnd type="arrow"/>
+                        </a:ln>
+                      </wps:spPr>
+                      <wps:style>
+                        <a:lnRef idx="1">
+                          <a:schemeClr val="dk1"/>
+                        </a:lnRef>
+                        <a:fillRef idx="0">
+                          <a:schemeClr val="dk1"/>
+                        </a:fillRef>
+                        <a:effectRef idx="0">
+                          <a:schemeClr val="dk1"/>
+                        </a:effectRef>
+                        <a:fontRef idx="minor">
+                          <a:schemeClr val="tx1"/>
+                        </a:fontRef>
+                      </wps:style>
+                      <wps:bodyPr/>
+                    </wps:wsp>
+                  </a:graphicData>
+                </a:graphic>
+                <wp14:sizeRelH relativeFrom="margin">
+                  <wp14:pctWidth>0</wp14:pctWidth>
+                </wp14:sizeRelH>
+                <wp14:sizeRelV relativeFrom="margin">
+                  <wp14:pctHeight>0</wp14:pctHeight>
+                </wp14:sizeRelV>
+              </wp:anchor>
+            </w:drawing>
+          </mc:Choice>
+          <mc:Fallback>
+            <w:pict>
+              <v:shape id="Straight Arrow Connector 12" o:spid="_x0000_s1026" type="#_x0000_t32" style="position:absolute;margin-left:384.25pt;margin-top:13pt;width:0;height:97.95pt;flip:y;z-index:251720704;visibility:visible;mso-wrap-style:square;mso-width-percent:0;mso-height-percent:0;mso-wrap-distance-left:9pt;mso-wrap-distance-top:0;mso-wrap-distance-right:9pt;mso-wrap-distance-bottom:0;mso-position-horizontal:absolute;mso-position-horizontal-relative:text;mso-position-vertical:absolute;mso-position-vertical-relative:text;mso-width-percent:0;mso-height-percent:0;mso-width-relative:margin;mso-height-relative:margin" o:gfxdata="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" strokecolor="black [3040]">
+                <v:stroke endarrow="open"/>
+              </v:shape>
+            </w:pict>
+          </mc:Fallback>
+        </mc:AlternateContent>
+      </w:r>
+    </w:p>
+    <w:p>
+      <w:r>
+        <w:rPr>
+          <w:noProof/>
+        </w:rPr>
+        <mc:AlternateContent>
+          <mc:Choice Requires="wps">
+            <w:drawing>
+              <wp:anchor distT="0" distB="0" distL="114300" distR="114300" simplePos="0" relativeHeight="251692032" behindDoc="0" locked="0" layoutInCell="1" allowOverlap="1" wp14:anchorId="08D1CDEE" wp14:editId="73D5CCD2">
+                <wp:simplePos x="0" y="0"/>
+                <wp:positionH relativeFrom="column">
+                  <wp:posOffset>2806995</wp:posOffset>
+                </wp:positionH>
+                <wp:positionV relativeFrom="paragraph">
+                  <wp:posOffset>127591</wp:posOffset>
+                </wp:positionV>
+                <wp:extent cx="1130847" cy="0"/>
+                <wp:effectExtent l="0" t="0" r="12700" b="19050"/>
+                <wp:wrapNone/>
+                <wp:docPr id="25" name="Straight Connector 25"/>
+                <wp:cNvGraphicFramePr/>
+                <a:graphic xmlns:a="http://schemas.openxmlformats.org/drawingml/2006/main">
+                  <a:graphicData uri="http://schemas.microsoft.com/office/word/2010/wordprocessingShape">
+                    <wps:wsp>
+                      <wps:cNvCnPr/>
+                      <wps:spPr>
+                        <a:xfrm>
+                          <a:off x="0" y="0"/>
+                          <a:ext cx="1130847" cy="0"/>
+                        </a:xfrm>
+                        <a:prstGeom prst="line">
+                          <a:avLst/>
+                        </a:prstGeom>
+                      </wps:spPr>
+                      <wps:style>
+                        <a:lnRef idx="1">
+                          <a:schemeClr val="dk1"/>
+                        </a:lnRef>
+                        <a:fillRef idx="0">
+                          <a:schemeClr val="dk1"/>
+                        </a:fillRef>
+                        <a:effectRef idx="0">
+                          <a:schemeClr val="dk1"/>
+                        </a:effectRef>
+                        <a:fontRef idx="minor">
+                          <a:schemeClr val="tx1"/>
+                        </a:fontRef>
+                      </wps:style>
+                      <wps:bodyPr/>
+                    </wps:wsp>
+                  </a:graphicData>
+                </a:graphic>
+                <wp14:sizeRelH relativeFrom="margin">
+                  <wp14:pctWidth>0</wp14:pctWidth>
+                </wp14:sizeRelH>
+              </wp:anchor>
+            </w:drawing>
+          </mc:Choice>
+          <mc:Fallback>
+            <w:pict>
+              <v:line id="Straight Connector 25" o:spid="_x0000_s1026" style="position:absolute;z-index:251692032;visibility:visible;mso-wrap-style:square;mso-width-percent:0;mso-wrap-distance-left:9pt;mso-wrap-distance-top:0;mso-wrap-distance-right:9pt;mso-wrap-distance-bottom:0;mso-position-horizontal:absolute;mso-position-horizontal-relative:text;mso-position-vertical:absolute;mso-position-vertical-relative:text;mso-width-percent:0;mso-width-relative:margin" from="221pt,10.05pt" to="310.05pt,10.05pt" o:gfxdata="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" strokecolor="black [3040]"/>
+            </w:pict>
+          </mc:Fallback>
+        </mc:AlternateContent>
+      </w:r>
+    </w:p>
     <w:p>
       <w:pPr>
         <w:ind w:leftChars="150" w:left="360"/>
@@ -4730,7 +5157,7 @@
         <mc:AlternateContent>
           <mc:Choice Requires="wps">
             <w:drawing>
-              <wp:anchor distT="0" distB="0" distL="114300" distR="114300" simplePos="0" relativeHeight="251717632" behindDoc="0" locked="0" layoutInCell="1" allowOverlap="1">
+              <wp:anchor distT="0" distB="0" distL="114300" distR="114300" simplePos="0" relativeHeight="251717632" behindDoc="0" locked="0" layoutInCell="1" allowOverlap="1" wp14:anchorId="3DACEE51" wp14:editId="2E3F6135">
                 <wp:simplePos x="0" y="0"/>
                 <wp:positionH relativeFrom="column">
                   <wp:posOffset>3296093</wp:posOffset>
@@ -4796,7 +5223,7 @@
         <mc:AlternateContent>
           <mc:Choice Requires="wps">
             <w:drawing>
-              <wp:anchor distT="0" distB="0" distL="114300" distR="114300" simplePos="0" relativeHeight="251716608" behindDoc="0" locked="0" layoutInCell="1" allowOverlap="1">
+              <wp:anchor distT="0" distB="0" distL="114300" distR="114300" simplePos="0" relativeHeight="251716608" behindDoc="0" locked="0" layoutInCell="1" allowOverlap="1" wp14:anchorId="5081088B" wp14:editId="0131919E">
                 <wp:simplePos x="0" y="0"/>
                 <wp:positionH relativeFrom="column">
                   <wp:posOffset>2041451</wp:posOffset>
@@ -4865,7 +5292,7 @@
         <mc:AlternateContent>
           <mc:Choice Requires="wps">
             <w:drawing>
-              <wp:anchor distT="0" distB="0" distL="114300" distR="114300" simplePos="0" relativeHeight="251715584" behindDoc="0" locked="0" layoutInCell="1" allowOverlap="1">
+              <wp:anchor distT="0" distB="0" distL="114300" distR="114300" simplePos="0" relativeHeight="251715584" behindDoc="0" locked="0" layoutInCell="1" allowOverlap="1" wp14:anchorId="65AC1B0F" wp14:editId="1697054A">
                 <wp:simplePos x="0" y="0"/>
                 <wp:positionH relativeFrom="column">
                   <wp:posOffset>3253297</wp:posOffset>
@@ -4931,7 +5358,7 @@
         <mc:AlternateContent>
           <mc:Choice Requires="wps">
             <w:drawing>
-              <wp:anchor distT="0" distB="0" distL="114300" distR="114300" simplePos="0" relativeHeight="251714560" behindDoc="0" locked="0" layoutInCell="1" allowOverlap="1">
+              <wp:anchor distT="0" distB="0" distL="114300" distR="114300" simplePos="0" relativeHeight="251714560" behindDoc="0" locked="0" layoutInCell="1" allowOverlap="1" wp14:anchorId="3AB2A9F8" wp14:editId="732F70DF">
                 <wp:simplePos x="0" y="0"/>
                 <wp:positionH relativeFrom="column">
                   <wp:posOffset>2158409</wp:posOffset>
@@ -4997,7 +5424,7 @@
         <mc:AlternateContent>
           <mc:Choice Requires="wps">
             <w:drawing>
-              <wp:anchor distT="0" distB="0" distL="114300" distR="114300" simplePos="0" relativeHeight="251709440" behindDoc="0" locked="0" layoutInCell="1" allowOverlap="1" wp14:anchorId="7202118F" wp14:editId="546892AF">
+              <wp:anchor distT="0" distB="0" distL="114300" distR="114300" simplePos="0" relativeHeight="251709440" behindDoc="0" locked="0" layoutInCell="1" allowOverlap="1" wp14:anchorId="7E0A1CC9" wp14:editId="64FF3BEF">
                 <wp:simplePos x="0" y="0"/>
                 <wp:positionH relativeFrom="column">
                   <wp:posOffset>581660</wp:posOffset>
@@ -5100,6 +5527,73 @@
         </w:rPr>
         <w:t>control</w:t>
       </w:r>
+      <w:r>
+        <w:rPr>
+          <w:rFonts w:hint="eastAsia"/>
+        </w:rPr>
+        <w:tab/>
+      </w:r>
+      <w:r>
+        <w:rPr>
+          <w:rFonts w:hint="eastAsia"/>
+        </w:rPr>
+        <w:tab/>
+      </w:r>
+      <w:r>
+        <w:rPr>
+          <w:rFonts w:hint="eastAsia"/>
+        </w:rPr>
+        <w:tab/>
+      </w:r>
+      <w:r>
+        <w:rPr>
+          <w:rFonts w:hint="eastAsia"/>
+        </w:rPr>
+        <w:tab/>
+      </w:r>
+      <w:r>
+        <w:rPr>
+          <w:rFonts w:hint="eastAsia"/>
+        </w:rPr>
+        <w:tab/>
+      </w:r>
+      <w:r>
+        <w:rPr>
+          <w:rFonts w:hint="eastAsia"/>
+        </w:rPr>
+        <w:tab/>
+      </w:r>
+      <w:r>
+        <w:rPr>
+          <w:rFonts w:hint="eastAsia"/>
+        </w:rPr>
+        <w:tab/>
+      </w:r>
+      <w:r>
+        <w:rPr>
+          <w:rFonts w:hint="eastAsia"/>
+        </w:rPr>
+        <w:tab/>
+      </w:r>
+      <w:r>
+        <w:rPr>
+          <w:rFonts w:hint="eastAsia"/>
+        </w:rPr>
+        <w:tab/>
+      </w:r>
+      <w:r>
+        <w:rPr>
+          <w:rFonts w:hint="eastAsia"/>
+        </w:rPr>
+        <w:tab/>
+      </w:r>
+      <w:r>
+        <w:rPr>
+          <w:rFonts w:hint="eastAsia"/>
+        </w:rPr>
+        <w:tab/>
+        <w:t>Avatar control   Game</w:t>
+      </w:r>
     </w:p>
     <w:p>
       <w:pPr>
@@ -5115,6 +5609,12 @@
           <w:rFonts w:hint="eastAsia"/>
         </w:rPr>
         <w:t>Avatar control</w:t>
+      </w:r>
+      <w:r>
+        <w:rPr>
+          <w:rFonts w:hint="eastAsia"/>
+        </w:rPr>
+        <w:t xml:space="preserve">           and piece    state</w:t>
       </w:r>
     </w:p>
     <w:p>
@@ -5126,13 +5626,105 @@
         <w:ind w:left="1560" w:hangingChars="650" w:hanging="1560"/>
       </w:pPr>
       <w:r>
-        <w:rPr>
-          <w:noProof/>
-        </w:rPr>
         <mc:AlternateContent>
           <mc:Choice Requires="wps">
             <w:drawing>
-              <wp:anchor distT="0" distB="0" distL="114300" distR="114300" simplePos="0" relativeHeight="251713536" behindDoc="0" locked="0" layoutInCell="1" allowOverlap="1" wp14:anchorId="1F675FFA" wp14:editId="5BD9AC65">
+              <wp:anchor distT="0" distB="0" distL="114300" distR="114300" simplePos="0" relativeHeight="251719680" behindDoc="0" locked="0" layoutInCell="1" allowOverlap="1" wp14:anchorId="701D92DF" wp14:editId="39985884">
+                <wp:simplePos x="0" y="0"/>
+                <wp:positionH relativeFrom="column">
+                  <wp:posOffset>4587447</wp:posOffset>
+                </wp:positionH>
+                <wp:positionV relativeFrom="paragraph">
+                  <wp:posOffset>269875</wp:posOffset>
+                </wp:positionV>
+                <wp:extent cx="605790" cy="297180"/>
+                <wp:effectExtent l="0" t="0" r="22860" b="26670"/>
+                <wp:wrapNone/>
+                <wp:docPr id="11" name="Text Box 2"/>
+                <wp:cNvGraphicFramePr>
+                  <a:graphicFrameLocks xmlns:a="http://schemas.openxmlformats.org/drawingml/2006/main"/>
+                </wp:cNvGraphicFramePr>
+                <a:graphic xmlns:a="http://schemas.openxmlformats.org/drawingml/2006/main">
+                  <a:graphicData uri="http://schemas.microsoft.com/office/word/2010/wordprocessingShape">
+                    <wps:wsp>
+                      <wps:cNvSpPr txBox="1">
+                        <a:spLocks noChangeArrowheads="1"/>
+                      </wps:cNvSpPr>
+                      <wps:spPr bwMode="auto">
+                        <a:xfrm>
+                          <a:off x="0" y="0"/>
+                          <a:ext cx="605790" cy="297180"/>
+                        </a:xfrm>
+                        <a:prstGeom prst="rect">
+                          <a:avLst/>
+                        </a:prstGeom>
+                        <a:solidFill>
+                          <a:srgbClr val="FFFFFF"/>
+                        </a:solidFill>
+                        <a:ln w="9525">
+                          <a:solidFill>
+                            <a:srgbClr val="000000"/>
+                          </a:solidFill>
+                          <a:miter lim="800000"/>
+                          <a:headEnd/>
+                          <a:tailEnd/>
+                        </a:ln>
+                      </wps:spPr>
+                      <wps:txbx>
+                        <w:txbxContent>
+                          <w:p>
+                            <w:r>
+                              <w:rPr>
+                                <w:rFonts w:hint="eastAsia"/>
+                              </w:rPr>
+                              <w:t>Player</w:t>
+                            </w:r>
+                          </w:p>
+                        </w:txbxContent>
+                      </wps:txbx>
+                      <wps:bodyPr rot="0" vert="horz" wrap="square" lIns="91440" tIns="45720" rIns="91440" bIns="45720" anchor="t" anchorCtr="0">
+                        <a:noAutofit/>
+                      </wps:bodyPr>
+                    </wps:wsp>
+                  </a:graphicData>
+                </a:graphic>
+                <wp14:sizeRelH relativeFrom="margin">
+                  <wp14:pctWidth>0</wp14:pctWidth>
+                </wp14:sizeRelH>
+                <wp14:sizeRelV relativeFrom="margin">
+                  <wp14:pctHeight>0</wp14:pctHeight>
+                </wp14:sizeRelV>
+              </wp:anchor>
+            </w:drawing>
+          </mc:Choice>
+          <mc:Fallback>
+            <w:pict>
+              <v:shape id="_x0000_s1040" type="#_x0000_t202" style="position:absolute;left:0;text-align:left;margin-left:361.2pt;margin-top:21.25pt;width:47.7pt;height:23.4pt;z-index:251719680;visibility:visible;mso-wrap-style:square;mso-width-percent:0;mso-height-percent:0;mso-wrap-distance-left:9pt;mso-wrap-distance-top:0;mso-wrap-distance-right:9pt;mso-wrap-distance-bottom:0;mso-position-horizontal:absolute;mso-position-horizontal-relative:text;mso-position-vertical:absolute;mso-position-vertical-relative:text;mso-width-percent:0;mso-height-percent:0;mso-width-relative:margin;mso-height-relative:margin;v-text-anchor:top" o:gfxdata="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">
+                <v:textbox>
+                  <w:txbxContent>
+                    <w:p>
+                      <w:r>
+                        <w:rPr>
+                          <w:rFonts w:hint="eastAsia"/>
+                        </w:rPr>
+                        <w:t>Player</w:t>
+                      </w:r>
+                    </w:p>
+                  </w:txbxContent>
+                </v:textbox>
+              </v:shape>
+            </w:pict>
+          </mc:Fallback>
+        </mc:AlternateContent>
+      </w:r>
+      <w:r>
+        <w:rPr>
+          <w:noProof/>
+        </w:rPr>
+        <mc:AlternateContent>
+          <mc:Choice Requires="wps">
+            <w:drawing>
+              <wp:anchor distT="0" distB="0" distL="114300" distR="114300" simplePos="0" relativeHeight="251713536" behindDoc="0" locked="0" layoutInCell="1" allowOverlap="1" wp14:anchorId="40AAC085" wp14:editId="71A87E30">
                 <wp:simplePos x="0" y="0"/>
                 <wp:positionH relativeFrom="column">
                   <wp:posOffset>2642235</wp:posOffset>
@@ -5202,7 +5794,7 @@
           </mc:Choice>
           <mc:Fallback>
             <w:pict>
-              <v:shape id="_x0000_s1040" type="#_x0000_t202" style="position:absolute;left:0;text-align:left;margin-left:208.05pt;margin-top:81.75pt;width:47.7pt;height:23.4pt;z-index:251713536;visibility:visible;mso-wrap-style:square;mso-width-percent:0;mso-height-percent:0;mso-wrap-distance-left:9pt;mso-wrap-distance-top:0;mso-wrap-distance-right:9pt;mso-wrap-distance-bottom:0;mso-position-horizontal:absolute;mso-position-horizontal-relative:text;mso-position-vertical:absolute;mso-position-vertical-relative:text;mso-width-percent:0;mso-height-percent:0;mso-width-relative:margin;mso-height-relative:margin;v-text-anchor:top" o:gfxdata="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">
+              <v:shape id="_x0000_s1041" type="#_x0000_t202" style="position:absolute;left:0;text-align:left;margin-left:208.05pt;margin-top:81.75pt;width:47.7pt;height:23.4pt;z-index:251713536;visibility:visible;mso-wrap-style:square;mso-width-percent:0;mso-height-percent:0;mso-wrap-distance-left:9pt;mso-wrap-distance-top:0;mso-wrap-distance-right:9pt;mso-wrap-distance-bottom:0;mso-position-horizontal:absolute;mso-position-horizontal-relative:text;mso-position-vertical:absolute;mso-position-vertical-relative:text;mso-width-percent:0;mso-height-percent:0;mso-width-relative:margin;mso-height-relative:margin;v-text-anchor:top" o:gfxdata="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">
                 <v:textbox>
                   <w:txbxContent>
                     <w:p>
@@ -5244,8 +5836,31 @@
         </w:rPr>
         <w:t>and number input</w:t>
       </w:r>
-      <w:bookmarkStart w:id="0" w:name="_GoBack"/>
-      <w:bookmarkEnd w:id="0"/>
+      <w:r>
+        <w:rPr>
+          <w:rFonts w:hint="eastAsia"/>
+        </w:rPr>
+        <w:t xml:space="preserve"> </w:t>
+      </w:r>
+      <w:r>
+        <w:rPr>
+          <w:rFonts w:hint="eastAsia"/>
+        </w:rPr>
+        <w:tab/>
+      </w:r>
+      <w:r>
+        <w:rPr>
+          <w:rFonts w:hint="eastAsia"/>
+        </w:rPr>
+        <w:tab/>
+        <w:t xml:space="preserve">   </w:t>
+      </w:r>
+      <w:r>
+        <w:rPr>
+          <w:rFonts w:hint="eastAsia"/>
+        </w:rPr>
+        <w:t>placement</w:t>
+      </w:r>
       <w:r>
         <w:rPr>
           <w:rFonts w:hint="eastAsia"/>
@@ -5258,6 +5873,118 @@
           <w:rFonts w:hint="eastAsia"/>
         </w:rPr>
         <w:t xml:space="preserve">   state</w:t>
+      </w:r>
+    </w:p>
+    <w:p>
+      <w:pPr>
+        <w:tabs>
+          <w:tab w:val="left" w:pos="5640"/>
+        </w:tabs>
+        <w:rPr>
+          <w:rFonts w:hint="eastAsia"/>
+        </w:rPr>
+      </w:pPr>
+      <w:r>
+        <w:tab/>
+      </w:r>
+      <w:r>
+        <w:rPr>
+          <w:rFonts w:hint="eastAsia"/>
+        </w:rPr>
+        <w:t>Game</w:t>
+      </w:r>
+      <w:r>
+        <w:br/>
+      </w:r>
+      <w:r>
+        <w:tab/>
+      </w:r>
+      <w:r>
+        <w:rPr>
+          <w:rFonts w:hint="eastAsia"/>
+        </w:rPr>
+        <w:t>state</w:t>
+      </w:r>
+      <w:r>
+        <w:br w:type="page"/>
+      </w:r>
+    </w:p>
+    <w:p>
+      <w:pPr>
+        <w:tabs>
+          <w:tab w:val="left" w:pos="5640"/>
+        </w:tabs>
+        <w:rPr>
+          <w:rFonts w:ascii="Times New Roman" w:hAnsi="Times New Roman" w:cs="Times New Roman" w:hint="eastAsia"/>
+          <w:color w:val="000000"/>
+          <w:kern w:val="0"/>
+          <w:sz w:val="23"/>
+          <w:szCs w:val="23"/>
+        </w:rPr>
+      </w:pPr>
+    </w:p>
+    <w:p>
+      <w:pPr>
+        <w:tabs>
+          <w:tab w:val="left" w:pos="5640"/>
+        </w:tabs>
+        <w:rPr>
+          <w:rFonts w:ascii="Times New Roman" w:hAnsi="Times New Roman" w:cs="Times New Roman" w:hint="eastAsia"/>
+          <w:color w:val="000000"/>
+          <w:kern w:val="0"/>
+          <w:sz w:val="23"/>
+          <w:szCs w:val="23"/>
+        </w:rPr>
+      </w:pPr>
+      <w:r>
+        <w:rPr>
+          <w:rFonts w:ascii="Times New Roman" w:hAnsi="Times New Roman" w:cs="Times New Roman"/>
+          <w:color w:val="000000"/>
+          <w:kern w:val="0"/>
+          <w:sz w:val="23"/>
+          <w:szCs w:val="23"/>
+        </w:rPr>
+        <w:t>The details</w:t>
+      </w:r>
+      <w:r>
+        <w:rPr>
+          <w:rFonts w:ascii="Times New Roman" w:hAnsi="Times New Roman" w:cs="Times New Roman" w:hint="eastAsia"/>
+          <w:color w:val="000000"/>
+          <w:kern w:val="0"/>
+          <w:sz w:val="23"/>
+          <w:szCs w:val="23"/>
+        </w:rPr>
+        <w:t xml:space="preserve"> </w:t>
+      </w:r>
+      <w:r>
+        <w:rPr>
+          <w:rFonts w:ascii="Times New Roman" w:hAnsi="Times New Roman" w:cs="Times New Roman"/>
+          <w:color w:val="000000"/>
+          <w:kern w:val="0"/>
+          <w:sz w:val="23"/>
+          <w:szCs w:val="23"/>
+        </w:rPr>
+        <w:t>of</w:t>
+      </w:r>
+      <w:r>
+        <w:rPr>
+          <w:rFonts w:ascii="Times New Roman" w:hAnsi="Times New Roman" w:cs="Times New Roman" w:hint="eastAsia"/>
+          <w:color w:val="000000"/>
+          <w:kern w:val="0"/>
+          <w:sz w:val="23"/>
+          <w:szCs w:val="23"/>
+        </w:rPr>
+        <w:t xml:space="preserve"> </w:t>
+      </w:r>
+      <w:r>
+        <w:rPr>
+          <w:rFonts w:ascii="Times New Roman" w:hAnsi="Times New Roman" w:cs="Times New Roman"/>
+          <w:color w:val="000000"/>
+          <w:kern w:val="0"/>
+          <w:sz w:val="23"/>
+          <w:szCs w:val="23"/>
+        </w:rPr>
+        <w:t>sub-programs in the level 1 data flow diagram of the system are as follows.</w:t>
       </w:r>
     </w:p>
     <w:p>
@@ -5266,27 +5993,1479 @@
           <w:tab w:val="left" w:pos="5640"/>
         </w:tabs>
       </w:pPr>
-      <w:r>
-        <w:tab/>
-      </w:r>
-      <w:r>
-        <w:rPr>
-          <w:rFonts w:hint="eastAsia"/>
-        </w:rPr>
-        <w:t>Game</w:t>
-      </w:r>
-      <w:r>
-        <w:br/>
-      </w:r>
-      <w:r>
-        <w:tab/>
-      </w:r>
-      <w:r>
-        <w:rPr>
-          <w:rFonts w:hint="eastAsia"/>
-        </w:rPr>
-        <w:t>state</w:t>
-      </w:r>
+    </w:p>
+    <w:tbl>
+      <w:tblPr>
+        <w:tblW w:w="0" w:type="auto"/>
+        <w:tblBorders>
+          <w:top w:val="single" w:sz="4" w:space="0" w:color="auto"/>
+          <w:left w:val="single" w:sz="4" w:space="0" w:color="auto"/>
+          <w:bottom w:val="single" w:sz="4" w:space="0" w:color="auto"/>
+          <w:right w:val="single" w:sz="4" w:space="0" w:color="auto"/>
+          <w:insideH w:val="single" w:sz="4" w:space="0" w:color="auto"/>
+          <w:insideV w:val="single" w:sz="4" w:space="0" w:color="auto"/>
+        </w:tblBorders>
+        <w:tblLayout w:type="fixed"/>
+        <w:tblLook w:val="0000" w:firstRow="0" w:lastRow="0" w:firstColumn="0" w:lastColumn="0" w:noHBand="0" w:noVBand="0"/>
+      </w:tblPr>
+      <w:tblGrid>
+        <w:gridCol w:w="2716"/>
+        <w:gridCol w:w="7882"/>
+      </w:tblGrid>
+      <w:tr>
+        <w:tblPrEx>
+          <w:tblCellMar>
+            <w:top w:w="0" w:type="dxa"/>
+            <w:bottom w:w="0" w:type="dxa"/>
+          </w:tblCellMar>
+        </w:tblPrEx>
+        <w:trPr>
+          <w:trHeight w:val="109"/>
+        </w:trPr>
+        <w:tc>
+          <w:tcPr>
+            <w:tcW w:w="2716" w:type="dxa"/>
+          </w:tcPr>
+          <w:p>
+            <w:pPr>
+              <w:autoSpaceDE w:val="0"/>
+              <w:autoSpaceDN w:val="0"/>
+              <w:adjustRightInd w:val="0"/>
+              <w:spacing w:line="360" w:lineRule="auto"/>
+              <w:jc w:val="center"/>
+              <w:rPr>
+                <w:rFonts w:ascii="Times New Roman" w:hAnsi="Times New Roman" w:cs="Times New Roman"/>
+                <w:color w:val="000000"/>
+                <w:kern w:val="0"/>
+                <w:sz w:val="28"/>
+                <w:szCs w:val="23"/>
+              </w:rPr>
+            </w:pPr>
+            <w:r>
+              <w:rPr>
+                <w:rFonts w:ascii="Times New Roman" w:hAnsi="Times New Roman" w:cs="Times New Roman"/>
+                <w:color w:val="000000"/>
+                <w:kern w:val="0"/>
+                <w:sz w:val="28"/>
+                <w:szCs w:val="23"/>
+              </w:rPr>
+              <w:t>Sub-program</w:t>
+            </w:r>
+          </w:p>
+        </w:tc>
+        <w:tc>
+          <w:tcPr>
+            <w:tcW w:w="7882" w:type="dxa"/>
+          </w:tcPr>
+          <w:p>
+            <w:pPr>
+              <w:autoSpaceDE w:val="0"/>
+              <w:autoSpaceDN w:val="0"/>
+              <w:adjustRightInd w:val="0"/>
+              <w:spacing w:line="360" w:lineRule="auto"/>
+              <w:jc w:val="center"/>
+              <w:rPr>
+                <w:rFonts w:ascii="Times New Roman" w:hAnsi="Times New Roman" w:cs="Times New Roman"/>
+                <w:color w:val="000000"/>
+                <w:kern w:val="0"/>
+                <w:sz w:val="28"/>
+                <w:szCs w:val="23"/>
+              </w:rPr>
+            </w:pPr>
+            <w:r>
+              <w:rPr>
+                <w:rFonts w:ascii="Times New Roman" w:hAnsi="Times New Roman" w:cs="Times New Roman"/>
+                <w:color w:val="000000"/>
+                <w:kern w:val="0"/>
+                <w:sz w:val="28"/>
+                <w:szCs w:val="23"/>
+              </w:rPr>
+              <w:t>Description</w:t>
+            </w:r>
+          </w:p>
+        </w:tc>
+      </w:tr>
+      <w:tr>
+        <w:tblPrEx>
+          <w:tblCellMar>
+            <w:top w:w="0" w:type="dxa"/>
+            <w:bottom w:w="0" w:type="dxa"/>
+          </w:tblCellMar>
+        </w:tblPrEx>
+        <w:trPr>
+          <w:trHeight w:val="385"/>
+        </w:trPr>
+        <w:tc>
+          <w:tcPr>
+            <w:tcW w:w="2716" w:type="dxa"/>
+          </w:tcPr>
+          <w:p>
+            <w:pPr>
+              <w:autoSpaceDE w:val="0"/>
+              <w:autoSpaceDN w:val="0"/>
+              <w:adjustRightInd w:val="0"/>
+              <w:jc w:val="center"/>
+              <w:rPr>
+                <w:rFonts w:ascii="Times New Roman" w:hAnsi="Times New Roman" w:cs="Times New Roman"/>
+                <w:color w:val="000000"/>
+                <w:kern w:val="0"/>
+                <w:sz w:val="23"/>
+                <w:szCs w:val="23"/>
+              </w:rPr>
+            </w:pPr>
+            <w:r>
+              <w:rPr>
+                <w:rFonts w:ascii="Times New Roman" w:hAnsi="Times New Roman" w:cs="Times New Roman"/>
+                <w:color w:val="000000"/>
+                <w:kern w:val="0"/>
+                <w:sz w:val="23"/>
+                <w:szCs w:val="23"/>
+              </w:rPr>
+              <w:t>1.0</w:t>
+            </w:r>
+          </w:p>
+          <w:p>
+            <w:pPr>
+              <w:jc w:val="center"/>
+            </w:pPr>
+            <w:r>
+              <w:rPr>
+                <w:rFonts w:hint="eastAsia"/>
+              </w:rPr>
+              <w:t>Login Process</w:t>
+            </w:r>
+          </w:p>
+        </w:tc>
+        <w:tc>
+          <w:tcPr>
+            <w:tcW w:w="7882" w:type="dxa"/>
+          </w:tcPr>
+          <w:p>
+            <w:pPr>
+              <w:autoSpaceDE w:val="0"/>
+              <w:autoSpaceDN w:val="0"/>
+              <w:adjustRightInd w:val="0"/>
+              <w:rPr>
+                <w:rFonts w:ascii="Times New Roman" w:hAnsi="Times New Roman" w:cs="Times New Roman"/>
+                <w:color w:val="000000"/>
+                <w:kern w:val="0"/>
+                <w:sz w:val="23"/>
+                <w:szCs w:val="23"/>
+              </w:rPr>
+            </w:pPr>
+            <w:r>
+              <w:rPr>
+                <w:rFonts w:ascii="Times New Roman" w:hAnsi="Times New Roman" w:cs="Times New Roman"/>
+                <w:color w:val="000000"/>
+                <w:kern w:val="0"/>
+                <w:sz w:val="23"/>
+                <w:szCs w:val="23"/>
+              </w:rPr>
+              <w:t>This process allows user to input his/her ID and Password into the system. Then, the process will retrieve users' information from D1 data so as to do verification.</w:t>
+            </w:r>
+          </w:p>
+        </w:tc>
+      </w:tr>
+      <w:tr>
+        <w:tblPrEx>
+          <w:tblCellMar>
+            <w:top w:w="0" w:type="dxa"/>
+            <w:bottom w:w="0" w:type="dxa"/>
+          </w:tblCellMar>
+        </w:tblPrEx>
+        <w:trPr>
+          <w:trHeight w:val="385"/>
+        </w:trPr>
+        <w:tc>
+          <w:tcPr>
+            <w:tcW w:w="2716" w:type="dxa"/>
+          </w:tcPr>
+          <w:p>
+            <w:pPr>
+              <w:autoSpaceDE w:val="0"/>
+              <w:autoSpaceDN w:val="0"/>
+              <w:adjustRightInd w:val="0"/>
+              <w:jc w:val="center"/>
+              <w:rPr>
+                <w:rFonts w:ascii="Times New Roman" w:hAnsi="Times New Roman" w:cs="Times New Roman"/>
+                <w:color w:val="000000"/>
+                <w:kern w:val="0"/>
+                <w:sz w:val="23"/>
+                <w:szCs w:val="23"/>
+              </w:rPr>
+            </w:pPr>
+            <w:r>
+              <w:rPr>
+                <w:rFonts w:ascii="Times New Roman" w:hAnsi="Times New Roman" w:cs="Times New Roman"/>
+                <w:color w:val="000000"/>
+                <w:kern w:val="0"/>
+                <w:sz w:val="23"/>
+                <w:szCs w:val="23"/>
+              </w:rPr>
+              <w:t>2.0</w:t>
+            </w:r>
+          </w:p>
+          <w:p>
+            <w:pPr>
+              <w:jc w:val="center"/>
+            </w:pPr>
+            <w:r>
+              <w:rPr>
+                <w:rFonts w:hint="eastAsia"/>
+              </w:rPr>
+              <w:t>Registration Process</w:t>
+            </w:r>
+          </w:p>
+        </w:tc>
+        <w:tc>
+          <w:tcPr>
+            <w:tcW w:w="7882" w:type="dxa"/>
+          </w:tcPr>
+          <w:p>
+            <w:pPr>
+              <w:autoSpaceDE w:val="0"/>
+              <w:autoSpaceDN w:val="0"/>
+              <w:adjustRightInd w:val="0"/>
+              <w:rPr>
+                <w:rFonts w:ascii="Times New Roman" w:hAnsi="Times New Roman" w:cs="Times New Roman"/>
+                <w:color w:val="000000"/>
+                <w:kern w:val="0"/>
+                <w:sz w:val="23"/>
+                <w:szCs w:val="23"/>
+              </w:rPr>
+            </w:pPr>
+            <w:r>
+              <w:rPr>
+                <w:rFonts w:ascii="Times New Roman" w:hAnsi="Times New Roman" w:cs="Times New Roman"/>
+                <w:color w:val="000000"/>
+                <w:kern w:val="0"/>
+                <w:sz w:val="23"/>
+                <w:szCs w:val="23"/>
+              </w:rPr>
+              <w:t>This process allows user to input</w:t>
+            </w:r>
+            <w:r>
+              <w:rPr>
+                <w:rFonts w:ascii="Times New Roman" w:hAnsi="Times New Roman" w:cs="Times New Roman" w:hint="eastAsia"/>
+                <w:color w:val="000000"/>
+                <w:kern w:val="0"/>
+                <w:sz w:val="23"/>
+                <w:szCs w:val="23"/>
+              </w:rPr>
+              <w:t xml:space="preserve"> his/her </w:t>
+            </w:r>
+            <w:r>
+              <w:rPr>
+                <w:rFonts w:ascii="Times New Roman" w:hAnsi="Times New Roman" w:cs="Times New Roman"/>
+                <w:color w:val="000000"/>
+                <w:kern w:val="0"/>
+                <w:sz w:val="23"/>
+                <w:szCs w:val="23"/>
+              </w:rPr>
+              <w:t>ID and Password for registration. The process will then send new user's information to D1 data and send registration results to user.</w:t>
+            </w:r>
+          </w:p>
+        </w:tc>
+      </w:tr>
+      <w:tr>
+        <w:tblPrEx>
+          <w:tblCellMar>
+            <w:top w:w="0" w:type="dxa"/>
+            <w:bottom w:w="0" w:type="dxa"/>
+          </w:tblCellMar>
+        </w:tblPrEx>
+        <w:trPr>
+          <w:trHeight w:val="523"/>
+        </w:trPr>
+        <w:tc>
+          <w:tcPr>
+            <w:tcW w:w="2716" w:type="dxa"/>
+          </w:tcPr>
+          <w:p>
+            <w:pPr>
+              <w:autoSpaceDE w:val="0"/>
+              <w:autoSpaceDN w:val="0"/>
+              <w:adjustRightInd w:val="0"/>
+              <w:jc w:val="center"/>
+              <w:rPr>
+                <w:rFonts w:ascii="Times New Roman" w:hAnsi="Times New Roman" w:cs="Times New Roman"/>
+                <w:color w:val="000000"/>
+                <w:kern w:val="0"/>
+                <w:sz w:val="23"/>
+                <w:szCs w:val="23"/>
+              </w:rPr>
+            </w:pPr>
+            <w:r>
+              <w:rPr>
+                <w:rFonts w:ascii="Times New Roman" w:hAnsi="Times New Roman" w:cs="Times New Roman"/>
+                <w:color w:val="000000"/>
+                <w:kern w:val="0"/>
+                <w:sz w:val="23"/>
+                <w:szCs w:val="23"/>
+              </w:rPr>
+              <w:t>3.0</w:t>
+            </w:r>
+          </w:p>
+          <w:p>
+            <w:pPr>
+              <w:jc w:val="center"/>
+            </w:pPr>
+            <w:r>
+              <w:rPr>
+                <w:rFonts w:hint="eastAsia"/>
+              </w:rPr>
+              <w:t>Title Screen Process</w:t>
+            </w:r>
+          </w:p>
+        </w:tc>
+        <w:tc>
+          <w:tcPr>
+            <w:tcW w:w="7882" w:type="dxa"/>
+          </w:tcPr>
+          <w:p>
+            <w:pPr>
+              <w:autoSpaceDE w:val="0"/>
+              <w:autoSpaceDN w:val="0"/>
+              <w:adjustRightInd w:val="0"/>
+              <w:rPr>
+                <w:rFonts w:ascii="Times New Roman" w:hAnsi="Times New Roman" w:cs="Times New Roman"/>
+                <w:color w:val="000000"/>
+                <w:kern w:val="0"/>
+                <w:sz w:val="23"/>
+                <w:szCs w:val="23"/>
+              </w:rPr>
+            </w:pPr>
+            <w:r>
+              <w:rPr>
+                <w:rFonts w:ascii="Times New Roman" w:hAnsi="Times New Roman" w:cs="Times New Roman"/>
+                <w:color w:val="000000"/>
+                <w:kern w:val="0"/>
+                <w:sz w:val="23"/>
+                <w:szCs w:val="23"/>
+              </w:rPr>
+              <w:t>This process require</w:t>
+            </w:r>
+            <w:r>
+              <w:rPr>
+                <w:rFonts w:ascii="Times New Roman" w:hAnsi="Times New Roman" w:cs="Times New Roman" w:hint="eastAsia"/>
+                <w:color w:val="000000"/>
+                <w:kern w:val="0"/>
+                <w:sz w:val="23"/>
+                <w:szCs w:val="23"/>
+              </w:rPr>
+              <w:t>s</w:t>
+            </w:r>
+            <w:r>
+              <w:rPr>
+                <w:rFonts w:ascii="Times New Roman" w:hAnsi="Times New Roman" w:cs="Times New Roman"/>
+                <w:color w:val="000000"/>
+                <w:kern w:val="0"/>
+                <w:sz w:val="23"/>
+                <w:szCs w:val="23"/>
+              </w:rPr>
+              <w:t xml:space="preserve"> user to input his/her </w:t>
+            </w:r>
+            <w:r>
+              <w:rPr>
+                <w:rFonts w:ascii="Times New Roman" w:hAnsi="Times New Roman" w:cs="Times New Roman" w:hint="eastAsia"/>
+                <w:color w:val="000000"/>
+                <w:kern w:val="0"/>
+                <w:sz w:val="23"/>
+                <w:szCs w:val="23"/>
+              </w:rPr>
+              <w:t>control of the avatar</w:t>
+            </w:r>
+            <w:r>
+              <w:rPr>
+                <w:rFonts w:ascii="Times New Roman" w:hAnsi="Times New Roman" w:cs="Times New Roman"/>
+                <w:color w:val="000000"/>
+                <w:kern w:val="0"/>
+                <w:sz w:val="23"/>
+                <w:szCs w:val="23"/>
+              </w:rPr>
+              <w:t xml:space="preserve"> in</w:t>
+            </w:r>
+            <w:r>
+              <w:rPr>
+                <w:rFonts w:ascii="Times New Roman" w:hAnsi="Times New Roman" w:cs="Times New Roman" w:hint="eastAsia"/>
+                <w:color w:val="000000"/>
+                <w:kern w:val="0"/>
+                <w:sz w:val="23"/>
+                <w:szCs w:val="23"/>
+              </w:rPr>
+              <w:t>-</w:t>
+            </w:r>
+            <w:r>
+              <w:rPr>
+                <w:rFonts w:ascii="Times New Roman" w:hAnsi="Times New Roman" w:cs="Times New Roman"/>
+                <w:color w:val="000000"/>
+                <w:kern w:val="0"/>
+                <w:sz w:val="23"/>
+                <w:szCs w:val="23"/>
+              </w:rPr>
+              <w:t xml:space="preserve">game. The process will then return </w:t>
+            </w:r>
+            <w:r>
+              <w:rPr>
+                <w:rFonts w:ascii="Times New Roman" w:hAnsi="Times New Roman" w:cs="Times New Roman" w:hint="eastAsia"/>
+                <w:color w:val="000000"/>
+                <w:kern w:val="0"/>
+                <w:sz w:val="23"/>
+                <w:szCs w:val="23"/>
+              </w:rPr>
+              <w:t>the game state to the user</w:t>
+            </w:r>
+            <w:r>
+              <w:rPr>
+                <w:rFonts w:ascii="Times New Roman" w:hAnsi="Times New Roman" w:cs="Times New Roman"/>
+                <w:color w:val="000000"/>
+                <w:kern w:val="0"/>
+                <w:sz w:val="23"/>
+                <w:szCs w:val="23"/>
+              </w:rPr>
+              <w:t xml:space="preserve">. </w:t>
+            </w:r>
+            <w:r>
+              <w:rPr>
+                <w:rFonts w:ascii="Times New Roman" w:hAnsi="Times New Roman" w:cs="Times New Roman" w:hint="eastAsia"/>
+                <w:color w:val="000000"/>
+                <w:kern w:val="0"/>
+                <w:sz w:val="23"/>
+                <w:szCs w:val="23"/>
+              </w:rPr>
+              <w:t>When this part is completed, the updated progress</w:t>
+            </w:r>
+            <w:r>
+              <w:rPr>
+                <w:rFonts w:ascii="Times New Roman" w:hAnsi="Times New Roman" w:cs="Times New Roman"/>
+                <w:color w:val="000000"/>
+                <w:kern w:val="0"/>
+                <w:sz w:val="23"/>
+                <w:szCs w:val="23"/>
+              </w:rPr>
+              <w:t xml:space="preserve"> of the game</w:t>
+            </w:r>
+            <w:r>
+              <w:rPr>
+                <w:rFonts w:ascii="Times New Roman" w:hAnsi="Times New Roman" w:cs="Times New Roman" w:hint="eastAsia"/>
+                <w:color w:val="000000"/>
+                <w:kern w:val="0"/>
+                <w:sz w:val="23"/>
+                <w:szCs w:val="23"/>
+              </w:rPr>
+              <w:t xml:space="preserve"> will be saved</w:t>
+            </w:r>
+            <w:r>
+              <w:rPr>
+                <w:rFonts w:ascii="Times New Roman" w:hAnsi="Times New Roman" w:cs="Times New Roman"/>
+                <w:color w:val="000000"/>
+                <w:kern w:val="0"/>
+                <w:sz w:val="23"/>
+                <w:szCs w:val="23"/>
+              </w:rPr>
+              <w:t xml:space="preserve"> to D1 data.</w:t>
+            </w:r>
+          </w:p>
+        </w:tc>
+      </w:tr>
+      <w:tr>
+        <w:tblPrEx>
+          <w:tblCellMar>
+            <w:top w:w="0" w:type="dxa"/>
+            <w:bottom w:w="0" w:type="dxa"/>
+          </w:tblCellMar>
+        </w:tblPrEx>
+        <w:trPr>
+          <w:trHeight w:val="661"/>
+        </w:trPr>
+        <w:tc>
+          <w:tcPr>
+            <w:tcW w:w="2716" w:type="dxa"/>
+          </w:tcPr>
+          <w:p>
+            <w:pPr>
+              <w:autoSpaceDE w:val="0"/>
+              <w:autoSpaceDN w:val="0"/>
+              <w:adjustRightInd w:val="0"/>
+              <w:jc w:val="center"/>
+              <w:rPr>
+                <w:rFonts w:ascii="Times New Roman" w:hAnsi="Times New Roman" w:cs="Times New Roman"/>
+                <w:color w:val="000000"/>
+                <w:kern w:val="0"/>
+                <w:sz w:val="23"/>
+                <w:szCs w:val="23"/>
+              </w:rPr>
+            </w:pPr>
+            <w:r>
+              <w:rPr>
+                <w:rFonts w:ascii="Times New Roman" w:hAnsi="Times New Roman" w:cs="Times New Roman"/>
+                <w:color w:val="000000"/>
+                <w:kern w:val="0"/>
+                <w:sz w:val="23"/>
+                <w:szCs w:val="23"/>
+              </w:rPr>
+              <w:t>4.0</w:t>
+            </w:r>
+          </w:p>
+          <w:p>
+            <w:pPr>
+              <w:jc w:val="center"/>
+            </w:pPr>
+            <w:r>
+              <w:rPr>
+                <w:rFonts w:hint="eastAsia"/>
+              </w:rPr>
+              <w:t>Number Guess Process</w:t>
+            </w:r>
+          </w:p>
+        </w:tc>
+        <w:tc>
+          <w:tcPr>
+            <w:tcW w:w="7882" w:type="dxa"/>
+          </w:tcPr>
+          <w:p>
+            <w:pPr>
+              <w:autoSpaceDE w:val="0"/>
+              <w:autoSpaceDN w:val="0"/>
+              <w:adjustRightInd w:val="0"/>
+              <w:rPr>
+                <w:rFonts w:ascii="Times New Roman" w:hAnsi="Times New Roman" w:cs="Times New Roman"/>
+                <w:color w:val="000000"/>
+                <w:kern w:val="0"/>
+                <w:sz w:val="23"/>
+                <w:szCs w:val="23"/>
+              </w:rPr>
+            </w:pPr>
+            <w:r>
+              <w:rPr>
+                <w:rFonts w:ascii="Times New Roman" w:hAnsi="Times New Roman" w:cs="Times New Roman"/>
+                <w:color w:val="000000"/>
+                <w:kern w:val="0"/>
+                <w:sz w:val="23"/>
+                <w:szCs w:val="23"/>
+              </w:rPr>
+              <w:t>This process require</w:t>
+            </w:r>
+            <w:r>
+              <w:rPr>
+                <w:rFonts w:ascii="Times New Roman" w:hAnsi="Times New Roman" w:cs="Times New Roman" w:hint="eastAsia"/>
+                <w:color w:val="000000"/>
+                <w:kern w:val="0"/>
+                <w:sz w:val="23"/>
+                <w:szCs w:val="23"/>
+              </w:rPr>
+              <w:t>s</w:t>
+            </w:r>
+            <w:r>
+              <w:rPr>
+                <w:rFonts w:ascii="Times New Roman" w:hAnsi="Times New Roman" w:cs="Times New Roman"/>
+                <w:color w:val="000000"/>
+                <w:kern w:val="0"/>
+                <w:sz w:val="23"/>
+                <w:szCs w:val="23"/>
+              </w:rPr>
+              <w:t xml:space="preserve"> user to input his/her </w:t>
+            </w:r>
+            <w:r>
+              <w:rPr>
+                <w:rFonts w:ascii="Times New Roman" w:hAnsi="Times New Roman" w:cs="Times New Roman" w:hint="eastAsia"/>
+                <w:color w:val="000000"/>
+                <w:kern w:val="0"/>
+                <w:sz w:val="23"/>
+                <w:szCs w:val="23"/>
+              </w:rPr>
+              <w:t>guesses of the generated random number in-game</w:t>
+            </w:r>
+            <w:r>
+              <w:rPr>
+                <w:rFonts w:ascii="Times New Roman" w:hAnsi="Times New Roman" w:cs="Times New Roman"/>
+                <w:color w:val="000000"/>
+                <w:kern w:val="0"/>
+                <w:sz w:val="23"/>
+                <w:szCs w:val="23"/>
+              </w:rPr>
+              <w:t xml:space="preserve">. The process will then </w:t>
+            </w:r>
+            <w:r>
+              <w:rPr>
+                <w:rFonts w:ascii="Times New Roman" w:hAnsi="Times New Roman" w:cs="Times New Roman" w:hint="eastAsia"/>
+                <w:color w:val="000000"/>
+                <w:kern w:val="0"/>
+                <w:sz w:val="23"/>
+                <w:szCs w:val="23"/>
+              </w:rPr>
+              <w:t xml:space="preserve">show the game state including whether the guess is smaller/greater than the actual number </w:t>
+            </w:r>
+            <w:r>
+              <w:rPr>
+                <w:rFonts w:ascii="Times New Roman" w:hAnsi="Times New Roman" w:cs="Times New Roman"/>
+                <w:color w:val="000000"/>
+                <w:kern w:val="0"/>
+                <w:sz w:val="23"/>
+                <w:szCs w:val="23"/>
+              </w:rPr>
+              <w:t xml:space="preserve">in game to user. </w:t>
+            </w:r>
+            <w:r>
+              <w:rPr>
+                <w:rFonts w:ascii="Times New Roman" w:hAnsi="Times New Roman" w:cs="Times New Roman" w:hint="eastAsia"/>
+                <w:color w:val="000000"/>
+                <w:kern w:val="0"/>
+                <w:sz w:val="23"/>
+                <w:szCs w:val="23"/>
+              </w:rPr>
+              <w:t xml:space="preserve">If the guess is correct, then the gate blocking the way will open. </w:t>
+            </w:r>
+            <w:r>
+              <w:rPr>
+                <w:rFonts w:ascii="Times New Roman" w:hAnsi="Times New Roman" w:cs="Times New Roman" w:hint="eastAsia"/>
+                <w:color w:val="000000"/>
+                <w:kern w:val="0"/>
+                <w:sz w:val="23"/>
+                <w:szCs w:val="23"/>
+              </w:rPr>
+              <w:t>When this part is completed, the updated progress</w:t>
+            </w:r>
+            <w:r>
+              <w:rPr>
+                <w:rFonts w:ascii="Times New Roman" w:hAnsi="Times New Roman" w:cs="Times New Roman"/>
+                <w:color w:val="000000"/>
+                <w:kern w:val="0"/>
+                <w:sz w:val="23"/>
+                <w:szCs w:val="23"/>
+              </w:rPr>
+              <w:t xml:space="preserve"> of the game</w:t>
+            </w:r>
+            <w:r>
+              <w:rPr>
+                <w:rFonts w:ascii="Times New Roman" w:hAnsi="Times New Roman" w:cs="Times New Roman" w:hint="eastAsia"/>
+                <w:color w:val="000000"/>
+                <w:kern w:val="0"/>
+                <w:sz w:val="23"/>
+                <w:szCs w:val="23"/>
+              </w:rPr>
+              <w:t xml:space="preserve"> will be saved</w:t>
+            </w:r>
+            <w:r>
+              <w:rPr>
+                <w:rFonts w:ascii="Times New Roman" w:hAnsi="Times New Roman" w:cs="Times New Roman"/>
+                <w:color w:val="000000"/>
+                <w:kern w:val="0"/>
+                <w:sz w:val="23"/>
+                <w:szCs w:val="23"/>
+              </w:rPr>
+              <w:t xml:space="preserve"> to D1 data.</w:t>
+            </w:r>
+          </w:p>
+        </w:tc>
+      </w:tr>
+      <w:tr>
+        <w:tblPrEx>
+          <w:tblCellMar>
+            <w:top w:w="0" w:type="dxa"/>
+            <w:bottom w:w="0" w:type="dxa"/>
+          </w:tblCellMar>
+        </w:tblPrEx>
+        <w:trPr>
+          <w:trHeight w:val="523"/>
+        </w:trPr>
+        <w:tc>
+          <w:tcPr>
+            <w:tcW w:w="2716" w:type="dxa"/>
+          </w:tcPr>
+          <w:p>
+            <w:pPr>
+              <w:autoSpaceDE w:val="0"/>
+              <w:autoSpaceDN w:val="0"/>
+              <w:adjustRightInd w:val="0"/>
+              <w:jc w:val="center"/>
+              <w:rPr>
+                <w:rFonts w:ascii="Times New Roman" w:hAnsi="Times New Roman" w:cs="Times New Roman"/>
+                <w:color w:val="000000"/>
+                <w:kern w:val="0"/>
+                <w:sz w:val="23"/>
+                <w:szCs w:val="23"/>
+              </w:rPr>
+            </w:pPr>
+            <w:r>
+              <w:rPr>
+                <w:rFonts w:ascii="Times New Roman" w:hAnsi="Times New Roman" w:cs="Times New Roman"/>
+                <w:color w:val="000000"/>
+                <w:kern w:val="0"/>
+                <w:sz w:val="23"/>
+                <w:szCs w:val="23"/>
+              </w:rPr>
+              <w:t>5.0</w:t>
+            </w:r>
+          </w:p>
+          <w:p>
+            <w:pPr>
+              <w:jc w:val="center"/>
+            </w:pPr>
+            <w:r>
+              <w:rPr>
+                <w:rFonts w:hint="eastAsia"/>
+              </w:rPr>
+              <w:t>Bulls and Cows</w:t>
+            </w:r>
+            <w:r>
+              <w:rPr>
+                <w:rFonts w:hint="eastAsia"/>
+              </w:rPr>
+              <w:t xml:space="preserve"> Process</w:t>
+            </w:r>
+          </w:p>
+        </w:tc>
+        <w:tc>
+          <w:tcPr>
+            <w:tcW w:w="7882" w:type="dxa"/>
+          </w:tcPr>
+          <w:p>
+            <w:pPr>
+              <w:autoSpaceDE w:val="0"/>
+              <w:autoSpaceDN w:val="0"/>
+              <w:adjustRightInd w:val="0"/>
+              <w:rPr>
+                <w:rFonts w:ascii="Times New Roman" w:hAnsi="Times New Roman" w:cs="Times New Roman"/>
+                <w:color w:val="000000"/>
+                <w:kern w:val="0"/>
+                <w:sz w:val="23"/>
+                <w:szCs w:val="23"/>
+              </w:rPr>
+            </w:pPr>
+            <w:r>
+              <w:rPr>
+                <w:rFonts w:ascii="Times New Roman" w:hAnsi="Times New Roman" w:cs="Times New Roman"/>
+                <w:color w:val="000000"/>
+                <w:kern w:val="0"/>
+                <w:sz w:val="23"/>
+                <w:szCs w:val="23"/>
+              </w:rPr>
+              <w:t xml:space="preserve">This </w:t>
+            </w:r>
+            <w:r>
+              <w:rPr>
+                <w:rFonts w:ascii="Times New Roman" w:hAnsi="Times New Roman" w:cs="Times New Roman"/>
+                <w:color w:val="000000"/>
+                <w:kern w:val="0"/>
+                <w:sz w:val="23"/>
+                <w:szCs w:val="23"/>
+              </w:rPr>
+              <w:t>process</w:t>
+            </w:r>
+            <w:r>
+              <w:rPr>
+                <w:rFonts w:ascii="Times New Roman" w:hAnsi="Times New Roman" w:cs="Times New Roman" w:hint="eastAsia"/>
+                <w:color w:val="000000"/>
+                <w:kern w:val="0"/>
+                <w:sz w:val="23"/>
+                <w:szCs w:val="23"/>
+              </w:rPr>
+              <w:t xml:space="preserve"> </w:t>
+            </w:r>
+            <w:r>
+              <w:rPr>
+                <w:rFonts w:ascii="Times New Roman" w:hAnsi="Times New Roman" w:cs="Times New Roman"/>
+                <w:color w:val="000000"/>
+                <w:kern w:val="0"/>
+                <w:sz w:val="23"/>
+                <w:szCs w:val="23"/>
+              </w:rPr>
+              <w:t>require</w:t>
+            </w:r>
+            <w:r>
+              <w:rPr>
+                <w:rFonts w:ascii="Times New Roman" w:hAnsi="Times New Roman" w:cs="Times New Roman" w:hint="eastAsia"/>
+                <w:color w:val="000000"/>
+                <w:kern w:val="0"/>
+                <w:sz w:val="23"/>
+                <w:szCs w:val="23"/>
+              </w:rPr>
+              <w:t>s</w:t>
+            </w:r>
+            <w:r>
+              <w:rPr>
+                <w:rFonts w:ascii="Times New Roman" w:hAnsi="Times New Roman" w:cs="Times New Roman"/>
+                <w:color w:val="000000"/>
+                <w:kern w:val="0"/>
+                <w:sz w:val="23"/>
+                <w:szCs w:val="23"/>
+              </w:rPr>
+              <w:t xml:space="preserve"> user to input his/her guess of the code in the game. The process will then return the t</w:t>
+            </w:r>
+            <w:r>
+              <w:rPr>
+                <w:rFonts w:ascii="Times New Roman" w:hAnsi="Times New Roman" w:cs="Times New Roman"/>
+                <w:color w:val="000000"/>
+                <w:kern w:val="0"/>
+                <w:sz w:val="23"/>
+                <w:szCs w:val="23"/>
+              </w:rPr>
+              <w:t>ips and the guessing results in</w:t>
+            </w:r>
+            <w:r>
+              <w:rPr>
+                <w:rFonts w:ascii="Times New Roman" w:hAnsi="Times New Roman" w:cs="Times New Roman" w:hint="eastAsia"/>
+                <w:color w:val="000000"/>
+                <w:kern w:val="0"/>
+                <w:sz w:val="23"/>
+                <w:szCs w:val="23"/>
+              </w:rPr>
+              <w:t>-</w:t>
+            </w:r>
+            <w:r>
+              <w:rPr>
+                <w:rFonts w:ascii="Times New Roman" w:hAnsi="Times New Roman" w:cs="Times New Roman"/>
+                <w:color w:val="000000"/>
+                <w:kern w:val="0"/>
+                <w:sz w:val="23"/>
+                <w:szCs w:val="23"/>
+              </w:rPr>
+              <w:t xml:space="preserve">game to user. </w:t>
+            </w:r>
+            <w:r>
+              <w:rPr>
+                <w:rFonts w:ascii="Times New Roman" w:hAnsi="Times New Roman" w:cs="Times New Roman" w:hint="eastAsia"/>
+                <w:color w:val="000000"/>
+                <w:kern w:val="0"/>
+                <w:sz w:val="23"/>
+                <w:szCs w:val="23"/>
+              </w:rPr>
+              <w:t>When this part is completed, the updated progress</w:t>
+            </w:r>
+            <w:r>
+              <w:rPr>
+                <w:rFonts w:ascii="Times New Roman" w:hAnsi="Times New Roman" w:cs="Times New Roman"/>
+                <w:color w:val="000000"/>
+                <w:kern w:val="0"/>
+                <w:sz w:val="23"/>
+                <w:szCs w:val="23"/>
+              </w:rPr>
+              <w:t xml:space="preserve"> of the game</w:t>
+            </w:r>
+            <w:r>
+              <w:rPr>
+                <w:rFonts w:ascii="Times New Roman" w:hAnsi="Times New Roman" w:cs="Times New Roman" w:hint="eastAsia"/>
+                <w:color w:val="000000"/>
+                <w:kern w:val="0"/>
+                <w:sz w:val="23"/>
+                <w:szCs w:val="23"/>
+              </w:rPr>
+              <w:t xml:space="preserve"> will be saved</w:t>
+            </w:r>
+            <w:r>
+              <w:rPr>
+                <w:rFonts w:ascii="Times New Roman" w:hAnsi="Times New Roman" w:cs="Times New Roman"/>
+                <w:color w:val="000000"/>
+                <w:kern w:val="0"/>
+                <w:sz w:val="23"/>
+                <w:szCs w:val="23"/>
+              </w:rPr>
+              <w:t xml:space="preserve"> to D1 data.</w:t>
+            </w:r>
+          </w:p>
+        </w:tc>
+      </w:tr>
+      <w:tr>
+        <w:tblPrEx>
+          <w:tblCellMar>
+            <w:top w:w="0" w:type="dxa"/>
+            <w:bottom w:w="0" w:type="dxa"/>
+          </w:tblCellMar>
+        </w:tblPrEx>
+        <w:trPr>
+          <w:trHeight w:val="385"/>
+        </w:trPr>
+        <w:tc>
+          <w:tcPr>
+            <w:tcW w:w="2716" w:type="dxa"/>
+          </w:tcPr>
+          <w:p>
+            <w:pPr>
+              <w:autoSpaceDE w:val="0"/>
+              <w:autoSpaceDN w:val="0"/>
+              <w:adjustRightInd w:val="0"/>
+              <w:jc w:val="center"/>
+              <w:rPr>
+                <w:rFonts w:ascii="Times New Roman" w:hAnsi="Times New Roman" w:cs="Times New Roman"/>
+                <w:color w:val="000000"/>
+                <w:kern w:val="0"/>
+                <w:sz w:val="23"/>
+                <w:szCs w:val="23"/>
+              </w:rPr>
+            </w:pPr>
+            <w:r>
+              <w:rPr>
+                <w:rFonts w:ascii="Times New Roman" w:hAnsi="Times New Roman" w:cs="Times New Roman"/>
+                <w:color w:val="000000"/>
+                <w:kern w:val="0"/>
+                <w:sz w:val="23"/>
+                <w:szCs w:val="23"/>
+              </w:rPr>
+              <w:t>6.0</w:t>
+            </w:r>
+          </w:p>
+          <w:p>
+            <w:pPr>
+              <w:jc w:val="center"/>
+            </w:pPr>
+            <w:r>
+              <w:rPr>
+                <w:rFonts w:hint="eastAsia"/>
+              </w:rPr>
+              <w:t>Connect Four Process</w:t>
+            </w:r>
+          </w:p>
+        </w:tc>
+        <w:tc>
+          <w:tcPr>
+            <w:tcW w:w="7882" w:type="dxa"/>
+          </w:tcPr>
+          <w:p>
+            <w:pPr>
+              <w:autoSpaceDE w:val="0"/>
+              <w:autoSpaceDN w:val="0"/>
+              <w:adjustRightInd w:val="0"/>
+              <w:rPr>
+                <w:rFonts w:ascii="Times New Roman" w:hAnsi="Times New Roman" w:cs="Times New Roman"/>
+                <w:color w:val="000000"/>
+                <w:kern w:val="0"/>
+                <w:sz w:val="23"/>
+                <w:szCs w:val="23"/>
+              </w:rPr>
+            </w:pPr>
+            <w:r>
+              <w:rPr>
+                <w:rFonts w:ascii="Times New Roman" w:hAnsi="Times New Roman" w:cs="Times New Roman"/>
+                <w:color w:val="000000"/>
+                <w:kern w:val="0"/>
+                <w:sz w:val="23"/>
+                <w:szCs w:val="23"/>
+              </w:rPr>
+              <w:t xml:space="preserve">This </w:t>
+            </w:r>
+            <w:r>
+              <w:rPr>
+                <w:rFonts w:ascii="Times New Roman" w:hAnsi="Times New Roman" w:cs="Times New Roman"/>
+                <w:color w:val="000000"/>
+                <w:kern w:val="0"/>
+                <w:sz w:val="23"/>
+                <w:szCs w:val="23"/>
+              </w:rPr>
+              <w:t>process</w:t>
+            </w:r>
+            <w:r>
+              <w:rPr>
+                <w:rFonts w:ascii="Times New Roman" w:hAnsi="Times New Roman" w:cs="Times New Roman" w:hint="eastAsia"/>
+                <w:color w:val="000000"/>
+                <w:kern w:val="0"/>
+                <w:sz w:val="23"/>
+                <w:szCs w:val="23"/>
+              </w:rPr>
+              <w:t xml:space="preserve"> </w:t>
+            </w:r>
+            <w:r>
+              <w:rPr>
+                <w:rFonts w:ascii="Times New Roman" w:hAnsi="Times New Roman" w:cs="Times New Roman"/>
+                <w:color w:val="000000"/>
+                <w:kern w:val="0"/>
+                <w:sz w:val="23"/>
+                <w:szCs w:val="23"/>
+              </w:rPr>
+              <w:t>require</w:t>
+            </w:r>
+            <w:r>
+              <w:rPr>
+                <w:rFonts w:ascii="Times New Roman" w:hAnsi="Times New Roman" w:cs="Times New Roman" w:hint="eastAsia"/>
+                <w:color w:val="000000"/>
+                <w:kern w:val="0"/>
+                <w:sz w:val="23"/>
+                <w:szCs w:val="23"/>
+              </w:rPr>
+              <w:t>s</w:t>
+            </w:r>
+            <w:r>
+              <w:rPr>
+                <w:rFonts w:ascii="Times New Roman" w:hAnsi="Times New Roman" w:cs="Times New Roman"/>
+                <w:color w:val="000000"/>
+                <w:kern w:val="0"/>
+                <w:sz w:val="23"/>
+                <w:szCs w:val="23"/>
+              </w:rPr>
+              <w:t xml:space="preserve"> user to input his/her </w:t>
+            </w:r>
+            <w:r>
+              <w:rPr>
+                <w:rFonts w:ascii="Times New Roman" w:hAnsi="Times New Roman" w:cs="Times New Roman" w:hint="eastAsia"/>
+                <w:color w:val="000000"/>
+                <w:kern w:val="0"/>
+                <w:sz w:val="23"/>
+                <w:szCs w:val="23"/>
+              </w:rPr>
+              <w:t>choice of piece placement</w:t>
+            </w:r>
+            <w:r>
+              <w:rPr>
+                <w:rFonts w:ascii="Times New Roman" w:hAnsi="Times New Roman" w:cs="Times New Roman"/>
+                <w:color w:val="000000"/>
+                <w:kern w:val="0"/>
+                <w:sz w:val="23"/>
+                <w:szCs w:val="23"/>
+              </w:rPr>
+              <w:t xml:space="preserve"> in the game. The process will then </w:t>
+            </w:r>
+            <w:r>
+              <w:rPr>
+                <w:rFonts w:ascii="Times New Roman" w:hAnsi="Times New Roman" w:cs="Times New Roman" w:hint="eastAsia"/>
+                <w:color w:val="000000"/>
+                <w:kern w:val="0"/>
+                <w:sz w:val="23"/>
+                <w:szCs w:val="23"/>
+              </w:rPr>
+              <w:t>decide the opponent input and game state</w:t>
+            </w:r>
+            <w:r>
+              <w:rPr>
+                <w:rFonts w:ascii="Times New Roman" w:hAnsi="Times New Roman" w:cs="Times New Roman"/>
+                <w:color w:val="000000"/>
+                <w:kern w:val="0"/>
+                <w:sz w:val="23"/>
+                <w:szCs w:val="23"/>
+              </w:rPr>
+              <w:t xml:space="preserve"> in</w:t>
+            </w:r>
+            <w:r>
+              <w:rPr>
+                <w:rFonts w:ascii="Times New Roman" w:hAnsi="Times New Roman" w:cs="Times New Roman" w:hint="eastAsia"/>
+                <w:color w:val="000000"/>
+                <w:kern w:val="0"/>
+                <w:sz w:val="23"/>
+                <w:szCs w:val="23"/>
+              </w:rPr>
+              <w:t>-</w:t>
+            </w:r>
+            <w:r>
+              <w:rPr>
+                <w:rFonts w:ascii="Times New Roman" w:hAnsi="Times New Roman" w:cs="Times New Roman"/>
+                <w:color w:val="000000"/>
+                <w:kern w:val="0"/>
+                <w:sz w:val="23"/>
+                <w:szCs w:val="23"/>
+              </w:rPr>
+              <w:t xml:space="preserve">game to user. </w:t>
+            </w:r>
+            <w:r>
+              <w:rPr>
+                <w:rFonts w:ascii="Times New Roman" w:hAnsi="Times New Roman" w:cs="Times New Roman" w:hint="eastAsia"/>
+                <w:color w:val="000000"/>
+                <w:kern w:val="0"/>
+                <w:sz w:val="23"/>
+                <w:szCs w:val="23"/>
+              </w:rPr>
+              <w:t>When this part is completed, the updated progress</w:t>
+            </w:r>
+            <w:r>
+              <w:rPr>
+                <w:rFonts w:ascii="Times New Roman" w:hAnsi="Times New Roman" w:cs="Times New Roman"/>
+                <w:color w:val="000000"/>
+                <w:kern w:val="0"/>
+                <w:sz w:val="23"/>
+                <w:szCs w:val="23"/>
+              </w:rPr>
+              <w:t xml:space="preserve"> of the game</w:t>
+            </w:r>
+            <w:r>
+              <w:rPr>
+                <w:rFonts w:ascii="Times New Roman" w:hAnsi="Times New Roman" w:cs="Times New Roman" w:hint="eastAsia"/>
+                <w:color w:val="000000"/>
+                <w:kern w:val="0"/>
+                <w:sz w:val="23"/>
+                <w:szCs w:val="23"/>
+              </w:rPr>
+              <w:t xml:space="preserve"> will be saved</w:t>
+            </w:r>
+            <w:r>
+              <w:rPr>
+                <w:rFonts w:ascii="Times New Roman" w:hAnsi="Times New Roman" w:cs="Times New Roman"/>
+                <w:color w:val="000000"/>
+                <w:kern w:val="0"/>
+                <w:sz w:val="23"/>
+                <w:szCs w:val="23"/>
+              </w:rPr>
+              <w:t xml:space="preserve"> to D1 data.</w:t>
+            </w:r>
+          </w:p>
+        </w:tc>
+      </w:tr>
+      <w:tr>
+        <w:tblPrEx>
+          <w:tblCellMar>
+            <w:top w:w="0" w:type="dxa"/>
+            <w:bottom w:w="0" w:type="dxa"/>
+          </w:tblCellMar>
+        </w:tblPrEx>
+        <w:trPr>
+          <w:trHeight w:val="385"/>
+        </w:trPr>
+        <w:tc>
+          <w:tcPr>
+            <w:tcW w:w="2716" w:type="dxa"/>
+          </w:tcPr>
+          <w:p>
+            <w:pPr>
+              <w:jc w:val="center"/>
+            </w:pPr>
+            <w:r>
+              <w:rPr>
+                <w:rFonts w:hint="eastAsia"/>
+              </w:rPr>
+              <w:t>7.0</w:t>
+            </w:r>
+          </w:p>
+          <w:p>
+            <w:pPr>
+              <w:jc w:val="center"/>
+            </w:pPr>
+            <w:r>
+              <w:rPr>
+                <w:rFonts w:hint="eastAsia"/>
+              </w:rPr>
+              <w:t>Winning Screen Process</w:t>
+            </w:r>
+          </w:p>
+        </w:tc>
+        <w:tc>
+          <w:tcPr>
+            <w:tcW w:w="7882" w:type="dxa"/>
+          </w:tcPr>
+          <w:p>
+            <w:pPr>
+              <w:autoSpaceDE w:val="0"/>
+              <w:autoSpaceDN w:val="0"/>
+              <w:adjustRightInd w:val="0"/>
+              <w:rPr>
+                <w:rFonts w:ascii="Times New Roman" w:hAnsi="Times New Roman" w:cs="Times New Roman"/>
+                <w:color w:val="000000"/>
+                <w:kern w:val="0"/>
+                <w:sz w:val="23"/>
+                <w:szCs w:val="23"/>
+              </w:rPr>
+            </w:pPr>
+            <w:r>
+              <w:rPr>
+                <w:rFonts w:ascii="Times New Roman" w:hAnsi="Times New Roman" w:cs="Times New Roman" w:hint="eastAsia"/>
+                <w:color w:val="000000"/>
+                <w:kern w:val="0"/>
+                <w:sz w:val="23"/>
+                <w:szCs w:val="23"/>
+              </w:rPr>
+              <w:t xml:space="preserve">This process acts as the </w:t>
+            </w:r>
+            <w:r>
+              <w:rPr>
+                <w:rFonts w:ascii="Times New Roman" w:hAnsi="Times New Roman" w:cs="Times New Roman"/>
+                <w:color w:val="000000"/>
+                <w:kern w:val="0"/>
+                <w:sz w:val="23"/>
+                <w:szCs w:val="23"/>
+              </w:rPr>
+              <w:t>“</w:t>
+            </w:r>
+            <w:r>
+              <w:rPr>
+                <w:rFonts w:ascii="Times New Roman" w:hAnsi="Times New Roman" w:cs="Times New Roman" w:hint="eastAsia"/>
+                <w:color w:val="000000"/>
+                <w:kern w:val="0"/>
+                <w:sz w:val="23"/>
+                <w:szCs w:val="23"/>
+              </w:rPr>
+              <w:t>prize</w:t>
+            </w:r>
+            <w:r>
+              <w:rPr>
+                <w:rFonts w:ascii="Times New Roman" w:hAnsi="Times New Roman" w:cs="Times New Roman"/>
+                <w:color w:val="000000"/>
+                <w:kern w:val="0"/>
+                <w:sz w:val="23"/>
+                <w:szCs w:val="23"/>
+              </w:rPr>
+              <w:t>”</w:t>
+            </w:r>
+            <w:r>
+              <w:rPr>
+                <w:rFonts w:ascii="Times New Roman" w:hAnsi="Times New Roman" w:cs="Times New Roman" w:hint="eastAsia"/>
+                <w:color w:val="000000"/>
+                <w:kern w:val="0"/>
+                <w:sz w:val="23"/>
+                <w:szCs w:val="23"/>
+              </w:rPr>
+              <w:t xml:space="preserve"> for the player</w:t>
+            </w:r>
+            <w:r>
+              <w:rPr>
+                <w:rFonts w:ascii="Times New Roman" w:hAnsi="Times New Roman" w:cs="Times New Roman" w:hint="eastAsia"/>
+                <w:color w:val="000000"/>
+                <w:kern w:val="0"/>
+                <w:sz w:val="23"/>
+                <w:szCs w:val="23"/>
+              </w:rPr>
+              <w:t xml:space="preserve"> and</w:t>
+            </w:r>
+            <w:r>
+              <w:rPr>
+                <w:rFonts w:ascii="Times New Roman" w:hAnsi="Times New Roman" w:cs="Times New Roman" w:hint="eastAsia"/>
+                <w:color w:val="000000"/>
+                <w:kern w:val="0"/>
+                <w:sz w:val="23"/>
+                <w:szCs w:val="23"/>
+              </w:rPr>
+              <w:t xml:space="preserve"> displays fireworks of different colors to congratulate the player. The player can choose to return to Title Screen Process and start again, where </w:t>
+            </w:r>
+            <w:r>
+              <w:rPr>
+                <w:rFonts w:ascii="Times New Roman" w:hAnsi="Times New Roman" w:cs="Times New Roman" w:hint="eastAsia"/>
+                <w:color w:val="000000"/>
+                <w:kern w:val="0"/>
+                <w:sz w:val="23"/>
+                <w:szCs w:val="23"/>
+              </w:rPr>
+              <w:t>the updated progress</w:t>
+            </w:r>
+            <w:r>
+              <w:rPr>
+                <w:rFonts w:ascii="Times New Roman" w:hAnsi="Times New Roman" w:cs="Times New Roman"/>
+                <w:color w:val="000000"/>
+                <w:kern w:val="0"/>
+                <w:sz w:val="23"/>
+                <w:szCs w:val="23"/>
+              </w:rPr>
+              <w:t xml:space="preserve"> of the game</w:t>
+            </w:r>
+            <w:r>
+              <w:rPr>
+                <w:rFonts w:ascii="Times New Roman" w:hAnsi="Times New Roman" w:cs="Times New Roman" w:hint="eastAsia"/>
+                <w:color w:val="000000"/>
+                <w:kern w:val="0"/>
+                <w:sz w:val="23"/>
+                <w:szCs w:val="23"/>
+              </w:rPr>
+              <w:t xml:space="preserve"> will be saved</w:t>
+            </w:r>
+            <w:r>
+              <w:rPr>
+                <w:rFonts w:ascii="Times New Roman" w:hAnsi="Times New Roman" w:cs="Times New Roman"/>
+                <w:color w:val="000000"/>
+                <w:kern w:val="0"/>
+                <w:sz w:val="23"/>
+                <w:szCs w:val="23"/>
+              </w:rPr>
+              <w:t xml:space="preserve"> to D1 data.</w:t>
+            </w:r>
+          </w:p>
+        </w:tc>
+      </w:tr>
+    </w:tbl>
+    <w:p>
+      <w:pPr>
+        <w:tabs>
+          <w:tab w:val="left" w:pos="5640"/>
+        </w:tabs>
+        <w:rPr>
+          <w:rFonts w:hint="eastAsia"/>
+        </w:rPr>
+      </w:pPr>
+      <w:r>
+        <w:rPr>
+          <w:rFonts w:ascii="Times New Roman" w:hAnsi="Times New Roman" w:cs="Times New Roman"/>
+          <w:color w:val="000000"/>
+          <w:kern w:val="0"/>
+          <w:sz w:val="23"/>
+          <w:szCs w:val="23"/>
+        </w:rPr>
+        <w:t>The details of the data file in the level 1 data flow diagram of the system are as follows.</w:t>
+      </w:r>
+    </w:p>
+    <w:tbl>
+      <w:tblPr>
+        <w:tblW w:w="0" w:type="auto"/>
+        <w:tblBorders>
+          <w:top w:val="single" w:sz="4" w:space="0" w:color="auto"/>
+          <w:left w:val="single" w:sz="4" w:space="0" w:color="auto"/>
+          <w:bottom w:val="single" w:sz="4" w:space="0" w:color="auto"/>
+          <w:right w:val="single" w:sz="4" w:space="0" w:color="auto"/>
+          <w:insideH w:val="single" w:sz="4" w:space="0" w:color="auto"/>
+          <w:insideV w:val="single" w:sz="4" w:space="0" w:color="auto"/>
+        </w:tblBorders>
+        <w:tblLayout w:type="fixed"/>
+        <w:tblLook w:val="0000" w:firstRow="0" w:lastRow="0" w:firstColumn="0" w:lastColumn="0" w:noHBand="0" w:noVBand="0"/>
+      </w:tblPr>
+      <w:tblGrid>
+        <w:gridCol w:w="3238"/>
+        <w:gridCol w:w="7360"/>
+      </w:tblGrid>
+      <w:tr>
+        <w:tblPrEx>
+          <w:tblCellMar>
+            <w:top w:w="0" w:type="dxa"/>
+            <w:bottom w:w="0" w:type="dxa"/>
+          </w:tblCellMar>
+        </w:tblPrEx>
+        <w:trPr>
+          <w:trHeight w:val="109"/>
+        </w:trPr>
+        <w:tc>
+          <w:tcPr>
+            <w:tcW w:w="3238" w:type="dxa"/>
+          </w:tcPr>
+          <w:p>
+            <w:pPr>
+              <w:autoSpaceDE w:val="0"/>
+              <w:autoSpaceDN w:val="0"/>
+              <w:adjustRightInd w:val="0"/>
+              <w:spacing w:line="360" w:lineRule="auto"/>
+              <w:jc w:val="center"/>
+              <w:rPr>
+                <w:rFonts w:ascii="Times New Roman" w:hAnsi="Times New Roman" w:cs="Times New Roman"/>
+                <w:color w:val="000000"/>
+                <w:kern w:val="0"/>
+                <w:sz w:val="28"/>
+                <w:szCs w:val="23"/>
+              </w:rPr>
+            </w:pPr>
+            <w:r>
+              <w:rPr>
+                <w:rFonts w:ascii="Times New Roman" w:hAnsi="Times New Roman" w:cs="Times New Roman"/>
+                <w:color w:val="000000"/>
+                <w:kern w:val="0"/>
+                <w:sz w:val="28"/>
+                <w:szCs w:val="23"/>
+              </w:rPr>
+              <w:t>Database File</w:t>
+            </w:r>
+          </w:p>
+        </w:tc>
+        <w:tc>
+          <w:tcPr>
+            <w:tcW w:w="7360" w:type="dxa"/>
+          </w:tcPr>
+          <w:p>
+            <w:pPr>
+              <w:autoSpaceDE w:val="0"/>
+              <w:autoSpaceDN w:val="0"/>
+              <w:adjustRightInd w:val="0"/>
+              <w:spacing w:line="360" w:lineRule="auto"/>
+              <w:jc w:val="center"/>
+              <w:rPr>
+                <w:rFonts w:ascii="Times New Roman" w:hAnsi="Times New Roman" w:cs="Times New Roman"/>
+                <w:color w:val="000000"/>
+                <w:kern w:val="0"/>
+                <w:sz w:val="28"/>
+                <w:szCs w:val="23"/>
+              </w:rPr>
+            </w:pPr>
+            <w:r>
+              <w:rPr>
+                <w:rFonts w:ascii="Times New Roman" w:hAnsi="Times New Roman" w:cs="Times New Roman"/>
+                <w:color w:val="000000"/>
+                <w:kern w:val="0"/>
+                <w:sz w:val="28"/>
+                <w:szCs w:val="23"/>
+              </w:rPr>
+              <w:t>Description</w:t>
+            </w:r>
+          </w:p>
+        </w:tc>
+      </w:tr>
+      <w:tr>
+        <w:tblPrEx>
+          <w:tblCellMar>
+            <w:top w:w="0" w:type="dxa"/>
+            <w:bottom w:w="0" w:type="dxa"/>
+          </w:tblCellMar>
+        </w:tblPrEx>
+        <w:trPr>
+          <w:trHeight w:val="799"/>
+        </w:trPr>
+        <w:tc>
+          <w:tcPr>
+            <w:tcW w:w="3238" w:type="dxa"/>
+            <w:vAlign w:val="center"/>
+          </w:tcPr>
+          <w:p>
+            <w:pPr>
+              <w:autoSpaceDE w:val="0"/>
+              <w:autoSpaceDN w:val="0"/>
+              <w:adjustRightInd w:val="0"/>
+              <w:jc w:val="center"/>
+              <w:rPr>
+                <w:rFonts w:ascii="Times New Roman" w:hAnsi="Times New Roman" w:cs="Times New Roman"/>
+                <w:color w:val="000000"/>
+                <w:kern w:val="0"/>
+                <w:sz w:val="23"/>
+                <w:szCs w:val="23"/>
+              </w:rPr>
+            </w:pPr>
+            <w:r>
+              <w:rPr>
+                <w:rFonts w:ascii="Times New Roman" w:hAnsi="Times New Roman" w:cs="Times New Roman"/>
+                <w:color w:val="000000"/>
+                <w:kern w:val="0"/>
+                <w:sz w:val="23"/>
+                <w:szCs w:val="23"/>
+              </w:rPr>
+              <w:t>D1 data</w:t>
+            </w:r>
+          </w:p>
+        </w:tc>
+        <w:tc>
+          <w:tcPr>
+            <w:tcW w:w="7360" w:type="dxa"/>
+          </w:tcPr>
+          <w:p>
+            <w:pPr>
+              <w:autoSpaceDE w:val="0"/>
+              <w:autoSpaceDN w:val="0"/>
+              <w:adjustRightInd w:val="0"/>
+              <w:rPr>
+                <w:rFonts w:ascii="Times New Roman" w:hAnsi="Times New Roman" w:cs="Times New Roman"/>
+                <w:color w:val="000000"/>
+                <w:kern w:val="0"/>
+                <w:sz w:val="23"/>
+                <w:szCs w:val="23"/>
+              </w:rPr>
+            </w:pPr>
+            <w:r>
+              <w:rPr>
+                <w:rFonts w:ascii="Times New Roman" w:hAnsi="Times New Roman" w:cs="Times New Roman"/>
+                <w:color w:val="000000"/>
+                <w:kern w:val="0"/>
+                <w:sz w:val="23"/>
+                <w:szCs w:val="23"/>
+              </w:rPr>
+              <w:t xml:space="preserve">This database file stores all the users' information. For example, the users' information like users' ID, Password, number of games won, lost and draw in Peaceful War and Blackjack and the winning and losing times in Bulls and </w:t>
+            </w:r>
+            <w:r>
+              <w:rPr>
+                <w:rFonts w:ascii="Times New Roman" w:hAnsi="Times New Roman" w:cs="Times New Roman" w:hint="eastAsia"/>
+                <w:color w:val="000000"/>
+                <w:kern w:val="0"/>
+                <w:sz w:val="23"/>
+                <w:szCs w:val="23"/>
+              </w:rPr>
+              <w:t>Cows.</w:t>
+            </w:r>
+            <w:bookmarkStart w:id="0" w:name="_GoBack"/>
+            <w:bookmarkEnd w:id="0"/>
+          </w:p>
+        </w:tc>
+      </w:tr>
+    </w:tbl>
+    <w:p>
+      <w:pPr>
+        <w:tabs>
+          <w:tab w:val="left" w:pos="5640"/>
+        </w:tabs>
+      </w:pPr>
     </w:p>
     <w:sectPr>
       <w:pgSz w:w="11906" w:h="16838"/>
@@ -6126,7 +8305,7 @@
 </file>
 
 <file path=customXml/itemProps1.xml><?xml version="1.0" encoding="utf-8"?>
-<ds:datastoreItem xmlns:ds="http://schemas.openxmlformats.org/officeDocument/2006/customXml" ds:itemID="{FBCDB89E-7AB5-4AC6-B913-E304EF90F21F}">
+<ds:datastoreItem xmlns:ds="http://schemas.openxmlformats.org/officeDocument/2006/customXml" ds:itemID="{B5989727-A8A8-4830-B118-EDFF9ACB7B6D}">
   <ds:schemaRefs>
     <ds:schemaRef ds:uri="http://schemas.openxmlformats.org/officeDocument/2006/bibliography"/>
   </ds:schemaRefs>

</xml_diff>

<commit_message>
Started level 2 data diagrams
</commit_message>
<xml_diff>
--- a/Report.docx
+++ b/Report.docx
@@ -209,7 +209,23 @@
           <w:u w:val="single"/>
         </w:rPr>
         <w:lastRenderedPageBreak/>
-        <w:t>Chapter 1 : Introduction</w:t>
+        <w:t xml:space="preserve">Chapter </w:t>
+      </w:r>
+      <w:r>
+        <w:rPr>
+          <w:b/>
+          <w:sz w:val="32"/>
+          <w:u w:val="single"/>
+        </w:rPr>
+        <w:t>1:</w:t>
+      </w:r>
+      <w:r>
+        <w:rPr>
+          <w:b/>
+          <w:sz w:val="32"/>
+          <w:u w:val="single"/>
+        </w:rPr>
+        <w:t xml:space="preserve"> Introduction</w:t>
       </w:r>
     </w:p>
     <w:p>
@@ -559,7 +575,6 @@
       </w:r>
       <w:r>
         <w:rPr>
-          <w:rFonts w:hint="eastAsia"/>
           <w:b/>
           <w:sz w:val="32"/>
           <w:u w:val="single"/>
@@ -572,7 +587,15 @@
           <w:sz w:val="32"/>
           <w:u w:val="single"/>
         </w:rPr>
-        <w:t xml:space="preserve"> : </w:t>
+        <w:t>:</w:t>
+      </w:r>
+      <w:r>
+        <w:rPr>
+          <w:b/>
+          <w:sz w:val="32"/>
+          <w:u w:val="single"/>
+        </w:rPr>
+        <w:t xml:space="preserve"> </w:t>
       </w:r>
       <w:r>
         <w:rPr>
@@ -1196,10 +1219,33 @@
     <w:p>
       <w:pPr>
         <w:rPr>
-          <w:b/>
-          <w:sz w:val="28"/>
+          <w:rFonts w:ascii="Times New Roman" w:hAnsi="Times New Roman" w:cs="Times New Roman" w:hint="eastAsia"/>
+          <w:color w:val="000000"/>
+          <w:kern w:val="0"/>
+          <w:sz w:val="23"/>
+          <w:szCs w:val="23"/>
         </w:rPr>
       </w:pPr>
+      <w:r>
+        <w:rPr>
+          <w:rFonts w:ascii="Times New Roman" w:hAnsi="Times New Roman" w:cs="Times New Roman" w:hint="eastAsia"/>
+          <w:color w:val="000000"/>
+          <w:kern w:val="0"/>
+          <w:sz w:val="23"/>
+          <w:szCs w:val="23"/>
+        </w:rPr>
+        <w:t xml:space="preserve">The </w:t>
+      </w:r>
+      <w:r>
+        <w:rPr>
+          <w:rFonts w:ascii="Times New Roman" w:hAnsi="Times New Roman" w:cs="Times New Roman" w:hint="eastAsia"/>
+          <w:color w:val="000000"/>
+          <w:kern w:val="0"/>
+          <w:sz w:val="23"/>
+          <w:szCs w:val="23"/>
+        </w:rPr>
+        <w:t>system consists of the puzzle game program and the player.</w:t>
+      </w:r>
     </w:p>
     <w:p>
       <w:pPr>
@@ -1211,26 +1257,6 @@
           <w:szCs w:val="23"/>
         </w:rPr>
       </w:pPr>
-      <w:r>
-        <w:rPr>
-          <w:rFonts w:ascii="Times New Roman" w:hAnsi="Times New Roman" w:cs="Times New Roman" w:hint="eastAsia"/>
-          <w:color w:val="000000"/>
-          <w:kern w:val="0"/>
-          <w:sz w:val="23"/>
-          <w:szCs w:val="23"/>
-        </w:rPr>
-        <w:t xml:space="preserve">The </w:t>
-      </w:r>
-      <w:r>
-        <w:rPr>
-          <w:rFonts w:ascii="Times New Roman" w:hAnsi="Times New Roman" w:cs="Times New Roman" w:hint="eastAsia"/>
-          <w:color w:val="000000"/>
-          <w:kern w:val="0"/>
-          <w:sz w:val="23"/>
-          <w:szCs w:val="23"/>
-        </w:rPr>
-        <w:t>system consists of the puzzle game program and the player.</w:t>
-      </w:r>
     </w:p>
     <w:p>
       <w:pPr>
@@ -2085,6 +2111,40 @@
           <w:sz w:val="28"/>
         </w:rPr>
         <w:t xml:space="preserve"> data flow of the system</w:t>
+      </w:r>
+    </w:p>
+    <w:p>
+      <w:pPr>
+        <w:tabs>
+          <w:tab w:val="left" w:pos="3210"/>
+        </w:tabs>
+        <w:rPr>
+          <w:rFonts w:hint="eastAsia"/>
+          <w:sz w:val="23"/>
+          <w:szCs w:val="23"/>
+        </w:rPr>
+      </w:pPr>
+      <w:r>
+        <w:rPr>
+          <w:sz w:val="23"/>
+          <w:szCs w:val="23"/>
+        </w:rPr>
+        <w:t>A</w:t>
+      </w:r>
+      <w:r>
+        <w:rPr>
+          <w:rFonts w:hint="eastAsia"/>
+          <w:sz w:val="23"/>
+          <w:szCs w:val="23"/>
+        </w:rPr>
+        <w:t xml:space="preserve"> </w:t>
+      </w:r>
+      <w:r>
+        <w:rPr>
+          <w:sz w:val="23"/>
+          <w:szCs w:val="23"/>
+        </w:rPr>
+        <w:t>more detailed flow can be found from this level 1 data flow diagram.</w:t>
       </w:r>
     </w:p>
     <w:p>
@@ -4470,25 +4530,7 @@
         <w:rPr>
           <w:rFonts w:hint="eastAsia"/>
         </w:rPr>
-        <w:t xml:space="preserve">                                              </w:t>
-      </w:r>
-      <w:r>
-        <w:rPr>
-          <w:rFonts w:hint="eastAsia"/>
-        </w:rPr>
-        <w:t xml:space="preserve">    </w:t>
-      </w:r>
-      <w:r>
-        <w:rPr>
-          <w:rFonts w:hint="eastAsia"/>
-        </w:rPr>
-        <w:t xml:space="preserve">   </w:t>
-      </w:r>
-      <w:r>
-        <w:rPr>
-          <w:rFonts w:hint="eastAsia"/>
-        </w:rPr>
-        <w:t>New progress</w:t>
+        <w:t xml:space="preserve">                                                     New progress</w:t>
       </w:r>
     </w:p>
     <w:p>
@@ -4596,13 +4638,7 @@
           <w:rFonts w:hint="eastAsia"/>
         </w:rPr>
         <w:tab/>
-        <w:t xml:space="preserve">   </w:t>
-      </w:r>
-      <w:r>
-        <w:rPr>
-          <w:rFonts w:hint="eastAsia"/>
-        </w:rPr>
-        <w:t>New progress</w:t>
+        <w:t xml:space="preserve">   New progress</w:t>
       </w:r>
     </w:p>
     <w:p>
@@ -4942,6 +4978,9 @@
         </mc:AlternateContent>
       </w:r>
       <w:r>
+        <w:rPr>
+          <w:noProof/>
+        </w:rPr>
         <mc:AlternateContent>
           <mc:Choice Requires="wps">
             <w:drawing>
@@ -5011,6 +5050,9 @@
         </mc:AlternateContent>
       </w:r>
       <w:r>
+        <w:rPr>
+          <w:noProof/>
+        </w:rPr>
         <mc:AlternateContent>
           <mc:Choice Requires="wps">
             <w:drawing>
@@ -5626,6 +5668,9 @@
         <w:ind w:left="1560" w:hangingChars="650" w:hanging="1560"/>
       </w:pPr>
       <w:r>
+        <w:rPr>
+          <w:noProof/>
+        </w:rPr>
         <mc:AlternateContent>
           <mc:Choice Requires="wps">
             <w:drawing>
@@ -5853,13 +5898,7 @@
           <w:rFonts w:hint="eastAsia"/>
         </w:rPr>
         <w:tab/>
-        <w:t xml:space="preserve">   </w:t>
-      </w:r>
-      <w:r>
-        <w:rPr>
-          <w:rFonts w:hint="eastAsia"/>
-        </w:rPr>
-        <w:t>placement</w:t>
+        <w:t xml:space="preserve">   placement</w:t>
       </w:r>
       <w:r>
         <w:rPr>
@@ -5880,9 +5919,6 @@
         <w:tabs>
           <w:tab w:val="left" w:pos="5640"/>
         </w:tabs>
-        <w:rPr>
-          <w:rFonts w:hint="eastAsia"/>
-        </w:rPr>
       </w:pPr>
       <w:r>
         <w:tab/>
@@ -5915,7 +5951,7 @@
           <w:tab w:val="left" w:pos="5640"/>
         </w:tabs>
         <w:rPr>
-          <w:rFonts w:ascii="Times New Roman" w:hAnsi="Times New Roman" w:cs="Times New Roman" w:hint="eastAsia"/>
+          <w:rFonts w:ascii="Times New Roman" w:hAnsi="Times New Roman" w:cs="Times New Roman"/>
           <w:color w:val="000000"/>
           <w:kern w:val="0"/>
           <w:sz w:val="23"/>
@@ -5929,7 +5965,7 @@
           <w:tab w:val="left" w:pos="5640"/>
         </w:tabs>
         <w:rPr>
-          <w:rFonts w:ascii="Times New Roman" w:hAnsi="Times New Roman" w:cs="Times New Roman" w:hint="eastAsia"/>
+          <w:rFonts w:ascii="Times New Roman" w:hAnsi="Times New Roman" w:cs="Times New Roman"/>
           <w:color w:val="000000"/>
           <w:kern w:val="0"/>
           <w:sz w:val="23"/>
@@ -6013,12 +6049,6 @@
         <w:gridCol w:w="7882"/>
       </w:tblGrid>
       <w:tr>
-        <w:tblPrEx>
-          <w:tblCellMar>
-            <w:top w:w="0" w:type="dxa"/>
-            <w:bottom w:w="0" w:type="dxa"/>
-          </w:tblCellMar>
-        </w:tblPrEx>
         <w:trPr>
           <w:trHeight w:val="109"/>
         </w:trPr>
@@ -6086,12 +6116,6 @@
         </w:tc>
       </w:tr>
       <w:tr>
-        <w:tblPrEx>
-          <w:tblCellMar>
-            <w:top w:w="0" w:type="dxa"/>
-            <w:bottom w:w="0" w:type="dxa"/>
-          </w:tblCellMar>
-        </w:tblPrEx>
         <w:trPr>
           <w:trHeight w:val="385"/>
         </w:trPr>
@@ -6167,12 +6191,6 @@
         </w:tc>
       </w:tr>
       <w:tr>
-        <w:tblPrEx>
-          <w:tblCellMar>
-            <w:top w:w="0" w:type="dxa"/>
-            <w:bottom w:w="0" w:type="dxa"/>
-          </w:tblCellMar>
-        </w:tblPrEx>
         <w:trPr>
           <w:trHeight w:val="385"/>
         </w:trPr>
@@ -6268,12 +6286,6 @@
         </w:tc>
       </w:tr>
       <w:tr>
-        <w:tblPrEx>
-          <w:tblCellMar>
-            <w:top w:w="0" w:type="dxa"/>
-            <w:bottom w:w="0" w:type="dxa"/>
-          </w:tblCellMar>
-        </w:tblPrEx>
         <w:trPr>
           <w:trHeight w:val="523"/>
         </w:trPr>
@@ -6469,12 +6481,6 @@
         </w:tc>
       </w:tr>
       <w:tr>
-        <w:tblPrEx>
-          <w:tblCellMar>
-            <w:top w:w="0" w:type="dxa"/>
-            <w:bottom w:w="0" w:type="dxa"/>
-          </w:tblCellMar>
-        </w:tblPrEx>
         <w:trPr>
           <w:trHeight w:val="661"/>
         </w:trPr>
@@ -6614,17 +6620,7 @@
                 <w:sz w:val="23"/>
                 <w:szCs w:val="23"/>
               </w:rPr>
-              <w:t xml:space="preserve">If the guess is correct, then the gate blocking the way will open. </w:t>
-            </w:r>
-            <w:r>
-              <w:rPr>
-                <w:rFonts w:ascii="Times New Roman" w:hAnsi="Times New Roman" w:cs="Times New Roman" w:hint="eastAsia"/>
-                <w:color w:val="000000"/>
-                <w:kern w:val="0"/>
-                <w:sz w:val="23"/>
-                <w:szCs w:val="23"/>
-              </w:rPr>
-              <w:t>When this part is completed, the updated progress</w:t>
+              <w:t>If the guess is correct, then the gate blocking the way will open. When this part is completed, the updated progress</w:t>
             </w:r>
             <w:r>
               <w:rPr>
@@ -6660,12 +6656,6 @@
         </w:tc>
       </w:tr>
       <w:tr>
-        <w:tblPrEx>
-          <w:tblCellMar>
-            <w:top w:w="0" w:type="dxa"/>
-            <w:bottom w:w="0" w:type="dxa"/>
-          </w:tblCellMar>
-        </w:tblPrEx>
         <w:trPr>
           <w:trHeight w:val="523"/>
         </w:trPr>
@@ -6867,12 +6857,6 @@
         </w:tc>
       </w:tr>
       <w:tr>
-        <w:tblPrEx>
-          <w:tblCellMar>
-            <w:top w:w="0" w:type="dxa"/>
-            <w:bottom w:w="0" w:type="dxa"/>
-          </w:tblCellMar>
-        </w:tblPrEx>
         <w:trPr>
           <w:trHeight w:val="385"/>
         </w:trPr>
@@ -7098,12 +7082,6 @@
         </w:tc>
       </w:tr>
       <w:tr>
-        <w:tblPrEx>
-          <w:tblCellMar>
-            <w:top w:w="0" w:type="dxa"/>
-            <w:bottom w:w="0" w:type="dxa"/>
-          </w:tblCellMar>
-        </w:tblPrEx>
         <w:trPr>
           <w:trHeight w:val="385"/>
         </w:trPr>
@@ -7219,17 +7197,7 @@
                 <w:sz w:val="23"/>
                 <w:szCs w:val="23"/>
               </w:rPr>
-              <w:t xml:space="preserve"> displays fireworks of different colors to congratulate the player. The player can choose to return to Title Screen Process and start again, where </w:t>
-            </w:r>
-            <w:r>
-              <w:rPr>
-                <w:rFonts w:ascii="Times New Roman" w:hAnsi="Times New Roman" w:cs="Times New Roman" w:hint="eastAsia"/>
-                <w:color w:val="000000"/>
-                <w:kern w:val="0"/>
-                <w:sz w:val="23"/>
-                <w:szCs w:val="23"/>
-              </w:rPr>
-              <w:t>the updated progress</w:t>
+              <w:t xml:space="preserve"> displays fireworks of different colors to congratulate the player. The player can choose to return to Title Screen Process and start again, where the updated progress</w:t>
             </w:r>
             <w:r>
               <w:rPr>
@@ -7270,9 +7238,6 @@
         <w:tabs>
           <w:tab w:val="left" w:pos="5640"/>
         </w:tabs>
-        <w:rPr>
-          <w:rFonts w:hint="eastAsia"/>
-        </w:rPr>
       </w:pPr>
       <w:r>
         <w:rPr>
@@ -7304,12 +7269,6 @@
         <w:gridCol w:w="7360"/>
       </w:tblGrid>
       <w:tr>
-        <w:tblPrEx>
-          <w:tblCellMar>
-            <w:top w:w="0" w:type="dxa"/>
-            <w:bottom w:w="0" w:type="dxa"/>
-          </w:tblCellMar>
-        </w:tblPrEx>
         <w:trPr>
           <w:trHeight w:val="109"/>
         </w:trPr>
@@ -7377,12 +7336,6 @@
         </w:tc>
       </w:tr>
       <w:tr>
-        <w:tblPrEx>
-          <w:tblCellMar>
-            <w:top w:w="0" w:type="dxa"/>
-            <w:bottom w:w="0" w:type="dxa"/>
-          </w:tblCellMar>
-        </w:tblPrEx>
         <w:trPr>
           <w:trHeight w:val="799"/>
         </w:trPr>
@@ -7442,7 +7395,7 @@
                 <w:sz w:val="23"/>
                 <w:szCs w:val="23"/>
               </w:rPr>
-              <w:t xml:space="preserve">This database file stores all the users' information. For example, the users' information like users' ID, Password, number of games won, lost and draw in Peaceful War and Blackjack and the winning and losing times in Bulls and </w:t>
+              <w:t>This database file stores all the users' information</w:t>
             </w:r>
             <w:r>
               <w:rPr>
@@ -7452,10 +7405,58 @@
                 <w:sz w:val="23"/>
                 <w:szCs w:val="23"/>
               </w:rPr>
-              <w:t>Cows.</w:t>
+              <w:t xml:space="preserve">, which </w:t>
             </w:r>
-            <w:bookmarkStart w:id="0" w:name="_GoBack"/>
-            <w:bookmarkEnd w:id="0"/>
+            <w:r>
+              <w:rPr>
+                <w:rFonts w:ascii="Times New Roman" w:hAnsi="Times New Roman" w:cs="Times New Roman"/>
+                <w:color w:val="000000"/>
+                <w:kern w:val="0"/>
+                <w:sz w:val="23"/>
+                <w:szCs w:val="23"/>
+              </w:rPr>
+              <w:t>contains</w:t>
+            </w:r>
+            <w:r>
+              <w:rPr>
+                <w:rFonts w:ascii="Times New Roman" w:hAnsi="Times New Roman" w:cs="Times New Roman"/>
+                <w:color w:val="000000"/>
+                <w:kern w:val="0"/>
+                <w:sz w:val="23"/>
+                <w:szCs w:val="23"/>
+              </w:rPr>
+              <w:t xml:space="preserve"> users' ID, </w:t>
+            </w:r>
+            <w:r>
+              <w:rPr>
+                <w:rFonts w:ascii="Times New Roman" w:hAnsi="Times New Roman" w:cs="Times New Roman" w:hint="eastAsia"/>
+                <w:color w:val="000000"/>
+                <w:kern w:val="0"/>
+                <w:sz w:val="23"/>
+                <w:szCs w:val="23"/>
+              </w:rPr>
+              <w:t>p</w:t>
+            </w:r>
+            <w:r>
+              <w:rPr>
+                <w:rFonts w:ascii="Times New Roman" w:hAnsi="Times New Roman" w:cs="Times New Roman"/>
+                <w:color w:val="000000"/>
+                <w:kern w:val="0"/>
+                <w:sz w:val="23"/>
+                <w:szCs w:val="23"/>
+              </w:rPr>
+              <w:t>assword</w:t>
+            </w:r>
+            <w:r>
+              <w:rPr>
+                <w:rFonts w:ascii="Times New Roman" w:hAnsi="Times New Roman" w:cs="Times New Roman" w:hint="eastAsia"/>
+                <w:color w:val="000000"/>
+                <w:kern w:val="0"/>
+                <w:sz w:val="23"/>
+                <w:szCs w:val="23"/>
+              </w:rPr>
+              <w:t xml:space="preserve"> and progress.</w:t>
+            </w:r>
           </w:p>
         </w:tc>
       </w:tr>
@@ -7466,6 +7467,3268 @@
           <w:tab w:val="left" w:pos="5640"/>
         </w:tabs>
       </w:pPr>
+    </w:p>
+    <w:p>
+      <w:pPr>
+        <w:widowControl/>
+      </w:pPr>
+      <w:r>
+        <w:br w:type="page"/>
+      </w:r>
+    </w:p>
+    <w:p>
+      <w:pPr>
+        <w:rPr>
+          <w:rFonts w:hint="eastAsia"/>
+          <w:b/>
+          <w:sz w:val="28"/>
+        </w:rPr>
+      </w:pPr>
+      <w:r>
+        <w:rPr>
+          <w:b/>
+          <w:sz w:val="28"/>
+        </w:rPr>
+        <w:lastRenderedPageBreak/>
+        <w:t>2.</w:t>
+      </w:r>
+      <w:r>
+        <w:rPr>
+          <w:rFonts w:hint="eastAsia"/>
+          <w:b/>
+          <w:sz w:val="28"/>
+        </w:rPr>
+        <w:t>6</w:t>
+      </w:r>
+      <w:r>
+        <w:rPr>
+          <w:rFonts w:hint="eastAsia"/>
+          <w:b/>
+          <w:sz w:val="28"/>
+        </w:rPr>
+        <w:t xml:space="preserve"> </w:t>
+      </w:r>
+      <w:r>
+        <w:rPr>
+          <w:b/>
+          <w:sz w:val="28"/>
+        </w:rPr>
+        <w:t>The level 2 data flow diagram of different process</w:t>
+      </w:r>
+    </w:p>
+    <w:p>
+      <w:pPr>
+        <w:rPr>
+          <w:b/>
+          <w:sz w:val="28"/>
+        </w:rPr>
+      </w:pPr>
+    </w:p>
+    <w:p>
+      <w:pPr>
+        <w:tabs>
+          <w:tab w:val="left" w:pos="5640"/>
+        </w:tabs>
+        <w:rPr>
+          <w:rFonts w:ascii="Times New Roman" w:hAnsi="Times New Roman" w:cs="Times New Roman" w:hint="eastAsia"/>
+          <w:color w:val="000000"/>
+          <w:kern w:val="0"/>
+          <w:sz w:val="23"/>
+          <w:szCs w:val="23"/>
+        </w:rPr>
+      </w:pPr>
+      <w:r>
+        <w:rPr>
+          <w:rFonts w:ascii="Times New Roman" w:hAnsi="Times New Roman" w:cs="Times New Roman"/>
+          <w:color w:val="000000"/>
+          <w:kern w:val="0"/>
+          <w:sz w:val="23"/>
+          <w:szCs w:val="23"/>
+        </w:rPr>
+        <w:t>A</w:t>
+      </w:r>
+      <w:r>
+        <w:rPr>
+          <w:rFonts w:ascii="Times New Roman" w:hAnsi="Times New Roman" w:cs="Times New Roman" w:hint="eastAsia"/>
+          <w:color w:val="000000"/>
+          <w:kern w:val="0"/>
+          <w:sz w:val="23"/>
+          <w:szCs w:val="23"/>
+        </w:rPr>
+        <w:t xml:space="preserve"> </w:t>
+      </w:r>
+      <w:r>
+        <w:rPr>
+          <w:rFonts w:ascii="Times New Roman" w:hAnsi="Times New Roman" w:cs="Times New Roman"/>
+          <w:color w:val="000000"/>
+          <w:kern w:val="0"/>
+          <w:sz w:val="23"/>
+          <w:szCs w:val="23"/>
+        </w:rPr>
+        <w:t>more detailed flow can be found from the following level 2 data flow diagrams.</w:t>
+      </w:r>
+    </w:p>
+    <w:p>
+      <w:pPr>
+        <w:tabs>
+          <w:tab w:val="left" w:pos="5640"/>
+        </w:tabs>
+        <w:rPr>
+          <w:rFonts w:ascii="Times New Roman" w:hAnsi="Times New Roman" w:cs="Times New Roman" w:hint="eastAsia"/>
+          <w:color w:val="000000"/>
+          <w:kern w:val="0"/>
+          <w:sz w:val="23"/>
+          <w:szCs w:val="23"/>
+        </w:rPr>
+      </w:pPr>
+    </w:p>
+    <w:p>
+      <w:pPr>
+        <w:tabs>
+          <w:tab w:val="left" w:pos="5640"/>
+        </w:tabs>
+        <w:rPr>
+          <w:rFonts w:hint="eastAsia"/>
+          <w:sz w:val="23"/>
+          <w:szCs w:val="23"/>
+        </w:rPr>
+      </w:pPr>
+      <w:r>
+        <w:rPr>
+          <w:sz w:val="23"/>
+          <w:szCs w:val="23"/>
+        </w:rPr>
+        <w:t>Process 1.0:</w:t>
+      </w:r>
+    </w:p>
+    <w:p>
+      <w:pPr>
+        <w:tabs>
+          <w:tab w:val="left" w:pos="5640"/>
+        </w:tabs>
+        <w:rPr>
+          <w:rFonts w:hint="eastAsia"/>
+          <w:sz w:val="23"/>
+          <w:szCs w:val="23"/>
+        </w:rPr>
+      </w:pPr>
+      <w:r>
+        <w:rPr>
+          <w:rFonts w:ascii="Times New Roman" w:hAnsi="Times New Roman" w:cs="Times New Roman"/>
+          <w:noProof/>
+          <w:color w:val="000000"/>
+          <w:kern w:val="0"/>
+          <w:sz w:val="23"/>
+          <w:szCs w:val="23"/>
+        </w:rPr>
+        <mc:AlternateContent>
+          <mc:Choice Requires="wps">
+            <w:drawing>
+              <wp:anchor distT="0" distB="0" distL="114300" distR="114300" simplePos="0" relativeHeight="251729920" behindDoc="0" locked="0" layoutInCell="1" allowOverlap="1" wp14:anchorId="18B5A2D0" wp14:editId="0B33BEA9">
+                <wp:simplePos x="0" y="0"/>
+                <wp:positionH relativeFrom="column">
+                  <wp:align>center</wp:align>
+                </wp:positionH>
+                <wp:positionV relativeFrom="paragraph">
+                  <wp:posOffset>0</wp:posOffset>
+                </wp:positionV>
+                <wp:extent cx="1020445" cy="594995"/>
+                <wp:effectExtent l="0" t="0" r="27305" b="14605"/>
+                <wp:wrapNone/>
+                <wp:docPr id="305" name="Text Box 2"/>
+                <wp:cNvGraphicFramePr>
+                  <a:graphicFrameLocks xmlns:a="http://schemas.openxmlformats.org/drawingml/2006/main"/>
+                </wp:cNvGraphicFramePr>
+                <a:graphic xmlns:a="http://schemas.openxmlformats.org/drawingml/2006/main">
+                  <a:graphicData uri="http://schemas.microsoft.com/office/word/2010/wordprocessingShape">
+                    <wps:wsp>
+                      <wps:cNvSpPr txBox="1">
+                        <a:spLocks noChangeArrowheads="1"/>
+                      </wps:cNvSpPr>
+                      <wps:spPr bwMode="auto">
+                        <a:xfrm>
+                          <a:off x="0" y="0"/>
+                          <a:ext cx="1020725" cy="595424"/>
+                        </a:xfrm>
+                        <a:prstGeom prst="rect">
+                          <a:avLst/>
+                        </a:prstGeom>
+                        <a:solidFill>
+                          <a:srgbClr val="FFFFFF"/>
+                        </a:solidFill>
+                        <a:ln w="9525">
+                          <a:solidFill>
+                            <a:srgbClr val="000000"/>
+                          </a:solidFill>
+                          <a:miter lim="800000"/>
+                          <a:headEnd/>
+                          <a:tailEnd/>
+                        </a:ln>
+                      </wps:spPr>
+                      <wps:txbx>
+                        <w:txbxContent>
+                          <w:p>
+                            <w:pPr>
+                              <w:autoSpaceDE w:val="0"/>
+                              <w:autoSpaceDN w:val="0"/>
+                              <w:adjustRightInd w:val="0"/>
+                              <w:jc w:val="center"/>
+                              <w:rPr>
+                                <w:rFonts w:ascii="Times New Roman" w:hAnsi="Times New Roman" w:cs="Times New Roman"/>
+                                <w:color w:val="000000"/>
+                                <w:kern w:val="0"/>
+                                <w:sz w:val="23"/>
+                                <w:szCs w:val="23"/>
+                              </w:rPr>
+                            </w:pPr>
+                            <w:r>
+                              <w:rPr>
+                                <w:rFonts w:ascii="Times New Roman" w:hAnsi="Times New Roman" w:cs="Times New Roman"/>
+                                <w:color w:val="000000"/>
+                                <w:kern w:val="0"/>
+                                <w:sz w:val="23"/>
+                                <w:szCs w:val="23"/>
+                              </w:rPr>
+                              <w:t>1.1</w:t>
+                            </w:r>
+                          </w:p>
+                          <w:p>
+                            <w:pPr>
+                              <w:autoSpaceDE w:val="0"/>
+                              <w:autoSpaceDN w:val="0"/>
+                              <w:adjustRightInd w:val="0"/>
+                              <w:jc w:val="center"/>
+                              <w:rPr>
+                                <w:rFonts w:ascii="Times New Roman" w:hAnsi="Times New Roman" w:cs="Times New Roman"/>
+                                <w:color w:val="000000"/>
+                                <w:kern w:val="0"/>
+                                <w:sz w:val="23"/>
+                                <w:szCs w:val="23"/>
+                              </w:rPr>
+                            </w:pPr>
+                            <w:r>
+                              <w:rPr>
+                                <w:rFonts w:ascii="Times New Roman" w:hAnsi="Times New Roman" w:cs="Times New Roman" w:hint="eastAsia"/>
+                                <w:color w:val="000000"/>
+                                <w:kern w:val="0"/>
+                                <w:sz w:val="23"/>
+                                <w:szCs w:val="23"/>
+                              </w:rPr>
+                              <w:t>Input Process</w:t>
+                            </w:r>
+                          </w:p>
+                        </w:txbxContent>
+                      </wps:txbx>
+                      <wps:bodyPr rot="0" vert="horz" wrap="square" lIns="91440" tIns="45720" rIns="91440" bIns="45720" anchor="t" anchorCtr="0">
+                        <a:noAutofit/>
+                      </wps:bodyPr>
+                    </wps:wsp>
+                  </a:graphicData>
+                </a:graphic>
+                <wp14:sizeRelH relativeFrom="margin">
+                  <wp14:pctWidth>0</wp14:pctWidth>
+                </wp14:sizeRelH>
+                <wp14:sizeRelV relativeFrom="margin">
+                  <wp14:pctHeight>0</wp14:pctHeight>
+                </wp14:sizeRelV>
+              </wp:anchor>
+            </w:drawing>
+          </mc:Choice>
+          <mc:Fallback>
+            <w:pict>
+              <v:shape id="_x0000_s1042" type="#_x0000_t202" style="position:absolute;margin-left:0;margin-top:0;width:80.35pt;height:46.85pt;z-index:251729920;visibility:visible;mso-wrap-style:square;mso-width-percent:0;mso-height-percent:0;mso-wrap-distance-left:9pt;mso-wrap-distance-top:0;mso-wrap-distance-right:9pt;mso-wrap-distance-bottom:0;mso-position-horizontal:center;mso-position-horizontal-relative:text;mso-position-vertical:absolute;mso-position-vertical-relative:text;mso-width-percent:0;mso-height-percent:0;mso-width-relative:margin;mso-height-relative:margin;v-text-anchor:top" o:gfxdata="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">
+                <v:textbox>
+                  <w:txbxContent>
+                    <w:p>
+                      <w:pPr>
+                        <w:autoSpaceDE w:val="0"/>
+                        <w:autoSpaceDN w:val="0"/>
+                        <w:adjustRightInd w:val="0"/>
+                        <w:jc w:val="center"/>
+                        <w:rPr>
+                          <w:rFonts w:ascii="Times New Roman" w:hAnsi="Times New Roman" w:cs="Times New Roman"/>
+                          <w:color w:val="000000"/>
+                          <w:kern w:val="0"/>
+                          <w:sz w:val="23"/>
+                          <w:szCs w:val="23"/>
+                        </w:rPr>
+                      </w:pPr>
+                      <w:r>
+                        <w:rPr>
+                          <w:rFonts w:ascii="Times New Roman" w:hAnsi="Times New Roman" w:cs="Times New Roman"/>
+                          <w:color w:val="000000"/>
+                          <w:kern w:val="0"/>
+                          <w:sz w:val="23"/>
+                          <w:szCs w:val="23"/>
+                        </w:rPr>
+                        <w:t>1.1</w:t>
+                      </w:r>
+                    </w:p>
+                    <w:p>
+                      <w:pPr>
+                        <w:autoSpaceDE w:val="0"/>
+                        <w:autoSpaceDN w:val="0"/>
+                        <w:adjustRightInd w:val="0"/>
+                        <w:jc w:val="center"/>
+                        <w:rPr>
+                          <w:rFonts w:ascii="Times New Roman" w:hAnsi="Times New Roman" w:cs="Times New Roman"/>
+                          <w:color w:val="000000"/>
+                          <w:kern w:val="0"/>
+                          <w:sz w:val="23"/>
+                          <w:szCs w:val="23"/>
+                        </w:rPr>
+                      </w:pPr>
+                      <w:r>
+                        <w:rPr>
+                          <w:rFonts w:ascii="Times New Roman" w:hAnsi="Times New Roman" w:cs="Times New Roman" w:hint="eastAsia"/>
+                          <w:color w:val="000000"/>
+                          <w:kern w:val="0"/>
+                          <w:sz w:val="23"/>
+                          <w:szCs w:val="23"/>
+                        </w:rPr>
+                        <w:t>Input Process</w:t>
+                      </w:r>
+                    </w:p>
+                  </w:txbxContent>
+                </v:textbox>
+              </v:shape>
+            </w:pict>
+          </mc:Fallback>
+        </mc:AlternateContent>
+      </w:r>
+    </w:p>
+    <w:p>
+      <w:pPr>
+        <w:autoSpaceDE w:val="0"/>
+        <w:autoSpaceDN w:val="0"/>
+        <w:adjustRightInd w:val="0"/>
+        <w:ind w:left="1920" w:firstLine="480"/>
+        <w:rPr>
+          <w:rFonts w:ascii="Times New Roman" w:hAnsi="Times New Roman" w:cs="Times New Roman"/>
+          <w:color w:val="000000"/>
+          <w:kern w:val="0"/>
+          <w:sz w:val="23"/>
+          <w:szCs w:val="23"/>
+        </w:rPr>
+      </w:pPr>
+      <w:r>
+        <w:rPr>
+          <w:rFonts w:ascii="Times New Roman" w:hAnsi="Times New Roman" w:cs="Times New Roman"/>
+          <w:noProof/>
+          <w:color w:val="000000"/>
+          <w:kern w:val="0"/>
+          <w:sz w:val="23"/>
+          <w:szCs w:val="23"/>
+        </w:rPr>
+        <mc:AlternateContent>
+          <mc:Choice Requires="wps">
+            <w:drawing>
+              <wp:anchor distT="0" distB="0" distL="114300" distR="114300" simplePos="0" relativeHeight="251739136" behindDoc="0" locked="0" layoutInCell="1" allowOverlap="1">
+                <wp:simplePos x="0" y="0"/>
+                <wp:positionH relativeFrom="column">
+                  <wp:posOffset>2796362</wp:posOffset>
+                </wp:positionH>
+                <wp:positionV relativeFrom="paragraph">
+                  <wp:posOffset>63795</wp:posOffset>
+                </wp:positionV>
+                <wp:extent cx="1020445" cy="0"/>
+                <wp:effectExtent l="0" t="0" r="27305" b="19050"/>
+                <wp:wrapNone/>
+                <wp:docPr id="314" name="Straight Connector 314"/>
+                <wp:cNvGraphicFramePr/>
+                <a:graphic xmlns:a="http://schemas.openxmlformats.org/drawingml/2006/main">
+                  <a:graphicData uri="http://schemas.microsoft.com/office/word/2010/wordprocessingShape">
+                    <wps:wsp>
+                      <wps:cNvCnPr/>
+                      <wps:spPr>
+                        <a:xfrm>
+                          <a:off x="0" y="0"/>
+                          <a:ext cx="1020445" cy="0"/>
+                        </a:xfrm>
+                        <a:prstGeom prst="line">
+                          <a:avLst/>
+                        </a:prstGeom>
+                      </wps:spPr>
+                      <wps:style>
+                        <a:lnRef idx="1">
+                          <a:schemeClr val="dk1"/>
+                        </a:lnRef>
+                        <a:fillRef idx="0">
+                          <a:schemeClr val="dk1"/>
+                        </a:fillRef>
+                        <a:effectRef idx="0">
+                          <a:schemeClr val="dk1"/>
+                        </a:effectRef>
+                        <a:fontRef idx="minor">
+                          <a:schemeClr val="tx1"/>
+                        </a:fontRef>
+                      </wps:style>
+                      <wps:bodyPr/>
+                    </wps:wsp>
+                  </a:graphicData>
+                </a:graphic>
+              </wp:anchor>
+            </w:drawing>
+          </mc:Choice>
+          <mc:Fallback>
+            <w:pict>
+              <v:line id="Straight Connector 314" o:spid="_x0000_s1026" style="position:absolute;z-index:251739136;visibility:visible;mso-wrap-style:square;mso-wrap-distance-left:9pt;mso-wrap-distance-top:0;mso-wrap-distance-right:9pt;mso-wrap-distance-bottom:0;mso-position-horizontal:absolute;mso-position-horizontal-relative:text;mso-position-vertical:absolute;mso-position-vertical-relative:text" from="220.2pt,5pt" to="300.55pt,5pt" o:gfxdata="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" strokecolor="black [3040]"/>
+            </w:pict>
+          </mc:Fallback>
+        </mc:AlternateContent>
+      </w:r>
+      <w:r>
+        <w:rPr>
+          <w:rFonts w:ascii="Times New Roman" w:hAnsi="Times New Roman" w:cs="Times New Roman"/>
+          <w:noProof/>
+          <w:color w:val="000000"/>
+          <w:kern w:val="0"/>
+          <w:sz w:val="23"/>
+          <w:szCs w:val="23"/>
+        </w:rPr>
+        <mc:AlternateContent>
+          <mc:Choice Requires="wps">
+            <w:drawing>
+              <wp:anchor distT="0" distB="0" distL="114300" distR="114300" simplePos="0" relativeHeight="251737088" behindDoc="0" locked="0" layoutInCell="1" allowOverlap="1">
+                <wp:simplePos x="0" y="0"/>
+                <wp:positionH relativeFrom="column">
+                  <wp:posOffset>1371171</wp:posOffset>
+                </wp:positionH>
+                <wp:positionV relativeFrom="paragraph">
+                  <wp:posOffset>116958</wp:posOffset>
+                </wp:positionV>
+                <wp:extent cx="1425191" cy="414670"/>
+                <wp:effectExtent l="0" t="57150" r="3810" b="23495"/>
+                <wp:wrapNone/>
+                <wp:docPr id="311" name="Straight Arrow Connector 311"/>
+                <wp:cNvGraphicFramePr/>
+                <a:graphic xmlns:a="http://schemas.openxmlformats.org/drawingml/2006/main">
+                  <a:graphicData uri="http://schemas.microsoft.com/office/word/2010/wordprocessingShape">
+                    <wps:wsp>
+                      <wps:cNvCnPr/>
+                      <wps:spPr>
+                        <a:xfrm flipV="1">
+                          <a:off x="0" y="0"/>
+                          <a:ext cx="1425191" cy="414670"/>
+                        </a:xfrm>
+                        <a:prstGeom prst="straightConnector1">
+                          <a:avLst/>
+                        </a:prstGeom>
+                        <a:ln>
+                          <a:tailEnd type="arrow"/>
+                        </a:ln>
+                      </wps:spPr>
+                      <wps:style>
+                        <a:lnRef idx="1">
+                          <a:schemeClr val="dk1"/>
+                        </a:lnRef>
+                        <a:fillRef idx="0">
+                          <a:schemeClr val="dk1"/>
+                        </a:fillRef>
+                        <a:effectRef idx="0">
+                          <a:schemeClr val="dk1"/>
+                        </a:effectRef>
+                        <a:fontRef idx="minor">
+                          <a:schemeClr val="tx1"/>
+                        </a:fontRef>
+                      </wps:style>
+                      <wps:bodyPr/>
+                    </wps:wsp>
+                  </a:graphicData>
+                </a:graphic>
+              </wp:anchor>
+            </w:drawing>
+          </mc:Choice>
+          <mc:Fallback>
+            <w:pict>
+              <v:shapetype id="_x0000_t32" coordsize="21600,21600" o:spt="32" o:oned="t" path="m,l21600,21600e" filled="f">
+                <v:path arrowok="t" fillok="f" o:connecttype="none"/>
+                <o:lock v:ext="edit" shapetype="t"/>
+              </v:shapetype>
+              <v:shape id="Straight Arrow Connector 311" o:spid="_x0000_s1026" type="#_x0000_t32" style="position:absolute;margin-left:107.95pt;margin-top:9.2pt;width:112.2pt;height:32.65pt;flip:y;z-index:251737088;visibility:visible;mso-wrap-style:square;mso-wrap-distance-left:9pt;mso-wrap-distance-top:0;mso-wrap-distance-right:9pt;mso-wrap-distance-bottom:0;mso-position-horizontal:absolute;mso-position-horizontal-relative:text;mso-position-vertical:absolute;mso-position-vertical-relative:text" o:gfxdata="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" strokecolor="black [3040]">
+                <v:stroke endarrow="open"/>
+              </v:shape>
+            </w:pict>
+          </mc:Fallback>
+        </mc:AlternateContent>
+      </w:r>
+      <w:r>
+        <w:rPr>
+          <w:rFonts w:ascii="Times New Roman" w:hAnsi="Times New Roman" w:cs="Times New Roman"/>
+          <w:color w:val="000000"/>
+          <w:kern w:val="0"/>
+          <w:sz w:val="23"/>
+          <w:szCs w:val="23"/>
+        </w:rPr>
+        <w:t>ID &amp; Password</w:t>
+      </w:r>
+    </w:p>
+    <w:p>
+      <w:pPr>
+        <w:autoSpaceDE w:val="0"/>
+        <w:autoSpaceDN w:val="0"/>
+        <w:adjustRightInd w:val="0"/>
+        <w:rPr>
+          <w:rFonts w:ascii="Times New Roman" w:hAnsi="Times New Roman" w:cs="Times New Roman"/>
+          <w:color w:val="000000"/>
+          <w:kern w:val="0"/>
+          <w:sz w:val="23"/>
+          <w:szCs w:val="23"/>
+        </w:rPr>
+      </w:pPr>
+      <w:r>
+        <w:rPr>
+          <w:rFonts w:ascii="Times New Roman" w:hAnsi="Times New Roman" w:cs="Times New Roman"/>
+          <w:noProof/>
+          <w:color w:val="000000"/>
+          <w:kern w:val="0"/>
+          <w:sz w:val="23"/>
+          <w:szCs w:val="23"/>
+        </w:rPr>
+        <mc:AlternateContent>
+          <mc:Choice Requires="wps">
+            <w:drawing>
+              <wp:anchor distT="0" distB="0" distL="114300" distR="114300" simplePos="0" relativeHeight="251741184" behindDoc="0" locked="0" layoutInCell="1" allowOverlap="1">
+                <wp:simplePos x="0" y="0"/>
+                <wp:positionH relativeFrom="column">
+                  <wp:posOffset>5794744</wp:posOffset>
+                </wp:positionH>
+                <wp:positionV relativeFrom="paragraph">
+                  <wp:posOffset>5316</wp:posOffset>
+                </wp:positionV>
+                <wp:extent cx="0" cy="297712"/>
+                <wp:effectExtent l="0" t="0" r="19050" b="26670"/>
+                <wp:wrapNone/>
+                <wp:docPr id="316" name="Straight Connector 316"/>
+                <wp:cNvGraphicFramePr/>
+                <a:graphic xmlns:a="http://schemas.openxmlformats.org/drawingml/2006/main">
+                  <a:graphicData uri="http://schemas.microsoft.com/office/word/2010/wordprocessingShape">
+                    <wps:wsp>
+                      <wps:cNvCnPr/>
+                      <wps:spPr>
+                        <a:xfrm>
+                          <a:off x="0" y="0"/>
+                          <a:ext cx="0" cy="297712"/>
+                        </a:xfrm>
+                        <a:prstGeom prst="line">
+                          <a:avLst/>
+                        </a:prstGeom>
+                      </wps:spPr>
+                      <wps:style>
+                        <a:lnRef idx="1">
+                          <a:schemeClr val="dk1"/>
+                        </a:lnRef>
+                        <a:fillRef idx="0">
+                          <a:schemeClr val="dk1"/>
+                        </a:fillRef>
+                        <a:effectRef idx="0">
+                          <a:schemeClr val="dk1"/>
+                        </a:effectRef>
+                        <a:fontRef idx="minor">
+                          <a:schemeClr val="tx1"/>
+                        </a:fontRef>
+                      </wps:style>
+                      <wps:bodyPr/>
+                    </wps:wsp>
+                  </a:graphicData>
+                </a:graphic>
+              </wp:anchor>
+            </w:drawing>
+          </mc:Choice>
+          <mc:Fallback>
+            <w:pict>
+              <v:line id="Straight Connector 316" o:spid="_x0000_s1026" style="position:absolute;z-index:251741184;visibility:visible;mso-wrap-style:square;mso-wrap-distance-left:9pt;mso-wrap-distance-top:0;mso-wrap-distance-right:9pt;mso-wrap-distance-bottom:0;mso-position-horizontal:absolute;mso-position-horizontal-relative:text;mso-position-vertical:absolute;mso-position-vertical-relative:text" from="456.3pt,.4pt" to="456.3pt,23.85pt" o:gfxdata="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" strokecolor="black [3040]"/>
+            </w:pict>
+          </mc:Fallback>
+        </mc:AlternateContent>
+      </w:r>
+      <w:r>
+        <w:rPr>
+          <w:rFonts w:ascii="Times New Roman" w:hAnsi="Times New Roman" w:cs="Times New Roman"/>
+          <w:noProof/>
+          <w:color w:val="000000"/>
+          <w:kern w:val="0"/>
+          <w:sz w:val="23"/>
+          <w:szCs w:val="23"/>
+        </w:rPr>
+        <mc:AlternateContent>
+          <mc:Choice Requires="wps">
+            <w:drawing>
+              <wp:anchor distT="0" distB="0" distL="114300" distR="114300" simplePos="0" relativeHeight="251736064" behindDoc="0" locked="0" layoutInCell="1" allowOverlap="1">
+                <wp:simplePos x="0" y="0"/>
+                <wp:positionH relativeFrom="column">
+                  <wp:posOffset>2987365</wp:posOffset>
+                </wp:positionH>
+                <wp:positionV relativeFrom="paragraph">
+                  <wp:posOffset>142875</wp:posOffset>
+                </wp:positionV>
+                <wp:extent cx="0" cy="776605"/>
+                <wp:effectExtent l="95250" t="0" r="57150" b="61595"/>
+                <wp:wrapNone/>
+                <wp:docPr id="310" name="Straight Arrow Connector 310"/>
+                <wp:cNvGraphicFramePr/>
+                <a:graphic xmlns:a="http://schemas.openxmlformats.org/drawingml/2006/main">
+                  <a:graphicData uri="http://schemas.microsoft.com/office/word/2010/wordprocessingShape">
+                    <wps:wsp>
+                      <wps:cNvCnPr/>
+                      <wps:spPr>
+                        <a:xfrm>
+                          <a:off x="0" y="0"/>
+                          <a:ext cx="0" cy="776605"/>
+                        </a:xfrm>
+                        <a:prstGeom prst="straightConnector1">
+                          <a:avLst/>
+                        </a:prstGeom>
+                        <a:ln>
+                          <a:tailEnd type="arrow"/>
+                        </a:ln>
+                      </wps:spPr>
+                      <wps:style>
+                        <a:lnRef idx="1">
+                          <a:schemeClr val="dk1"/>
+                        </a:lnRef>
+                        <a:fillRef idx="0">
+                          <a:schemeClr val="dk1"/>
+                        </a:fillRef>
+                        <a:effectRef idx="0">
+                          <a:schemeClr val="dk1"/>
+                        </a:effectRef>
+                        <a:fontRef idx="minor">
+                          <a:schemeClr val="tx1"/>
+                        </a:fontRef>
+                      </wps:style>
+                      <wps:bodyPr/>
+                    </wps:wsp>
+                  </a:graphicData>
+                </a:graphic>
+              </wp:anchor>
+            </w:drawing>
+          </mc:Choice>
+          <mc:Fallback>
+            <w:pict>
+              <v:shape id="Straight Arrow Connector 310" o:spid="_x0000_s1026" type="#_x0000_t32" style="position:absolute;margin-left:235.25pt;margin-top:11.25pt;width:0;height:61.15pt;z-index:251736064;visibility:visible;mso-wrap-style:square;mso-wrap-distance-left:9pt;mso-wrap-distance-top:0;mso-wrap-distance-right:9pt;mso-wrap-distance-bottom:0;mso-position-horizontal:absolute;mso-position-horizontal-relative:text;mso-position-vertical:absolute;mso-position-vertical-relative:text" o:gfxdata="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" strokecolor="black [3040]">
+                <v:stroke endarrow="open"/>
+              </v:shape>
+            </w:pict>
+          </mc:Fallback>
+        </mc:AlternateContent>
+      </w:r>
+      <w:r>
+        <w:rPr>
+          <w:rFonts w:ascii="Times New Roman" w:hAnsi="Times New Roman" w:cs="Times New Roman"/>
+          <w:noProof/>
+          <w:color w:val="000000"/>
+          <w:kern w:val="0"/>
+          <w:sz w:val="23"/>
+          <w:szCs w:val="23"/>
+        </w:rPr>
+        <mc:AlternateContent>
+          <mc:Choice Requires="wps">
+            <w:drawing>
+              <wp:anchor distT="0" distB="0" distL="114300" distR="114300" simplePos="0" relativeHeight="251734016" behindDoc="0" locked="0" layoutInCell="1" allowOverlap="1" wp14:anchorId="61D15F9A" wp14:editId="384D713C">
+                <wp:simplePos x="0" y="0"/>
+                <wp:positionH relativeFrom="column">
+                  <wp:posOffset>5474143</wp:posOffset>
+                </wp:positionH>
+                <wp:positionV relativeFrom="paragraph">
+                  <wp:posOffset>9436</wp:posOffset>
+                </wp:positionV>
+                <wp:extent cx="775970" cy="297180"/>
+                <wp:effectExtent l="0" t="0" r="24130" b="26670"/>
+                <wp:wrapNone/>
+                <wp:docPr id="308" name="Text Box 2"/>
+                <wp:cNvGraphicFramePr>
+                  <a:graphicFrameLocks xmlns:a="http://schemas.openxmlformats.org/drawingml/2006/main"/>
+                </wp:cNvGraphicFramePr>
+                <a:graphic xmlns:a="http://schemas.openxmlformats.org/drawingml/2006/main">
+                  <a:graphicData uri="http://schemas.microsoft.com/office/word/2010/wordprocessingShape">
+                    <wps:wsp>
+                      <wps:cNvSpPr txBox="1">
+                        <a:spLocks noChangeArrowheads="1"/>
+                      </wps:cNvSpPr>
+                      <wps:spPr bwMode="auto">
+                        <a:xfrm>
+                          <a:off x="0" y="0"/>
+                          <a:ext cx="775970" cy="297180"/>
+                        </a:xfrm>
+                        <a:prstGeom prst="rect">
+                          <a:avLst/>
+                        </a:prstGeom>
+                        <a:solidFill>
+                          <a:srgbClr val="FFFFFF"/>
+                        </a:solidFill>
+                        <a:ln w="9525">
+                          <a:solidFill>
+                            <a:srgbClr val="000000"/>
+                          </a:solidFill>
+                          <a:miter lim="800000"/>
+                          <a:headEnd/>
+                          <a:tailEnd/>
+                        </a:ln>
+                      </wps:spPr>
+                      <wps:txbx>
+                        <w:txbxContent>
+                          <w:p>
+                            <w:pPr>
+                              <w:autoSpaceDE w:val="0"/>
+                              <w:autoSpaceDN w:val="0"/>
+                              <w:adjustRightInd w:val="0"/>
+                              <w:rPr>
+                                <w:rFonts w:ascii="Times New Roman" w:hAnsi="Times New Roman" w:cs="Times New Roman"/>
+                                <w:color w:val="000000"/>
+                                <w:kern w:val="0"/>
+                                <w:sz w:val="23"/>
+                                <w:szCs w:val="23"/>
+                              </w:rPr>
+                            </w:pPr>
+                            <w:r>
+                              <w:rPr>
+                                <w:rFonts w:ascii="Times New Roman" w:hAnsi="Times New Roman" w:cs="Times New Roman"/>
+                                <w:color w:val="000000"/>
+                                <w:kern w:val="0"/>
+                                <w:sz w:val="23"/>
+                                <w:szCs w:val="23"/>
+                              </w:rPr>
+                              <w:t>D</w:t>
+                            </w:r>
+                            <w:r>
+                              <w:rPr>
+                                <w:rFonts w:ascii="Times New Roman" w:hAnsi="Times New Roman" w:cs="Times New Roman" w:hint="eastAsia"/>
+                                <w:color w:val="000000"/>
+                                <w:kern w:val="0"/>
+                                <w:sz w:val="23"/>
+                                <w:szCs w:val="23"/>
+                              </w:rPr>
+                              <w:t>1</w:t>
+                            </w:r>
+                            <w:r>
+                              <w:rPr>
+                                <w:rFonts w:ascii="Times New Roman" w:hAnsi="Times New Roman" w:cs="Times New Roman" w:hint="eastAsia"/>
+                                <w:color w:val="000000"/>
+                                <w:kern w:val="0"/>
+                                <w:sz w:val="23"/>
+                                <w:szCs w:val="23"/>
+                              </w:rPr>
+                              <w:tab/>
+                              <w:t>D</w:t>
+                            </w:r>
+                            <w:r>
+                              <w:rPr>
+                                <w:rFonts w:ascii="Times New Roman" w:hAnsi="Times New Roman" w:cs="Times New Roman"/>
+                                <w:color w:val="000000"/>
+                                <w:kern w:val="0"/>
+                                <w:sz w:val="23"/>
+                                <w:szCs w:val="23"/>
+                              </w:rPr>
+                              <w:t>ata</w:t>
+                            </w:r>
+                          </w:p>
+                          <w:p/>
+                        </w:txbxContent>
+                      </wps:txbx>
+                      <wps:bodyPr rot="0" vert="horz" wrap="square" lIns="91440" tIns="45720" rIns="91440" bIns="45720" anchor="t" anchorCtr="0">
+                        <a:noAutofit/>
+                      </wps:bodyPr>
+                    </wps:wsp>
+                  </a:graphicData>
+                </a:graphic>
+                <wp14:sizeRelH relativeFrom="margin">
+                  <wp14:pctWidth>0</wp14:pctWidth>
+                </wp14:sizeRelH>
+                <wp14:sizeRelV relativeFrom="margin">
+                  <wp14:pctHeight>0</wp14:pctHeight>
+                </wp14:sizeRelV>
+              </wp:anchor>
+            </w:drawing>
+          </mc:Choice>
+          <mc:Fallback>
+            <w:pict>
+              <v:shape id="_x0000_s1043" type="#_x0000_t202" style="position:absolute;margin-left:431.05pt;margin-top:.75pt;width:61.1pt;height:23.4pt;z-index:251734016;visibility:visible;mso-wrap-style:square;mso-width-percent:0;mso-height-percent:0;mso-wrap-distance-left:9pt;mso-wrap-distance-top:0;mso-wrap-distance-right:9pt;mso-wrap-distance-bottom:0;mso-position-horizontal:absolute;mso-position-horizontal-relative:text;mso-position-vertical:absolute;mso-position-vertical-relative:text;mso-width-percent:0;mso-height-percent:0;mso-width-relative:margin;mso-height-relative:margin;v-text-anchor:top" o:gfxdata="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">
+                <v:textbox>
+                  <w:txbxContent>
+                    <w:p>
+                      <w:pPr>
+                        <w:autoSpaceDE w:val="0"/>
+                        <w:autoSpaceDN w:val="0"/>
+                        <w:adjustRightInd w:val="0"/>
+                        <w:rPr>
+                          <w:rFonts w:ascii="Times New Roman" w:hAnsi="Times New Roman" w:cs="Times New Roman"/>
+                          <w:color w:val="000000"/>
+                          <w:kern w:val="0"/>
+                          <w:sz w:val="23"/>
+                          <w:szCs w:val="23"/>
+                        </w:rPr>
+                      </w:pPr>
+                      <w:r>
+                        <w:rPr>
+                          <w:rFonts w:ascii="Times New Roman" w:hAnsi="Times New Roman" w:cs="Times New Roman"/>
+                          <w:color w:val="000000"/>
+                          <w:kern w:val="0"/>
+                          <w:sz w:val="23"/>
+                          <w:szCs w:val="23"/>
+                        </w:rPr>
+                        <w:t>D</w:t>
+                      </w:r>
+                      <w:r>
+                        <w:rPr>
+                          <w:rFonts w:ascii="Times New Roman" w:hAnsi="Times New Roman" w:cs="Times New Roman" w:hint="eastAsia"/>
+                          <w:color w:val="000000"/>
+                          <w:kern w:val="0"/>
+                          <w:sz w:val="23"/>
+                          <w:szCs w:val="23"/>
+                        </w:rPr>
+                        <w:t>1</w:t>
+                      </w:r>
+                      <w:r>
+                        <w:rPr>
+                          <w:rFonts w:ascii="Times New Roman" w:hAnsi="Times New Roman" w:cs="Times New Roman" w:hint="eastAsia"/>
+                          <w:color w:val="000000"/>
+                          <w:kern w:val="0"/>
+                          <w:sz w:val="23"/>
+                          <w:szCs w:val="23"/>
+                        </w:rPr>
+                        <w:tab/>
+                        <w:t>D</w:t>
+                      </w:r>
+                      <w:r>
+                        <w:rPr>
+                          <w:rFonts w:ascii="Times New Roman" w:hAnsi="Times New Roman" w:cs="Times New Roman"/>
+                          <w:color w:val="000000"/>
+                          <w:kern w:val="0"/>
+                          <w:sz w:val="23"/>
+                          <w:szCs w:val="23"/>
+                        </w:rPr>
+                        <w:t>ata</w:t>
+                      </w:r>
+                    </w:p>
+                    <w:p/>
+                  </w:txbxContent>
+                </v:textbox>
+              </v:shape>
+            </w:pict>
+          </mc:Fallback>
+        </mc:AlternateContent>
+      </w:r>
+      <w:r>
+        <w:rPr>
+          <w:noProof/>
+          <w:sz w:val="23"/>
+          <w:szCs w:val="23"/>
+        </w:rPr>
+        <mc:AlternateContent>
+          <mc:Choice Requires="wps">
+            <w:drawing>
+              <wp:anchor distT="0" distB="0" distL="114300" distR="114300" simplePos="0" relativeHeight="251727872" behindDoc="0" locked="0" layoutInCell="1" allowOverlap="1" wp14:anchorId="10430947" wp14:editId="76C795F9">
+                <wp:simplePos x="0" y="0"/>
+                <wp:positionH relativeFrom="column">
+                  <wp:posOffset>774065</wp:posOffset>
+                </wp:positionH>
+                <wp:positionV relativeFrom="paragraph">
+                  <wp:posOffset>196850</wp:posOffset>
+                </wp:positionV>
+                <wp:extent cx="594995" cy="307975"/>
+                <wp:effectExtent l="0" t="0" r="14605" b="15875"/>
+                <wp:wrapNone/>
+                <wp:docPr id="304" name="Text Box 2"/>
+                <wp:cNvGraphicFramePr>
+                  <a:graphicFrameLocks xmlns:a="http://schemas.openxmlformats.org/drawingml/2006/main"/>
+                </wp:cNvGraphicFramePr>
+                <a:graphic xmlns:a="http://schemas.openxmlformats.org/drawingml/2006/main">
+                  <a:graphicData uri="http://schemas.microsoft.com/office/word/2010/wordprocessingShape">
+                    <wps:wsp>
+                      <wps:cNvSpPr txBox="1">
+                        <a:spLocks noChangeArrowheads="1"/>
+                      </wps:cNvSpPr>
+                      <wps:spPr bwMode="auto">
+                        <a:xfrm>
+                          <a:off x="0" y="0"/>
+                          <a:ext cx="594995" cy="307975"/>
+                        </a:xfrm>
+                        <a:prstGeom prst="rect">
+                          <a:avLst/>
+                        </a:prstGeom>
+                        <a:solidFill>
+                          <a:srgbClr val="FFFFFF"/>
+                        </a:solidFill>
+                        <a:ln w="9525">
+                          <a:solidFill>
+                            <a:srgbClr val="000000"/>
+                          </a:solidFill>
+                          <a:miter lim="800000"/>
+                          <a:headEnd/>
+                          <a:tailEnd/>
+                        </a:ln>
+                      </wps:spPr>
+                      <wps:txbx>
+                        <w:txbxContent>
+                          <w:p>
+                            <w:r>
+                              <w:rPr>
+                                <w:rFonts w:hint="eastAsia"/>
+                              </w:rPr>
+                              <w:t>Player</w:t>
+                            </w:r>
+                          </w:p>
+                        </w:txbxContent>
+                      </wps:txbx>
+                      <wps:bodyPr rot="0" vert="horz" wrap="square" lIns="91440" tIns="45720" rIns="91440" bIns="45720" anchor="t" anchorCtr="0">
+                        <a:noAutofit/>
+                      </wps:bodyPr>
+                    </wps:wsp>
+                  </a:graphicData>
+                </a:graphic>
+                <wp14:sizeRelH relativeFrom="margin">
+                  <wp14:pctWidth>0</wp14:pctWidth>
+                </wp14:sizeRelH>
+                <wp14:sizeRelV relativeFrom="margin">
+                  <wp14:pctHeight>0</wp14:pctHeight>
+                </wp14:sizeRelV>
+              </wp:anchor>
+            </w:drawing>
+          </mc:Choice>
+          <mc:Fallback>
+            <w:pict>
+              <v:shape id="_x0000_s1044" type="#_x0000_t202" style="position:absolute;margin-left:60.95pt;margin-top:15.5pt;width:46.85pt;height:24.25pt;z-index:251727872;visibility:visible;mso-wrap-style:square;mso-width-percent:0;mso-height-percent:0;mso-wrap-distance-left:9pt;mso-wrap-distance-top:0;mso-wrap-distance-right:9pt;mso-wrap-distance-bottom:0;mso-position-horizontal:absolute;mso-position-horizontal-relative:text;mso-position-vertical:absolute;mso-position-vertical-relative:text;mso-width-percent:0;mso-height-percent:0;mso-width-relative:margin;mso-height-relative:margin;v-text-anchor:top" o:gfxdata="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">
+                <v:textbox>
+                  <w:txbxContent>
+                    <w:p>
+                      <w:r>
+                        <w:rPr>
+                          <w:rFonts w:hint="eastAsia"/>
+                        </w:rPr>
+                        <w:t>Player</w:t>
+                      </w:r>
+                    </w:p>
+                  </w:txbxContent>
+                </v:textbox>
+              </v:shape>
+            </w:pict>
+          </mc:Fallback>
+        </mc:AlternateContent>
+      </w:r>
+    </w:p>
+    <w:p>
+      <w:pPr>
+        <w:autoSpaceDE w:val="0"/>
+        <w:autoSpaceDN w:val="0"/>
+        <w:adjustRightInd w:val="0"/>
+        <w:ind w:left="4320" w:firstLine="480"/>
+        <w:rPr>
+          <w:rFonts w:ascii="Times New Roman" w:hAnsi="Times New Roman" w:cs="Times New Roman"/>
+          <w:color w:val="000000"/>
+          <w:kern w:val="0"/>
+          <w:sz w:val="23"/>
+          <w:szCs w:val="23"/>
+        </w:rPr>
+      </w:pPr>
+      <w:r>
+        <w:rPr>
+          <w:rFonts w:ascii="Times New Roman" w:hAnsi="Times New Roman" w:cs="Times New Roman"/>
+          <w:noProof/>
+          <w:color w:val="000000"/>
+          <w:kern w:val="0"/>
+          <w:sz w:val="23"/>
+          <w:szCs w:val="23"/>
+        </w:rPr>
+        <mc:AlternateContent>
+          <mc:Choice Requires="wps">
+            <w:drawing>
+              <wp:anchor distT="0" distB="0" distL="114300" distR="114300" simplePos="0" relativeHeight="251735040" behindDoc="0" locked="0" layoutInCell="1" allowOverlap="1">
+                <wp:simplePos x="0" y="0"/>
+                <wp:positionH relativeFrom="column">
+                  <wp:posOffset>3923119</wp:posOffset>
+                </wp:positionH>
+                <wp:positionV relativeFrom="paragraph">
+                  <wp:posOffset>73896</wp:posOffset>
+                </wp:positionV>
+                <wp:extent cx="1552648" cy="829871"/>
+                <wp:effectExtent l="38100" t="0" r="28575" b="66040"/>
+                <wp:wrapNone/>
+                <wp:docPr id="309" name="Straight Arrow Connector 309"/>
+                <wp:cNvGraphicFramePr/>
+                <a:graphic xmlns:a="http://schemas.openxmlformats.org/drawingml/2006/main">
+                  <a:graphicData uri="http://schemas.microsoft.com/office/word/2010/wordprocessingShape">
+                    <wps:wsp>
+                      <wps:cNvCnPr/>
+                      <wps:spPr>
+                        <a:xfrm flipH="1">
+                          <a:off x="0" y="0"/>
+                          <a:ext cx="1552648" cy="829871"/>
+                        </a:xfrm>
+                        <a:prstGeom prst="straightConnector1">
+                          <a:avLst/>
+                        </a:prstGeom>
+                        <a:ln>
+                          <a:tailEnd type="arrow"/>
+                        </a:ln>
+                      </wps:spPr>
+                      <wps:style>
+                        <a:lnRef idx="1">
+                          <a:schemeClr val="dk1"/>
+                        </a:lnRef>
+                        <a:fillRef idx="0">
+                          <a:schemeClr val="dk1"/>
+                        </a:fillRef>
+                        <a:effectRef idx="0">
+                          <a:schemeClr val="dk1"/>
+                        </a:effectRef>
+                        <a:fontRef idx="minor">
+                          <a:schemeClr val="tx1"/>
+                        </a:fontRef>
+                      </wps:style>
+                      <wps:bodyPr/>
+                    </wps:wsp>
+                  </a:graphicData>
+                </a:graphic>
+              </wp:anchor>
+            </w:drawing>
+          </mc:Choice>
+          <mc:Fallback>
+            <w:pict>
+              <v:shape id="Straight Arrow Connector 309" o:spid="_x0000_s1026" type="#_x0000_t32" style="position:absolute;margin-left:308.9pt;margin-top:5.8pt;width:122.25pt;height:65.35pt;flip:x;z-index:251735040;visibility:visible;mso-wrap-style:square;mso-wrap-distance-left:9pt;mso-wrap-distance-top:0;mso-wrap-distance-right:9pt;mso-wrap-distance-bottom:0;mso-position-horizontal:absolute;mso-position-horizontal-relative:text;mso-position-vertical:absolute;mso-position-vertical-relative:text" o:gfxdata="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" strokecolor="black [3040]">
+                <v:stroke endarrow="open"/>
+              </v:shape>
+            </w:pict>
+          </mc:Fallback>
+        </mc:AlternateContent>
+      </w:r>
+      <w:r>
+        <w:rPr>
+          <w:rFonts w:ascii="Times New Roman" w:hAnsi="Times New Roman" w:cs="Times New Roman"/>
+          <w:color w:val="000000"/>
+          <w:kern w:val="0"/>
+          <w:sz w:val="23"/>
+          <w:szCs w:val="23"/>
+        </w:rPr>
+        <w:t>ID &amp; Password</w:t>
+      </w:r>
+      <w:r>
+        <w:rPr>
+          <w:rFonts w:ascii="Times New Roman" w:hAnsi="Times New Roman" w:cs="Times New Roman" w:hint="eastAsia"/>
+          <w:color w:val="000000"/>
+          <w:kern w:val="0"/>
+          <w:sz w:val="23"/>
+          <w:szCs w:val="23"/>
+        </w:rPr>
+        <w:tab/>
+        <w:t xml:space="preserve">  U</w:t>
+      </w:r>
+      <w:r>
+        <w:rPr>
+          <w:rFonts w:ascii="Times New Roman" w:hAnsi="Times New Roman" w:cs="Times New Roman"/>
+          <w:color w:val="000000"/>
+          <w:kern w:val="0"/>
+          <w:sz w:val="23"/>
+          <w:szCs w:val="23"/>
+        </w:rPr>
+        <w:t>ser Information</w:t>
+      </w:r>
+    </w:p>
+    <w:p>
+      <w:pPr>
+        <w:autoSpaceDE w:val="0"/>
+        <w:autoSpaceDN w:val="0"/>
+        <w:adjustRightInd w:val="0"/>
+        <w:rPr>
+          <w:rFonts w:ascii="Times New Roman" w:hAnsi="Times New Roman" w:cs="Times New Roman"/>
+          <w:color w:val="000000"/>
+          <w:kern w:val="0"/>
+          <w:sz w:val="23"/>
+          <w:szCs w:val="23"/>
+        </w:rPr>
+      </w:pPr>
+      <w:r>
+        <w:rPr>
+          <w:rFonts w:ascii="Times New Roman" w:hAnsi="Times New Roman" w:cs="Times New Roman"/>
+          <w:noProof/>
+          <w:color w:val="000000"/>
+          <w:kern w:val="0"/>
+          <w:sz w:val="23"/>
+          <w:szCs w:val="23"/>
+        </w:rPr>
+        <mc:AlternateContent>
+          <mc:Choice Requires="wps">
+            <w:drawing>
+              <wp:anchor distT="0" distB="0" distL="114300" distR="114300" simplePos="0" relativeHeight="251738112" behindDoc="0" locked="0" layoutInCell="1" allowOverlap="1">
+                <wp:simplePos x="0" y="0"/>
+                <wp:positionH relativeFrom="column">
+                  <wp:posOffset>1307805</wp:posOffset>
+                </wp:positionH>
+                <wp:positionV relativeFrom="paragraph">
+                  <wp:posOffset>47477</wp:posOffset>
+                </wp:positionV>
+                <wp:extent cx="1180214" cy="478835"/>
+                <wp:effectExtent l="0" t="0" r="77470" b="73660"/>
+                <wp:wrapNone/>
+                <wp:docPr id="312" name="Straight Arrow Connector 312"/>
+                <wp:cNvGraphicFramePr/>
+                <a:graphic xmlns:a="http://schemas.openxmlformats.org/drawingml/2006/main">
+                  <a:graphicData uri="http://schemas.microsoft.com/office/word/2010/wordprocessingShape">
+                    <wps:wsp>
+                      <wps:cNvCnPr/>
+                      <wps:spPr>
+                        <a:xfrm>
+                          <a:off x="0" y="0"/>
+                          <a:ext cx="1180214" cy="478835"/>
+                        </a:xfrm>
+                        <a:prstGeom prst="straightConnector1">
+                          <a:avLst/>
+                        </a:prstGeom>
+                        <a:ln>
+                          <a:tailEnd type="arrow"/>
+                        </a:ln>
+                      </wps:spPr>
+                      <wps:style>
+                        <a:lnRef idx="1">
+                          <a:schemeClr val="dk1"/>
+                        </a:lnRef>
+                        <a:fillRef idx="0">
+                          <a:schemeClr val="dk1"/>
+                        </a:fillRef>
+                        <a:effectRef idx="0">
+                          <a:schemeClr val="dk1"/>
+                        </a:effectRef>
+                        <a:fontRef idx="minor">
+                          <a:schemeClr val="tx1"/>
+                        </a:fontRef>
+                      </wps:style>
+                      <wps:bodyPr/>
+                    </wps:wsp>
+                  </a:graphicData>
+                </a:graphic>
+              </wp:anchor>
+            </w:drawing>
+          </mc:Choice>
+          <mc:Fallback>
+            <w:pict>
+              <v:shape id="Straight Arrow Connector 312" o:spid="_x0000_s1026" type="#_x0000_t32" style="position:absolute;margin-left:103pt;margin-top:3.75pt;width:92.95pt;height:37.7pt;z-index:251738112;visibility:visible;mso-wrap-style:square;mso-wrap-distance-left:9pt;mso-wrap-distance-top:0;mso-wrap-distance-right:9pt;mso-wrap-distance-bottom:0;mso-position-horizontal:absolute;mso-position-horizontal-relative:text;mso-position-vertical:absolute;mso-position-vertical-relative:text" o:gfxdata="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" strokecolor="black [3040]">
+                <v:stroke endarrow="open"/>
+              </v:shape>
+            </w:pict>
+          </mc:Fallback>
+        </mc:AlternateContent>
+      </w:r>
+    </w:p>
+    <w:p>
+      <w:pPr>
+        <w:autoSpaceDE w:val="0"/>
+        <w:autoSpaceDN w:val="0"/>
+        <w:adjustRightInd w:val="0"/>
+        <w:rPr>
+          <w:rFonts w:ascii="Times New Roman" w:hAnsi="Times New Roman" w:cs="Times New Roman" w:hint="eastAsia"/>
+          <w:color w:val="000000"/>
+          <w:kern w:val="0"/>
+          <w:sz w:val="23"/>
+          <w:szCs w:val="23"/>
+        </w:rPr>
+      </w:pPr>
+    </w:p>
+    <w:p>
+      <w:pPr>
+        <w:autoSpaceDE w:val="0"/>
+        <w:autoSpaceDN w:val="0"/>
+        <w:adjustRightInd w:val="0"/>
+        <w:rPr>
+          <w:rFonts w:ascii="Times New Roman" w:hAnsi="Times New Roman" w:cs="Times New Roman"/>
+          <w:color w:val="000000"/>
+          <w:kern w:val="0"/>
+          <w:sz w:val="23"/>
+          <w:szCs w:val="23"/>
+        </w:rPr>
+      </w:pPr>
+      <w:r>
+        <w:rPr>
+          <w:rFonts w:ascii="Times New Roman" w:hAnsi="Times New Roman" w:cs="Times New Roman" w:hint="eastAsia"/>
+          <w:color w:val="000000"/>
+          <w:kern w:val="0"/>
+          <w:sz w:val="23"/>
+          <w:szCs w:val="23"/>
+        </w:rPr>
+        <w:tab/>
+      </w:r>
+      <w:r>
+        <w:rPr>
+          <w:rFonts w:ascii="Times New Roman" w:hAnsi="Times New Roman" w:cs="Times New Roman" w:hint="eastAsia"/>
+          <w:color w:val="000000"/>
+          <w:kern w:val="0"/>
+          <w:sz w:val="23"/>
+          <w:szCs w:val="23"/>
+        </w:rPr>
+        <w:tab/>
+      </w:r>
+      <w:r>
+        <w:rPr>
+          <w:rFonts w:ascii="Times New Roman" w:hAnsi="Times New Roman" w:cs="Times New Roman" w:hint="eastAsia"/>
+          <w:color w:val="000000"/>
+          <w:kern w:val="0"/>
+          <w:sz w:val="23"/>
+          <w:szCs w:val="23"/>
+        </w:rPr>
+        <w:tab/>
+        <w:t xml:space="preserve">   </w:t>
+      </w:r>
+      <w:r>
+        <w:rPr>
+          <w:rFonts w:ascii="Times New Roman" w:hAnsi="Times New Roman" w:cs="Times New Roman"/>
+          <w:color w:val="000000"/>
+          <w:kern w:val="0"/>
+          <w:sz w:val="23"/>
+          <w:szCs w:val="23"/>
+        </w:rPr>
+        <w:t>Verification Result</w:t>
+      </w:r>
+      <w:r>
+        <w:rPr>
+          <w:rFonts w:ascii="Times New Roman" w:hAnsi="Times New Roman" w:cs="Times New Roman"/>
+          <w:noProof/>
+          <w:color w:val="000000"/>
+          <w:kern w:val="0"/>
+          <w:sz w:val="23"/>
+          <w:szCs w:val="23"/>
+        </w:rPr>
+        <mc:AlternateContent>
+          <mc:Choice Requires="wps">
+            <w:drawing>
+              <wp:anchor distT="0" distB="0" distL="114300" distR="114300" simplePos="0" relativeHeight="251731968" behindDoc="0" locked="0" layoutInCell="1" allowOverlap="1" wp14:anchorId="14A4F2EC" wp14:editId="17080EFE">
+                <wp:simplePos x="0" y="0"/>
+                <wp:positionH relativeFrom="column">
+                  <wp:posOffset>2487295</wp:posOffset>
+                </wp:positionH>
+                <wp:positionV relativeFrom="paragraph">
+                  <wp:posOffset>10160</wp:posOffset>
+                </wp:positionV>
+                <wp:extent cx="1435100" cy="594995"/>
+                <wp:effectExtent l="0" t="0" r="12700" b="14605"/>
+                <wp:wrapNone/>
+                <wp:docPr id="306" name="Text Box 2"/>
+                <wp:cNvGraphicFramePr>
+                  <a:graphicFrameLocks xmlns:a="http://schemas.openxmlformats.org/drawingml/2006/main"/>
+                </wp:cNvGraphicFramePr>
+                <a:graphic xmlns:a="http://schemas.openxmlformats.org/drawingml/2006/main">
+                  <a:graphicData uri="http://schemas.microsoft.com/office/word/2010/wordprocessingShape">
+                    <wps:wsp>
+                      <wps:cNvSpPr txBox="1">
+                        <a:spLocks noChangeArrowheads="1"/>
+                      </wps:cNvSpPr>
+                      <wps:spPr bwMode="auto">
+                        <a:xfrm>
+                          <a:off x="0" y="0"/>
+                          <a:ext cx="1435100" cy="594995"/>
+                        </a:xfrm>
+                        <a:prstGeom prst="rect">
+                          <a:avLst/>
+                        </a:prstGeom>
+                        <a:solidFill>
+                          <a:srgbClr val="FFFFFF"/>
+                        </a:solidFill>
+                        <a:ln w="9525">
+                          <a:solidFill>
+                            <a:srgbClr val="000000"/>
+                          </a:solidFill>
+                          <a:miter lim="800000"/>
+                          <a:headEnd/>
+                          <a:tailEnd/>
+                        </a:ln>
+                      </wps:spPr>
+                      <wps:txbx>
+                        <w:txbxContent>
+                          <w:p>
+                            <w:pPr>
+                              <w:autoSpaceDE w:val="0"/>
+                              <w:autoSpaceDN w:val="0"/>
+                              <w:adjustRightInd w:val="0"/>
+                              <w:jc w:val="center"/>
+                              <w:rPr>
+                                <w:rFonts w:ascii="Times New Roman" w:hAnsi="Times New Roman" w:cs="Times New Roman"/>
+                                <w:color w:val="000000"/>
+                                <w:kern w:val="0"/>
+                                <w:sz w:val="23"/>
+                                <w:szCs w:val="23"/>
+                              </w:rPr>
+                            </w:pPr>
+                            <w:r>
+                              <w:rPr>
+                                <w:rFonts w:ascii="Times New Roman" w:hAnsi="Times New Roman" w:cs="Times New Roman"/>
+                                <w:color w:val="000000"/>
+                                <w:kern w:val="0"/>
+                                <w:sz w:val="23"/>
+                                <w:szCs w:val="23"/>
+                              </w:rPr>
+                              <w:t>1.</w:t>
+                            </w:r>
+                            <w:r>
+                              <w:rPr>
+                                <w:rFonts w:ascii="Times New Roman" w:hAnsi="Times New Roman" w:cs="Times New Roman" w:hint="eastAsia"/>
+                                <w:color w:val="000000"/>
+                                <w:kern w:val="0"/>
+                                <w:sz w:val="23"/>
+                                <w:szCs w:val="23"/>
+                              </w:rPr>
+                              <w:t>2</w:t>
+                            </w:r>
+                          </w:p>
+                          <w:p>
+                            <w:pPr>
+                              <w:autoSpaceDE w:val="0"/>
+                              <w:autoSpaceDN w:val="0"/>
+                              <w:adjustRightInd w:val="0"/>
+                            </w:pPr>
+                            <w:r>
+                              <w:rPr>
+                                <w:rFonts w:ascii="Times New Roman" w:hAnsi="Times New Roman" w:cs="Times New Roman"/>
+                                <w:color w:val="000000"/>
+                                <w:kern w:val="0"/>
+                                <w:sz w:val="23"/>
+                                <w:szCs w:val="23"/>
+                              </w:rPr>
+                              <w:t>Verification</w:t>
+                            </w:r>
+                            <w:r>
+                              <w:rPr>
+                                <w:rFonts w:ascii="Times New Roman" w:hAnsi="Times New Roman" w:cs="Times New Roman" w:hint="eastAsia"/>
+                                <w:color w:val="000000"/>
+                                <w:kern w:val="0"/>
+                                <w:sz w:val="23"/>
+                                <w:szCs w:val="23"/>
+                              </w:rPr>
+                              <w:t xml:space="preserve"> </w:t>
+                            </w:r>
+                            <w:r>
+                              <w:rPr>
+                                <w:rFonts w:ascii="Times New Roman" w:hAnsi="Times New Roman" w:cs="Times New Roman"/>
+                                <w:color w:val="000000"/>
+                                <w:kern w:val="0"/>
+                                <w:sz w:val="23"/>
+                                <w:szCs w:val="23"/>
+                              </w:rPr>
+                              <w:t>Process</w:t>
+                            </w:r>
+                          </w:p>
+                          <w:p>
+                            <w:pPr>
+                              <w:autoSpaceDE w:val="0"/>
+                              <w:autoSpaceDN w:val="0"/>
+                              <w:adjustRightInd w:val="0"/>
+                              <w:jc w:val="center"/>
+                              <w:rPr>
+                                <w:rFonts w:ascii="Times New Roman" w:hAnsi="Times New Roman" w:cs="Times New Roman"/>
+                                <w:color w:val="000000"/>
+                                <w:kern w:val="0"/>
+                                <w:sz w:val="23"/>
+                                <w:szCs w:val="23"/>
+                              </w:rPr>
+                            </w:pPr>
+                          </w:p>
+                        </w:txbxContent>
+                      </wps:txbx>
+                      <wps:bodyPr rot="0" vert="horz" wrap="square" lIns="91440" tIns="45720" rIns="91440" bIns="45720" anchor="t" anchorCtr="0">
+                        <a:noAutofit/>
+                      </wps:bodyPr>
+                    </wps:wsp>
+                  </a:graphicData>
+                </a:graphic>
+                <wp14:sizeRelH relativeFrom="margin">
+                  <wp14:pctWidth>0</wp14:pctWidth>
+                </wp14:sizeRelH>
+                <wp14:sizeRelV relativeFrom="margin">
+                  <wp14:pctHeight>0</wp14:pctHeight>
+                </wp14:sizeRelV>
+              </wp:anchor>
+            </w:drawing>
+          </mc:Choice>
+          <mc:Fallback>
+            <w:pict>
+              <v:shape id="_x0000_s1045" type="#_x0000_t202" style="position:absolute;margin-left:195.85pt;margin-top:.8pt;width:113pt;height:46.85pt;z-index:251731968;visibility:visible;mso-wrap-style:square;mso-width-percent:0;mso-height-percent:0;mso-wrap-distance-left:9pt;mso-wrap-distance-top:0;mso-wrap-distance-right:9pt;mso-wrap-distance-bottom:0;mso-position-horizontal:absolute;mso-position-horizontal-relative:text;mso-position-vertical:absolute;mso-position-vertical-relative:text;mso-width-percent:0;mso-height-percent:0;mso-width-relative:margin;mso-height-relative:margin;v-text-anchor:top" o:gfxdata="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">
+                <v:textbox>
+                  <w:txbxContent>
+                    <w:p>
+                      <w:pPr>
+                        <w:autoSpaceDE w:val="0"/>
+                        <w:autoSpaceDN w:val="0"/>
+                        <w:adjustRightInd w:val="0"/>
+                        <w:jc w:val="center"/>
+                        <w:rPr>
+                          <w:rFonts w:ascii="Times New Roman" w:hAnsi="Times New Roman" w:cs="Times New Roman"/>
+                          <w:color w:val="000000"/>
+                          <w:kern w:val="0"/>
+                          <w:sz w:val="23"/>
+                          <w:szCs w:val="23"/>
+                        </w:rPr>
+                      </w:pPr>
+                      <w:r>
+                        <w:rPr>
+                          <w:rFonts w:ascii="Times New Roman" w:hAnsi="Times New Roman" w:cs="Times New Roman"/>
+                          <w:color w:val="000000"/>
+                          <w:kern w:val="0"/>
+                          <w:sz w:val="23"/>
+                          <w:szCs w:val="23"/>
+                        </w:rPr>
+                        <w:t>1.</w:t>
+                      </w:r>
+                      <w:r>
+                        <w:rPr>
+                          <w:rFonts w:ascii="Times New Roman" w:hAnsi="Times New Roman" w:cs="Times New Roman" w:hint="eastAsia"/>
+                          <w:color w:val="000000"/>
+                          <w:kern w:val="0"/>
+                          <w:sz w:val="23"/>
+                          <w:szCs w:val="23"/>
+                        </w:rPr>
+                        <w:t>2</w:t>
+                      </w:r>
+                    </w:p>
+                    <w:p>
+                      <w:pPr>
+                        <w:autoSpaceDE w:val="0"/>
+                        <w:autoSpaceDN w:val="0"/>
+                        <w:adjustRightInd w:val="0"/>
+                      </w:pPr>
+                      <w:r>
+                        <w:rPr>
+                          <w:rFonts w:ascii="Times New Roman" w:hAnsi="Times New Roman" w:cs="Times New Roman"/>
+                          <w:color w:val="000000"/>
+                          <w:kern w:val="0"/>
+                          <w:sz w:val="23"/>
+                          <w:szCs w:val="23"/>
+                        </w:rPr>
+                        <w:t>Verification</w:t>
+                      </w:r>
+                      <w:r>
+                        <w:rPr>
+                          <w:rFonts w:ascii="Times New Roman" w:hAnsi="Times New Roman" w:cs="Times New Roman" w:hint="eastAsia"/>
+                          <w:color w:val="000000"/>
+                          <w:kern w:val="0"/>
+                          <w:sz w:val="23"/>
+                          <w:szCs w:val="23"/>
+                        </w:rPr>
+                        <w:t xml:space="preserve"> </w:t>
+                      </w:r>
+                      <w:r>
+                        <w:rPr>
+                          <w:rFonts w:ascii="Times New Roman" w:hAnsi="Times New Roman" w:cs="Times New Roman"/>
+                          <w:color w:val="000000"/>
+                          <w:kern w:val="0"/>
+                          <w:sz w:val="23"/>
+                          <w:szCs w:val="23"/>
+                        </w:rPr>
+                        <w:t>Process</w:t>
+                      </w:r>
+                    </w:p>
+                    <w:p>
+                      <w:pPr>
+                        <w:autoSpaceDE w:val="0"/>
+                        <w:autoSpaceDN w:val="0"/>
+                        <w:adjustRightInd w:val="0"/>
+                        <w:jc w:val="center"/>
+                        <w:rPr>
+                          <w:rFonts w:ascii="Times New Roman" w:hAnsi="Times New Roman" w:cs="Times New Roman"/>
+                          <w:color w:val="000000"/>
+                          <w:kern w:val="0"/>
+                          <w:sz w:val="23"/>
+                          <w:szCs w:val="23"/>
+                        </w:rPr>
+                      </w:pPr>
+                    </w:p>
+                  </w:txbxContent>
+                </v:textbox>
+              </v:shape>
+            </w:pict>
+          </mc:Fallback>
+        </mc:AlternateContent>
+      </w:r>
+    </w:p>
+    <w:p>
+      <w:pPr>
+        <w:autoSpaceDE w:val="0"/>
+        <w:autoSpaceDN w:val="0"/>
+        <w:adjustRightInd w:val="0"/>
+        <w:rPr>
+          <w:rFonts w:ascii="Times New Roman" w:hAnsi="Times New Roman" w:cs="Times New Roman" w:hint="eastAsia"/>
+          <w:color w:val="000000"/>
+          <w:kern w:val="0"/>
+          <w:sz w:val="23"/>
+          <w:szCs w:val="23"/>
+        </w:rPr>
+      </w:pPr>
+      <w:r>
+        <w:rPr>
+          <w:rFonts w:ascii="Times New Roman" w:hAnsi="Times New Roman" w:cs="Times New Roman"/>
+          <w:noProof/>
+          <w:color w:val="000000"/>
+          <w:kern w:val="0"/>
+          <w:sz w:val="23"/>
+          <w:szCs w:val="23"/>
+        </w:rPr>
+        <mc:AlternateContent>
+          <mc:Choice Requires="wps">
+            <w:drawing>
+              <wp:anchor distT="0" distB="0" distL="114300" distR="114300" simplePos="0" relativeHeight="251740160" behindDoc="0" locked="0" layoutInCell="1" allowOverlap="1">
+                <wp:simplePos x="0" y="0"/>
+                <wp:positionH relativeFrom="column">
+                  <wp:posOffset>2488018</wp:posOffset>
+                </wp:positionH>
+                <wp:positionV relativeFrom="paragraph">
+                  <wp:posOffset>53163</wp:posOffset>
+                </wp:positionV>
+                <wp:extent cx="1435395" cy="0"/>
+                <wp:effectExtent l="0" t="0" r="12700" b="19050"/>
+                <wp:wrapNone/>
+                <wp:docPr id="315" name="Straight Connector 315"/>
+                <wp:cNvGraphicFramePr/>
+                <a:graphic xmlns:a="http://schemas.openxmlformats.org/drawingml/2006/main">
+                  <a:graphicData uri="http://schemas.microsoft.com/office/word/2010/wordprocessingShape">
+                    <wps:wsp>
+                      <wps:cNvCnPr/>
+                      <wps:spPr>
+                        <a:xfrm>
+                          <a:off x="0" y="0"/>
+                          <a:ext cx="1435395" cy="0"/>
+                        </a:xfrm>
+                        <a:prstGeom prst="line">
+                          <a:avLst/>
+                        </a:prstGeom>
+                      </wps:spPr>
+                      <wps:style>
+                        <a:lnRef idx="1">
+                          <a:schemeClr val="dk1"/>
+                        </a:lnRef>
+                        <a:fillRef idx="0">
+                          <a:schemeClr val="dk1"/>
+                        </a:fillRef>
+                        <a:effectRef idx="0">
+                          <a:schemeClr val="dk1"/>
+                        </a:effectRef>
+                        <a:fontRef idx="minor">
+                          <a:schemeClr val="tx1"/>
+                        </a:fontRef>
+                      </wps:style>
+                      <wps:bodyPr/>
+                    </wps:wsp>
+                  </a:graphicData>
+                </a:graphic>
+              </wp:anchor>
+            </w:drawing>
+          </mc:Choice>
+          <mc:Fallback>
+            <w:pict>
+              <v:line id="Straight Connector 315" o:spid="_x0000_s1026" style="position:absolute;z-index:251740160;visibility:visible;mso-wrap-style:square;mso-wrap-distance-left:9pt;mso-wrap-distance-top:0;mso-wrap-distance-right:9pt;mso-wrap-distance-bottom:0;mso-position-horizontal:absolute;mso-position-horizontal-relative:text;mso-position-vertical:absolute;mso-position-vertical-relative:text" from="195.9pt,4.2pt" to="308.9pt,4.2pt" o:gfxdata="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" strokecolor="black [3040]"/>
+            </w:pict>
+          </mc:Fallback>
+        </mc:AlternateContent>
+      </w:r>
+    </w:p>
+    <w:p>
+      <w:pPr>
+        <w:autoSpaceDE w:val="0"/>
+        <w:autoSpaceDN w:val="0"/>
+        <w:adjustRightInd w:val="0"/>
+        <w:rPr>
+          <w:rFonts w:ascii="Times New Roman" w:hAnsi="Times New Roman" w:cs="Times New Roman" w:hint="eastAsia"/>
+          <w:color w:val="000000"/>
+          <w:kern w:val="0"/>
+          <w:sz w:val="23"/>
+          <w:szCs w:val="23"/>
+        </w:rPr>
+      </w:pPr>
+    </w:p>
+    <w:p>
+      <w:pPr>
+        <w:autoSpaceDE w:val="0"/>
+        <w:autoSpaceDN w:val="0"/>
+        <w:adjustRightInd w:val="0"/>
+        <w:rPr>
+          <w:rFonts w:ascii="Times New Roman" w:hAnsi="Times New Roman" w:cs="Times New Roman" w:hint="eastAsia"/>
+          <w:color w:val="000000"/>
+          <w:kern w:val="0"/>
+          <w:sz w:val="23"/>
+          <w:szCs w:val="23"/>
+        </w:rPr>
+      </w:pPr>
+    </w:p>
+    <w:p>
+      <w:pPr>
+        <w:autoSpaceDE w:val="0"/>
+        <w:autoSpaceDN w:val="0"/>
+        <w:adjustRightInd w:val="0"/>
+        <w:rPr>
+          <w:rFonts w:hint="eastAsia"/>
+          <w:sz w:val="23"/>
+          <w:szCs w:val="23"/>
+        </w:rPr>
+      </w:pPr>
+      <w:r>
+        <w:rPr>
+          <w:sz w:val="23"/>
+          <w:szCs w:val="23"/>
+        </w:rPr>
+        <w:t>Process 2.0:</w:t>
+      </w:r>
+    </w:p>
+    <w:p>
+      <w:pPr>
+        <w:autoSpaceDE w:val="0"/>
+        <w:autoSpaceDN w:val="0"/>
+        <w:adjustRightInd w:val="0"/>
+        <w:rPr>
+          <w:rFonts w:hint="eastAsia"/>
+          <w:sz w:val="23"/>
+          <w:szCs w:val="23"/>
+        </w:rPr>
+      </w:pPr>
+    </w:p>
+    <w:p>
+      <w:pPr>
+        <w:autoSpaceDE w:val="0"/>
+        <w:autoSpaceDN w:val="0"/>
+        <w:adjustRightInd w:val="0"/>
+        <w:rPr>
+          <w:rFonts w:ascii="Times New Roman" w:hAnsi="Times New Roman" w:cs="Times New Roman"/>
+          <w:color w:val="000000"/>
+          <w:kern w:val="0"/>
+          <w:sz w:val="23"/>
+          <w:szCs w:val="23"/>
+        </w:rPr>
+      </w:pPr>
+      <w:r>
+        <w:rPr>
+          <w:rFonts w:ascii="Times New Roman" w:hAnsi="Times New Roman" w:cs="Times New Roman"/>
+          <w:noProof/>
+          <w:color w:val="000000"/>
+          <w:kern w:val="0"/>
+          <w:sz w:val="23"/>
+          <w:szCs w:val="23"/>
+        </w:rPr>
+        <mc:AlternateContent>
+          <mc:Choice Requires="wps">
+            <w:drawing>
+              <wp:anchor distT="0" distB="0" distL="114300" distR="114300" simplePos="0" relativeHeight="251757568" behindDoc="0" locked="0" layoutInCell="1" allowOverlap="1" wp14:anchorId="572F7015" wp14:editId="51EBA726">
+                <wp:simplePos x="0" y="0"/>
+                <wp:positionH relativeFrom="column">
+                  <wp:posOffset>3976577</wp:posOffset>
+                </wp:positionH>
+                <wp:positionV relativeFrom="paragraph">
+                  <wp:posOffset>1472609</wp:posOffset>
+                </wp:positionV>
+                <wp:extent cx="1265274" cy="903606"/>
+                <wp:effectExtent l="0" t="38100" r="49530" b="29845"/>
+                <wp:wrapNone/>
+                <wp:docPr id="327" name="Straight Arrow Connector 327"/>
+                <wp:cNvGraphicFramePr/>
+                <a:graphic xmlns:a="http://schemas.openxmlformats.org/drawingml/2006/main">
+                  <a:graphicData uri="http://schemas.microsoft.com/office/word/2010/wordprocessingShape">
+                    <wps:wsp>
+                      <wps:cNvCnPr/>
+                      <wps:spPr>
+                        <a:xfrm flipV="1">
+                          <a:off x="0" y="0"/>
+                          <a:ext cx="1265274" cy="903606"/>
+                        </a:xfrm>
+                        <a:prstGeom prst="straightConnector1">
+                          <a:avLst/>
+                        </a:prstGeom>
+                        <a:ln>
+                          <a:tailEnd type="arrow"/>
+                        </a:ln>
+                      </wps:spPr>
+                      <wps:style>
+                        <a:lnRef idx="1">
+                          <a:schemeClr val="dk1"/>
+                        </a:lnRef>
+                        <a:fillRef idx="0">
+                          <a:schemeClr val="dk1"/>
+                        </a:fillRef>
+                        <a:effectRef idx="0">
+                          <a:schemeClr val="dk1"/>
+                        </a:effectRef>
+                        <a:fontRef idx="minor">
+                          <a:schemeClr val="tx1"/>
+                        </a:fontRef>
+                      </wps:style>
+                      <wps:bodyPr/>
+                    </wps:wsp>
+                  </a:graphicData>
+                </a:graphic>
+                <wp14:sizeRelH relativeFrom="margin">
+                  <wp14:pctWidth>0</wp14:pctWidth>
+                </wp14:sizeRelH>
+              </wp:anchor>
+            </w:drawing>
+          </mc:Choice>
+          <mc:Fallback>
+            <w:pict>
+              <v:shape id="Straight Arrow Connector 327" o:spid="_x0000_s1026" type="#_x0000_t32" style="position:absolute;margin-left:313.1pt;margin-top:115.95pt;width:99.65pt;height:71.15pt;flip:y;z-index:251757568;visibility:visible;mso-wrap-style:square;mso-width-percent:0;mso-wrap-distance-left:9pt;mso-wrap-distance-top:0;mso-wrap-distance-right:9pt;mso-wrap-distance-bottom:0;mso-position-horizontal:absolute;mso-position-horizontal-relative:text;mso-position-vertical:absolute;mso-position-vertical-relative:text;mso-width-percent:0;mso-width-relative:margin" o:gfxdata="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" strokecolor="black [3040]">
+                <v:stroke endarrow="open"/>
+              </v:shape>
+            </w:pict>
+          </mc:Fallback>
+        </mc:AlternateContent>
+      </w:r>
+      <w:r>
+        <w:rPr>
+          <w:rFonts w:ascii="Times New Roman" w:hAnsi="Times New Roman" w:cs="Times New Roman"/>
+          <w:noProof/>
+          <w:color w:val="000000"/>
+          <w:kern w:val="0"/>
+          <w:sz w:val="23"/>
+          <w:szCs w:val="23"/>
+        </w:rPr>
+        <mc:AlternateContent>
+          <mc:Choice Requires="wps">
+            <w:drawing>
+              <wp:anchor distT="0" distB="0" distL="114300" distR="114300" simplePos="0" relativeHeight="251756544" behindDoc="0" locked="0" layoutInCell="1" allowOverlap="1" wp14:anchorId="58784E9F" wp14:editId="1A6D003B">
+                <wp:simplePos x="0" y="0"/>
+                <wp:positionH relativeFrom="column">
+                  <wp:posOffset>1010093</wp:posOffset>
+                </wp:positionH>
+                <wp:positionV relativeFrom="paragraph">
+                  <wp:posOffset>1471930</wp:posOffset>
+                </wp:positionV>
+                <wp:extent cx="1562661" cy="819386"/>
+                <wp:effectExtent l="38100" t="38100" r="19050" b="19050"/>
+                <wp:wrapNone/>
+                <wp:docPr id="326" name="Straight Arrow Connector 326"/>
+                <wp:cNvGraphicFramePr/>
+                <a:graphic xmlns:a="http://schemas.openxmlformats.org/drawingml/2006/main">
+                  <a:graphicData uri="http://schemas.microsoft.com/office/word/2010/wordprocessingShape">
+                    <wps:wsp>
+                      <wps:cNvCnPr/>
+                      <wps:spPr>
+                        <a:xfrm flipH="1" flipV="1">
+                          <a:off x="0" y="0"/>
+                          <a:ext cx="1562661" cy="819386"/>
+                        </a:xfrm>
+                        <a:prstGeom prst="straightConnector1">
+                          <a:avLst/>
+                        </a:prstGeom>
+                        <a:ln>
+                          <a:tailEnd type="arrow"/>
+                        </a:ln>
+                      </wps:spPr>
+                      <wps:style>
+                        <a:lnRef idx="1">
+                          <a:schemeClr val="dk1"/>
+                        </a:lnRef>
+                        <a:fillRef idx="0">
+                          <a:schemeClr val="dk1"/>
+                        </a:fillRef>
+                        <a:effectRef idx="0">
+                          <a:schemeClr val="dk1"/>
+                        </a:effectRef>
+                        <a:fontRef idx="minor">
+                          <a:schemeClr val="tx1"/>
+                        </a:fontRef>
+                      </wps:style>
+                      <wps:bodyPr/>
+                    </wps:wsp>
+                  </a:graphicData>
+                </a:graphic>
+              </wp:anchor>
+            </w:drawing>
+          </mc:Choice>
+          <mc:Fallback>
+            <w:pict>
+              <v:shape id="Straight Arrow Connector 326" o:spid="_x0000_s1026" type="#_x0000_t32" style="position:absolute;margin-left:79.55pt;margin-top:115.9pt;width:123.05pt;height:64.5pt;flip:x y;z-index:251756544;visibility:visible;mso-wrap-style:square;mso-wrap-distance-left:9pt;mso-wrap-distance-top:0;mso-wrap-distance-right:9pt;mso-wrap-distance-bottom:0;mso-position-horizontal:absolute;mso-position-horizontal-relative:text;mso-position-vertical:absolute;mso-position-vertical-relative:text" o:gfxdata="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" strokecolor="black [3040]">
+                <v:stroke endarrow="open"/>
+              </v:shape>
+            </w:pict>
+          </mc:Fallback>
+        </mc:AlternateContent>
+      </w:r>
+      <w:r>
+        <w:rPr>
+          <w:rFonts w:ascii="Times New Roman" w:hAnsi="Times New Roman" w:cs="Times New Roman"/>
+          <w:noProof/>
+          <w:color w:val="000000"/>
+          <w:kern w:val="0"/>
+          <w:sz w:val="23"/>
+          <w:szCs w:val="23"/>
+        </w:rPr>
+        <mc:AlternateContent>
+          <mc:Choice Requires="wps">
+            <w:drawing>
+              <wp:anchor distT="0" distB="0" distL="114300" distR="114300" simplePos="0" relativeHeight="251755520" behindDoc="0" locked="0" layoutInCell="1" allowOverlap="1" wp14:anchorId="62AEA26F" wp14:editId="609A75B5">
+                <wp:simplePos x="0" y="0"/>
+                <wp:positionH relativeFrom="column">
+                  <wp:posOffset>1222743</wp:posOffset>
+                </wp:positionH>
+                <wp:positionV relativeFrom="paragraph">
+                  <wp:posOffset>1440032</wp:posOffset>
+                </wp:positionV>
+                <wp:extent cx="1350335" cy="708173"/>
+                <wp:effectExtent l="0" t="0" r="78740" b="53975"/>
+                <wp:wrapNone/>
+                <wp:docPr id="325" name="Straight Arrow Connector 325"/>
+                <wp:cNvGraphicFramePr/>
+                <a:graphic xmlns:a="http://schemas.openxmlformats.org/drawingml/2006/main">
+                  <a:graphicData uri="http://schemas.microsoft.com/office/word/2010/wordprocessingShape">
+                    <wps:wsp>
+                      <wps:cNvCnPr/>
+                      <wps:spPr>
+                        <a:xfrm>
+                          <a:off x="0" y="0"/>
+                          <a:ext cx="1350335" cy="708173"/>
+                        </a:xfrm>
+                        <a:prstGeom prst="straightConnector1">
+                          <a:avLst/>
+                        </a:prstGeom>
+                        <a:ln>
+                          <a:tailEnd type="arrow"/>
+                        </a:ln>
+                      </wps:spPr>
+                      <wps:style>
+                        <a:lnRef idx="1">
+                          <a:schemeClr val="dk1"/>
+                        </a:lnRef>
+                        <a:fillRef idx="0">
+                          <a:schemeClr val="dk1"/>
+                        </a:fillRef>
+                        <a:effectRef idx="0">
+                          <a:schemeClr val="dk1"/>
+                        </a:effectRef>
+                        <a:fontRef idx="minor">
+                          <a:schemeClr val="tx1"/>
+                        </a:fontRef>
+                      </wps:style>
+                      <wps:bodyPr/>
+                    </wps:wsp>
+                  </a:graphicData>
+                </a:graphic>
+              </wp:anchor>
+            </w:drawing>
+          </mc:Choice>
+          <mc:Fallback>
+            <w:pict>
+              <v:shape id="Straight Arrow Connector 325" o:spid="_x0000_s1026" type="#_x0000_t32" style="position:absolute;margin-left:96.3pt;margin-top:113.4pt;width:106.35pt;height:55.75pt;z-index:251755520;visibility:visible;mso-wrap-style:square;mso-wrap-distance-left:9pt;mso-wrap-distance-top:0;mso-wrap-distance-right:9pt;mso-wrap-distance-bottom:0;mso-position-horizontal:absolute;mso-position-horizontal-relative:text;mso-position-vertical:absolute;mso-position-vertical-relative:text" o:gfxdata="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" strokecolor="black [3040]">
+                <v:stroke endarrow="open"/>
+              </v:shape>
+            </w:pict>
+          </mc:Fallback>
+        </mc:AlternateContent>
+      </w:r>
+      <w:r>
+        <w:rPr>
+          <w:rFonts w:ascii="Times New Roman" w:hAnsi="Times New Roman" w:cs="Times New Roman"/>
+          <w:noProof/>
+          <w:color w:val="000000"/>
+          <w:kern w:val="0"/>
+          <w:sz w:val="23"/>
+          <w:szCs w:val="23"/>
+        </w:rPr>
+        <mc:AlternateContent>
+          <mc:Choice Requires="wps">
+            <w:drawing>
+              <wp:anchor distT="0" distB="0" distL="114300" distR="114300" simplePos="0" relativeHeight="251754496" behindDoc="0" locked="0" layoutInCell="1" allowOverlap="1" wp14:anchorId="20A2847C" wp14:editId="15C159D3">
+                <wp:simplePos x="0" y="0"/>
+                <wp:positionH relativeFrom="column">
+                  <wp:posOffset>1222641</wp:posOffset>
+                </wp:positionH>
+                <wp:positionV relativeFrom="paragraph">
+                  <wp:posOffset>292395</wp:posOffset>
+                </wp:positionV>
+                <wp:extent cx="1467396" cy="818707"/>
+                <wp:effectExtent l="0" t="38100" r="57150" b="19685"/>
+                <wp:wrapNone/>
+                <wp:docPr id="324" name="Straight Arrow Connector 324"/>
+                <wp:cNvGraphicFramePr/>
+                <a:graphic xmlns:a="http://schemas.openxmlformats.org/drawingml/2006/main">
+                  <a:graphicData uri="http://schemas.microsoft.com/office/word/2010/wordprocessingShape">
+                    <wps:wsp>
+                      <wps:cNvCnPr/>
+                      <wps:spPr>
+                        <a:xfrm flipV="1">
+                          <a:off x="0" y="0"/>
+                          <a:ext cx="1467396" cy="818707"/>
+                        </a:xfrm>
+                        <a:prstGeom prst="straightConnector1">
+                          <a:avLst/>
+                        </a:prstGeom>
+                        <a:ln>
+                          <a:tailEnd type="arrow"/>
+                        </a:ln>
+                      </wps:spPr>
+                      <wps:style>
+                        <a:lnRef idx="1">
+                          <a:schemeClr val="dk1"/>
+                        </a:lnRef>
+                        <a:fillRef idx="0">
+                          <a:schemeClr val="dk1"/>
+                        </a:fillRef>
+                        <a:effectRef idx="0">
+                          <a:schemeClr val="dk1"/>
+                        </a:effectRef>
+                        <a:fontRef idx="minor">
+                          <a:schemeClr val="tx1"/>
+                        </a:fontRef>
+                      </wps:style>
+                      <wps:bodyPr/>
+                    </wps:wsp>
+                  </a:graphicData>
+                </a:graphic>
+              </wp:anchor>
+            </w:drawing>
+          </mc:Choice>
+          <mc:Fallback>
+            <w:pict>
+              <v:shape id="Straight Arrow Connector 324" o:spid="_x0000_s1026" type="#_x0000_t32" style="position:absolute;margin-left:96.25pt;margin-top:23pt;width:115.55pt;height:64.45pt;flip:y;z-index:251754496;visibility:visible;mso-wrap-style:square;mso-wrap-distance-left:9pt;mso-wrap-distance-top:0;mso-wrap-distance-right:9pt;mso-wrap-distance-bottom:0;mso-position-horizontal:absolute;mso-position-horizontal-relative:text;mso-position-vertical:absolute;mso-position-vertical-relative:text" o:gfxdata="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" strokecolor="black [3040]">
+                <v:stroke endarrow="open"/>
+              </v:shape>
+            </w:pict>
+          </mc:Fallback>
+        </mc:AlternateContent>
+      </w:r>
+      <w:r>
+        <w:rPr>
+          <w:rFonts w:ascii="Times New Roman" w:hAnsi="Times New Roman" w:cs="Times New Roman"/>
+          <w:noProof/>
+          <w:color w:val="000000"/>
+          <w:kern w:val="0"/>
+          <w:sz w:val="23"/>
+          <w:szCs w:val="23"/>
+        </w:rPr>
+        <mc:AlternateContent>
+          <mc:Choice Requires="wps">
+            <w:drawing>
+              <wp:anchor distT="0" distB="0" distL="114300" distR="114300" simplePos="0" relativeHeight="251753472" behindDoc="0" locked="0" layoutInCell="1" allowOverlap="1" wp14:anchorId="359F9FC9" wp14:editId="47C1BB55">
+                <wp:simplePos x="0" y="0"/>
+                <wp:positionH relativeFrom="column">
+                  <wp:posOffset>5241910</wp:posOffset>
+                </wp:positionH>
+                <wp:positionV relativeFrom="paragraph">
+                  <wp:posOffset>1148316</wp:posOffset>
+                </wp:positionV>
+                <wp:extent cx="797619" cy="1403985"/>
+                <wp:effectExtent l="0" t="0" r="21590" b="13970"/>
+                <wp:wrapNone/>
+                <wp:docPr id="323" name="Text Box 2"/>
+                <wp:cNvGraphicFramePr>
+                  <a:graphicFrameLocks xmlns:a="http://schemas.openxmlformats.org/drawingml/2006/main"/>
+                </wp:cNvGraphicFramePr>
+                <a:graphic xmlns:a="http://schemas.openxmlformats.org/drawingml/2006/main">
+                  <a:graphicData uri="http://schemas.microsoft.com/office/word/2010/wordprocessingShape">
+                    <wps:wsp>
+                      <wps:cNvSpPr txBox="1">
+                        <a:spLocks noChangeArrowheads="1"/>
+                      </wps:cNvSpPr>
+                      <wps:spPr bwMode="auto">
+                        <a:xfrm>
+                          <a:off x="0" y="0"/>
+                          <a:ext cx="797619" cy="1403985"/>
+                        </a:xfrm>
+                        <a:prstGeom prst="rect">
+                          <a:avLst/>
+                        </a:prstGeom>
+                        <a:solidFill>
+                          <a:srgbClr val="FFFFFF"/>
+                        </a:solidFill>
+                        <a:ln w="9525">
+                          <a:solidFill>
+                            <a:srgbClr val="000000"/>
+                          </a:solidFill>
+                          <a:miter lim="800000"/>
+                          <a:headEnd/>
+                          <a:tailEnd/>
+                        </a:ln>
+                      </wps:spPr>
+                      <wps:txbx>
+                        <w:txbxContent>
+                          <w:p>
+                            <w:pPr>
+                              <w:rPr>
+                                <w:rFonts w:ascii="Times New Roman" w:hAnsi="Times New Roman" w:cs="Times New Roman"/>
+                              </w:rPr>
+                            </w:pPr>
+                            <w:r>
+                              <w:rPr>
+                                <w:rFonts w:ascii="Times New Roman" w:hAnsi="Times New Roman" w:cs="Times New Roman"/>
+                                <w:sz w:val="23"/>
+                                <w:szCs w:val="23"/>
+                              </w:rPr>
+                              <w:t>D1</w:t>
+                            </w:r>
+                            <w:r>
+                              <w:rPr>
+                                <w:rFonts w:ascii="Times New Roman" w:hAnsi="Times New Roman" w:cs="Times New Roman" w:hint="eastAsia"/>
+                                <w:sz w:val="23"/>
+                                <w:szCs w:val="23"/>
+                              </w:rPr>
+                              <w:tab/>
+                              <w:t>D</w:t>
+                            </w:r>
+                            <w:r>
+                              <w:rPr>
+                                <w:rFonts w:ascii="Times New Roman" w:hAnsi="Times New Roman" w:cs="Times New Roman"/>
+                                <w:sz w:val="23"/>
+                                <w:szCs w:val="23"/>
+                              </w:rPr>
+                              <w:t>ata</w:t>
+                            </w:r>
+                          </w:p>
+                        </w:txbxContent>
+                      </wps:txbx>
+                      <wps:bodyPr rot="0" vert="horz" wrap="square" lIns="91440" tIns="45720" rIns="91440" bIns="45720" anchor="t" anchorCtr="0">
+                        <a:spAutoFit/>
+                      </wps:bodyPr>
+                    </wps:wsp>
+                  </a:graphicData>
+                </a:graphic>
+                <wp14:sizeRelH relativeFrom="margin">
+                  <wp14:pctWidth>0</wp14:pctWidth>
+                </wp14:sizeRelH>
+                <wp14:sizeRelV relativeFrom="margin">
+                  <wp14:pctHeight>20000</wp14:pctHeight>
+                </wp14:sizeRelV>
+              </wp:anchor>
+            </w:drawing>
+          </mc:Choice>
+          <mc:Fallback>
+            <w:pict>
+              <v:shape id="_x0000_s1046" type="#_x0000_t202" style="position:absolute;margin-left:412.75pt;margin-top:90.4pt;width:62.8pt;height:110.55pt;z-index:251753472;visibility:visible;mso-wrap-style:square;mso-width-percent:0;mso-height-percent:200;mso-wrap-distance-left:9pt;mso-wrap-distance-top:0;mso-wrap-distance-right:9pt;mso-wrap-distance-bottom:0;mso-position-horizontal:absolute;mso-position-horizontal-relative:text;mso-position-vertical:absolute;mso-position-vertical-relative:text;mso-width-percent:0;mso-height-percent:200;mso-width-relative:margin;mso-height-relative:margin;v-text-anchor:top" o:gfxdata="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">
+                <v:textbox style="mso-fit-shape-to-text:t">
+                  <w:txbxContent>
+                    <w:p>
+                      <w:pPr>
+                        <w:rPr>
+                          <w:rFonts w:ascii="Times New Roman" w:hAnsi="Times New Roman" w:cs="Times New Roman"/>
+                        </w:rPr>
+                      </w:pPr>
+                      <w:r>
+                        <w:rPr>
+                          <w:rFonts w:ascii="Times New Roman" w:hAnsi="Times New Roman" w:cs="Times New Roman"/>
+                          <w:sz w:val="23"/>
+                          <w:szCs w:val="23"/>
+                        </w:rPr>
+                        <w:t>D1</w:t>
+                      </w:r>
+                      <w:r>
+                        <w:rPr>
+                          <w:rFonts w:ascii="Times New Roman" w:hAnsi="Times New Roman" w:cs="Times New Roman" w:hint="eastAsia"/>
+                          <w:sz w:val="23"/>
+                          <w:szCs w:val="23"/>
+                        </w:rPr>
+                        <w:tab/>
+                        <w:t>D</w:t>
+                      </w:r>
+                      <w:r>
+                        <w:rPr>
+                          <w:rFonts w:ascii="Times New Roman" w:hAnsi="Times New Roman" w:cs="Times New Roman"/>
+                          <w:sz w:val="23"/>
+                          <w:szCs w:val="23"/>
+                        </w:rPr>
+                        <w:t>ata</w:t>
+                      </w:r>
+                    </w:p>
+                  </w:txbxContent>
+                </v:textbox>
+              </v:shape>
+            </w:pict>
+          </mc:Fallback>
+        </mc:AlternateContent>
+      </w:r>
+      <w:r>
+        <w:rPr>
+          <w:rFonts w:ascii="Times New Roman" w:hAnsi="Times New Roman" w:cs="Times New Roman"/>
+          <w:noProof/>
+          <w:color w:val="000000"/>
+          <w:kern w:val="0"/>
+          <w:sz w:val="23"/>
+          <w:szCs w:val="23"/>
+        </w:rPr>
+        <mc:AlternateContent>
+          <mc:Choice Requires="wps">
+            <w:drawing>
+              <wp:anchor distT="0" distB="0" distL="114300" distR="114300" simplePos="0" relativeHeight="251751424" behindDoc="0" locked="0" layoutInCell="1" allowOverlap="1" wp14:anchorId="6E3C997F" wp14:editId="25D99360">
+                <wp:simplePos x="0" y="0"/>
+                <wp:positionH relativeFrom="column">
+                  <wp:posOffset>605672</wp:posOffset>
+                </wp:positionH>
+                <wp:positionV relativeFrom="paragraph">
+                  <wp:posOffset>1116419</wp:posOffset>
+                </wp:positionV>
+                <wp:extent cx="616688" cy="1403985"/>
+                <wp:effectExtent l="0" t="0" r="12065" b="13970"/>
+                <wp:wrapNone/>
+                <wp:docPr id="322" name="Text Box 2"/>
+                <wp:cNvGraphicFramePr>
+                  <a:graphicFrameLocks xmlns:a="http://schemas.openxmlformats.org/drawingml/2006/main"/>
+                </wp:cNvGraphicFramePr>
+                <a:graphic xmlns:a="http://schemas.openxmlformats.org/drawingml/2006/main">
+                  <a:graphicData uri="http://schemas.microsoft.com/office/word/2010/wordprocessingShape">
+                    <wps:wsp>
+                      <wps:cNvSpPr txBox="1">
+                        <a:spLocks noChangeArrowheads="1"/>
+                      </wps:cNvSpPr>
+                      <wps:spPr bwMode="auto">
+                        <a:xfrm>
+                          <a:off x="0" y="0"/>
+                          <a:ext cx="616688" cy="1403985"/>
+                        </a:xfrm>
+                        <a:prstGeom prst="rect">
+                          <a:avLst/>
+                        </a:prstGeom>
+                        <a:solidFill>
+                          <a:srgbClr val="FFFFFF"/>
+                        </a:solidFill>
+                        <a:ln w="9525">
+                          <a:solidFill>
+                            <a:srgbClr val="000000"/>
+                          </a:solidFill>
+                          <a:miter lim="800000"/>
+                          <a:headEnd/>
+                          <a:tailEnd/>
+                        </a:ln>
+                      </wps:spPr>
+                      <wps:txbx>
+                        <w:txbxContent>
+                          <w:p>
+                            <w:pPr>
+                              <w:rPr>
+                                <w:rFonts w:ascii="Times New Roman" w:hAnsi="Times New Roman" w:cs="Times New Roman"/>
+                              </w:rPr>
+                            </w:pPr>
+                            <w:r>
+                              <w:rPr>
+                                <w:rFonts w:ascii="Times New Roman" w:hAnsi="Times New Roman" w:cs="Times New Roman" w:hint="eastAsia"/>
+                                <w:sz w:val="23"/>
+                                <w:szCs w:val="23"/>
+                              </w:rPr>
+                              <w:t>Player</w:t>
+                            </w:r>
+                          </w:p>
+                        </w:txbxContent>
+                      </wps:txbx>
+                      <wps:bodyPr rot="0" vert="horz" wrap="square" lIns="91440" tIns="45720" rIns="91440" bIns="45720" anchor="t" anchorCtr="0">
+                        <a:spAutoFit/>
+                      </wps:bodyPr>
+                    </wps:wsp>
+                  </a:graphicData>
+                </a:graphic>
+                <wp14:sizeRelH relativeFrom="margin">
+                  <wp14:pctWidth>0</wp14:pctWidth>
+                </wp14:sizeRelH>
+                <wp14:sizeRelV relativeFrom="margin">
+                  <wp14:pctHeight>20000</wp14:pctHeight>
+                </wp14:sizeRelV>
+              </wp:anchor>
+            </w:drawing>
+          </mc:Choice>
+          <mc:Fallback>
+            <w:pict>
+              <v:shape id="_x0000_s1047" type="#_x0000_t202" style="position:absolute;margin-left:47.7pt;margin-top:87.9pt;width:48.55pt;height:110.55pt;z-index:251751424;visibility:visible;mso-wrap-style:square;mso-width-percent:0;mso-height-percent:200;mso-wrap-distance-left:9pt;mso-wrap-distance-top:0;mso-wrap-distance-right:9pt;mso-wrap-distance-bottom:0;mso-position-horizontal:absolute;mso-position-horizontal-relative:text;mso-position-vertical:absolute;mso-position-vertical-relative:text;mso-width-percent:0;mso-height-percent:200;mso-width-relative:margin;mso-height-relative:margin;v-text-anchor:top" o:gfxdata="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">
+                <v:textbox style="mso-fit-shape-to-text:t">
+                  <w:txbxContent>
+                    <w:p>
+                      <w:pPr>
+                        <w:rPr>
+                          <w:rFonts w:ascii="Times New Roman" w:hAnsi="Times New Roman" w:cs="Times New Roman"/>
+                        </w:rPr>
+                      </w:pPr>
+                      <w:r>
+                        <w:rPr>
+                          <w:rFonts w:ascii="Times New Roman" w:hAnsi="Times New Roman" w:cs="Times New Roman" w:hint="eastAsia"/>
+                          <w:sz w:val="23"/>
+                          <w:szCs w:val="23"/>
+                        </w:rPr>
+                        <w:t>Player</w:t>
+                      </w:r>
+                    </w:p>
+                  </w:txbxContent>
+                </v:textbox>
+              </v:shape>
+            </w:pict>
+          </mc:Fallback>
+        </mc:AlternateContent>
+      </w:r>
+      <w:r>
+        <w:rPr>
+          <w:rFonts w:ascii="Times New Roman" w:hAnsi="Times New Roman" w:cs="Times New Roman"/>
+          <w:noProof/>
+          <w:color w:val="000000"/>
+          <w:kern w:val="0"/>
+          <w:sz w:val="23"/>
+          <w:szCs w:val="23"/>
+        </w:rPr>
+        <mc:AlternateContent>
+          <mc:Choice Requires="wps">
+            <w:drawing>
+              <wp:anchor distT="0" distB="0" distL="114300" distR="114300" simplePos="0" relativeHeight="251749376" behindDoc="0" locked="0" layoutInCell="1" allowOverlap="1" wp14:anchorId="26F7957B" wp14:editId="032E4DBA">
+                <wp:simplePos x="0" y="0"/>
+                <wp:positionH relativeFrom="column">
+                  <wp:posOffset>3317358</wp:posOffset>
+                </wp:positionH>
+                <wp:positionV relativeFrom="paragraph">
+                  <wp:posOffset>1604837</wp:posOffset>
+                </wp:positionV>
+                <wp:extent cx="0" cy="548256"/>
+                <wp:effectExtent l="95250" t="0" r="57150" b="61595"/>
+                <wp:wrapNone/>
+                <wp:docPr id="321" name="Straight Arrow Connector 321"/>
+                <wp:cNvGraphicFramePr/>
+                <a:graphic xmlns:a="http://schemas.openxmlformats.org/drawingml/2006/main">
+                  <a:graphicData uri="http://schemas.microsoft.com/office/word/2010/wordprocessingShape">
+                    <wps:wsp>
+                      <wps:cNvCnPr/>
+                      <wps:spPr>
+                        <a:xfrm>
+                          <a:off x="0" y="0"/>
+                          <a:ext cx="0" cy="548256"/>
+                        </a:xfrm>
+                        <a:prstGeom prst="straightConnector1">
+                          <a:avLst/>
+                        </a:prstGeom>
+                        <a:ln>
+                          <a:tailEnd type="arrow"/>
+                        </a:ln>
+                      </wps:spPr>
+                      <wps:style>
+                        <a:lnRef idx="1">
+                          <a:schemeClr val="dk1"/>
+                        </a:lnRef>
+                        <a:fillRef idx="0">
+                          <a:schemeClr val="dk1"/>
+                        </a:fillRef>
+                        <a:effectRef idx="0">
+                          <a:schemeClr val="dk1"/>
+                        </a:effectRef>
+                        <a:fontRef idx="minor">
+                          <a:schemeClr val="tx1"/>
+                        </a:fontRef>
+                      </wps:style>
+                      <wps:bodyPr/>
+                    </wps:wsp>
+                  </a:graphicData>
+                </a:graphic>
+              </wp:anchor>
+            </w:drawing>
+          </mc:Choice>
+          <mc:Fallback>
+            <w:pict>
+              <v:shape id="Straight Arrow Connector 321" o:spid="_x0000_s1026" type="#_x0000_t32" style="position:absolute;margin-left:261.2pt;margin-top:126.35pt;width:0;height:43.15pt;z-index:251749376;visibility:visible;mso-wrap-style:square;mso-wrap-distance-left:9pt;mso-wrap-distance-top:0;mso-wrap-distance-right:9pt;mso-wrap-distance-bottom:0;mso-position-horizontal:absolute;mso-position-horizontal-relative:text;mso-position-vertical:absolute;mso-position-vertical-relative:text" o:gfxdata="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" strokecolor="black [3040]">
+                <v:stroke endarrow="open"/>
+              </v:shape>
+            </w:pict>
+          </mc:Fallback>
+        </mc:AlternateContent>
+      </w:r>
+      <w:r>
+        <w:rPr>
+          <w:rFonts w:ascii="Times New Roman" w:hAnsi="Times New Roman" w:cs="Times New Roman"/>
+          <w:noProof/>
+          <w:color w:val="000000"/>
+          <w:kern w:val="0"/>
+          <w:sz w:val="23"/>
+          <w:szCs w:val="23"/>
+        </w:rPr>
+        <mc:AlternateContent>
+          <mc:Choice Requires="wps">
+            <w:drawing>
+              <wp:anchor distT="0" distB="0" distL="114300" distR="114300" simplePos="0" relativeHeight="251748352" behindDoc="0" locked="0" layoutInCell="1" allowOverlap="1" wp14:anchorId="22689B55" wp14:editId="221BDFA7">
+                <wp:simplePos x="0" y="0"/>
+                <wp:positionH relativeFrom="column">
+                  <wp:posOffset>2556333</wp:posOffset>
+                </wp:positionH>
+                <wp:positionV relativeFrom="paragraph">
+                  <wp:posOffset>2158409</wp:posOffset>
+                </wp:positionV>
+                <wp:extent cx="1424615" cy="1403985"/>
+                <wp:effectExtent l="0" t="0" r="23495" b="13970"/>
+                <wp:wrapNone/>
+                <wp:docPr id="320" name="Text Box 2"/>
+                <wp:cNvGraphicFramePr>
+                  <a:graphicFrameLocks xmlns:a="http://schemas.openxmlformats.org/drawingml/2006/main"/>
+                </wp:cNvGraphicFramePr>
+                <a:graphic xmlns:a="http://schemas.openxmlformats.org/drawingml/2006/main">
+                  <a:graphicData uri="http://schemas.microsoft.com/office/word/2010/wordprocessingShape">
+                    <wps:wsp>
+                      <wps:cNvSpPr txBox="1">
+                        <a:spLocks noChangeArrowheads="1"/>
+                      </wps:cNvSpPr>
+                      <wps:spPr bwMode="auto">
+                        <a:xfrm>
+                          <a:off x="0" y="0"/>
+                          <a:ext cx="1424615" cy="1403985"/>
+                        </a:xfrm>
+                        <a:prstGeom prst="rect">
+                          <a:avLst/>
+                        </a:prstGeom>
+                        <a:solidFill>
+                          <a:srgbClr val="FFFFFF"/>
+                        </a:solidFill>
+                        <a:ln w="9525">
+                          <a:solidFill>
+                            <a:srgbClr val="000000"/>
+                          </a:solidFill>
+                          <a:miter lim="800000"/>
+                          <a:headEnd/>
+                          <a:tailEnd/>
+                        </a:ln>
+                      </wps:spPr>
+                      <wps:txbx>
+                        <w:txbxContent>
+                          <w:p>
+                            <w:pPr>
+                              <w:autoSpaceDE w:val="0"/>
+                              <w:autoSpaceDN w:val="0"/>
+                              <w:adjustRightInd w:val="0"/>
+                              <w:jc w:val="center"/>
+                              <w:rPr>
+                                <w:rFonts w:ascii="Times New Roman" w:hAnsi="Times New Roman" w:cs="Times New Roman"/>
+                                <w:color w:val="000000"/>
+                                <w:kern w:val="0"/>
+                                <w:sz w:val="23"/>
+                                <w:szCs w:val="23"/>
+                              </w:rPr>
+                            </w:pPr>
+                            <w:r>
+                              <w:rPr>
+                                <w:rFonts w:ascii="Times New Roman" w:hAnsi="Times New Roman" w:cs="Times New Roman"/>
+                                <w:color w:val="000000"/>
+                                <w:kern w:val="0"/>
+                                <w:sz w:val="23"/>
+                                <w:szCs w:val="23"/>
+                              </w:rPr>
+                              <w:t>2.3</w:t>
+                            </w:r>
+                          </w:p>
+                          <w:p>
+                            <w:pPr>
+                              <w:jc w:val="center"/>
+                            </w:pPr>
+                            <w:r>
+                              <w:rPr>
+                                <w:rFonts w:ascii="Times New Roman" w:hAnsi="Times New Roman" w:cs="Times New Roman"/>
+                                <w:color w:val="000000"/>
+                                <w:kern w:val="0"/>
+                                <w:sz w:val="23"/>
+                                <w:szCs w:val="23"/>
+                              </w:rPr>
+                              <w:t>Registration</w:t>
+                            </w:r>
+                            <w:r>
+                              <w:rPr>
+                                <w:rFonts w:hint="eastAsia"/>
+                              </w:rPr>
+                              <w:t xml:space="preserve"> </w:t>
+                            </w:r>
+                            <w:r>
+                              <w:rPr>
+                                <w:rFonts w:ascii="Times New Roman" w:hAnsi="Times New Roman" w:cs="Times New Roman"/>
+                                <w:color w:val="000000"/>
+                                <w:kern w:val="0"/>
+                                <w:sz w:val="23"/>
+                                <w:szCs w:val="23"/>
+                              </w:rPr>
+                              <w:t>Process</w:t>
+                            </w:r>
+                          </w:p>
+                        </w:txbxContent>
+                      </wps:txbx>
+                      <wps:bodyPr rot="0" vert="horz" wrap="square" lIns="91440" tIns="45720" rIns="91440" bIns="45720" anchor="t" anchorCtr="0">
+                        <a:spAutoFit/>
+                      </wps:bodyPr>
+                    </wps:wsp>
+                  </a:graphicData>
+                </a:graphic>
+                <wp14:sizeRelH relativeFrom="margin">
+                  <wp14:pctWidth>0</wp14:pctWidth>
+                </wp14:sizeRelH>
+                <wp14:sizeRelV relativeFrom="margin">
+                  <wp14:pctHeight>20000</wp14:pctHeight>
+                </wp14:sizeRelV>
+              </wp:anchor>
+            </w:drawing>
+          </mc:Choice>
+          <mc:Fallback>
+            <w:pict>
+              <v:shape id="_x0000_s1048" type="#_x0000_t202" style="position:absolute;margin-left:201.3pt;margin-top:169.95pt;width:112.15pt;height:110.55pt;z-index:251748352;visibility:visible;mso-wrap-style:square;mso-width-percent:0;mso-height-percent:200;mso-wrap-distance-left:9pt;mso-wrap-distance-top:0;mso-wrap-distance-right:9pt;mso-wrap-distance-bottom:0;mso-position-horizontal:absolute;mso-position-horizontal-relative:text;mso-position-vertical:absolute;mso-position-vertical-relative:text;mso-width-percent:0;mso-height-percent:200;mso-width-relative:margin;mso-height-relative:margin;v-text-anchor:top" o:gfxdata="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">
+                <v:textbox style="mso-fit-shape-to-text:t">
+                  <w:txbxContent>
+                    <w:p>
+                      <w:pPr>
+                        <w:autoSpaceDE w:val="0"/>
+                        <w:autoSpaceDN w:val="0"/>
+                        <w:adjustRightInd w:val="0"/>
+                        <w:jc w:val="center"/>
+                        <w:rPr>
+                          <w:rFonts w:ascii="Times New Roman" w:hAnsi="Times New Roman" w:cs="Times New Roman"/>
+                          <w:color w:val="000000"/>
+                          <w:kern w:val="0"/>
+                          <w:sz w:val="23"/>
+                          <w:szCs w:val="23"/>
+                        </w:rPr>
+                      </w:pPr>
+                      <w:r>
+                        <w:rPr>
+                          <w:rFonts w:ascii="Times New Roman" w:hAnsi="Times New Roman" w:cs="Times New Roman"/>
+                          <w:color w:val="000000"/>
+                          <w:kern w:val="0"/>
+                          <w:sz w:val="23"/>
+                          <w:szCs w:val="23"/>
+                        </w:rPr>
+                        <w:t>2.3</w:t>
+                      </w:r>
+                    </w:p>
+                    <w:p>
+                      <w:pPr>
+                        <w:jc w:val="center"/>
+                      </w:pPr>
+                      <w:r>
+                        <w:rPr>
+                          <w:rFonts w:ascii="Times New Roman" w:hAnsi="Times New Roman" w:cs="Times New Roman"/>
+                          <w:color w:val="000000"/>
+                          <w:kern w:val="0"/>
+                          <w:sz w:val="23"/>
+                          <w:szCs w:val="23"/>
+                        </w:rPr>
+                        <w:t>Registration</w:t>
+                      </w:r>
+                      <w:r>
+                        <w:rPr>
+                          <w:rFonts w:hint="eastAsia"/>
+                        </w:rPr>
+                        <w:t xml:space="preserve"> </w:t>
+                      </w:r>
+                      <w:r>
+                        <w:rPr>
+                          <w:rFonts w:ascii="Times New Roman" w:hAnsi="Times New Roman" w:cs="Times New Roman"/>
+                          <w:color w:val="000000"/>
+                          <w:kern w:val="0"/>
+                          <w:sz w:val="23"/>
+                          <w:szCs w:val="23"/>
+                        </w:rPr>
+                        <w:t>Process</w:t>
+                      </w:r>
+                    </w:p>
+                  </w:txbxContent>
+                </v:textbox>
+              </v:shape>
+            </w:pict>
+          </mc:Fallback>
+        </mc:AlternateContent>
+      </w:r>
+      <w:r>
+        <w:rPr>
+          <w:rFonts w:ascii="Times New Roman" w:hAnsi="Times New Roman" w:cs="Times New Roman"/>
+          <w:noProof/>
+          <w:color w:val="000000"/>
+          <w:kern w:val="0"/>
+          <w:sz w:val="23"/>
+          <w:szCs w:val="23"/>
+        </w:rPr>
+        <mc:AlternateContent>
+          <mc:Choice Requires="wps">
+            <w:drawing>
+              <wp:anchor distT="0" distB="0" distL="114300" distR="114300" simplePos="0" relativeHeight="251746304" behindDoc="0" locked="0" layoutInCell="1" allowOverlap="1" wp14:anchorId="225FD6FF" wp14:editId="51C7B97F">
+                <wp:simplePos x="0" y="0"/>
+                <wp:positionH relativeFrom="column">
+                  <wp:posOffset>2571617</wp:posOffset>
+                </wp:positionH>
+                <wp:positionV relativeFrom="paragraph">
+                  <wp:posOffset>1042035</wp:posOffset>
+                </wp:positionV>
+                <wp:extent cx="1403498" cy="1403985"/>
+                <wp:effectExtent l="0" t="0" r="25400" b="13970"/>
+                <wp:wrapNone/>
+                <wp:docPr id="319" name="Text Box 2"/>
+                <wp:cNvGraphicFramePr>
+                  <a:graphicFrameLocks xmlns:a="http://schemas.openxmlformats.org/drawingml/2006/main"/>
+                </wp:cNvGraphicFramePr>
+                <a:graphic xmlns:a="http://schemas.openxmlformats.org/drawingml/2006/main">
+                  <a:graphicData uri="http://schemas.microsoft.com/office/word/2010/wordprocessingShape">
+                    <wps:wsp>
+                      <wps:cNvSpPr txBox="1">
+                        <a:spLocks noChangeArrowheads="1"/>
+                      </wps:cNvSpPr>
+                      <wps:spPr bwMode="auto">
+                        <a:xfrm>
+                          <a:off x="0" y="0"/>
+                          <a:ext cx="1403498" cy="1403985"/>
+                        </a:xfrm>
+                        <a:prstGeom prst="rect">
+                          <a:avLst/>
+                        </a:prstGeom>
+                        <a:solidFill>
+                          <a:srgbClr val="FFFFFF"/>
+                        </a:solidFill>
+                        <a:ln w="9525">
+                          <a:solidFill>
+                            <a:srgbClr val="000000"/>
+                          </a:solidFill>
+                          <a:miter lim="800000"/>
+                          <a:headEnd/>
+                          <a:tailEnd/>
+                        </a:ln>
+                      </wps:spPr>
+                      <wps:txbx>
+                        <w:txbxContent>
+                          <w:p>
+                            <w:pPr>
+                              <w:jc w:val="center"/>
+                              <w:rPr>
+                                <w:rFonts w:ascii="Times New Roman" w:hAnsi="Times New Roman" w:cs="Times New Roman"/>
+                              </w:rPr>
+                            </w:pPr>
+                            <w:r>
+                              <w:rPr>
+                                <w:rFonts w:ascii="Times New Roman" w:hAnsi="Times New Roman" w:cs="Times New Roman"/>
+                              </w:rPr>
+                              <w:t>2.2</w:t>
+                            </w:r>
+                          </w:p>
+                          <w:p>
+                            <w:pPr>
+                              <w:jc w:val="center"/>
+                              <w:rPr>
+                                <w:rFonts w:ascii="Times New Roman" w:hAnsi="Times New Roman" w:cs="Times New Roman"/>
+                              </w:rPr>
+                            </w:pPr>
+                            <w:r>
+                              <w:rPr>
+                                <w:rFonts w:ascii="Times New Roman" w:hAnsi="Times New Roman" w:cs="Times New Roman"/>
+                              </w:rPr>
+                              <w:t>Validation Process</w:t>
+                            </w:r>
+                          </w:p>
+                        </w:txbxContent>
+                      </wps:txbx>
+                      <wps:bodyPr rot="0" vert="horz" wrap="square" lIns="91440" tIns="45720" rIns="91440" bIns="45720" anchor="t" anchorCtr="0">
+                        <a:spAutoFit/>
+                      </wps:bodyPr>
+                    </wps:wsp>
+                  </a:graphicData>
+                </a:graphic>
+                <wp14:sizeRelH relativeFrom="margin">
+                  <wp14:pctWidth>0</wp14:pctWidth>
+                </wp14:sizeRelH>
+                <wp14:sizeRelV relativeFrom="margin">
+                  <wp14:pctHeight>20000</wp14:pctHeight>
+                </wp14:sizeRelV>
+              </wp:anchor>
+            </w:drawing>
+          </mc:Choice>
+          <mc:Fallback>
+            <w:pict>
+              <v:shape id="_x0000_s1049" type="#_x0000_t202" style="position:absolute;margin-left:202.5pt;margin-top:82.05pt;width:110.5pt;height:110.55pt;z-index:251746304;visibility:visible;mso-wrap-style:square;mso-width-percent:0;mso-height-percent:200;mso-wrap-distance-left:9pt;mso-wrap-distance-top:0;mso-wrap-distance-right:9pt;mso-wrap-distance-bottom:0;mso-position-horizontal:absolute;mso-position-horizontal-relative:text;mso-position-vertical:absolute;mso-position-vertical-relative:text;mso-width-percent:0;mso-height-percent:200;mso-width-relative:margin;mso-height-relative:margin;v-text-anchor:top" o:gfxdata="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">
+                <v:textbox style="mso-fit-shape-to-text:t">
+                  <w:txbxContent>
+                    <w:p>
+                      <w:pPr>
+                        <w:jc w:val="center"/>
+                        <w:rPr>
+                          <w:rFonts w:ascii="Times New Roman" w:hAnsi="Times New Roman" w:cs="Times New Roman"/>
+                        </w:rPr>
+                      </w:pPr>
+                      <w:r>
+                        <w:rPr>
+                          <w:rFonts w:ascii="Times New Roman" w:hAnsi="Times New Roman" w:cs="Times New Roman"/>
+                        </w:rPr>
+                        <w:t>2.2</w:t>
+                      </w:r>
+                    </w:p>
+                    <w:p>
+                      <w:pPr>
+                        <w:jc w:val="center"/>
+                        <w:rPr>
+                          <w:rFonts w:ascii="Times New Roman" w:hAnsi="Times New Roman" w:cs="Times New Roman"/>
+                        </w:rPr>
+                      </w:pPr>
+                      <w:r>
+                        <w:rPr>
+                          <w:rFonts w:ascii="Times New Roman" w:hAnsi="Times New Roman" w:cs="Times New Roman"/>
+                        </w:rPr>
+                        <w:t>Validation Process</w:t>
+                      </w:r>
+                    </w:p>
+                  </w:txbxContent>
+                </v:textbox>
+              </v:shape>
+            </w:pict>
+          </mc:Fallback>
+        </mc:AlternateContent>
+      </w:r>
+      <w:r>
+        <w:rPr>
+          <w:rFonts w:ascii="Times New Roman" w:hAnsi="Times New Roman" w:cs="Times New Roman"/>
+          <w:noProof/>
+          <w:color w:val="000000"/>
+          <w:kern w:val="0"/>
+          <w:sz w:val="23"/>
+          <w:szCs w:val="23"/>
+        </w:rPr>
+        <mc:AlternateContent>
+          <mc:Choice Requires="wps">
+            <w:drawing>
+              <wp:anchor distT="0" distB="0" distL="114300" distR="114300" simplePos="0" relativeHeight="251744256" behindDoc="0" locked="0" layoutInCell="1" allowOverlap="1" wp14:anchorId="76241433" wp14:editId="6127EB47">
+                <wp:simplePos x="0" y="0"/>
+                <wp:positionH relativeFrom="column">
+                  <wp:posOffset>3317358</wp:posOffset>
+                </wp:positionH>
+                <wp:positionV relativeFrom="paragraph">
+                  <wp:posOffset>562846</wp:posOffset>
+                </wp:positionV>
+                <wp:extent cx="0" cy="463196"/>
+                <wp:effectExtent l="95250" t="0" r="57150" b="51435"/>
+                <wp:wrapNone/>
+                <wp:docPr id="318" name="Straight Arrow Connector 318"/>
+                <wp:cNvGraphicFramePr/>
+                <a:graphic xmlns:a="http://schemas.openxmlformats.org/drawingml/2006/main">
+                  <a:graphicData uri="http://schemas.microsoft.com/office/word/2010/wordprocessingShape">
+                    <wps:wsp>
+                      <wps:cNvCnPr/>
+                      <wps:spPr>
+                        <a:xfrm>
+                          <a:off x="0" y="0"/>
+                          <a:ext cx="0" cy="463196"/>
+                        </a:xfrm>
+                        <a:prstGeom prst="straightConnector1">
+                          <a:avLst/>
+                        </a:prstGeom>
+                        <a:ln>
+                          <a:tailEnd type="arrow"/>
+                        </a:ln>
+                      </wps:spPr>
+                      <wps:style>
+                        <a:lnRef idx="1">
+                          <a:schemeClr val="dk1"/>
+                        </a:lnRef>
+                        <a:fillRef idx="0">
+                          <a:schemeClr val="dk1"/>
+                        </a:fillRef>
+                        <a:effectRef idx="0">
+                          <a:schemeClr val="dk1"/>
+                        </a:effectRef>
+                        <a:fontRef idx="minor">
+                          <a:schemeClr val="tx1"/>
+                        </a:fontRef>
+                      </wps:style>
+                      <wps:bodyPr/>
+                    </wps:wsp>
+                  </a:graphicData>
+                </a:graphic>
+              </wp:anchor>
+            </w:drawing>
+          </mc:Choice>
+          <mc:Fallback>
+            <w:pict>
+              <v:shape id="Straight Arrow Connector 318" o:spid="_x0000_s1026" type="#_x0000_t32" style="position:absolute;margin-left:261.2pt;margin-top:44.3pt;width:0;height:36.45pt;z-index:251744256;visibility:visible;mso-wrap-style:square;mso-wrap-distance-left:9pt;mso-wrap-distance-top:0;mso-wrap-distance-right:9pt;mso-wrap-distance-bottom:0;mso-position-horizontal:absolute;mso-position-horizontal-relative:text;mso-position-vertical:absolute;mso-position-vertical-relative:text" o:gfxdata="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" strokecolor="black [3040]">
+                <v:stroke endarrow="open"/>
+              </v:shape>
+            </w:pict>
+          </mc:Fallback>
+        </mc:AlternateContent>
+      </w:r>
+      <w:r>
+        <w:rPr>
+          <w:rFonts w:ascii="Times New Roman" w:hAnsi="Times New Roman" w:cs="Times New Roman"/>
+          <w:noProof/>
+          <w:color w:val="000000"/>
+          <w:kern w:val="0"/>
+          <w:sz w:val="23"/>
+          <w:szCs w:val="23"/>
+        </w:rPr>
+        <mc:AlternateContent>
+          <mc:Choice Requires="wps">
+            <w:drawing>
+              <wp:anchor distT="0" distB="0" distL="114300" distR="114300" simplePos="0" relativeHeight="251743232" behindDoc="0" locked="0" layoutInCell="1" allowOverlap="1" wp14:anchorId="5379DB48" wp14:editId="04DE46DB">
+                <wp:simplePos x="0" y="0"/>
+                <wp:positionH relativeFrom="column">
+                  <wp:align>center</wp:align>
+                </wp:positionH>
+                <wp:positionV relativeFrom="paragraph">
+                  <wp:posOffset>0</wp:posOffset>
+                </wp:positionV>
+                <wp:extent cx="1254642" cy="1403985"/>
+                <wp:effectExtent l="0" t="0" r="22225" b="13970"/>
+                <wp:wrapNone/>
+                <wp:docPr id="317" name="Text Box 2"/>
+                <wp:cNvGraphicFramePr>
+                  <a:graphicFrameLocks xmlns:a="http://schemas.openxmlformats.org/drawingml/2006/main"/>
+                </wp:cNvGraphicFramePr>
+                <a:graphic xmlns:a="http://schemas.openxmlformats.org/drawingml/2006/main">
+                  <a:graphicData uri="http://schemas.microsoft.com/office/word/2010/wordprocessingShape">
+                    <wps:wsp>
+                      <wps:cNvSpPr txBox="1">
+                        <a:spLocks noChangeArrowheads="1"/>
+                      </wps:cNvSpPr>
+                      <wps:spPr bwMode="auto">
+                        <a:xfrm>
+                          <a:off x="0" y="0"/>
+                          <a:ext cx="1254642" cy="1403985"/>
+                        </a:xfrm>
+                        <a:prstGeom prst="rect">
+                          <a:avLst/>
+                        </a:prstGeom>
+                        <a:solidFill>
+                          <a:srgbClr val="FFFFFF"/>
+                        </a:solidFill>
+                        <a:ln w="9525">
+                          <a:solidFill>
+                            <a:srgbClr val="000000"/>
+                          </a:solidFill>
+                          <a:miter lim="800000"/>
+                          <a:headEnd/>
+                          <a:tailEnd/>
+                        </a:ln>
+                      </wps:spPr>
+                      <wps:txbx>
+                        <w:txbxContent>
+                          <w:p>
+                            <w:pPr>
+                              <w:pStyle w:val="Default"/>
+                              <w:jc w:val="center"/>
+                              <w:rPr>
+                                <w:sz w:val="23"/>
+                                <w:szCs w:val="23"/>
+                              </w:rPr>
+                            </w:pPr>
+                            <w:r>
+                              <w:rPr>
+                                <w:sz w:val="23"/>
+                                <w:szCs w:val="23"/>
+                              </w:rPr>
+                              <w:t>2.1</w:t>
+                            </w:r>
+                          </w:p>
+                          <w:p>
+                            <w:pPr>
+                              <w:jc w:val="center"/>
+                            </w:pPr>
+                            <w:r>
+                              <w:rPr>
+                                <w:rFonts w:ascii="Times New Roman" w:hAnsi="Times New Roman" w:cs="Times New Roman"/>
+                                <w:color w:val="000000"/>
+                                <w:kern w:val="0"/>
+                                <w:sz w:val="23"/>
+                                <w:szCs w:val="23"/>
+                              </w:rPr>
+                              <w:t>Input ID</w:t>
+                            </w:r>
+                            <w:r>
+                              <w:rPr>
+                                <w:rFonts w:hint="eastAsia"/>
+                              </w:rPr>
+                              <w:t xml:space="preserve"> </w:t>
+                            </w:r>
+                            <w:r>
+                              <w:rPr>
+                                <w:rFonts w:ascii="Times New Roman" w:hAnsi="Times New Roman" w:cs="Times New Roman"/>
+                                <w:color w:val="000000"/>
+                                <w:kern w:val="0"/>
+                                <w:sz w:val="23"/>
+                                <w:szCs w:val="23"/>
+                              </w:rPr>
+                              <w:t>Process</w:t>
+                            </w:r>
+                          </w:p>
+                        </w:txbxContent>
+                      </wps:txbx>
+                      <wps:bodyPr rot="0" vert="horz" wrap="square" lIns="91440" tIns="45720" rIns="91440" bIns="45720" anchor="t" anchorCtr="0">
+                        <a:spAutoFit/>
+                      </wps:bodyPr>
+                    </wps:wsp>
+                  </a:graphicData>
+                </a:graphic>
+                <wp14:sizeRelH relativeFrom="margin">
+                  <wp14:pctWidth>0</wp14:pctWidth>
+                </wp14:sizeRelH>
+                <wp14:sizeRelV relativeFrom="margin">
+                  <wp14:pctHeight>20000</wp14:pctHeight>
+                </wp14:sizeRelV>
+              </wp:anchor>
+            </w:drawing>
+          </mc:Choice>
+          <mc:Fallback>
+            <w:pict>
+              <v:shape id="_x0000_s1050" type="#_x0000_t202" style="position:absolute;margin-left:0;margin-top:0;width:98.8pt;height:110.55pt;z-index:251743232;visibility:visible;mso-wrap-style:square;mso-width-percent:0;mso-height-percent:200;mso-wrap-distance-left:9pt;mso-wrap-distance-top:0;mso-wrap-distance-right:9pt;mso-wrap-distance-bottom:0;mso-position-horizontal:center;mso-position-horizontal-relative:text;mso-position-vertical:absolute;mso-position-vertical-relative:text;mso-width-percent:0;mso-height-percent:200;mso-width-relative:margin;mso-height-relative:margin;v-text-anchor:top" o:gfxdata="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">
+                <v:textbox style="mso-fit-shape-to-text:t">
+                  <w:txbxContent>
+                    <w:p>
+                      <w:pPr>
+                        <w:pStyle w:val="Default"/>
+                        <w:jc w:val="center"/>
+                        <w:rPr>
+                          <w:sz w:val="23"/>
+                          <w:szCs w:val="23"/>
+                        </w:rPr>
+                      </w:pPr>
+                      <w:r>
+                        <w:rPr>
+                          <w:sz w:val="23"/>
+                          <w:szCs w:val="23"/>
+                        </w:rPr>
+                        <w:t>2.1</w:t>
+                      </w:r>
+                    </w:p>
+                    <w:p>
+                      <w:pPr>
+                        <w:jc w:val="center"/>
+                      </w:pPr>
+                      <w:r>
+                        <w:rPr>
+                          <w:rFonts w:ascii="Times New Roman" w:hAnsi="Times New Roman" w:cs="Times New Roman"/>
+                          <w:color w:val="000000"/>
+                          <w:kern w:val="0"/>
+                          <w:sz w:val="23"/>
+                          <w:szCs w:val="23"/>
+                        </w:rPr>
+                        <w:t>Input ID</w:t>
+                      </w:r>
+                      <w:r>
+                        <w:rPr>
+                          <w:rFonts w:hint="eastAsia"/>
+                        </w:rPr>
+                        <w:t xml:space="preserve"> </w:t>
+                      </w:r>
+                      <w:r>
+                        <w:rPr>
+                          <w:rFonts w:ascii="Times New Roman" w:hAnsi="Times New Roman" w:cs="Times New Roman"/>
+                          <w:color w:val="000000"/>
+                          <w:kern w:val="0"/>
+                          <w:sz w:val="23"/>
+                          <w:szCs w:val="23"/>
+                        </w:rPr>
+                        <w:t>Process</w:t>
+                      </w:r>
+                    </w:p>
+                  </w:txbxContent>
+                </v:textbox>
+              </v:shape>
+            </w:pict>
+          </mc:Fallback>
+        </mc:AlternateContent>
+      </w:r>
+    </w:p>
+    <w:p>
+      <w:pPr>
+        <w:rPr>
+          <w:rFonts w:ascii="Times New Roman" w:hAnsi="Times New Roman" w:cs="Times New Roman"/>
+          <w:sz w:val="23"/>
+          <w:szCs w:val="23"/>
+        </w:rPr>
+      </w:pPr>
+    </w:p>
+    <w:p>
+      <w:pPr>
+        <w:rPr>
+          <w:rFonts w:ascii="Times New Roman" w:hAnsi="Times New Roman" w:cs="Times New Roman"/>
+          <w:sz w:val="23"/>
+          <w:szCs w:val="23"/>
+        </w:rPr>
+      </w:pPr>
+      <w:r>
+        <w:rPr>
+          <w:rFonts w:ascii="Times New Roman" w:hAnsi="Times New Roman" w:cs="Times New Roman"/>
+          <w:sz w:val="23"/>
+          <w:szCs w:val="23"/>
+        </w:rPr>
+        <w:tab/>
+      </w:r>
+      <w:r>
+        <w:rPr>
+          <w:rFonts w:ascii="Times New Roman" w:hAnsi="Times New Roman" w:cs="Times New Roman" w:hint="eastAsia"/>
+          <w:sz w:val="23"/>
+          <w:szCs w:val="23"/>
+        </w:rPr>
+        <w:tab/>
+      </w:r>
+      <w:r>
+        <w:rPr>
+          <w:rFonts w:ascii="Times New Roman" w:hAnsi="Times New Roman" w:cs="Times New Roman" w:hint="eastAsia"/>
+          <w:sz w:val="23"/>
+          <w:szCs w:val="23"/>
+        </w:rPr>
+        <w:tab/>
+      </w:r>
+      <w:r>
+        <w:rPr>
+          <w:rFonts w:ascii="Times New Roman" w:hAnsi="Times New Roman" w:cs="Times New Roman" w:hint="eastAsia"/>
+          <w:sz w:val="23"/>
+          <w:szCs w:val="23"/>
+        </w:rPr>
+        <w:tab/>
+      </w:r>
+      <w:r>
+        <w:rPr>
+          <w:rFonts w:ascii="Times New Roman" w:hAnsi="Times New Roman" w:cs="Times New Roman" w:hint="eastAsia"/>
+          <w:sz w:val="23"/>
+          <w:szCs w:val="23"/>
+        </w:rPr>
+        <w:tab/>
+        <w:t xml:space="preserve">  </w:t>
+      </w:r>
+      <w:r>
+        <w:rPr>
+          <w:rFonts w:ascii="Times New Roman" w:hAnsi="Times New Roman" w:cs="Times New Roman" w:hint="eastAsia"/>
+          <w:sz w:val="23"/>
+          <w:szCs w:val="23"/>
+        </w:rPr>
+        <w:t>ID</w:t>
+      </w:r>
+    </w:p>
+    <w:p>
+      <w:pPr>
+        <w:tabs>
+          <w:tab w:val="left" w:pos="2160"/>
+        </w:tabs>
+        <w:rPr>
+          <w:rFonts w:ascii="Times New Roman" w:hAnsi="Times New Roman" w:cs="Times New Roman"/>
+          <w:sz w:val="23"/>
+          <w:szCs w:val="23"/>
+        </w:rPr>
+      </w:pPr>
+      <w:r>
+        <w:rPr>
+          <w:rFonts w:ascii="Times New Roman" w:hAnsi="Times New Roman" w:cs="Times New Roman" w:hint="eastAsia"/>
+          <w:sz w:val="23"/>
+          <w:szCs w:val="23"/>
+        </w:rPr>
+        <w:tab/>
+      </w:r>
+      <w:r>
+        <w:rPr>
+          <w:rFonts w:ascii="Times New Roman" w:hAnsi="Times New Roman" w:cs="Times New Roman" w:hint="eastAsia"/>
+          <w:sz w:val="23"/>
+          <w:szCs w:val="23"/>
+        </w:rPr>
+        <w:tab/>
+      </w:r>
+      <w:r>
+        <w:rPr>
+          <w:rFonts w:ascii="Times New Roman" w:hAnsi="Times New Roman" w:cs="Times New Roman" w:hint="eastAsia"/>
+          <w:sz w:val="23"/>
+          <w:szCs w:val="23"/>
+        </w:rPr>
+        <w:tab/>
+      </w:r>
+      <w:r>
+        <w:rPr>
+          <w:rFonts w:ascii="Times New Roman" w:hAnsi="Times New Roman" w:cs="Times New Roman" w:hint="eastAsia"/>
+          <w:sz w:val="23"/>
+          <w:szCs w:val="23"/>
+        </w:rPr>
+        <w:tab/>
+      </w:r>
+      <w:r>
+        <w:rPr>
+          <w:rFonts w:ascii="Times New Roman" w:hAnsi="Times New Roman" w:cs="Times New Roman" w:hint="eastAsia"/>
+          <w:sz w:val="23"/>
+          <w:szCs w:val="23"/>
+        </w:rPr>
+        <w:tab/>
+      </w:r>
+      <w:r>
+        <w:rPr>
+          <w:rFonts w:ascii="Times New Roman" w:hAnsi="Times New Roman" w:cs="Times New Roman" w:hint="eastAsia"/>
+          <w:sz w:val="23"/>
+          <w:szCs w:val="23"/>
+        </w:rPr>
+        <w:tab/>
+      </w:r>
+      <w:r>
+        <w:rPr>
+          <w:rFonts w:ascii="Times New Roman" w:hAnsi="Times New Roman" w:cs="Times New Roman" w:hint="eastAsia"/>
+          <w:sz w:val="23"/>
+          <w:szCs w:val="23"/>
+        </w:rPr>
+        <w:tab/>
+      </w:r>
+      <w:r>
+        <w:rPr>
+          <w:rFonts w:ascii="Times New Roman" w:hAnsi="Times New Roman" w:cs="Times New Roman" w:hint="eastAsia"/>
+          <w:sz w:val="23"/>
+          <w:szCs w:val="23"/>
+        </w:rPr>
+        <w:tab/>
+        <w:t xml:space="preserve"> ID</w:t>
+      </w:r>
+    </w:p>
+    <w:p>
+      <w:pPr>
+        <w:tabs>
+          <w:tab w:val="left" w:pos="6530"/>
+        </w:tabs>
+        <w:rPr>
+          <w:rFonts w:ascii="Times New Roman" w:hAnsi="Times New Roman" w:cs="Times New Roman"/>
+          <w:sz w:val="23"/>
+          <w:szCs w:val="23"/>
+        </w:rPr>
+      </w:pPr>
+      <w:r>
+        <w:rPr>
+          <w:rFonts w:ascii="Times New Roman" w:hAnsi="Times New Roman" w:cs="Times New Roman"/>
+          <w:noProof/>
+          <w:color w:val="000000"/>
+          <w:kern w:val="0"/>
+          <w:sz w:val="23"/>
+          <w:szCs w:val="23"/>
+        </w:rPr>
+        <mc:AlternateContent>
+          <mc:Choice Requires="wps">
+            <w:drawing>
+              <wp:anchor distT="0" distB="0" distL="114300" distR="114300" simplePos="0" relativeHeight="251758592" behindDoc="0" locked="0" layoutInCell="1" allowOverlap="1" wp14:anchorId="22FF44D0" wp14:editId="35FFB31C">
+                <wp:simplePos x="0" y="0"/>
+                <wp:positionH relativeFrom="column">
+                  <wp:posOffset>3976370</wp:posOffset>
+                </wp:positionH>
+                <wp:positionV relativeFrom="paragraph">
+                  <wp:posOffset>302260</wp:posOffset>
+                </wp:positionV>
+                <wp:extent cx="1264920" cy="0"/>
+                <wp:effectExtent l="38100" t="76200" r="0" b="114300"/>
+                <wp:wrapNone/>
+                <wp:docPr id="328" name="Straight Arrow Connector 328"/>
+                <wp:cNvGraphicFramePr/>
+                <a:graphic xmlns:a="http://schemas.openxmlformats.org/drawingml/2006/main">
+                  <a:graphicData uri="http://schemas.microsoft.com/office/word/2010/wordprocessingShape">
+                    <wps:wsp>
+                      <wps:cNvCnPr/>
+                      <wps:spPr>
+                        <a:xfrm flipH="1">
+                          <a:off x="0" y="0"/>
+                          <a:ext cx="1264920" cy="0"/>
+                        </a:xfrm>
+                        <a:prstGeom prst="straightConnector1">
+                          <a:avLst/>
+                        </a:prstGeom>
+                        <a:ln>
+                          <a:tailEnd type="arrow"/>
+                        </a:ln>
+                      </wps:spPr>
+                      <wps:style>
+                        <a:lnRef idx="1">
+                          <a:schemeClr val="dk1"/>
+                        </a:lnRef>
+                        <a:fillRef idx="0">
+                          <a:schemeClr val="dk1"/>
+                        </a:fillRef>
+                        <a:effectRef idx="0">
+                          <a:schemeClr val="dk1"/>
+                        </a:effectRef>
+                        <a:fontRef idx="minor">
+                          <a:schemeClr val="tx1"/>
+                        </a:fontRef>
+                      </wps:style>
+                      <wps:bodyPr/>
+                    </wps:wsp>
+                  </a:graphicData>
+                </a:graphic>
+              </wp:anchor>
+            </w:drawing>
+          </mc:Choice>
+          <mc:Fallback>
+            <w:pict>
+              <v:shape id="Straight Arrow Connector 328" o:spid="_x0000_s1026" type="#_x0000_t32" style="position:absolute;margin-left:313.1pt;margin-top:23.8pt;width:99.6pt;height:0;flip:x;z-index:251758592;visibility:visible;mso-wrap-style:square;mso-wrap-distance-left:9pt;mso-wrap-distance-top:0;mso-wrap-distance-right:9pt;mso-wrap-distance-bottom:0;mso-position-horizontal:absolute;mso-position-horizontal-relative:text;mso-position-vertical:absolute;mso-position-vertical-relative:text" o:gfxdata="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" strokecolor="black [3040]">
+                <v:stroke endarrow="open"/>
+              </v:shape>
+            </w:pict>
+          </mc:Fallback>
+        </mc:AlternateContent>
+      </w:r>
+      <w:r>
+        <w:rPr>
+          <w:rFonts w:ascii="Times New Roman" w:hAnsi="Times New Roman" w:cs="Times New Roman"/>
+          <w:sz w:val="23"/>
+          <w:szCs w:val="23"/>
+        </w:rPr>
+        <w:tab/>
+      </w:r>
+      <w:r>
+        <w:rPr>
+          <w:rFonts w:ascii="Times New Roman" w:hAnsi="Times New Roman" w:cs="Times New Roman" w:hint="eastAsia"/>
+          <w:sz w:val="23"/>
+          <w:szCs w:val="23"/>
+        </w:rPr>
+        <w:t>ID of all players</w:t>
+      </w:r>
+    </w:p>
+    <w:p>
+      <w:pPr>
+        <w:rPr>
+          <w:rFonts w:ascii="Times New Roman" w:hAnsi="Times New Roman" w:cs="Times New Roman"/>
+          <w:sz w:val="23"/>
+          <w:szCs w:val="23"/>
+        </w:rPr>
+      </w:pPr>
+    </w:p>
+    <w:p>
+      <w:pPr>
+        <w:rPr>
+          <w:rFonts w:ascii="Times New Roman" w:hAnsi="Times New Roman" w:cs="Times New Roman"/>
+          <w:sz w:val="23"/>
+          <w:szCs w:val="23"/>
+        </w:rPr>
+      </w:pPr>
+    </w:p>
+    <w:p>
+      <w:pPr>
+        <w:tabs>
+          <w:tab w:val="left" w:pos="3230"/>
+        </w:tabs>
+        <w:rPr>
+          <w:rFonts w:ascii="Times New Roman" w:hAnsi="Times New Roman" w:cs="Times New Roman"/>
+          <w:sz w:val="23"/>
+          <w:szCs w:val="23"/>
+        </w:rPr>
+      </w:pPr>
+      <w:r>
+        <w:rPr>
+          <w:rFonts w:ascii="Times New Roman" w:hAnsi="Times New Roman" w:cs="Times New Roman"/>
+          <w:sz w:val="23"/>
+          <w:szCs w:val="23"/>
+        </w:rPr>
+        <w:tab/>
+      </w:r>
+      <w:r>
+        <w:rPr>
+          <w:rFonts w:ascii="Times New Roman" w:hAnsi="Times New Roman" w:cs="Times New Roman" w:hint="eastAsia"/>
+          <w:sz w:val="23"/>
+          <w:szCs w:val="23"/>
+        </w:rPr>
+        <w:t>Password</w:t>
+      </w:r>
+      <w:r>
+        <w:rPr>
+          <w:rFonts w:ascii="Times New Roman" w:hAnsi="Times New Roman" w:cs="Times New Roman" w:hint="eastAsia"/>
+          <w:sz w:val="23"/>
+          <w:szCs w:val="23"/>
+        </w:rPr>
+        <w:tab/>
+      </w:r>
+      <w:r>
+        <w:rPr>
+          <w:rFonts w:ascii="Times New Roman" w:hAnsi="Times New Roman" w:cs="Times New Roman" w:hint="eastAsia"/>
+          <w:sz w:val="23"/>
+          <w:szCs w:val="23"/>
+        </w:rPr>
+        <w:tab/>
+      </w:r>
+      <w:r>
+        <w:rPr>
+          <w:rFonts w:ascii="Times New Roman" w:hAnsi="Times New Roman" w:cs="Times New Roman" w:hint="eastAsia"/>
+          <w:sz w:val="23"/>
+          <w:szCs w:val="23"/>
+        </w:rPr>
+        <w:tab/>
+        <w:t xml:space="preserve"> Validation flag</w:t>
+      </w:r>
+    </w:p>
+    <w:p>
+      <w:pPr>
+        <w:tabs>
+          <w:tab w:val="left" w:pos="1691"/>
+        </w:tabs>
+        <w:ind w:firstLineChars="400" w:firstLine="920"/>
+        <w:rPr>
+          <w:rFonts w:ascii="Times New Roman" w:hAnsi="Times New Roman" w:cs="Times New Roman"/>
+          <w:sz w:val="23"/>
+          <w:szCs w:val="23"/>
+        </w:rPr>
+      </w:pPr>
+      <w:r>
+        <w:rPr>
+          <w:rFonts w:ascii="Times New Roman" w:hAnsi="Times New Roman" w:cs="Times New Roman" w:hint="eastAsia"/>
+          <w:sz w:val="23"/>
+          <w:szCs w:val="23"/>
+        </w:rPr>
+        <w:t>Registration result</w:t>
+      </w:r>
+      <w:r>
+        <w:rPr>
+          <w:rFonts w:ascii="Times New Roman" w:hAnsi="Times New Roman" w:cs="Times New Roman" w:hint="eastAsia"/>
+          <w:sz w:val="23"/>
+          <w:szCs w:val="23"/>
+        </w:rPr>
+        <w:tab/>
+      </w:r>
+      <w:r>
+        <w:rPr>
+          <w:rFonts w:ascii="Times New Roman" w:hAnsi="Times New Roman" w:cs="Times New Roman" w:hint="eastAsia"/>
+          <w:sz w:val="23"/>
+          <w:szCs w:val="23"/>
+        </w:rPr>
+        <w:tab/>
+      </w:r>
+      <w:r>
+        <w:rPr>
+          <w:rFonts w:ascii="Times New Roman" w:hAnsi="Times New Roman" w:cs="Times New Roman" w:hint="eastAsia"/>
+          <w:sz w:val="23"/>
+          <w:szCs w:val="23"/>
+        </w:rPr>
+        <w:tab/>
+      </w:r>
+      <w:r>
+        <w:rPr>
+          <w:rFonts w:ascii="Times New Roman" w:hAnsi="Times New Roman" w:cs="Times New Roman" w:hint="eastAsia"/>
+          <w:sz w:val="23"/>
+          <w:szCs w:val="23"/>
+        </w:rPr>
+        <w:tab/>
+      </w:r>
+      <w:r>
+        <w:rPr>
+          <w:rFonts w:ascii="Times New Roman" w:hAnsi="Times New Roman" w:cs="Times New Roman" w:hint="eastAsia"/>
+          <w:sz w:val="23"/>
+          <w:szCs w:val="23"/>
+        </w:rPr>
+        <w:tab/>
+      </w:r>
+      <w:r>
+        <w:rPr>
+          <w:rFonts w:ascii="Times New Roman" w:hAnsi="Times New Roman" w:cs="Times New Roman" w:hint="eastAsia"/>
+          <w:sz w:val="23"/>
+          <w:szCs w:val="23"/>
+        </w:rPr>
+        <w:tab/>
+      </w:r>
+      <w:r>
+        <w:rPr>
+          <w:rFonts w:ascii="Times New Roman" w:hAnsi="Times New Roman" w:cs="Times New Roman" w:hint="eastAsia"/>
+          <w:sz w:val="23"/>
+          <w:szCs w:val="23"/>
+        </w:rPr>
+        <w:tab/>
+      </w:r>
+      <w:r>
+        <w:rPr>
+          <w:rFonts w:ascii="Times New Roman" w:hAnsi="Times New Roman" w:cs="Times New Roman" w:hint="eastAsia"/>
+          <w:sz w:val="23"/>
+          <w:szCs w:val="23"/>
+        </w:rPr>
+        <w:tab/>
+      </w:r>
+      <w:r>
+        <w:rPr>
+          <w:rFonts w:ascii="Times New Roman" w:hAnsi="Times New Roman" w:cs="Times New Roman" w:hint="eastAsia"/>
+          <w:sz w:val="23"/>
+          <w:szCs w:val="23"/>
+        </w:rPr>
+        <w:tab/>
+      </w:r>
+      <w:r>
+        <w:rPr>
+          <w:rFonts w:ascii="Times New Roman" w:hAnsi="Times New Roman" w:cs="Times New Roman" w:hint="eastAsia"/>
+          <w:sz w:val="23"/>
+          <w:szCs w:val="23"/>
+        </w:rPr>
+        <w:tab/>
+        <w:t xml:space="preserve">  Player</w:t>
+      </w:r>
+      <w:r>
+        <w:rPr>
+          <w:rFonts w:ascii="Times New Roman" w:hAnsi="Times New Roman" w:cs="Times New Roman"/>
+          <w:sz w:val="23"/>
+          <w:szCs w:val="23"/>
+        </w:rPr>
+        <w:t>’</w:t>
+      </w:r>
+      <w:r>
+        <w:rPr>
+          <w:rFonts w:ascii="Times New Roman" w:hAnsi="Times New Roman" w:cs="Times New Roman" w:hint="eastAsia"/>
+          <w:sz w:val="23"/>
+          <w:szCs w:val="23"/>
+        </w:rPr>
+        <w:t>s account</w:t>
+      </w:r>
+      <w:bookmarkStart w:id="0" w:name="_GoBack"/>
+      <w:bookmarkEnd w:id="0"/>
     </w:p>
     <w:sectPr>
       <w:pgSz w:w="11906" w:h="16838"/>
@@ -8305,7 +11568,7 @@
 </file>
 
 <file path=customXml/itemProps1.xml><?xml version="1.0" encoding="utf-8"?>
-<ds:datastoreItem xmlns:ds="http://schemas.openxmlformats.org/officeDocument/2006/customXml" ds:itemID="{B5989727-A8A8-4830-B118-EDFF9ACB7B6D}">
+<ds:datastoreItem xmlns:ds="http://schemas.openxmlformats.org/officeDocument/2006/customXml" ds:itemID="{F1C34858-FA7B-4AF1-B881-9301105401DF}">
   <ds:schemaRefs>
     <ds:schemaRef ds:uri="http://schemas.openxmlformats.org/officeDocument/2006/bibliography"/>
   </ds:schemaRefs>

</xml_diff>